<commit_message>
Added time tracking to docu
</commit_message>
<xml_diff>
--- a/itol-addin/doc/ITOL.docx
+++ b/itol-addin/doc/ITOL.docx
@@ -163,7 +163,6 @@
           <w:lang w:val="en-US"/>
         </w:rPr>
       </w:pPr>
-      <w:bookmarkStart w:id="2" w:name="_GoBack"/>
       <w:r>
         <w:rPr>
           <w:lang w:val="en-US"/>
@@ -171,7 +170,6 @@
         <w:br w:type="page"/>
       </w:r>
     </w:p>
-    <w:bookmarkEnd w:id="2"/>
     <w:p>
       <w:pPr>
         <w:rPr>
@@ -182,6 +180,10 @@
     <w:sdt>
       <w:sdtPr>
         <w:rPr>
+          <w:rFonts w:asciiTheme="minorHAnsi" w:eastAsiaTheme="minorHAnsi" w:hAnsiTheme="minorHAnsi" w:cstheme="minorBidi"/>
+          <w:color w:val="auto"/>
+          <w:sz w:val="22"/>
+          <w:szCs w:val="22"/>
           <w:lang w:val="de-DE"/>
         </w:rPr>
         <w:id w:val="-169569270"/>
@@ -192,12 +194,8 @@
       </w:sdtPr>
       <w:sdtEndPr>
         <w:rPr>
-          <w:rFonts w:asciiTheme="minorHAnsi" w:eastAsiaTheme="minorHAnsi" w:hAnsiTheme="minorHAnsi" w:cstheme="minorBidi"/>
           <w:b/>
           <w:bCs/>
-          <w:color w:val="auto"/>
-          <w:sz w:val="22"/>
-          <w:szCs w:val="22"/>
         </w:rPr>
       </w:sdtEndPr>
       <w:sdtContent>
@@ -220,7 +218,9 @@
               <w:tab w:val="right" w:leader="dot" w:pos="9062"/>
             </w:tabs>
             <w:rPr>
+              <w:rFonts w:eastAsiaTheme="minorEastAsia"/>
               <w:noProof/>
+              <w:lang w:val="en-US"/>
             </w:rPr>
           </w:pPr>
           <w:r>
@@ -232,7 +232,7 @@
           <w:r>
             <w:fldChar w:fldCharType="separate"/>
           </w:r>
-          <w:hyperlink w:anchor="_Toc479539738" w:history="1">
+          <w:hyperlink w:anchor="_Toc480144001" w:history="1">
             <w:r>
               <w:rPr>
                 <w:rStyle w:val="Hyperlink"/>
@@ -243,7 +243,9 @@
             </w:r>
             <w:r>
               <w:rPr>
-                <w:noProof/>
+                <w:rFonts w:eastAsiaTheme="minorEastAsia"/>
+                <w:noProof/>
+                <w:lang w:val="en-US"/>
               </w:rPr>
               <w:tab/>
             </w:r>
@@ -274,7 +276,7 @@
                 <w:noProof/>
                 <w:webHidden/>
               </w:rPr>
-              <w:instrText xml:space="preserve"> PAGEREF _Toc479539738 \h </w:instrText>
+              <w:instrText xml:space="preserve"> PAGEREF _Toc480144001 \h </w:instrText>
             </w:r>
             <w:r>
               <w:rPr>
@@ -313,10 +315,12 @@
               <w:tab w:val="right" w:leader="dot" w:pos="9062"/>
             </w:tabs>
             <w:rPr>
+              <w:rFonts w:eastAsiaTheme="minorEastAsia"/>
               <w:noProof/>
+              <w:lang w:val="en-US"/>
             </w:rPr>
           </w:pPr>
-          <w:hyperlink w:anchor="_Toc479539739" w:history="1">
+          <w:hyperlink w:anchor="_Toc480144002" w:history="1">
             <w:r>
               <w:rPr>
                 <w:rStyle w:val="Hyperlink"/>
@@ -327,7 +331,9 @@
             </w:r>
             <w:r>
               <w:rPr>
-                <w:noProof/>
+                <w:rFonts w:eastAsiaTheme="minorEastAsia"/>
+                <w:noProof/>
+                <w:lang w:val="en-US"/>
               </w:rPr>
               <w:tab/>
             </w:r>
@@ -358,7 +364,7 @@
                 <w:noProof/>
                 <w:webHidden/>
               </w:rPr>
-              <w:instrText xml:space="preserve"> PAGEREF _Toc479539739 \h </w:instrText>
+              <w:instrText xml:space="preserve"> PAGEREF _Toc480144002 \h </w:instrText>
             </w:r>
             <w:r>
               <w:rPr>
@@ -397,10 +403,12 @@
               <w:tab w:val="right" w:leader="dot" w:pos="9062"/>
             </w:tabs>
             <w:rPr>
+              <w:rFonts w:eastAsiaTheme="minorEastAsia"/>
               <w:noProof/>
+              <w:lang w:val="en-US"/>
             </w:rPr>
           </w:pPr>
-          <w:hyperlink w:anchor="_Toc479539740" w:history="1">
+          <w:hyperlink w:anchor="_Toc480144003" w:history="1">
             <w:r>
               <w:rPr>
                 <w:rStyle w:val="Hyperlink"/>
@@ -411,7 +419,9 @@
             </w:r>
             <w:r>
               <w:rPr>
-                <w:noProof/>
+                <w:rFonts w:eastAsiaTheme="minorEastAsia"/>
+                <w:noProof/>
+                <w:lang w:val="en-US"/>
               </w:rPr>
               <w:tab/>
             </w:r>
@@ -442,7 +452,7 @@
                 <w:noProof/>
                 <w:webHidden/>
               </w:rPr>
-              <w:instrText xml:space="preserve"> PAGEREF _Toc479539740 \h </w:instrText>
+              <w:instrText xml:space="preserve"> PAGEREF _Toc480144003 \h </w:instrText>
             </w:r>
             <w:r>
               <w:rPr>
@@ -481,10 +491,12 @@
               <w:tab w:val="right" w:leader="dot" w:pos="9062"/>
             </w:tabs>
             <w:rPr>
+              <w:rFonts w:eastAsiaTheme="minorEastAsia"/>
               <w:noProof/>
+              <w:lang w:val="en-US"/>
             </w:rPr>
           </w:pPr>
-          <w:hyperlink w:anchor="_Toc479539741" w:history="1">
+          <w:hyperlink w:anchor="_Toc480144004" w:history="1">
             <w:r>
               <w:rPr>
                 <w:rStyle w:val="Hyperlink"/>
@@ -495,7 +507,9 @@
             </w:r>
             <w:r>
               <w:rPr>
-                <w:noProof/>
+                <w:rFonts w:eastAsiaTheme="minorEastAsia"/>
+                <w:noProof/>
+                <w:lang w:val="en-US"/>
               </w:rPr>
               <w:tab/>
             </w:r>
@@ -526,7 +540,7 @@
                 <w:noProof/>
                 <w:webHidden/>
               </w:rPr>
-              <w:instrText xml:space="preserve"> PAGEREF _Toc479539741 \h </w:instrText>
+              <w:instrText xml:space="preserve"> PAGEREF _Toc480144004 \h </w:instrText>
             </w:r>
             <w:r>
               <w:rPr>
@@ -565,10 +579,12 @@
               <w:tab w:val="right" w:leader="dot" w:pos="9062"/>
             </w:tabs>
             <w:rPr>
+              <w:rFonts w:eastAsiaTheme="minorEastAsia"/>
               <w:noProof/>
+              <w:lang w:val="en-US"/>
             </w:rPr>
           </w:pPr>
-          <w:hyperlink w:anchor="_Toc479539742" w:history="1">
+          <w:hyperlink w:anchor="_Toc480144005" w:history="1">
             <w:r>
               <w:rPr>
                 <w:rStyle w:val="Hyperlink"/>
@@ -579,7 +595,9 @@
             </w:r>
             <w:r>
               <w:rPr>
-                <w:noProof/>
+                <w:rFonts w:eastAsiaTheme="minorEastAsia"/>
+                <w:noProof/>
+                <w:lang w:val="en-US"/>
               </w:rPr>
               <w:tab/>
             </w:r>
@@ -610,7 +628,7 @@
                 <w:noProof/>
                 <w:webHidden/>
               </w:rPr>
-              <w:instrText xml:space="preserve"> PAGEREF _Toc479539742 \h </w:instrText>
+              <w:instrText xml:space="preserve"> PAGEREF _Toc480144005 \h </w:instrText>
             </w:r>
             <w:r>
               <w:rPr>
@@ -649,10 +667,12 @@
               <w:tab w:val="right" w:leader="dot" w:pos="9062"/>
             </w:tabs>
             <w:rPr>
+              <w:rFonts w:eastAsiaTheme="minorEastAsia"/>
               <w:noProof/>
+              <w:lang w:val="en-US"/>
             </w:rPr>
           </w:pPr>
-          <w:hyperlink w:anchor="_Toc479539743" w:history="1">
+          <w:hyperlink w:anchor="_Toc480144006" w:history="1">
             <w:r>
               <w:rPr>
                 <w:rStyle w:val="Hyperlink"/>
@@ -663,7 +683,9 @@
             </w:r>
             <w:r>
               <w:rPr>
-                <w:noProof/>
+                <w:rFonts w:eastAsiaTheme="minorEastAsia"/>
+                <w:noProof/>
+                <w:lang w:val="en-US"/>
               </w:rPr>
               <w:tab/>
             </w:r>
@@ -694,7 +716,7 @@
                 <w:noProof/>
                 <w:webHidden/>
               </w:rPr>
-              <w:instrText xml:space="preserve"> PAGEREF _Toc479539743 \h </w:instrText>
+              <w:instrText xml:space="preserve"> PAGEREF _Toc480144006 \h </w:instrText>
             </w:r>
             <w:r>
               <w:rPr>
@@ -733,10 +755,12 @@
               <w:tab w:val="right" w:leader="dot" w:pos="9062"/>
             </w:tabs>
             <w:rPr>
+              <w:rFonts w:eastAsiaTheme="minorEastAsia"/>
               <w:noProof/>
+              <w:lang w:val="en-US"/>
             </w:rPr>
           </w:pPr>
-          <w:hyperlink w:anchor="_Toc479539744" w:history="1">
+          <w:hyperlink w:anchor="_Toc480144007" w:history="1">
             <w:r>
               <w:rPr>
                 <w:rStyle w:val="Hyperlink"/>
@@ -747,7 +771,9 @@
             </w:r>
             <w:r>
               <w:rPr>
-                <w:noProof/>
+                <w:rFonts w:eastAsiaTheme="minorEastAsia"/>
+                <w:noProof/>
+                <w:lang w:val="en-US"/>
               </w:rPr>
               <w:tab/>
             </w:r>
@@ -778,7 +804,7 @@
                 <w:noProof/>
                 <w:webHidden/>
               </w:rPr>
-              <w:instrText xml:space="preserve"> PAGEREF _Toc479539744 \h </w:instrText>
+              <w:instrText xml:space="preserve"> PAGEREF _Toc480144007 \h </w:instrText>
             </w:r>
             <w:r>
               <w:rPr>
@@ -817,10 +843,12 @@
               <w:tab w:val="right" w:leader="dot" w:pos="9062"/>
             </w:tabs>
             <w:rPr>
+              <w:rFonts w:eastAsiaTheme="minorEastAsia"/>
               <w:noProof/>
+              <w:lang w:val="en-US"/>
             </w:rPr>
           </w:pPr>
-          <w:hyperlink w:anchor="_Toc479539745" w:history="1">
+          <w:hyperlink w:anchor="_Toc480144008" w:history="1">
             <w:r>
               <w:rPr>
                 <w:rStyle w:val="Hyperlink"/>
@@ -831,7 +859,9 @@
             </w:r>
             <w:r>
               <w:rPr>
-                <w:noProof/>
+                <w:rFonts w:eastAsiaTheme="minorEastAsia"/>
+                <w:noProof/>
+                <w:lang w:val="en-US"/>
               </w:rPr>
               <w:tab/>
             </w:r>
@@ -862,7 +892,7 @@
                 <w:noProof/>
                 <w:webHidden/>
               </w:rPr>
-              <w:instrText xml:space="preserve"> PAGEREF _Toc479539745 \h </w:instrText>
+              <w:instrText xml:space="preserve"> PAGEREF _Toc480144008 \h </w:instrText>
             </w:r>
             <w:r>
               <w:rPr>
@@ -901,10 +931,12 @@
               <w:tab w:val="right" w:leader="dot" w:pos="9062"/>
             </w:tabs>
             <w:rPr>
+              <w:rFonts w:eastAsiaTheme="minorEastAsia"/>
               <w:noProof/>
+              <w:lang w:val="en-US"/>
             </w:rPr>
           </w:pPr>
-          <w:hyperlink w:anchor="_Toc479539746" w:history="1">
+          <w:hyperlink w:anchor="_Toc480144009" w:history="1">
             <w:r>
               <w:rPr>
                 <w:rStyle w:val="Hyperlink"/>
@@ -915,7 +947,9 @@
             </w:r>
             <w:r>
               <w:rPr>
-                <w:noProof/>
+                <w:rFonts w:eastAsiaTheme="minorEastAsia"/>
+                <w:noProof/>
+                <w:lang w:val="en-US"/>
               </w:rPr>
               <w:tab/>
             </w:r>
@@ -946,7 +980,7 @@
                 <w:noProof/>
                 <w:webHidden/>
               </w:rPr>
-              <w:instrText xml:space="preserve"> PAGEREF _Toc479539746 \h </w:instrText>
+              <w:instrText xml:space="preserve"> PAGEREF _Toc480144009 \h </w:instrText>
             </w:r>
             <w:r>
               <w:rPr>
@@ -985,10 +1019,12 @@
               <w:tab w:val="right" w:leader="dot" w:pos="9062"/>
             </w:tabs>
             <w:rPr>
+              <w:rFonts w:eastAsiaTheme="minorEastAsia"/>
               <w:noProof/>
+              <w:lang w:val="en-US"/>
             </w:rPr>
           </w:pPr>
-          <w:hyperlink w:anchor="_Toc479539747" w:history="1">
+          <w:hyperlink w:anchor="_Toc480144010" w:history="1">
             <w:r>
               <w:rPr>
                 <w:rStyle w:val="Hyperlink"/>
@@ -999,7 +1035,9 @@
             </w:r>
             <w:r>
               <w:rPr>
-                <w:noProof/>
+                <w:rFonts w:eastAsiaTheme="minorEastAsia"/>
+                <w:noProof/>
+                <w:lang w:val="en-US"/>
               </w:rPr>
               <w:tab/>
             </w:r>
@@ -1030,7 +1068,7 @@
                 <w:noProof/>
                 <w:webHidden/>
               </w:rPr>
-              <w:instrText xml:space="preserve"> PAGEREF _Toc479539747 \h </w:instrText>
+              <w:instrText xml:space="preserve"> PAGEREF _Toc480144010 \h </w:instrText>
             </w:r>
             <w:r>
               <w:rPr>
@@ -1069,10 +1107,12 @@
               <w:tab w:val="right" w:leader="dot" w:pos="9062"/>
             </w:tabs>
             <w:rPr>
+              <w:rFonts w:eastAsiaTheme="minorEastAsia"/>
               <w:noProof/>
+              <w:lang w:val="en-US"/>
             </w:rPr>
           </w:pPr>
-          <w:hyperlink w:anchor="_Toc479539748" w:history="1">
+          <w:hyperlink w:anchor="_Toc480144011" w:history="1">
             <w:r>
               <w:rPr>
                 <w:rStyle w:val="Hyperlink"/>
@@ -1083,7 +1123,9 @@
             </w:r>
             <w:r>
               <w:rPr>
-                <w:noProof/>
+                <w:rFonts w:eastAsiaTheme="minorEastAsia"/>
+                <w:noProof/>
+                <w:lang w:val="en-US"/>
               </w:rPr>
               <w:tab/>
             </w:r>
@@ -1114,7 +1156,7 @@
                 <w:noProof/>
                 <w:webHidden/>
               </w:rPr>
-              <w:instrText xml:space="preserve"> PAGEREF _Toc479539748 \h </w:instrText>
+              <w:instrText xml:space="preserve"> PAGEREF _Toc480144011 \h </w:instrText>
             </w:r>
             <w:r>
               <w:rPr>
@@ -1153,10 +1195,12 @@
               <w:tab w:val="right" w:leader="dot" w:pos="9062"/>
             </w:tabs>
             <w:rPr>
+              <w:rFonts w:eastAsiaTheme="minorEastAsia"/>
               <w:noProof/>
+              <w:lang w:val="en-US"/>
             </w:rPr>
           </w:pPr>
-          <w:hyperlink w:anchor="_Toc479539749" w:history="1">
+          <w:hyperlink w:anchor="_Toc480144012" w:history="1">
             <w:r>
               <w:rPr>
                 <w:rStyle w:val="Hyperlink"/>
@@ -1167,7 +1211,9 @@
             </w:r>
             <w:r>
               <w:rPr>
-                <w:noProof/>
+                <w:rFonts w:eastAsiaTheme="minorEastAsia"/>
+                <w:noProof/>
+                <w:lang w:val="en-US"/>
               </w:rPr>
               <w:tab/>
             </w:r>
@@ -1198,7 +1244,7 @@
                 <w:noProof/>
                 <w:webHidden/>
               </w:rPr>
-              <w:instrText xml:space="preserve"> PAGEREF _Toc479539749 \h </w:instrText>
+              <w:instrText xml:space="preserve"> PAGEREF _Toc480144012 \h </w:instrText>
             </w:r>
             <w:r>
               <w:rPr>
@@ -1237,10 +1283,12 @@
               <w:tab w:val="right" w:leader="dot" w:pos="9062"/>
             </w:tabs>
             <w:rPr>
+              <w:rFonts w:eastAsiaTheme="minorEastAsia"/>
               <w:noProof/>
+              <w:lang w:val="en-US"/>
             </w:rPr>
           </w:pPr>
-          <w:hyperlink w:anchor="_Toc479539750" w:history="1">
+          <w:hyperlink w:anchor="_Toc480144013" w:history="1">
             <w:r>
               <w:rPr>
                 <w:rStyle w:val="Hyperlink"/>
@@ -1251,7 +1299,9 @@
             </w:r>
             <w:r>
               <w:rPr>
-                <w:noProof/>
+                <w:rFonts w:eastAsiaTheme="minorEastAsia"/>
+                <w:noProof/>
+                <w:lang w:val="en-US"/>
               </w:rPr>
               <w:tab/>
             </w:r>
@@ -1282,7 +1332,7 @@
                 <w:noProof/>
                 <w:webHidden/>
               </w:rPr>
-              <w:instrText xml:space="preserve"> PAGEREF _Toc479539750 \h </w:instrText>
+              <w:instrText xml:space="preserve"> PAGEREF _Toc480144013 \h </w:instrText>
             </w:r>
             <w:r>
               <w:rPr>
@@ -1321,10 +1371,12 @@
               <w:tab w:val="right" w:leader="dot" w:pos="9062"/>
             </w:tabs>
             <w:rPr>
+              <w:rFonts w:eastAsiaTheme="minorEastAsia"/>
               <w:noProof/>
+              <w:lang w:val="en-US"/>
             </w:rPr>
           </w:pPr>
-          <w:hyperlink w:anchor="_Toc479539751" w:history="1">
+          <w:hyperlink w:anchor="_Toc480144014" w:history="1">
             <w:r>
               <w:rPr>
                 <w:rStyle w:val="Hyperlink"/>
@@ -1335,7 +1387,9 @@
             </w:r>
             <w:r>
               <w:rPr>
-                <w:noProof/>
+                <w:rFonts w:eastAsiaTheme="minorEastAsia"/>
+                <w:noProof/>
+                <w:lang w:val="en-US"/>
               </w:rPr>
               <w:tab/>
             </w:r>
@@ -1366,7 +1420,7 @@
                 <w:noProof/>
                 <w:webHidden/>
               </w:rPr>
-              <w:instrText xml:space="preserve"> PAGEREF _Toc479539751 \h </w:instrText>
+              <w:instrText xml:space="preserve"> PAGEREF _Toc480144014 \h </w:instrText>
             </w:r>
             <w:r>
               <w:rPr>
@@ -1405,10 +1459,12 @@
               <w:tab w:val="right" w:leader="dot" w:pos="9062"/>
             </w:tabs>
             <w:rPr>
+              <w:rFonts w:eastAsiaTheme="minorEastAsia"/>
               <w:noProof/>
+              <w:lang w:val="en-US"/>
             </w:rPr>
           </w:pPr>
-          <w:hyperlink w:anchor="_Toc479539752" w:history="1">
+          <w:hyperlink w:anchor="_Toc480144015" w:history="1">
             <w:r>
               <w:rPr>
                 <w:rStyle w:val="Hyperlink"/>
@@ -1419,7 +1475,9 @@
             </w:r>
             <w:r>
               <w:rPr>
-                <w:noProof/>
+                <w:rFonts w:eastAsiaTheme="minorEastAsia"/>
+                <w:noProof/>
+                <w:lang w:val="en-US"/>
               </w:rPr>
               <w:tab/>
             </w:r>
@@ -1450,7 +1508,7 @@
                 <w:noProof/>
                 <w:webHidden/>
               </w:rPr>
-              <w:instrText xml:space="preserve"> PAGEREF _Toc479539752 \h </w:instrText>
+              <w:instrText xml:space="preserve"> PAGEREF _Toc480144015 \h </w:instrText>
             </w:r>
             <w:r>
               <w:rPr>
@@ -1489,10 +1547,12 @@
               <w:tab w:val="right" w:leader="dot" w:pos="9062"/>
             </w:tabs>
             <w:rPr>
+              <w:rFonts w:eastAsiaTheme="minorEastAsia"/>
               <w:noProof/>
+              <w:lang w:val="en-US"/>
             </w:rPr>
           </w:pPr>
-          <w:hyperlink w:anchor="_Toc479539753" w:history="1">
+          <w:hyperlink w:anchor="_Toc480144016" w:history="1">
             <w:r>
               <w:rPr>
                 <w:rStyle w:val="Hyperlink"/>
@@ -1503,7 +1563,9 @@
             </w:r>
             <w:r>
               <w:rPr>
-                <w:noProof/>
+                <w:rFonts w:eastAsiaTheme="minorEastAsia"/>
+                <w:noProof/>
+                <w:lang w:val="en-US"/>
               </w:rPr>
               <w:tab/>
             </w:r>
@@ -1534,7 +1596,7 @@
                 <w:noProof/>
                 <w:webHidden/>
               </w:rPr>
-              <w:instrText xml:space="preserve"> PAGEREF _Toc479539753 \h </w:instrText>
+              <w:instrText xml:space="preserve"> PAGEREF _Toc480144016 \h </w:instrText>
             </w:r>
             <w:r>
               <w:rPr>
@@ -1573,10 +1635,12 @@
               <w:tab w:val="right" w:leader="dot" w:pos="9062"/>
             </w:tabs>
             <w:rPr>
+              <w:rFonts w:eastAsiaTheme="minorEastAsia"/>
               <w:noProof/>
+              <w:lang w:val="en-US"/>
             </w:rPr>
           </w:pPr>
-          <w:hyperlink w:anchor="_Toc479539754" w:history="1">
+          <w:hyperlink w:anchor="_Toc480144017" w:history="1">
             <w:r>
               <w:rPr>
                 <w:rStyle w:val="Hyperlink"/>
@@ -1587,7 +1651,9 @@
             </w:r>
             <w:r>
               <w:rPr>
-                <w:noProof/>
+                <w:rFonts w:eastAsiaTheme="minorEastAsia"/>
+                <w:noProof/>
+                <w:lang w:val="en-US"/>
               </w:rPr>
               <w:tab/>
             </w:r>
@@ -1618,7 +1684,7 @@
                 <w:noProof/>
                 <w:webHidden/>
               </w:rPr>
-              <w:instrText xml:space="preserve"> PAGEREF _Toc479539754 \h </w:instrText>
+              <w:instrText xml:space="preserve"> PAGEREF _Toc480144017 \h </w:instrText>
             </w:r>
             <w:r>
               <w:rPr>
@@ -1657,10 +1723,12 @@
               <w:tab w:val="right" w:leader="dot" w:pos="9062"/>
             </w:tabs>
             <w:rPr>
+              <w:rFonts w:eastAsiaTheme="minorEastAsia"/>
               <w:noProof/>
+              <w:lang w:val="en-US"/>
             </w:rPr>
           </w:pPr>
-          <w:hyperlink w:anchor="_Toc479539755" w:history="1">
+          <w:hyperlink w:anchor="_Toc480144018" w:history="1">
             <w:r>
               <w:rPr>
                 <w:rStyle w:val="Hyperlink"/>
@@ -1671,7 +1739,9 @@
             </w:r>
             <w:r>
               <w:rPr>
-                <w:noProof/>
+                <w:rFonts w:eastAsiaTheme="minorEastAsia"/>
+                <w:noProof/>
+                <w:lang w:val="en-US"/>
               </w:rPr>
               <w:tab/>
             </w:r>
@@ -1702,7 +1772,7 @@
                 <w:noProof/>
                 <w:webHidden/>
               </w:rPr>
-              <w:instrText xml:space="preserve"> PAGEREF _Toc479539755 \h </w:instrText>
+              <w:instrText xml:space="preserve"> PAGEREF _Toc480144018 \h </w:instrText>
             </w:r>
             <w:r>
               <w:rPr>
@@ -1741,10 +1811,12 @@
               <w:tab w:val="right" w:leader="dot" w:pos="9062"/>
             </w:tabs>
             <w:rPr>
+              <w:rFonts w:eastAsiaTheme="minorEastAsia"/>
               <w:noProof/>
+              <w:lang w:val="en-US"/>
             </w:rPr>
           </w:pPr>
-          <w:hyperlink w:anchor="_Toc479539756" w:history="1">
+          <w:hyperlink w:anchor="_Toc480144019" w:history="1">
             <w:r>
               <w:rPr>
                 <w:rStyle w:val="Hyperlink"/>
@@ -1755,7 +1827,9 @@
             </w:r>
             <w:r>
               <w:rPr>
-                <w:noProof/>
+                <w:rFonts w:eastAsiaTheme="minorEastAsia"/>
+                <w:noProof/>
+                <w:lang w:val="en-US"/>
               </w:rPr>
               <w:tab/>
             </w:r>
@@ -1786,7 +1860,7 @@
                 <w:noProof/>
                 <w:webHidden/>
               </w:rPr>
-              <w:instrText xml:space="preserve"> PAGEREF _Toc479539756 \h </w:instrText>
+              <w:instrText xml:space="preserve"> PAGEREF _Toc480144019 \h </w:instrText>
             </w:r>
             <w:r>
               <w:rPr>
@@ -1825,10 +1899,12 @@
               <w:tab w:val="right" w:leader="dot" w:pos="9062"/>
             </w:tabs>
             <w:rPr>
+              <w:rFonts w:eastAsiaTheme="minorEastAsia"/>
               <w:noProof/>
+              <w:lang w:val="en-US"/>
             </w:rPr>
           </w:pPr>
-          <w:hyperlink w:anchor="_Toc479539757" w:history="1">
+          <w:hyperlink w:anchor="_Toc480144020" w:history="1">
             <w:r>
               <w:rPr>
                 <w:rStyle w:val="Hyperlink"/>
@@ -1839,7 +1915,9 @@
             </w:r>
             <w:r>
               <w:rPr>
-                <w:noProof/>
+                <w:rFonts w:eastAsiaTheme="minorEastAsia"/>
+                <w:noProof/>
+                <w:lang w:val="en-US"/>
               </w:rPr>
               <w:tab/>
             </w:r>
@@ -1870,7 +1948,7 @@
                 <w:noProof/>
                 <w:webHidden/>
               </w:rPr>
-              <w:instrText xml:space="preserve"> PAGEREF _Toc479539757 \h </w:instrText>
+              <w:instrText xml:space="preserve"> PAGEREF _Toc480144020 \h </w:instrText>
             </w:r>
             <w:r>
               <w:rPr>
@@ -1909,10 +1987,12 @@
               <w:tab w:val="right" w:leader="dot" w:pos="9062"/>
             </w:tabs>
             <w:rPr>
+              <w:rFonts w:eastAsiaTheme="minorEastAsia"/>
               <w:noProof/>
+              <w:lang w:val="en-US"/>
             </w:rPr>
           </w:pPr>
-          <w:hyperlink w:anchor="_Toc479539758" w:history="1">
+          <w:hyperlink w:anchor="_Toc480144021" w:history="1">
             <w:r>
               <w:rPr>
                 <w:rStyle w:val="Hyperlink"/>
@@ -1923,7 +2003,9 @@
             </w:r>
             <w:r>
               <w:rPr>
-                <w:noProof/>
+                <w:rFonts w:eastAsiaTheme="minorEastAsia"/>
+                <w:noProof/>
+                <w:lang w:val="en-US"/>
               </w:rPr>
               <w:tab/>
             </w:r>
@@ -1954,7 +2036,7 @@
                 <w:noProof/>
                 <w:webHidden/>
               </w:rPr>
-              <w:instrText xml:space="preserve"> PAGEREF _Toc479539758 \h </w:instrText>
+              <w:instrText xml:space="preserve"> PAGEREF _Toc480144021 \h </w:instrText>
             </w:r>
             <w:r>
               <w:rPr>
@@ -1975,6 +2057,94 @@
                 <w:webHidden/>
               </w:rPr>
               <w:t>14</w:t>
+            </w:r>
+            <w:r>
+              <w:rPr>
+                <w:noProof/>
+                <w:webHidden/>
+              </w:rPr>
+              <w:fldChar w:fldCharType="end"/>
+            </w:r>
+          </w:hyperlink>
+        </w:p>
+        <w:p>
+          <w:pPr>
+            <w:pStyle w:val="Verzeichnis2"/>
+            <w:tabs>
+              <w:tab w:val="left" w:pos="880"/>
+              <w:tab w:val="right" w:leader="dot" w:pos="9062"/>
+            </w:tabs>
+            <w:rPr>
+              <w:rFonts w:eastAsiaTheme="minorEastAsia"/>
+              <w:noProof/>
+              <w:lang w:val="en-US"/>
+            </w:rPr>
+          </w:pPr>
+          <w:hyperlink w:anchor="_Toc480144022" w:history="1">
+            <w:r>
+              <w:rPr>
+                <w:rStyle w:val="Hyperlink"/>
+                <w:noProof/>
+                <w:lang w:val="en-US"/>
+              </w:rPr>
+              <w:t>9.2</w:t>
+            </w:r>
+            <w:r>
+              <w:rPr>
+                <w:rFonts w:eastAsiaTheme="minorEastAsia"/>
+                <w:noProof/>
+                <w:lang w:val="en-US"/>
+              </w:rPr>
+              <w:tab/>
+            </w:r>
+            <w:r>
+              <w:rPr>
+                <w:rStyle w:val="Hyperlink"/>
+                <w:noProof/>
+                <w:lang w:val="en-US"/>
+              </w:rPr>
+              <w:t>Time Tracking</w:t>
+            </w:r>
+            <w:r>
+              <w:rPr>
+                <w:noProof/>
+                <w:webHidden/>
+              </w:rPr>
+              <w:tab/>
+            </w:r>
+            <w:r>
+              <w:rPr>
+                <w:noProof/>
+                <w:webHidden/>
+              </w:rPr>
+              <w:fldChar w:fldCharType="begin"/>
+            </w:r>
+            <w:r>
+              <w:rPr>
+                <w:noProof/>
+                <w:webHidden/>
+              </w:rPr>
+              <w:instrText xml:space="preserve"> PAGEREF _Toc480144022 \h </w:instrText>
+            </w:r>
+            <w:r>
+              <w:rPr>
+                <w:noProof/>
+                <w:webHidden/>
+              </w:rPr>
+            </w:r>
+            <w:r>
+              <w:rPr>
+                <w:noProof/>
+                <w:webHidden/>
+              </w:rPr>
+              <w:fldChar w:fldCharType="separate"/>
+            </w:r>
+            <w:r>
+              <w:rPr>
+                <w:noProof/>
+                <w:webHidden/>
+              </w:rPr>
+              <w:t>16</w:t>
             </w:r>
             <w:r>
               <w:rPr>
@@ -1993,10 +2163,12 @@
               <w:tab w:val="right" w:leader="dot" w:pos="9062"/>
             </w:tabs>
             <w:rPr>
+              <w:rFonts w:eastAsiaTheme="minorEastAsia"/>
               <w:noProof/>
+              <w:lang w:val="en-US"/>
             </w:rPr>
           </w:pPr>
-          <w:hyperlink w:anchor="_Toc479539759" w:history="1">
+          <w:hyperlink w:anchor="_Toc480144023" w:history="1">
             <w:r>
               <w:rPr>
                 <w:rStyle w:val="Hyperlink"/>
@@ -2007,7 +2179,9 @@
             </w:r>
             <w:r>
               <w:rPr>
-                <w:noProof/>
+                <w:rFonts w:eastAsiaTheme="minorEastAsia"/>
+                <w:noProof/>
+                <w:lang w:val="en-US"/>
               </w:rPr>
               <w:tab/>
             </w:r>
@@ -2017,6 +2191,94 @@
                 <w:noProof/>
                 <w:lang w:val="en-US"/>
               </w:rPr>
+              <w:t>Update Issue Status</w:t>
+            </w:r>
+            <w:r>
+              <w:rPr>
+                <w:noProof/>
+                <w:webHidden/>
+              </w:rPr>
+              <w:tab/>
+            </w:r>
+            <w:r>
+              <w:rPr>
+                <w:noProof/>
+                <w:webHidden/>
+              </w:rPr>
+              <w:fldChar w:fldCharType="begin"/>
+            </w:r>
+            <w:r>
+              <w:rPr>
+                <w:noProof/>
+                <w:webHidden/>
+              </w:rPr>
+              <w:instrText xml:space="preserve"> PAGEREF _Toc480144023 \h </w:instrText>
+            </w:r>
+            <w:r>
+              <w:rPr>
+                <w:noProof/>
+                <w:webHidden/>
+              </w:rPr>
+            </w:r>
+            <w:r>
+              <w:rPr>
+                <w:noProof/>
+                <w:webHidden/>
+              </w:rPr>
+              <w:fldChar w:fldCharType="separate"/>
+            </w:r>
+            <w:r>
+              <w:rPr>
+                <w:noProof/>
+                <w:webHidden/>
+              </w:rPr>
+              <w:t>17</w:t>
+            </w:r>
+            <w:r>
+              <w:rPr>
+                <w:noProof/>
+                <w:webHidden/>
+              </w:rPr>
+              <w:fldChar w:fldCharType="end"/>
+            </w:r>
+          </w:hyperlink>
+        </w:p>
+        <w:p>
+          <w:pPr>
+            <w:pStyle w:val="Verzeichnis1"/>
+            <w:tabs>
+              <w:tab w:val="left" w:pos="660"/>
+              <w:tab w:val="right" w:leader="dot" w:pos="9062"/>
+            </w:tabs>
+            <w:rPr>
+              <w:rFonts w:eastAsiaTheme="minorEastAsia"/>
+              <w:noProof/>
+              <w:lang w:val="en-US"/>
+            </w:rPr>
+          </w:pPr>
+          <w:hyperlink w:anchor="_Toc480144024" w:history="1">
+            <w:r>
+              <w:rPr>
+                <w:rStyle w:val="Hyperlink"/>
+                <w:noProof/>
+                <w:lang w:val="en-US"/>
+              </w:rPr>
+              <w:t>11</w:t>
+            </w:r>
+            <w:r>
+              <w:rPr>
+                <w:rFonts w:eastAsiaTheme="minorEastAsia"/>
+                <w:noProof/>
+                <w:lang w:val="en-US"/>
+              </w:rPr>
+              <w:tab/>
+            </w:r>
+            <w:r>
+              <w:rPr>
+                <w:rStyle w:val="Hyperlink"/>
+                <w:noProof/>
+                <w:lang w:val="en-US"/>
+              </w:rPr>
               <w:t>Attachments</w:t>
             </w:r>
             <w:r>
@@ -2038,7 +2300,7 @@
                 <w:noProof/>
                 <w:webHidden/>
               </w:rPr>
-              <w:instrText xml:space="preserve"> PAGEREF _Toc479539759 \h </w:instrText>
+              <w:instrText xml:space="preserve"> PAGEREF _Toc480144024 \h </w:instrText>
             </w:r>
             <w:r>
               <w:rPr>
@@ -2058,7 +2320,7 @@
                 <w:noProof/>
                 <w:webHidden/>
               </w:rPr>
-              <w:t>16</w:t>
+              <w:t>18</w:t>
             </w:r>
             <w:r>
               <w:rPr>
@@ -2077,21 +2339,25 @@
               <w:tab w:val="right" w:leader="dot" w:pos="9062"/>
             </w:tabs>
             <w:rPr>
+              <w:rFonts w:eastAsiaTheme="minorEastAsia"/>
               <w:noProof/>
+              <w:lang w:val="en-US"/>
             </w:rPr>
           </w:pPr>
-          <w:hyperlink w:anchor="_Toc479539760" w:history="1">
+          <w:hyperlink w:anchor="_Toc480144025" w:history="1">
             <w:r>
               <w:rPr>
                 <w:rStyle w:val="Hyperlink"/>
                 <w:noProof/>
                 <w:lang w:val="en-US"/>
               </w:rPr>
-              <w:t>10.1</w:t>
-            </w:r>
-            <w:r>
-              <w:rPr>
-                <w:noProof/>
+              <w:t>11.1</w:t>
+            </w:r>
+            <w:r>
+              <w:rPr>
+                <w:rFonts w:eastAsiaTheme="minorEastAsia"/>
+                <w:noProof/>
+                <w:lang w:val="en-US"/>
               </w:rPr>
               <w:tab/>
             </w:r>
@@ -2122,7 +2388,7 @@
                 <w:noProof/>
                 <w:webHidden/>
               </w:rPr>
-              <w:instrText xml:space="preserve"> PAGEREF _Toc479539760 \h </w:instrText>
+              <w:instrText xml:space="preserve"> PAGEREF _Toc480144025 \h </w:instrText>
             </w:r>
             <w:r>
               <w:rPr>
@@ -2142,7 +2408,7 @@
                 <w:noProof/>
                 <w:webHidden/>
               </w:rPr>
-              <w:t>16</w:t>
+              <w:t>18</w:t>
             </w:r>
             <w:r>
               <w:rPr>
@@ -2161,21 +2427,25 @@
               <w:tab w:val="right" w:leader="dot" w:pos="9062"/>
             </w:tabs>
             <w:rPr>
+              <w:rFonts w:eastAsiaTheme="minorEastAsia"/>
               <w:noProof/>
+              <w:lang w:val="en-US"/>
             </w:rPr>
           </w:pPr>
-          <w:hyperlink w:anchor="_Toc479539761" w:history="1">
+          <w:hyperlink w:anchor="_Toc480144026" w:history="1">
             <w:r>
               <w:rPr>
                 <w:rStyle w:val="Hyperlink"/>
                 <w:noProof/>
                 <w:lang w:val="en-US"/>
               </w:rPr>
-              <w:t>10.2</w:t>
-            </w:r>
-            <w:r>
-              <w:rPr>
-                <w:noProof/>
+              <w:t>11.2</w:t>
+            </w:r>
+            <w:r>
+              <w:rPr>
+                <w:rFonts w:eastAsiaTheme="minorEastAsia"/>
+                <w:noProof/>
+                <w:lang w:val="en-US"/>
               </w:rPr>
               <w:tab/>
             </w:r>
@@ -2206,7 +2476,7 @@
                 <w:noProof/>
                 <w:webHidden/>
               </w:rPr>
-              <w:instrText xml:space="preserve"> PAGEREF _Toc479539761 \h </w:instrText>
+              <w:instrText xml:space="preserve"> PAGEREF _Toc480144026 \h </w:instrText>
             </w:r>
             <w:r>
               <w:rPr>
@@ -2226,7 +2496,7 @@
                 <w:noProof/>
                 <w:webHidden/>
               </w:rPr>
-              <w:t>17</w:t>
+              <w:t>18</w:t>
             </w:r>
             <w:r>
               <w:rPr>
@@ -2245,21 +2515,25 @@
               <w:tab w:val="right" w:leader="dot" w:pos="9062"/>
             </w:tabs>
             <w:rPr>
+              <w:rFonts w:eastAsiaTheme="minorEastAsia"/>
               <w:noProof/>
+              <w:lang w:val="en-US"/>
             </w:rPr>
           </w:pPr>
-          <w:hyperlink w:anchor="_Toc479539762" w:history="1">
+          <w:hyperlink w:anchor="_Toc480144027" w:history="1">
             <w:r>
               <w:rPr>
                 <w:rStyle w:val="Hyperlink"/>
                 <w:noProof/>
                 <w:lang w:val="en-US"/>
               </w:rPr>
-              <w:t>10.3</w:t>
-            </w:r>
-            <w:r>
-              <w:rPr>
-                <w:noProof/>
+              <w:t>11.3</w:t>
+            </w:r>
+            <w:r>
+              <w:rPr>
+                <w:rFonts w:eastAsiaTheme="minorEastAsia"/>
+                <w:noProof/>
+                <w:lang w:val="en-US"/>
               </w:rPr>
               <w:tab/>
             </w:r>
@@ -2290,7 +2564,7 @@
                 <w:noProof/>
                 <w:webHidden/>
               </w:rPr>
-              <w:instrText xml:space="preserve"> PAGEREF _Toc479539762 \h </w:instrText>
+              <w:instrText xml:space="preserve"> PAGEREF _Toc480144027 \h </w:instrText>
             </w:r>
             <w:r>
               <w:rPr>
@@ -2310,7 +2584,7 @@
                 <w:noProof/>
                 <w:webHidden/>
               </w:rPr>
-              <w:t>17</w:t>
+              <w:t>19</w:t>
             </w:r>
             <w:r>
               <w:rPr>
@@ -2329,21 +2603,25 @@
               <w:tab w:val="right" w:leader="dot" w:pos="9062"/>
             </w:tabs>
             <w:rPr>
+              <w:rFonts w:eastAsiaTheme="minorEastAsia"/>
               <w:noProof/>
+              <w:lang w:val="en-US"/>
             </w:rPr>
           </w:pPr>
-          <w:hyperlink w:anchor="_Toc479539763" w:history="1">
+          <w:hyperlink w:anchor="_Toc480144028" w:history="1">
             <w:r>
               <w:rPr>
                 <w:rStyle w:val="Hyperlink"/>
                 <w:noProof/>
                 <w:lang w:val="en-US"/>
               </w:rPr>
-              <w:t>11</w:t>
-            </w:r>
-            <w:r>
-              <w:rPr>
-                <w:noProof/>
+              <w:t>12</w:t>
+            </w:r>
+            <w:r>
+              <w:rPr>
+                <w:rFonts w:eastAsiaTheme="minorEastAsia"/>
+                <w:noProof/>
+                <w:lang w:val="en-US"/>
               </w:rPr>
               <w:tab/>
             </w:r>
@@ -2374,7 +2652,7 @@
                 <w:noProof/>
                 <w:webHidden/>
               </w:rPr>
-              <w:instrText xml:space="preserve"> PAGEREF _Toc479539763 \h </w:instrText>
+              <w:instrText xml:space="preserve"> PAGEREF _Toc480144028 \h </w:instrText>
             </w:r>
             <w:r>
               <w:rPr>
@@ -2394,7 +2672,7 @@
                 <w:noProof/>
                 <w:webHidden/>
               </w:rPr>
-              <w:t>17</w:t>
+              <w:t>19</w:t>
             </w:r>
             <w:r>
               <w:rPr>
@@ -2413,21 +2691,25 @@
               <w:tab w:val="right" w:leader="dot" w:pos="9062"/>
             </w:tabs>
             <w:rPr>
+              <w:rFonts w:eastAsiaTheme="minorEastAsia"/>
               <w:noProof/>
+              <w:lang w:val="en-US"/>
             </w:rPr>
           </w:pPr>
-          <w:hyperlink w:anchor="_Toc479539764" w:history="1">
+          <w:hyperlink w:anchor="_Toc480144029" w:history="1">
             <w:r>
               <w:rPr>
                 <w:rStyle w:val="Hyperlink"/>
                 <w:noProof/>
                 <w:lang w:val="en-US"/>
               </w:rPr>
-              <w:t>11.1</w:t>
-            </w:r>
-            <w:r>
-              <w:rPr>
-                <w:noProof/>
+              <w:t>12.1</w:t>
+            </w:r>
+            <w:r>
+              <w:rPr>
+                <w:rFonts w:eastAsiaTheme="minorEastAsia"/>
+                <w:noProof/>
+                <w:lang w:val="en-US"/>
               </w:rPr>
               <w:tab/>
             </w:r>
@@ -2458,7 +2740,7 @@
                 <w:noProof/>
                 <w:webHidden/>
               </w:rPr>
-              <w:instrText xml:space="preserve"> PAGEREF _Toc479539764 \h </w:instrText>
+              <w:instrText xml:space="preserve"> PAGEREF _Toc480144029 \h </w:instrText>
             </w:r>
             <w:r>
               <w:rPr>
@@ -2478,7 +2760,7 @@
                 <w:noProof/>
                 <w:webHidden/>
               </w:rPr>
-              <w:t>18</w:t>
+              <w:t>20</w:t>
             </w:r>
             <w:r>
               <w:rPr>
@@ -2497,21 +2779,25 @@
               <w:tab w:val="right" w:leader="dot" w:pos="9062"/>
             </w:tabs>
             <w:rPr>
+              <w:rFonts w:eastAsiaTheme="minorEastAsia"/>
               <w:noProof/>
+              <w:lang w:val="en-US"/>
             </w:rPr>
           </w:pPr>
-          <w:hyperlink w:anchor="_Toc479539765" w:history="1">
+          <w:hyperlink w:anchor="_Toc480144030" w:history="1">
             <w:r>
               <w:rPr>
                 <w:rStyle w:val="Hyperlink"/>
                 <w:noProof/>
                 <w:lang w:val="en-US"/>
               </w:rPr>
-              <w:t>11.2</w:t>
-            </w:r>
-            <w:r>
-              <w:rPr>
-                <w:noProof/>
+              <w:t>12.2</w:t>
+            </w:r>
+            <w:r>
+              <w:rPr>
+                <w:rFonts w:eastAsiaTheme="minorEastAsia"/>
+                <w:noProof/>
+                <w:lang w:val="en-US"/>
               </w:rPr>
               <w:tab/>
             </w:r>
@@ -2542,7 +2828,7 @@
                 <w:noProof/>
                 <w:webHidden/>
               </w:rPr>
-              <w:instrText xml:space="preserve"> PAGEREF _Toc479539765 \h </w:instrText>
+              <w:instrText xml:space="preserve"> PAGEREF _Toc480144030 \h </w:instrText>
             </w:r>
             <w:r>
               <w:rPr>
@@ -2562,7 +2848,7 @@
                 <w:noProof/>
                 <w:webHidden/>
               </w:rPr>
-              <w:t>19</w:t>
+              <w:t>21</w:t>
             </w:r>
             <w:r>
               <w:rPr>
@@ -2581,21 +2867,25 @@
               <w:tab w:val="right" w:leader="dot" w:pos="9062"/>
             </w:tabs>
             <w:rPr>
+              <w:rFonts w:eastAsiaTheme="minorEastAsia"/>
               <w:noProof/>
+              <w:lang w:val="en-US"/>
             </w:rPr>
           </w:pPr>
-          <w:hyperlink w:anchor="_Toc479539766" w:history="1">
+          <w:hyperlink w:anchor="_Toc480144031" w:history="1">
             <w:r>
               <w:rPr>
                 <w:rStyle w:val="Hyperlink"/>
                 <w:noProof/>
                 <w:lang w:val="en-US"/>
               </w:rPr>
-              <w:t>11.3</w:t>
-            </w:r>
-            <w:r>
-              <w:rPr>
-                <w:noProof/>
+              <w:t>12.3</w:t>
+            </w:r>
+            <w:r>
+              <w:rPr>
+                <w:rFonts w:eastAsiaTheme="minorEastAsia"/>
+                <w:noProof/>
+                <w:lang w:val="en-US"/>
               </w:rPr>
               <w:tab/>
             </w:r>
@@ -2626,7 +2916,7 @@
                 <w:noProof/>
                 <w:webHidden/>
               </w:rPr>
-              <w:instrText xml:space="preserve"> PAGEREF _Toc479539766 \h </w:instrText>
+              <w:instrText xml:space="preserve"> PAGEREF _Toc480144031 \h </w:instrText>
             </w:r>
             <w:r>
               <w:rPr>
@@ -2646,7 +2936,7 @@
                 <w:noProof/>
                 <w:webHidden/>
               </w:rPr>
-              <w:t>20</w:t>
+              <w:t>22</w:t>
             </w:r>
             <w:r>
               <w:rPr>
@@ -2665,21 +2955,25 @@
               <w:tab w:val="right" w:leader="dot" w:pos="9062"/>
             </w:tabs>
             <w:rPr>
+              <w:rFonts w:eastAsiaTheme="minorEastAsia"/>
               <w:noProof/>
+              <w:lang w:val="en-US"/>
             </w:rPr>
           </w:pPr>
-          <w:hyperlink w:anchor="_Toc479539767" w:history="1">
+          <w:hyperlink w:anchor="_Toc480144032" w:history="1">
             <w:r>
               <w:rPr>
                 <w:rStyle w:val="Hyperlink"/>
                 <w:noProof/>
                 <w:lang w:val="en-US"/>
               </w:rPr>
-              <w:t>11.4</w:t>
-            </w:r>
-            <w:r>
-              <w:rPr>
-                <w:noProof/>
+              <w:t>12.4</w:t>
+            </w:r>
+            <w:r>
+              <w:rPr>
+                <w:rFonts w:eastAsiaTheme="minorEastAsia"/>
+                <w:noProof/>
+                <w:lang w:val="en-US"/>
               </w:rPr>
               <w:tab/>
             </w:r>
@@ -2710,7 +3004,7 @@
                 <w:noProof/>
                 <w:webHidden/>
               </w:rPr>
-              <w:instrText xml:space="preserve"> PAGEREF _Toc479539767 \h </w:instrText>
+              <w:instrText xml:space="preserve"> PAGEREF _Toc480144032 \h </w:instrText>
             </w:r>
             <w:r>
               <w:rPr>
@@ -2730,7 +3024,7 @@
                 <w:noProof/>
                 <w:webHidden/>
               </w:rPr>
-              <w:t>21</w:t>
+              <w:t>23</w:t>
             </w:r>
             <w:r>
               <w:rPr>
@@ -2749,21 +3043,25 @@
               <w:tab w:val="right" w:leader="dot" w:pos="9062"/>
             </w:tabs>
             <w:rPr>
+              <w:rFonts w:eastAsiaTheme="minorEastAsia"/>
               <w:noProof/>
+              <w:lang w:val="en-US"/>
             </w:rPr>
           </w:pPr>
-          <w:hyperlink w:anchor="_Toc479539768" w:history="1">
+          <w:hyperlink w:anchor="_Toc480144033" w:history="1">
             <w:r>
               <w:rPr>
                 <w:rStyle w:val="Hyperlink"/>
                 <w:noProof/>
                 <w:lang w:val="en-US"/>
               </w:rPr>
-              <w:t>12</w:t>
-            </w:r>
-            <w:r>
-              <w:rPr>
-                <w:noProof/>
+              <w:t>13</w:t>
+            </w:r>
+            <w:r>
+              <w:rPr>
+                <w:rFonts w:eastAsiaTheme="minorEastAsia"/>
+                <w:noProof/>
+                <w:lang w:val="en-US"/>
               </w:rPr>
               <w:tab/>
             </w:r>
@@ -2794,7 +3092,7 @@
                 <w:noProof/>
                 <w:webHidden/>
               </w:rPr>
-              <w:instrText xml:space="preserve"> PAGEREF _Toc479539768 \h </w:instrText>
+              <w:instrText xml:space="preserve"> PAGEREF _Toc480144033 \h </w:instrText>
             </w:r>
             <w:r>
               <w:rPr>
@@ -2814,7 +3112,7 @@
                 <w:noProof/>
                 <w:webHidden/>
               </w:rPr>
-              <w:t>21</w:t>
+              <w:t>23</w:t>
             </w:r>
             <w:r>
               <w:rPr>
@@ -2833,21 +3131,25 @@
               <w:tab w:val="right" w:leader="dot" w:pos="9062"/>
             </w:tabs>
             <w:rPr>
+              <w:rFonts w:eastAsiaTheme="minorEastAsia"/>
               <w:noProof/>
+              <w:lang w:val="en-US"/>
             </w:rPr>
           </w:pPr>
-          <w:hyperlink w:anchor="_Toc479539769" w:history="1">
+          <w:hyperlink w:anchor="_Toc480144034" w:history="1">
             <w:r>
               <w:rPr>
                 <w:rStyle w:val="Hyperlink"/>
                 <w:noProof/>
                 <w:lang w:val="en-US"/>
               </w:rPr>
-              <w:t>12.1</w:t>
-            </w:r>
-            <w:r>
-              <w:rPr>
-                <w:noProof/>
+              <w:t>13.1</w:t>
+            </w:r>
+            <w:r>
+              <w:rPr>
+                <w:rFonts w:eastAsiaTheme="minorEastAsia"/>
+                <w:noProof/>
+                <w:lang w:val="en-US"/>
               </w:rPr>
               <w:tab/>
             </w:r>
@@ -2878,7 +3180,7 @@
                 <w:noProof/>
                 <w:webHidden/>
               </w:rPr>
-              <w:instrText xml:space="preserve"> PAGEREF _Toc479539769 \h </w:instrText>
+              <w:instrText xml:space="preserve"> PAGEREF _Toc480144034 \h </w:instrText>
             </w:r>
             <w:r>
               <w:rPr>
@@ -2898,7 +3200,7 @@
                 <w:noProof/>
                 <w:webHidden/>
               </w:rPr>
-              <w:t>21</w:t>
+              <w:t>23</w:t>
             </w:r>
             <w:r>
               <w:rPr>
@@ -2917,21 +3219,25 @@
               <w:tab w:val="right" w:leader="dot" w:pos="9062"/>
             </w:tabs>
             <w:rPr>
+              <w:rFonts w:eastAsiaTheme="minorEastAsia"/>
               <w:noProof/>
+              <w:lang w:val="en-US"/>
             </w:rPr>
           </w:pPr>
-          <w:hyperlink w:anchor="_Toc479539770" w:history="1">
+          <w:hyperlink w:anchor="_Toc480144035" w:history="1">
             <w:r>
               <w:rPr>
                 <w:rStyle w:val="Hyperlink"/>
                 <w:noProof/>
                 <w:lang w:val="en-US"/>
               </w:rPr>
-              <w:t>12.2</w:t>
-            </w:r>
-            <w:r>
-              <w:rPr>
-                <w:noProof/>
+              <w:t>13.2</w:t>
+            </w:r>
+            <w:r>
+              <w:rPr>
+                <w:rFonts w:eastAsiaTheme="minorEastAsia"/>
+                <w:noProof/>
+                <w:lang w:val="en-US"/>
               </w:rPr>
               <w:tab/>
             </w:r>
@@ -2962,7 +3268,7 @@
                 <w:noProof/>
                 <w:webHidden/>
               </w:rPr>
-              <w:instrText xml:space="preserve"> PAGEREF _Toc479539770 \h </w:instrText>
+              <w:instrText xml:space="preserve"> PAGEREF _Toc480144035 \h </w:instrText>
             </w:r>
             <w:r>
               <w:rPr>
@@ -2982,7 +3288,7 @@
                 <w:noProof/>
                 <w:webHidden/>
               </w:rPr>
-              <w:t>22</w:t>
+              <w:t>24</w:t>
             </w:r>
             <w:r>
               <w:rPr>
@@ -3001,21 +3307,25 @@
               <w:tab w:val="right" w:leader="dot" w:pos="9062"/>
             </w:tabs>
             <w:rPr>
+              <w:rFonts w:eastAsiaTheme="minorEastAsia"/>
               <w:noProof/>
+              <w:lang w:val="en-US"/>
             </w:rPr>
           </w:pPr>
-          <w:hyperlink w:anchor="_Toc479539771" w:history="1">
+          <w:hyperlink w:anchor="_Toc480144036" w:history="1">
             <w:r>
               <w:rPr>
                 <w:rStyle w:val="Hyperlink"/>
                 <w:noProof/>
                 <w:lang w:val="en-US"/>
               </w:rPr>
-              <w:t>12.3</w:t>
-            </w:r>
-            <w:r>
-              <w:rPr>
-                <w:noProof/>
+              <w:t>13.3</w:t>
+            </w:r>
+            <w:r>
+              <w:rPr>
+                <w:rFonts w:eastAsiaTheme="minorEastAsia"/>
+                <w:noProof/>
+                <w:lang w:val="en-US"/>
               </w:rPr>
               <w:tab/>
             </w:r>
@@ -3046,7 +3356,7 @@
                 <w:noProof/>
                 <w:webHidden/>
               </w:rPr>
-              <w:instrText xml:space="preserve"> PAGEREF _Toc479539771 \h </w:instrText>
+              <w:instrText xml:space="preserve"> PAGEREF _Toc480144036 \h </w:instrText>
             </w:r>
             <w:r>
               <w:rPr>
@@ -3066,7 +3376,7 @@
                 <w:noProof/>
                 <w:webHidden/>
               </w:rPr>
-              <w:t>22</w:t>
+              <w:t>24</w:t>
             </w:r>
             <w:r>
               <w:rPr>
@@ -3085,21 +3395,25 @@
               <w:tab w:val="right" w:leader="dot" w:pos="9062"/>
             </w:tabs>
             <w:rPr>
+              <w:rFonts w:eastAsiaTheme="minorEastAsia"/>
               <w:noProof/>
+              <w:lang w:val="en-US"/>
             </w:rPr>
           </w:pPr>
-          <w:hyperlink w:anchor="_Toc479539772" w:history="1">
+          <w:hyperlink w:anchor="_Toc480144037" w:history="1">
             <w:r>
               <w:rPr>
                 <w:rStyle w:val="Hyperlink"/>
                 <w:noProof/>
                 <w:lang w:val="en-US"/>
               </w:rPr>
-              <w:t>12.4</w:t>
-            </w:r>
-            <w:r>
-              <w:rPr>
-                <w:noProof/>
+              <w:t>13.4</w:t>
+            </w:r>
+            <w:r>
+              <w:rPr>
+                <w:rFonts w:eastAsiaTheme="minorEastAsia"/>
+                <w:noProof/>
+                <w:lang w:val="en-US"/>
               </w:rPr>
               <w:tab/>
             </w:r>
@@ -3130,7 +3444,7 @@
                 <w:noProof/>
                 <w:webHidden/>
               </w:rPr>
-              <w:instrText xml:space="preserve"> PAGEREF _Toc479539772 \h </w:instrText>
+              <w:instrText xml:space="preserve"> PAGEREF _Toc480144037 \h </w:instrText>
             </w:r>
             <w:r>
               <w:rPr>
@@ -3150,7 +3464,7 @@
                 <w:noProof/>
                 <w:webHidden/>
               </w:rPr>
-              <w:t>22</w:t>
+              <w:t>24</w:t>
             </w:r>
             <w:r>
               <w:rPr>
@@ -3200,16 +3514,16 @@
           <w:lang w:val="en-US"/>
         </w:rPr>
       </w:pPr>
-      <w:bookmarkStart w:id="3" w:name="_Ref479414154"/>
-      <w:bookmarkStart w:id="4" w:name="_Toc479539738"/>
+      <w:bookmarkStart w:id="2" w:name="_Ref479414154"/>
+      <w:bookmarkStart w:id="3" w:name="_Toc480144001"/>
       <w:r>
         <w:rPr>
           <w:lang w:val="en-US"/>
         </w:rPr>
         <w:t>Overview</w:t>
       </w:r>
+      <w:bookmarkEnd w:id="2"/>
       <w:bookmarkEnd w:id="3"/>
-      <w:bookmarkEnd w:id="4"/>
     </w:p>
     <w:p>
       <w:pPr>
@@ -3564,6 +3878,8 @@
           <w:lang w:val="en-US"/>
         </w:rPr>
       </w:pPr>
+      <w:bookmarkStart w:id="4" w:name="_GoBack"/>
+      <w:bookmarkEnd w:id="4"/>
       <w:r>
         <w:rPr>
           <w:noProof/>
@@ -3886,7 +4202,7 @@
           <w:lang w:val="en-US"/>
         </w:rPr>
       </w:pPr>
-      <w:bookmarkStart w:id="7" w:name="_Toc479539739"/>
+      <w:bookmarkStart w:id="7" w:name="_Toc480144002"/>
       <w:r>
         <w:rPr>
           <w:lang w:val="en-US"/>
@@ -4318,67 +4634,7 @@
         <w:rPr>
           <w:lang w:val="en-US"/>
         </w:rPr>
-        <w:t>One click to e</w:t>
-      </w:r>
-      <w:r>
-        <w:rPr>
-          <w:lang w:val="en-US"/>
-        </w:rPr>
-        <w:t>xport issue attachments to a directory on the filesystem</w:t>
-      </w:r>
-      <w:r>
-        <w:rPr>
-          <w:lang w:val="en-US"/>
-        </w:rPr>
-        <w:t xml:space="preserve"> and o</w:t>
-      </w:r>
-      <w:r>
-        <w:rPr>
-          <w:lang w:val="en-US"/>
-        </w:rPr>
-        <w:t>pen Windows Explorer or your favorite file manager</w:t>
-      </w:r>
-      <w:r>
-        <w:rPr>
-          <w:lang w:val="en-US"/>
-        </w:rPr>
-        <w:t xml:space="preserve">. </w:t>
-      </w:r>
-      <w:r>
-        <w:rPr>
-          <w:lang w:val="en-US"/>
-        </w:rPr>
-        <w:t>This</w:t>
-      </w:r>
-      <w:r>
-        <w:rPr>
-          <w:lang w:val="en-US"/>
-        </w:rPr>
-        <w:t xml:space="preserve"> functionality</w:t>
-      </w:r>
-      <w:r>
-        <w:rPr>
-          <w:lang w:val="en-US"/>
-        </w:rPr>
-        <w:t xml:space="preserve"> is especially useful when examining </w:t>
-      </w:r>
-      <w:r>
-        <w:rPr>
-          <w:lang w:val="en-US"/>
-        </w:rPr>
-        <w:t xml:space="preserve">several </w:t>
-      </w:r>
-      <w:r>
-        <w:rPr>
-          <w:lang w:val="en-US"/>
-        </w:rPr>
-        <w:t>log files.</w:t>
-      </w:r>
-      <w:r>
-        <w:rPr>
-          <w:lang w:val="en-US"/>
-        </w:rPr>
-        <w:t xml:space="preserve"> </w:t>
+        <w:t>Show thumbnails for attachments if available.</w:t>
       </w:r>
     </w:p>
     <w:p>
@@ -4396,13 +4652,67 @@
         <w:rPr>
           <w:lang w:val="en-US"/>
         </w:rPr>
-        <w:t>Navigate to the</w:t>
-      </w:r>
-      <w:r>
-        <w:rPr>
-          <w:lang w:val="en-US"/>
-        </w:rPr>
-        <w:t xml:space="preserve"> issue in JIRA.</w:t>
+        <w:t>One click to e</w:t>
+      </w:r>
+      <w:r>
+        <w:rPr>
+          <w:lang w:val="en-US"/>
+        </w:rPr>
+        <w:t>xport issue attachments to a directory on the filesystem</w:t>
+      </w:r>
+      <w:r>
+        <w:rPr>
+          <w:lang w:val="en-US"/>
+        </w:rPr>
+        <w:t xml:space="preserve"> and o</w:t>
+      </w:r>
+      <w:r>
+        <w:rPr>
+          <w:lang w:val="en-US"/>
+        </w:rPr>
+        <w:t>pen Windows Explorer or your favorite file manager</w:t>
+      </w:r>
+      <w:r>
+        <w:rPr>
+          <w:lang w:val="en-US"/>
+        </w:rPr>
+        <w:t xml:space="preserve">. </w:t>
+      </w:r>
+      <w:r>
+        <w:rPr>
+          <w:lang w:val="en-US"/>
+        </w:rPr>
+        <w:t>This</w:t>
+      </w:r>
+      <w:r>
+        <w:rPr>
+          <w:lang w:val="en-US"/>
+        </w:rPr>
+        <w:t xml:space="preserve"> functionality</w:t>
+      </w:r>
+      <w:r>
+        <w:rPr>
+          <w:lang w:val="en-US"/>
+        </w:rPr>
+        <w:t xml:space="preserve"> is especially useful when examining </w:t>
+      </w:r>
+      <w:r>
+        <w:rPr>
+          <w:lang w:val="en-US"/>
+        </w:rPr>
+        <w:t xml:space="preserve">several </w:t>
+      </w:r>
+      <w:r>
+        <w:rPr>
+          <w:lang w:val="en-US"/>
+        </w:rPr>
+        <w:t>log files.</w:t>
+      </w:r>
+      <w:r>
+        <w:rPr>
+          <w:lang w:val="en-US"/>
+        </w:rPr>
+        <w:t xml:space="preserve"> </w:t>
       </w:r>
     </w:p>
     <w:p>
@@ -4420,121 +4730,13 @@
         <w:rPr>
           <w:lang w:val="en-US"/>
         </w:rPr>
-        <w:t>Optionally in</w:t>
-      </w:r>
-      <w:r>
-        <w:rPr>
-          <w:lang w:val="en-US"/>
-        </w:rPr>
-        <w:t>sert</w:t>
-      </w:r>
-      <w:r>
-        <w:rPr>
-          <w:lang w:val="en-US"/>
-        </w:rPr>
-        <w:t xml:space="preserve"> the</w:t>
-      </w:r>
-      <w:r>
-        <w:rPr>
-          <w:lang w:val="en-US"/>
-        </w:rPr>
-        <w:t xml:space="preserve"> issue ID into </w:t>
-      </w:r>
-      <w:r>
-        <w:rPr>
-          <w:lang w:val="en-US"/>
-        </w:rPr>
-        <w:t xml:space="preserve">the </w:t>
-      </w:r>
-      <w:r>
-        <w:rPr>
-          <w:lang w:val="en-US"/>
-        </w:rPr>
-        <w:t xml:space="preserve">mail subject. If you </w:t>
-      </w:r>
-      <w:r>
-        <w:rPr>
-          <w:lang w:val="en-US"/>
-        </w:rPr>
-        <w:t>answer</w:t>
-      </w:r>
-      <w:r>
-        <w:rPr>
-          <w:lang w:val="en-US"/>
-        </w:rPr>
-        <w:t xml:space="preserve"> that mail</w:t>
-      </w:r>
-      <w:r>
-        <w:rPr>
-          <w:lang w:val="en-US"/>
-        </w:rPr>
-        <w:t xml:space="preserve"> and</w:t>
-      </w:r>
-      <w:r>
-        <w:rPr>
-          <w:lang w:val="en-US"/>
-        </w:rPr>
-        <w:t xml:space="preserve"> the </w:t>
-      </w:r>
-      <w:r>
-        <w:rPr>
-          <w:lang w:val="en-US"/>
-        </w:rPr>
-        <w:t xml:space="preserve">receiver </w:t>
-      </w:r>
-      <w:r>
-        <w:rPr>
-          <w:lang w:val="en-US"/>
-        </w:rPr>
-        <w:t xml:space="preserve">replies in turn, </w:t>
-      </w:r>
-      <w:r>
-        <w:rPr>
-          <w:lang w:val="en-US"/>
-        </w:rPr>
-        <w:t>ITOL</w:t>
-      </w:r>
-      <w:r>
-        <w:rPr>
-          <w:lang w:val="en-US"/>
-        </w:rPr>
-        <w:t xml:space="preserve"> can </w:t>
-      </w:r>
-      <w:r>
-        <w:rPr>
-          <w:lang w:val="en-US"/>
-        </w:rPr>
-        <w:t xml:space="preserve">display </w:t>
-      </w:r>
-      <w:r>
-        <w:rPr>
-          <w:lang w:val="en-US"/>
-        </w:rPr>
-        <w:t>the associated issue</w:t>
-      </w:r>
-      <w:r>
-        <w:rPr>
-          <w:lang w:val="en-US"/>
-        </w:rPr>
-        <w:t xml:space="preserve"> and </w:t>
-      </w:r>
-      <w:r>
-        <w:rPr>
-          <w:lang w:val="en-US"/>
-        </w:rPr>
-        <w:t>prepare</w:t>
-      </w:r>
-      <w:r>
-        <w:rPr>
-          <w:lang w:val="en-US"/>
-        </w:rPr>
-        <w:t xml:space="preserve"> a new comment (see above)</w:t>
-      </w:r>
-      <w:r>
-        <w:rPr>
-          <w:lang w:val="en-US"/>
-        </w:rPr>
-        <w:t>.</w:t>
+        <w:t>Navigate to the</w:t>
+      </w:r>
+      <w:r>
+        <w:rPr>
+          <w:lang w:val="en-US"/>
+        </w:rPr>
+        <w:t xml:space="preserve"> issue in JIRA.</w:t>
       </w:r>
     </w:p>
     <w:p>
@@ -4553,13 +4755,73 @@
           <w:lang w:val="en-US"/>
         </w:rPr>
         <w:lastRenderedPageBreak/>
-        <w:t xml:space="preserve">Optionally store the mail sender address into a custom field. When </w:t>
-      </w:r>
-      <w:r>
-        <w:rPr>
-          <w:lang w:val="en-US"/>
-        </w:rPr>
-        <w:t xml:space="preserve">an issue comment is added in </w:t>
+        <w:t>Optionally in</w:t>
+      </w:r>
+      <w:r>
+        <w:rPr>
+          <w:lang w:val="en-US"/>
+        </w:rPr>
+        <w:t>sert</w:t>
+      </w:r>
+      <w:r>
+        <w:rPr>
+          <w:lang w:val="en-US"/>
+        </w:rPr>
+        <w:t xml:space="preserve"> the</w:t>
+      </w:r>
+      <w:r>
+        <w:rPr>
+          <w:lang w:val="en-US"/>
+        </w:rPr>
+        <w:t xml:space="preserve"> issue ID into </w:t>
+      </w:r>
+      <w:r>
+        <w:rPr>
+          <w:lang w:val="en-US"/>
+        </w:rPr>
+        <w:t xml:space="preserve">the </w:t>
+      </w:r>
+      <w:r>
+        <w:rPr>
+          <w:lang w:val="en-US"/>
+        </w:rPr>
+        <w:t xml:space="preserve">mail subject. If you </w:t>
+      </w:r>
+      <w:r>
+        <w:rPr>
+          <w:lang w:val="en-US"/>
+        </w:rPr>
+        <w:t>answer</w:t>
+      </w:r>
+      <w:r>
+        <w:rPr>
+          <w:lang w:val="en-US"/>
+        </w:rPr>
+        <w:t xml:space="preserve"> that mail</w:t>
+      </w:r>
+      <w:r>
+        <w:rPr>
+          <w:lang w:val="en-US"/>
+        </w:rPr>
+        <w:t xml:space="preserve"> and</w:t>
+      </w:r>
+      <w:r>
+        <w:rPr>
+          <w:lang w:val="en-US"/>
+        </w:rPr>
+        <w:t xml:space="preserve"> the </w:t>
+      </w:r>
+      <w:r>
+        <w:rPr>
+          <w:lang w:val="en-US"/>
+        </w:rPr>
+        <w:t xml:space="preserve">receiver </w:t>
+      </w:r>
+      <w:r>
+        <w:rPr>
+          <w:lang w:val="en-US"/>
+        </w:rPr>
+        <w:t xml:space="preserve">replies in turn, </w:t>
       </w:r>
       <w:r>
         <w:rPr>
@@ -4571,67 +4833,25 @@
         <w:rPr>
           <w:lang w:val="en-US"/>
         </w:rPr>
-        <w:t xml:space="preserve">, </w:t>
-      </w:r>
-      <w:r>
-        <w:rPr>
-          <w:lang w:val="en-US"/>
-        </w:rPr>
-        <w:t xml:space="preserve">a </w:t>
-      </w:r>
-      <w:r>
-        <w:rPr>
-          <w:lang w:val="en-US"/>
-        </w:rPr>
-        <w:t xml:space="preserve">new </w:t>
-      </w:r>
-      <w:r>
-        <w:rPr>
-          <w:lang w:val="en-US"/>
-        </w:rPr>
-        <w:t xml:space="preserve">mail </w:t>
-      </w:r>
-      <w:r>
-        <w:rPr>
-          <w:lang w:val="en-US"/>
-        </w:rPr>
-        <w:t>to</w:t>
-      </w:r>
-      <w:r>
-        <w:rPr>
-          <w:lang w:val="en-US"/>
-        </w:rPr>
-        <w:t xml:space="preserve"> this </w:t>
-      </w:r>
-      <w:r>
-        <w:rPr>
-          <w:lang w:val="en-US"/>
-        </w:rPr>
-        <w:t xml:space="preserve">address </w:t>
-      </w:r>
-      <w:r>
-        <w:rPr>
-          <w:lang w:val="en-US"/>
-        </w:rPr>
-        <w:t xml:space="preserve">is </w:t>
-      </w:r>
-      <w:r>
-        <w:rPr>
-          <w:lang w:val="en-US"/>
-        </w:rPr>
-        <w:t xml:space="preserve">automatically </w:t>
-      </w:r>
-      <w:r>
-        <w:rPr>
-          <w:lang w:val="en-US"/>
-        </w:rPr>
-        <w:t>prepared</w:t>
-      </w:r>
-      <w:r>
-        <w:rPr>
-          <w:lang w:val="en-US"/>
-        </w:rPr>
-        <w:t xml:space="preserve">. </w:t>
+        <w:t xml:space="preserve"> can </w:t>
+      </w:r>
+      <w:r>
+        <w:rPr>
+          <w:lang w:val="en-US"/>
+        </w:rPr>
+        <w:t xml:space="preserve">display </w:t>
+      </w:r>
+      <w:r>
+        <w:rPr>
+          <w:lang w:val="en-US"/>
+        </w:rPr>
+        <w:t>the associated issue</w:t>
+      </w:r>
+      <w:r>
+        <w:rPr>
+          <w:lang w:val="en-US"/>
+        </w:rPr>
+        <w:t>.</w:t>
       </w:r>
     </w:p>
     <w:p>
@@ -4649,6 +4869,102 @@
         <w:rPr>
           <w:lang w:val="en-US"/>
         </w:rPr>
+        <w:t xml:space="preserve">Optionally store the mail sender address into a custom field. When </w:t>
+      </w:r>
+      <w:r>
+        <w:rPr>
+          <w:lang w:val="en-US"/>
+        </w:rPr>
+        <w:t xml:space="preserve">an issue comment is added in </w:t>
+      </w:r>
+      <w:r>
+        <w:rPr>
+          <w:lang w:val="en-US"/>
+        </w:rPr>
+        <w:t>ITOL</w:t>
+      </w:r>
+      <w:r>
+        <w:rPr>
+          <w:lang w:val="en-US"/>
+        </w:rPr>
+        <w:t xml:space="preserve">, </w:t>
+      </w:r>
+      <w:r>
+        <w:rPr>
+          <w:lang w:val="en-US"/>
+        </w:rPr>
+        <w:t xml:space="preserve">a </w:t>
+      </w:r>
+      <w:r>
+        <w:rPr>
+          <w:lang w:val="en-US"/>
+        </w:rPr>
+        <w:t xml:space="preserve">new </w:t>
+      </w:r>
+      <w:r>
+        <w:rPr>
+          <w:lang w:val="en-US"/>
+        </w:rPr>
+        <w:t xml:space="preserve">mail </w:t>
+      </w:r>
+      <w:r>
+        <w:rPr>
+          <w:lang w:val="en-US"/>
+        </w:rPr>
+        <w:t>to</w:t>
+      </w:r>
+      <w:r>
+        <w:rPr>
+          <w:lang w:val="en-US"/>
+        </w:rPr>
+        <w:t xml:space="preserve"> this </w:t>
+      </w:r>
+      <w:r>
+        <w:rPr>
+          <w:lang w:val="en-US"/>
+        </w:rPr>
+        <w:t xml:space="preserve">address </w:t>
+      </w:r>
+      <w:r>
+        <w:rPr>
+          <w:lang w:val="en-US"/>
+        </w:rPr>
+        <w:t xml:space="preserve">is </w:t>
+      </w:r>
+      <w:r>
+        <w:rPr>
+          <w:lang w:val="en-US"/>
+        </w:rPr>
+        <w:t xml:space="preserve">automatically </w:t>
+      </w:r>
+      <w:r>
+        <w:rPr>
+          <w:lang w:val="en-US"/>
+        </w:rPr>
+        <w:t>prepared</w:t>
+      </w:r>
+      <w:r>
+        <w:rPr>
+          <w:lang w:val="en-US"/>
+        </w:rPr>
+        <w:t xml:space="preserve">. </w:t>
+      </w:r>
+    </w:p>
+    <w:p>
+      <w:pPr>
+        <w:pStyle w:val="Listenabsatz"/>
+        <w:numPr>
+          <w:ilvl w:val="0"/>
+          <w:numId w:val="2"/>
+        </w:numPr>
+        <w:rPr>
+          <w:lang w:val="en-US"/>
+        </w:rPr>
+      </w:pPr>
+      <w:r>
+        <w:rPr>
+          <w:lang w:val="en-US"/>
+        </w:rPr>
         <w:t>Show history of issue comments.</w:t>
       </w:r>
     </w:p>
@@ -4659,7 +4975,7 @@
           <w:lang w:val="en-US"/>
         </w:rPr>
       </w:pPr>
-      <w:bookmarkStart w:id="8" w:name="_Toc479539740"/>
+      <w:bookmarkStart w:id="8" w:name="_Toc480144003"/>
       <w:r>
         <w:rPr>
           <w:lang w:val="en-US"/>
@@ -4777,7 +5093,7 @@
           <w:lang w:val="en-US"/>
         </w:rPr>
       </w:pPr>
-      <w:bookmarkStart w:id="9" w:name="_Toc479539741"/>
+      <w:bookmarkStart w:id="9" w:name="_Toc480144004"/>
       <w:r>
         <w:rPr>
           <w:lang w:val="en-US"/>
@@ -4896,7 +5212,7 @@
           <w:lang w:val="en-US"/>
         </w:rPr>
       </w:pPr>
-      <w:bookmarkStart w:id="10" w:name="_Toc479539742"/>
+      <w:bookmarkStart w:id="10" w:name="_Toc480144005"/>
       <w:r>
         <w:rPr>
           <w:lang w:val="en-US"/>
@@ -5248,7 +5564,7 @@
           <w:lang w:val="en-US"/>
         </w:rPr>
       </w:pPr>
-      <w:bookmarkStart w:id="13" w:name="_Toc479539743"/>
+      <w:bookmarkStart w:id="13" w:name="_Toc480144006"/>
       <w:r>
         <w:rPr>
           <w:lang w:val="en-US"/>
@@ -5300,7 +5616,7 @@
           <w:lang w:val="en-US"/>
         </w:rPr>
       </w:pPr>
-      <w:bookmarkStart w:id="14" w:name="_Toc479539744"/>
+      <w:bookmarkStart w:id="14" w:name="_Toc480144007"/>
       <w:r>
         <w:rPr>
           <w:lang w:val="en-US"/>
@@ -5463,7 +5779,7 @@
           <w:lang w:val="en-US"/>
         </w:rPr>
       </w:pPr>
-      <w:bookmarkStart w:id="15" w:name="_Toc479539745"/>
+      <w:bookmarkStart w:id="15" w:name="_Toc480144008"/>
       <w:r>
         <w:rPr>
           <w:lang w:val="en-US"/>
@@ -5479,7 +5795,7 @@
           <w:lang w:val="en-US"/>
         </w:rPr>
       </w:pPr>
-      <w:bookmarkStart w:id="16" w:name="_Toc479539746"/>
+      <w:bookmarkStart w:id="16" w:name="_Toc480144009"/>
       <w:r>
         <w:rPr>
           <w:lang w:val="en-US"/>
@@ -5849,7 +6165,7 @@
           <w:lang w:val="en-US"/>
         </w:rPr>
       </w:pPr>
-      <w:bookmarkStart w:id="17" w:name="_Toc479539747"/>
+      <w:bookmarkStart w:id="17" w:name="_Toc480144010"/>
       <w:r>
         <w:rPr>
           <w:lang w:val="en-US"/>
@@ -5939,7 +6255,7 @@
           <w:lang w:val="en-US"/>
         </w:rPr>
       </w:pPr>
-      <w:bookmarkStart w:id="18" w:name="_Toc479539748"/>
+      <w:bookmarkStart w:id="18" w:name="_Toc480144011"/>
       <w:r>
         <w:rPr>
           <w:lang w:val="en-US"/>
@@ -6043,7 +6359,7 @@
           <w:lang w:val="en-US"/>
         </w:rPr>
       </w:pPr>
-      <w:bookmarkStart w:id="19" w:name="_Toc479539749"/>
+      <w:bookmarkStart w:id="19" w:name="_Toc480144012"/>
       <w:r>
         <w:rPr>
           <w:lang w:val="en-US"/>
@@ -6071,7 +6387,7 @@
           <w:lang w:val="en-US"/>
         </w:rPr>
       </w:pPr>
-      <w:bookmarkStart w:id="20" w:name="_Toc479539750"/>
+      <w:bookmarkStart w:id="20" w:name="_Toc480144013"/>
       <w:r>
         <w:rPr>
           <w:lang w:val="en-US"/>
@@ -6179,7 +6495,7 @@
           <w:lang w:val="en-US"/>
         </w:rPr>
       </w:pPr>
-      <w:bookmarkStart w:id="21" w:name="_Toc479539751"/>
+      <w:bookmarkStart w:id="21" w:name="_Toc480144014"/>
       <w:r>
         <w:rPr>
           <w:lang w:val="en-US"/>
@@ -6275,7 +6591,7 @@
           <w:lang w:val="en-US"/>
         </w:rPr>
       </w:pPr>
-      <w:bookmarkStart w:id="22" w:name="_Toc479539752"/>
+      <w:bookmarkStart w:id="22" w:name="_Toc480144015"/>
       <w:r>
         <w:rPr>
           <w:lang w:val="en-US"/>
@@ -6500,7 +6816,7 @@
           <w:lang w:val="en-US"/>
         </w:rPr>
       </w:pPr>
-      <w:bookmarkStart w:id="24" w:name="_Toc479539753"/>
+      <w:bookmarkStart w:id="24" w:name="_Toc480144016"/>
       <w:r>
         <w:rPr>
           <w:lang w:val="en-US"/>
@@ -6590,7 +6906,7 @@
           <w:lang w:val="en-US"/>
         </w:rPr>
       </w:pPr>
-      <w:bookmarkStart w:id="25" w:name="_Toc479539754"/>
+      <w:bookmarkStart w:id="25" w:name="_Toc480144017"/>
       <w:r>
         <w:rPr>
           <w:lang w:val="en-US"/>
@@ -6662,9 +6978,9 @@
         <w:lastRenderedPageBreak/>
         <w:drawing>
           <wp:inline distT="0" distB="0" distL="0" distR="0">
-            <wp:extent cx="5631815" cy="3176270"/>
-            <wp:effectExtent l="0" t="0" r="6985" b="5080"/>
-            <wp:docPr id="10" name="Grafik 10"/>
+            <wp:extent cx="5632450" cy="3175000"/>
+            <wp:effectExtent l="0" t="0" r="6350" b="6350"/>
+            <wp:docPr id="19" name="Grafik 19"/>
             <wp:cNvGraphicFramePr>
               <a:graphicFrameLocks xmlns:a="http://schemas.openxmlformats.org/drawingml/2006/main" noChangeAspect="1"/>
             </wp:cNvGraphicFramePr>
@@ -6672,7 +6988,7 @@
               <a:graphicData uri="http://schemas.openxmlformats.org/drawingml/2006/picture">
                 <pic:pic xmlns:pic="http://schemas.openxmlformats.org/drawingml/2006/picture">
                   <pic:nvPicPr>
-                    <pic:cNvPr id="0" name="Picture 3"/>
+                    <pic:cNvPr id="0" name="Picture 1"/>
                     <pic:cNvPicPr>
                       <a:picLocks noChangeAspect="1" noChangeArrowheads="1"/>
                     </pic:cNvPicPr>
@@ -6693,7 +7009,7 @@
                   <pic:spPr bwMode="auto">
                     <a:xfrm>
                       <a:off x="0" y="0"/>
-                      <a:ext cx="5631815" cy="3176270"/>
+                      <a:ext cx="5632450" cy="3175000"/>
                     </a:xfrm>
                     <a:prstGeom prst="rect">
                       <a:avLst/>
@@ -6717,7 +7033,7 @@
           <w:lang w:val="en-US"/>
         </w:rPr>
       </w:pPr>
-      <w:bookmarkStart w:id="26" w:name="_Toc479539755"/>
+      <w:bookmarkStart w:id="26" w:name="_Toc480144018"/>
       <w:r>
         <w:rPr>
           <w:lang w:val="en-US"/>
@@ -6830,7 +7146,7 @@
           <w:lang w:val="en-US"/>
         </w:rPr>
       </w:pPr>
-      <w:bookmarkStart w:id="27" w:name="_Toc479539756"/>
+      <w:bookmarkStart w:id="27" w:name="_Toc480144019"/>
       <w:r>
         <w:rPr>
           <w:lang w:val="en-US"/>
@@ -6966,7 +7282,7 @@
           <w:lang w:val="en-US"/>
         </w:rPr>
       </w:pPr>
-      <w:bookmarkStart w:id="28" w:name="_Toc479539757"/>
+      <w:bookmarkStart w:id="28" w:name="_Toc480144020"/>
       <w:r>
         <w:rPr>
           <w:lang w:val="en-US"/>
@@ -7116,7 +7432,7 @@
           <w:lang w:val="en-US"/>
         </w:rPr>
       </w:pPr>
-      <w:bookmarkStart w:id="29" w:name="_Toc479539758"/>
+      <w:bookmarkStart w:id="29" w:name="_Toc480144021"/>
       <w:r>
         <w:rPr>
           <w:lang w:val="en-US"/>
@@ -7621,73 +7937,855 @@
     </w:p>
     <w:p>
       <w:pPr>
+        <w:pStyle w:val="berschrift2"/>
+        <w:rPr>
+          <w:lang w:val="en-US"/>
+        </w:rPr>
+      </w:pPr>
+      <w:bookmarkStart w:id="33" w:name="_Toc480144022"/>
+      <w:r>
+        <w:rPr>
+          <w:lang w:val="en-US"/>
+        </w:rPr>
+        <w:t>Time Tracking</w:t>
+      </w:r>
+      <w:bookmarkEnd w:id="33"/>
+    </w:p>
+    <w:p>
+      <w:pPr>
+        <w:rPr>
+          <w:lang w:val="en-US"/>
+        </w:rPr>
+      </w:pPr>
+      <w:r>
+        <w:rPr>
+          <w:lang w:val="en-US"/>
+        </w:rPr>
+        <w:t xml:space="preserve">Time tracking is displayed on the “PROPERTIES” tab. As for multi-value fields, a sub-dialog allows to edit its data. </w:t>
+      </w:r>
+      <w:r>
+        <w:rPr>
+          <w:lang w:val="en-US"/>
+        </w:rPr>
+        <w:fldChar w:fldCharType="begin"/>
+      </w:r>
+      <w:r>
+        <w:rPr>
+          <w:lang w:val="en-US"/>
+        </w:rPr>
+        <w:instrText xml:space="preserve"> REF _Ref480140777 \h </w:instrText>
+      </w:r>
+      <w:r>
+        <w:rPr>
+          <w:lang w:val="en-US"/>
+        </w:rPr>
+      </w:r>
+      <w:r>
+        <w:rPr>
+          <w:lang w:val="en-US"/>
+        </w:rPr>
+        <w:fldChar w:fldCharType="separate"/>
+      </w:r>
+      <w:r>
+        <w:rPr>
+          <w:lang w:val="en-US"/>
+        </w:rPr>
+        <w:t xml:space="preserve">Figure </w:t>
+      </w:r>
+      <w:r>
+        <w:rPr>
+          <w:noProof/>
+          <w:lang w:val="en-US"/>
+        </w:rPr>
+        <w:t>9</w:t>
+      </w:r>
+      <w:r>
+        <w:rPr>
+          <w:lang w:val="en-US"/>
+        </w:rPr>
+        <w:fldChar w:fldCharType="end"/>
+      </w:r>
+      <w:r>
+        <w:rPr>
+          <w:lang w:val="en-US"/>
+        </w:rPr>
+        <w:t xml:space="preserve"> shows the time tracking section for a new issue. </w:t>
+      </w:r>
+    </w:p>
+    <w:p>
+      <w:pPr>
+        <w:keepNext/>
+        <w:rPr>
+          <w:lang w:val="en-US"/>
+        </w:rPr>
+      </w:pPr>
+      <w:r>
+        <w:rPr>
+          <w:lang w:val="en-US"/>
+        </w:rPr>
+        <w:t xml:space="preserve"> </w:t>
+      </w:r>
+      <w:r>
+        <w:rPr>
+          <w:noProof/>
+          <w:lang w:val="en-US"/>
+        </w:rPr>
+        <w:drawing>
+          <wp:inline distT="0" distB="0" distL="0" distR="0">
+            <wp:extent cx="5093970" cy="2715260"/>
+            <wp:effectExtent l="0" t="0" r="0" b="8890"/>
+            <wp:docPr id="31" name="Grafik 31"/>
+            <wp:cNvGraphicFramePr>
+              <a:graphicFrameLocks xmlns:a="http://schemas.openxmlformats.org/drawingml/2006/main" noChangeAspect="1"/>
+            </wp:cNvGraphicFramePr>
+            <a:graphic xmlns:a="http://schemas.openxmlformats.org/drawingml/2006/main">
+              <a:graphicData uri="http://schemas.openxmlformats.org/drawingml/2006/picture">
+                <pic:pic xmlns:pic="http://schemas.openxmlformats.org/drawingml/2006/picture">
+                  <pic:nvPicPr>
+                    <pic:cNvPr id="0" name="Picture 3"/>
+                    <pic:cNvPicPr>
+                      <a:picLocks noChangeAspect="1" noChangeArrowheads="1"/>
+                    </pic:cNvPicPr>
+                  </pic:nvPicPr>
+                  <pic:blipFill>
+                    <a:blip r:embed="rId25">
+                      <a:extLst>
+                        <a:ext uri="{28A0092B-C50C-407E-A947-70E740481C1C}">
+                          <a14:useLocalDpi xmlns:a14="http://schemas.microsoft.com/office/drawing/2010/main" val="0"/>
+                        </a:ext>
+                      </a:extLst>
+                    </a:blip>
+                    <a:srcRect/>
+                    <a:stretch>
+                      <a:fillRect/>
+                    </a:stretch>
+                  </pic:blipFill>
+                  <pic:spPr bwMode="auto">
+                    <a:xfrm>
+                      <a:off x="0" y="0"/>
+                      <a:ext cx="5093970" cy="2715260"/>
+                    </a:xfrm>
+                    <a:prstGeom prst="rect">
+                      <a:avLst/>
+                    </a:prstGeom>
+                    <a:noFill/>
+                    <a:ln>
+                      <a:noFill/>
+                    </a:ln>
+                  </pic:spPr>
+                </pic:pic>
+              </a:graphicData>
+            </a:graphic>
+          </wp:inline>
+        </w:drawing>
+      </w:r>
+    </w:p>
+    <w:p>
+      <w:pPr>
+        <w:pStyle w:val="Beschriftung"/>
+        <w:rPr>
+          <w:lang w:val="en-US"/>
+        </w:rPr>
+      </w:pPr>
+      <w:bookmarkStart w:id="34" w:name="_Ref480140777"/>
+      <w:r>
+        <w:rPr>
+          <w:lang w:val="en-US"/>
+        </w:rPr>
+        <w:t xml:space="preserve">Figure </w:t>
+      </w:r>
+      <w:r>
+        <w:fldChar w:fldCharType="begin"/>
+      </w:r>
+      <w:r>
+        <w:rPr>
+          <w:lang w:val="en-US"/>
+        </w:rPr>
+        <w:instrText xml:space="preserve"> SEQ Figure \* ARABIC </w:instrText>
+      </w:r>
+      <w:r>
+        <w:fldChar w:fldCharType="separate"/>
+      </w:r>
+      <w:r>
+        <w:rPr>
+          <w:noProof/>
+          <w:lang w:val="en-US"/>
+        </w:rPr>
+        <w:t>9</w:t>
+      </w:r>
+      <w:r>
+        <w:fldChar w:fldCharType="end"/>
+      </w:r>
+      <w:bookmarkEnd w:id="34"/>
+      <w:r>
+        <w:rPr>
+          <w:lang w:val="en-US"/>
+        </w:rPr>
+        <w:t>, Time tracking for new issue</w:t>
+      </w:r>
+    </w:p>
+    <w:p>
+      <w:pPr>
+        <w:rPr>
+          <w:lang w:val="en-US"/>
+        </w:rPr>
+      </w:pPr>
+      <w:r>
+        <w:rPr>
+          <w:lang w:val="en-US"/>
+        </w:rPr>
+        <w:t>To initialize time tracking values for a new issue, click button “…”. The “PROPERTIES” tab is replaced by a sub-dialog that allows to edit “Estimated” and “Remaining”</w:t>
+      </w:r>
+      <w:r>
+        <w:rPr>
+          <w:lang w:val="en-US"/>
+        </w:rPr>
+        <w:t xml:space="preserve"> time, see </w:t>
+      </w:r>
+      <w:r>
+        <w:rPr>
+          <w:lang w:val="en-US"/>
+        </w:rPr>
+        <w:fldChar w:fldCharType="begin"/>
+      </w:r>
+      <w:r>
+        <w:rPr>
+          <w:lang w:val="en-US"/>
+        </w:rPr>
+        <w:instrText xml:space="preserve"> REF _Ref480141354 \h </w:instrText>
+      </w:r>
+      <w:r>
+        <w:rPr>
+          <w:lang w:val="en-US"/>
+        </w:rPr>
+      </w:r>
+      <w:r>
+        <w:rPr>
+          <w:lang w:val="en-US"/>
+        </w:rPr>
+        <w:fldChar w:fldCharType="separate"/>
+      </w:r>
+      <w:r>
+        <w:rPr>
+          <w:lang w:val="en-US"/>
+        </w:rPr>
+        <w:t xml:space="preserve">Figure </w:t>
+      </w:r>
+      <w:r>
+        <w:rPr>
+          <w:noProof/>
+          <w:lang w:val="en-US"/>
+        </w:rPr>
+        <w:t>10</w:t>
+      </w:r>
+      <w:r>
+        <w:rPr>
+          <w:lang w:val="en-US"/>
+        </w:rPr>
+        <w:fldChar w:fldCharType="end"/>
+      </w:r>
+      <w:r>
+        <w:rPr>
+          <w:lang w:val="en-US"/>
+        </w:rPr>
+        <w:t>.</w:t>
+      </w:r>
+    </w:p>
+    <w:p>
+      <w:pPr>
+        <w:rPr>
+          <w:lang w:val="en-US"/>
+        </w:rPr>
+      </w:pPr>
+      <w:r>
+        <w:rPr>
+          <w:noProof/>
+          <w:lang w:val="en-US"/>
+        </w:rPr>
+        <w:drawing>
+          <wp:inline distT="0" distB="0" distL="0" distR="0">
+            <wp:extent cx="5054600" cy="2563495"/>
+            <wp:effectExtent l="0" t="0" r="0" b="8255"/>
+            <wp:docPr id="34" name="Grafik 34"/>
+            <wp:cNvGraphicFramePr>
+              <a:graphicFrameLocks xmlns:a="http://schemas.openxmlformats.org/drawingml/2006/main" noChangeAspect="1"/>
+            </wp:cNvGraphicFramePr>
+            <a:graphic xmlns:a="http://schemas.openxmlformats.org/drawingml/2006/main">
+              <a:graphicData uri="http://schemas.openxmlformats.org/drawingml/2006/picture">
+                <pic:pic xmlns:pic="http://schemas.openxmlformats.org/drawingml/2006/picture">
+                  <pic:nvPicPr>
+                    <pic:cNvPr id="0" name="Picture 4"/>
+                    <pic:cNvPicPr>
+                      <a:picLocks noChangeAspect="1" noChangeArrowheads="1"/>
+                    </pic:cNvPicPr>
+                  </pic:nvPicPr>
+                  <pic:blipFill>
+                    <a:blip r:embed="rId26">
+                      <a:extLst>
+                        <a:ext uri="{28A0092B-C50C-407E-A947-70E740481C1C}">
+                          <a14:useLocalDpi xmlns:a14="http://schemas.microsoft.com/office/drawing/2010/main" val="0"/>
+                        </a:ext>
+                      </a:extLst>
+                    </a:blip>
+                    <a:srcRect/>
+                    <a:stretch>
+                      <a:fillRect/>
+                    </a:stretch>
+                  </pic:blipFill>
+                  <pic:spPr bwMode="auto">
+                    <a:xfrm>
+                      <a:off x="0" y="0"/>
+                      <a:ext cx="5054600" cy="2563495"/>
+                    </a:xfrm>
+                    <a:prstGeom prst="rect">
+                      <a:avLst/>
+                    </a:prstGeom>
+                    <a:noFill/>
+                    <a:ln>
+                      <a:noFill/>
+                    </a:ln>
+                  </pic:spPr>
+                </pic:pic>
+              </a:graphicData>
+            </a:graphic>
+          </wp:inline>
+        </w:drawing>
+      </w:r>
+    </w:p>
+    <w:p>
+      <w:pPr>
+        <w:pStyle w:val="Beschriftung"/>
+        <w:rPr>
+          <w:lang w:val="en-US"/>
+        </w:rPr>
+      </w:pPr>
+      <w:bookmarkStart w:id="35" w:name="_Ref480141354"/>
+      <w:r>
+        <w:rPr>
+          <w:lang w:val="en-US"/>
+        </w:rPr>
+        <w:lastRenderedPageBreak/>
+        <w:t xml:space="preserve">Figure </w:t>
+      </w:r>
+      <w:r>
+        <w:fldChar w:fldCharType="begin"/>
+      </w:r>
+      <w:r>
+        <w:rPr>
+          <w:lang w:val="en-US"/>
+        </w:rPr>
+        <w:instrText xml:space="preserve"> SEQ Figure \* ARABIC </w:instrText>
+      </w:r>
+      <w:r>
+        <w:fldChar w:fldCharType="separate"/>
+      </w:r>
+      <w:r>
+        <w:rPr>
+          <w:noProof/>
+          <w:lang w:val="en-US"/>
+        </w:rPr>
+        <w:t>10</w:t>
+      </w:r>
+      <w:r>
+        <w:fldChar w:fldCharType="end"/>
+      </w:r>
+      <w:bookmarkEnd w:id="35"/>
+      <w:r>
+        <w:rPr>
+          <w:lang w:val="en-US"/>
+        </w:rPr>
+        <w:t>, Edit time tracking, estimated and remaining time</w:t>
+      </w:r>
+    </w:p>
+    <w:p>
+      <w:pPr>
+        <w:rPr>
+          <w:lang w:val="en-US"/>
+        </w:rPr>
+      </w:pPr>
+      <w:r>
+        <w:rPr>
+          <w:lang w:val="en-US"/>
+        </w:rPr>
+        <w:t>Button “&lt; Back” or key ESC accepts the changes and restores the view of the “PROPERTIES” tab.</w:t>
+      </w:r>
+    </w:p>
+    <w:p>
+      <w:pPr>
+        <w:rPr>
+          <w:lang w:val="en-US"/>
+        </w:rPr>
+      </w:pPr>
+      <w:r>
+        <w:rPr>
+          <w:lang w:val="en-US"/>
+        </w:rPr>
+        <w:t xml:space="preserve">If the time tracking values of an existing entry are edited, the sub-dialog looks </w:t>
+      </w:r>
+      <w:r>
+        <w:rPr>
+          <w:lang w:val="en-US"/>
+        </w:rPr>
+        <w:t>like</w:t>
+      </w:r>
+      <w:r>
+        <w:rPr>
+          <w:lang w:val="en-US"/>
+        </w:rPr>
+        <w:t xml:space="preserve"> </w:t>
+      </w:r>
+      <w:r>
+        <w:rPr>
+          <w:lang w:val="en-US"/>
+        </w:rPr>
+        <w:fldChar w:fldCharType="begin"/>
+      </w:r>
+      <w:r>
+        <w:rPr>
+          <w:lang w:val="en-US"/>
+        </w:rPr>
+        <w:instrText xml:space="preserve"> REF _Ref480141921 \h </w:instrText>
+      </w:r>
+      <w:r>
+        <w:rPr>
+          <w:lang w:val="en-US"/>
+        </w:rPr>
+      </w:r>
+      <w:r>
+        <w:rPr>
+          <w:lang w:val="en-US"/>
+        </w:rPr>
+        <w:fldChar w:fldCharType="separate"/>
+      </w:r>
+      <w:r>
+        <w:rPr>
+          <w:lang w:val="en-US"/>
+        </w:rPr>
+        <w:t xml:space="preserve">Figure </w:t>
+      </w:r>
+      <w:r>
+        <w:rPr>
+          <w:noProof/>
+          <w:lang w:val="en-US"/>
+        </w:rPr>
+        <w:t>11</w:t>
+      </w:r>
+      <w:r>
+        <w:rPr>
+          <w:lang w:val="en-US"/>
+        </w:rPr>
+        <w:fldChar w:fldCharType="end"/>
+      </w:r>
+      <w:r>
+        <w:rPr>
+          <w:lang w:val="en-US"/>
+        </w:rPr>
+        <w:t>.</w:t>
+      </w:r>
+      <w:r>
+        <w:rPr>
+          <w:lang w:val="en-US"/>
+        </w:rPr>
+        <w:t xml:space="preserve"> </w:t>
+      </w:r>
+    </w:p>
+    <w:p>
+      <w:pPr>
+        <w:keepNext/>
+      </w:pPr>
+      <w:r>
+        <w:rPr>
+          <w:noProof/>
+          <w:lang w:val="en-US"/>
+        </w:rPr>
+        <w:drawing>
+          <wp:inline distT="0" distB="0" distL="0" distR="0">
+            <wp:extent cx="5088255" cy="4123055"/>
+            <wp:effectExtent l="0" t="0" r="0" b="0"/>
+            <wp:docPr id="37" name="Grafik 37"/>
+            <wp:cNvGraphicFramePr>
+              <a:graphicFrameLocks xmlns:a="http://schemas.openxmlformats.org/drawingml/2006/main" noChangeAspect="1"/>
+            </wp:cNvGraphicFramePr>
+            <a:graphic xmlns:a="http://schemas.openxmlformats.org/drawingml/2006/main">
+              <a:graphicData uri="http://schemas.openxmlformats.org/drawingml/2006/picture">
+                <pic:pic xmlns:pic="http://schemas.openxmlformats.org/drawingml/2006/picture">
+                  <pic:nvPicPr>
+                    <pic:cNvPr id="0" name="Picture 6"/>
+                    <pic:cNvPicPr>
+                      <a:picLocks noChangeAspect="1" noChangeArrowheads="1"/>
+                    </pic:cNvPicPr>
+                  </pic:nvPicPr>
+                  <pic:blipFill>
+                    <a:blip r:embed="rId27">
+                      <a:extLst>
+                        <a:ext uri="{28A0092B-C50C-407E-A947-70E740481C1C}">
+                          <a14:useLocalDpi xmlns:a14="http://schemas.microsoft.com/office/drawing/2010/main" val="0"/>
+                        </a:ext>
+                      </a:extLst>
+                    </a:blip>
+                    <a:srcRect/>
+                    <a:stretch>
+                      <a:fillRect/>
+                    </a:stretch>
+                  </pic:blipFill>
+                  <pic:spPr bwMode="auto">
+                    <a:xfrm>
+                      <a:off x="0" y="0"/>
+                      <a:ext cx="5088255" cy="4123055"/>
+                    </a:xfrm>
+                    <a:prstGeom prst="rect">
+                      <a:avLst/>
+                    </a:prstGeom>
+                    <a:noFill/>
+                    <a:ln>
+                      <a:noFill/>
+                    </a:ln>
+                  </pic:spPr>
+                </pic:pic>
+              </a:graphicData>
+            </a:graphic>
+          </wp:inline>
+        </w:drawing>
+      </w:r>
+    </w:p>
+    <w:p>
+      <w:pPr>
+        <w:pStyle w:val="Beschriftung"/>
+        <w:rPr>
+          <w:lang w:val="en-US"/>
+        </w:rPr>
+      </w:pPr>
+      <w:bookmarkStart w:id="36" w:name="_Ref480141921"/>
+      <w:r>
+        <w:rPr>
+          <w:lang w:val="en-US"/>
+        </w:rPr>
+        <w:t xml:space="preserve">Figure </w:t>
+      </w:r>
+      <w:r>
+        <w:fldChar w:fldCharType="begin"/>
+      </w:r>
+      <w:r>
+        <w:rPr>
+          <w:lang w:val="en-US"/>
+        </w:rPr>
+        <w:instrText xml:space="preserve"> SEQ Figure \* ARABIC </w:instrText>
+      </w:r>
+      <w:r>
+        <w:fldChar w:fldCharType="separate"/>
+      </w:r>
+      <w:r>
+        <w:rPr>
+          <w:noProof/>
+          <w:lang w:val="en-US"/>
+        </w:rPr>
+        <w:t>11</w:t>
+      </w:r>
+      <w:r>
+        <w:fldChar w:fldCharType="end"/>
+      </w:r>
+      <w:bookmarkEnd w:id="36"/>
+      <w:r>
+        <w:rPr>
+          <w:lang w:val="en-US"/>
+        </w:rPr>
+        <w:t xml:space="preserve">, Time tracking sub-dialog for </w:t>
+      </w:r>
+      <w:proofErr w:type="spellStart"/>
+      <w:r>
+        <w:rPr>
+          <w:lang w:val="en-US"/>
+        </w:rPr>
+        <w:t>exisiting</w:t>
+      </w:r>
+      <w:proofErr w:type="spellEnd"/>
+      <w:r>
+        <w:rPr>
+          <w:lang w:val="en-US"/>
+        </w:rPr>
+        <w:t xml:space="preserve"> issue</w:t>
+      </w:r>
+    </w:p>
+    <w:p>
+      <w:pPr>
+        <w:rPr>
+          <w:lang w:val="en-US"/>
+        </w:rPr>
+      </w:pPr>
+      <w:r>
+        <w:rPr>
+          <w:i/>
+          <w:lang w:val="en-US"/>
+        </w:rPr>
+        <w:t xml:space="preserve">Hint: </w:t>
+      </w:r>
+      <w:r>
+        <w:rPr>
+          <w:i/>
+          <w:lang w:val="en-US"/>
+        </w:rPr>
+        <w:t>ITOL can take the time tracking configuration into account only when connected to</w:t>
+      </w:r>
+      <w:r>
+        <w:rPr>
+          <w:i/>
+          <w:lang w:val="en-US"/>
+        </w:rPr>
+        <w:t xml:space="preserve"> JIRA 7.2.8 or newer</w:t>
+      </w:r>
+      <w:r>
+        <w:rPr>
+          <w:i/>
+          <w:lang w:val="en-US"/>
+        </w:rPr>
+        <w:t xml:space="preserve">. </w:t>
+      </w:r>
+    </w:p>
+    <w:p>
+      <w:pPr>
         <w:pStyle w:val="berschrift1"/>
         <w:rPr>
           <w:lang w:val="en-US"/>
         </w:rPr>
       </w:pPr>
+      <w:bookmarkStart w:id="37" w:name="_Toc480144023"/>
+      <w:r>
+        <w:rPr>
+          <w:lang w:val="en-US"/>
+        </w:rPr>
+        <w:t>Update</w:t>
+      </w:r>
+      <w:r>
+        <w:rPr>
+          <w:lang w:val="en-US"/>
+        </w:rPr>
+        <w:t xml:space="preserve"> Issue</w:t>
+      </w:r>
+      <w:r>
+        <w:rPr>
+          <w:lang w:val="en-US"/>
+        </w:rPr>
+        <w:t xml:space="preserve"> Status</w:t>
+      </w:r>
+      <w:bookmarkEnd w:id="37"/>
+    </w:p>
+    <w:p>
+      <w:pPr>
+        <w:rPr>
+          <w:lang w:val="en-US"/>
+        </w:rPr>
+      </w:pPr>
+      <w:r>
+        <w:rPr>
+          <w:lang w:val="en-US"/>
+        </w:rPr>
+        <w:t xml:space="preserve">To move the issue workflow to another status, select the new status in the combo-box found between button “Next tab &gt;” and </w:t>
+      </w:r>
+      <w:r>
+        <w:rPr>
+          <w:lang w:val="en-US"/>
+        </w:rPr>
+        <w:t xml:space="preserve">button </w:t>
+      </w:r>
+      <w:r>
+        <w:rPr>
+          <w:lang w:val="en-US"/>
+        </w:rPr>
+        <w:t>“Update”.</w:t>
+      </w:r>
+      <w:r>
+        <w:rPr>
+          <w:lang w:val="en-US"/>
+        </w:rPr>
+        <w:t xml:space="preserve"> Then click button “Update”.</w:t>
+      </w:r>
+    </w:p>
+    <w:p>
+      <w:pPr>
+        <w:rPr>
+          <w:lang w:val="en-US"/>
+        </w:rPr>
+      </w:pPr>
+    </w:p>
+    <w:p>
+      <w:pPr>
+        <w:rPr>
+          <w:lang w:val="en-US"/>
+        </w:rPr>
+      </w:pPr>
+      <w:r>
+        <w:rPr>
+          <w:noProof/>
+          <w:lang w:val="en-US"/>
+        </w:rPr>
+        <w:drawing>
+          <wp:inline distT="0" distB="0" distL="0" distR="0">
+            <wp:extent cx="5144135" cy="1323975"/>
+            <wp:effectExtent l="0" t="0" r="0" b="9525"/>
+            <wp:docPr id="10" name="Grafik 10"/>
+            <wp:cNvGraphicFramePr>
+              <a:graphicFrameLocks xmlns:a="http://schemas.openxmlformats.org/drawingml/2006/main" noChangeAspect="1"/>
+            </wp:cNvGraphicFramePr>
+            <a:graphic xmlns:a="http://schemas.openxmlformats.org/drawingml/2006/main">
+              <a:graphicData uri="http://schemas.openxmlformats.org/drawingml/2006/picture">
+                <pic:pic xmlns:pic="http://schemas.openxmlformats.org/drawingml/2006/picture">
+                  <pic:nvPicPr>
+                    <pic:cNvPr id="0" name="Picture 1"/>
+                    <pic:cNvPicPr>
+                      <a:picLocks noChangeAspect="1" noChangeArrowheads="1"/>
+                    </pic:cNvPicPr>
+                  </pic:nvPicPr>
+                  <pic:blipFill>
+                    <a:blip r:embed="rId28">
+                      <a:extLst>
+                        <a:ext uri="{28A0092B-C50C-407E-A947-70E740481C1C}">
+                          <a14:useLocalDpi xmlns:a14="http://schemas.microsoft.com/office/drawing/2010/main" val="0"/>
+                        </a:ext>
+                      </a:extLst>
+                    </a:blip>
+                    <a:srcRect/>
+                    <a:stretch>
+                      <a:fillRect/>
+                    </a:stretch>
+                  </pic:blipFill>
+                  <pic:spPr bwMode="auto">
+                    <a:xfrm>
+                      <a:off x="0" y="0"/>
+                      <a:ext cx="5144135" cy="1323975"/>
+                    </a:xfrm>
+                    <a:prstGeom prst="rect">
+                      <a:avLst/>
+                    </a:prstGeom>
+                    <a:noFill/>
+                    <a:ln>
+                      <a:noFill/>
+                    </a:ln>
+                  </pic:spPr>
+                </pic:pic>
+              </a:graphicData>
+            </a:graphic>
+          </wp:inline>
+        </w:drawing>
+      </w:r>
+    </w:p>
+    <w:p>
+      <w:pPr>
+        <w:rPr>
+          <w:lang w:val="en-US"/>
+        </w:rPr>
+      </w:pPr>
+    </w:p>
+    <w:p>
+      <w:pPr>
+        <w:pStyle w:val="berschrift1"/>
+        <w:rPr>
+          <w:lang w:val="en-US"/>
+        </w:rPr>
+      </w:pPr>
+      <w:bookmarkStart w:id="38" w:name="_Toc480144024"/>
+      <w:r>
+        <w:rPr>
+          <w:lang w:val="en-US"/>
+        </w:rPr>
+        <w:lastRenderedPageBreak/>
+        <w:t>Attachments</w:t>
+      </w:r>
+      <w:bookmarkEnd w:id="38"/>
+    </w:p>
+    <w:p>
+      <w:pPr>
+        <w:rPr>
+          <w:lang w:val="en-US"/>
+        </w:rPr>
+      </w:pPr>
+      <w:r>
+        <w:rPr>
+          <w:lang w:val="en-US"/>
+        </w:rPr>
+        <w:t xml:space="preserve">When assigning a mail to an issue, the mail attachments are automatically handed </w:t>
+      </w:r>
+      <w:r>
+        <w:rPr>
+          <w:lang w:val="en-US"/>
+        </w:rPr>
+        <w:t xml:space="preserve">over as issue attachments. This includes attachments embedded in the mail body. </w:t>
+      </w:r>
+    </w:p>
+    <w:p>
+      <w:pPr>
+        <w:pStyle w:val="berschrift2"/>
+        <w:rPr>
+          <w:lang w:val="en-US"/>
+        </w:rPr>
+      </w:pPr>
+      <w:bookmarkStart w:id="39" w:name="_Toc480144025"/>
+      <w:r>
+        <w:rPr>
+          <w:lang w:val="en-US"/>
+        </w:rPr>
+        <w:t>Attach Mail as …</w:t>
+      </w:r>
+      <w:bookmarkEnd w:id="39"/>
+    </w:p>
+    <w:p>
+      <w:pPr>
+        <w:rPr>
+          <w:lang w:val="en-US"/>
+        </w:rPr>
+      </w:pPr>
+      <w:r>
+        <w:rPr>
+          <w:lang w:val="en-US"/>
+        </w:rPr>
+        <w:t xml:space="preserve">As configured in field “Attach mail as”, see </w:t>
+      </w:r>
+      <w:r>
+        <w:rPr>
+          <w:lang w:val="en-US"/>
+        </w:rPr>
+        <w:fldChar w:fldCharType="begin"/>
+      </w:r>
+      <w:r>
+        <w:rPr>
+          <w:lang w:val="en-US"/>
+        </w:rPr>
+        <w:instrText xml:space="preserve"> REF _Ref479417445 \r \h </w:instrText>
+      </w:r>
+      <w:r>
+        <w:rPr>
+          <w:lang w:val="en-US"/>
+        </w:rPr>
+      </w:r>
+      <w:r>
+        <w:rPr>
+          <w:lang w:val="en-US"/>
+        </w:rPr>
+        <w:fldChar w:fldCharType="separate"/>
+      </w:r>
+      <w:r>
+        <w:rPr>
+          <w:lang w:val="en-US"/>
+        </w:rPr>
+        <w:t>12.1</w:t>
+      </w:r>
+      <w:r>
+        <w:rPr>
+          <w:lang w:val="en-US"/>
+        </w:rPr>
+        <w:fldChar w:fldCharType="end"/>
+      </w:r>
+      <w:r>
+        <w:rPr>
+          <w:lang w:val="en-US"/>
+        </w:rPr>
+        <w:t>, the mail content is added as an issue attachment too.</w:t>
+      </w:r>
       <w:r>
         <w:rPr>
           <w:lang w:val="en-US"/>
         </w:rPr>
         <w:t xml:space="preserve"> </w:t>
       </w:r>
-      <w:bookmarkStart w:id="33" w:name="_Toc479539759"/>
-      <w:r>
-        <w:rPr>
-          <w:lang w:val="en-US"/>
-        </w:rPr>
-        <w:t>Attachments</w:t>
-      </w:r>
-      <w:bookmarkEnd w:id="33"/>
-    </w:p>
-    <w:p>
-      <w:pPr>
-        <w:rPr>
-          <w:lang w:val="en-US"/>
-        </w:rPr>
-      </w:pPr>
-      <w:r>
-        <w:rPr>
-          <w:lang w:val="en-US"/>
-        </w:rPr>
-        <w:t xml:space="preserve">When assigning a mail to an issue, the mail attachments are automatically handed </w:t>
-      </w:r>
-      <w:r>
-        <w:rPr>
-          <w:lang w:val="en-US"/>
-        </w:rPr>
-        <w:t xml:space="preserve">over as issue attachments. This includes attachments embedded in the mail body. </w:t>
-      </w:r>
-    </w:p>
-    <w:p>
-      <w:pPr>
-        <w:pStyle w:val="berschrift2"/>
-        <w:rPr>
-          <w:lang w:val="en-US"/>
-        </w:rPr>
-      </w:pPr>
-      <w:bookmarkStart w:id="34" w:name="_Toc479539760"/>
-      <w:r>
-        <w:rPr>
-          <w:lang w:val="en-US"/>
-        </w:rPr>
-        <w:t>Attach Mail as …</w:t>
-      </w:r>
-      <w:bookmarkEnd w:id="34"/>
-    </w:p>
-    <w:p>
-      <w:pPr>
-        <w:rPr>
-          <w:lang w:val="en-US"/>
-        </w:rPr>
-      </w:pPr>
-      <w:r>
-        <w:rPr>
-          <w:lang w:val="en-US"/>
-        </w:rPr>
-        <w:t xml:space="preserve">As configured in field “Attach mail as”, see </w:t>
-      </w:r>
       <w:r>
         <w:rPr>
           <w:lang w:val="en-US"/>
@@ -7698,7 +8796,7 @@
         <w:rPr>
           <w:lang w:val="en-US"/>
         </w:rPr>
-        <w:instrText xml:space="preserve"> REF _Ref479417445 \r \h </w:instrText>
+        <w:instrText xml:space="preserve"> REF _Ref479530444 \h </w:instrText>
       </w:r>
       <w:r>
         <w:rPr>
@@ -7715,53 +8813,6 @@
         <w:rPr>
           <w:lang w:val="en-US"/>
         </w:rPr>
-        <w:t>11.1</w:t>
-      </w:r>
-      <w:r>
-        <w:rPr>
-          <w:lang w:val="en-US"/>
-        </w:rPr>
-        <w:fldChar w:fldCharType="end"/>
-      </w:r>
-      <w:r>
-        <w:rPr>
-          <w:lang w:val="en-US"/>
-        </w:rPr>
-        <w:t>, the mail content is added as an issue attachment too.</w:t>
-      </w:r>
-      <w:r>
-        <w:rPr>
-          <w:lang w:val="en-US"/>
-        </w:rPr>
-        <w:t xml:space="preserve"> </w:t>
-      </w:r>
-      <w:r>
-        <w:rPr>
-          <w:lang w:val="en-US"/>
-        </w:rPr>
-        <w:fldChar w:fldCharType="begin"/>
-      </w:r>
-      <w:r>
-        <w:rPr>
-          <w:lang w:val="en-US"/>
-        </w:rPr>
-        <w:instrText xml:space="preserve"> REF _Ref479530444 \h </w:instrText>
-      </w:r>
-      <w:r>
-        <w:rPr>
-          <w:lang w:val="en-US"/>
-        </w:rPr>
-      </w:r>
-      <w:r>
-        <w:rPr>
-          <w:lang w:val="en-US"/>
-        </w:rPr>
-        <w:fldChar w:fldCharType="separate"/>
-      </w:r>
-      <w:r>
-        <w:rPr>
-          <w:lang w:val="en-US"/>
-        </w:rPr>
         <w:t xml:space="preserve">Figure </w:t>
       </w:r>
       <w:r>
@@ -7769,7 +8820,7 @@
           <w:noProof/>
           <w:lang w:val="en-US"/>
         </w:rPr>
-        <w:t>9</w:t>
+        <w:t>12</w:t>
       </w:r>
       <w:r>
         <w:rPr>
@@ -7811,7 +8862,7 @@
                     </pic:cNvPicPr>
                   </pic:nvPicPr>
                   <pic:blipFill>
-                    <a:blip r:embed="rId25">
+                    <a:blip r:embed="rId29">
                       <a:extLst>
                         <a:ext uri="{28A0092B-C50C-407E-A947-70E740481C1C}">
                           <a14:useLocalDpi xmlns:a14="http://schemas.microsoft.com/office/drawing/2010/main" val="0"/>
@@ -7850,7 +8901,7 @@
           <w:lang w:val="en-US"/>
         </w:rPr>
       </w:pPr>
-      <w:bookmarkStart w:id="35" w:name="_Ref479530444"/>
+      <w:bookmarkStart w:id="40" w:name="_Ref479530444"/>
       <w:r>
         <w:rPr>
           <w:lang w:val="en-US"/>
@@ -7874,12 +8925,12 @@
           <w:noProof/>
           <w:lang w:val="en-US"/>
         </w:rPr>
-        <w:t>9</w:t>
+        <w:t>12</w:t>
       </w:r>
       <w:r>
         <w:fldChar w:fldCharType="end"/>
       </w:r>
-      <w:bookmarkEnd w:id="35"/>
+      <w:bookmarkEnd w:id="40"/>
       <w:r>
         <w:rPr>
           <w:lang w:val="en-US"/>
@@ -8052,7 +9103,7 @@
         <w:rPr>
           <w:lang w:val="en-US"/>
         </w:rPr>
-        <w:t>10.3</w:t>
+        <w:t>11.3</w:t>
       </w:r>
       <w:r>
         <w:rPr>
@@ -8171,7 +9222,7 @@
         <w:rPr>
           <w:lang w:val="en-US"/>
         </w:rPr>
-        <w:t>10.2</w:t>
+        <w:t>11.2</w:t>
       </w:r>
       <w:r>
         <w:rPr>
@@ -8229,67 +9280,67 @@
           <w:lang w:val="en-US"/>
         </w:rPr>
       </w:pPr>
-      <w:bookmarkStart w:id="36" w:name="_Ref479533474"/>
-      <w:bookmarkStart w:id="37" w:name="_Toc479539761"/>
-      <w:r>
-        <w:rPr>
+      <w:bookmarkStart w:id="41" w:name="_Ref479533474"/>
+      <w:bookmarkStart w:id="42" w:name="_Toc480144026"/>
+      <w:r>
+        <w:rPr>
+          <w:lang w:val="en-US"/>
+        </w:rPr>
+        <w:t>Add Attachments to Blacklist</w:t>
+      </w:r>
+      <w:bookmarkEnd w:id="41"/>
+      <w:bookmarkEnd w:id="42"/>
+    </w:p>
+    <w:p>
+      <w:pPr>
+        <w:rPr>
+          <w:lang w:val="en-US"/>
+        </w:rPr>
+      </w:pPr>
+      <w:r>
+        <w:rPr>
+          <w:lang w:val="en-US"/>
+        </w:rPr>
+        <w:t xml:space="preserve">Mails often contain a company logo at the bottom of the body. Usually, those logos should not be attached to the issue. To unburden the user from removing the logo manually, it can be added to a blacklist. For every mail subsequently assigned to an issue, the mail attachments are checked against the black list. Therein listed files are automatically removed. </w:t>
+      </w:r>
+    </w:p>
+    <w:p>
+      <w:pPr>
+        <w:rPr>
+          <w:lang w:val="en-US"/>
+        </w:rPr>
+      </w:pPr>
+      <w:r>
+        <w:rPr>
+          <w:lang w:val="en-US"/>
+        </w:rPr>
+        <w:t xml:space="preserve">To add an attachment to the blacklist, right-click </w:t>
+      </w:r>
+      <w:r>
+        <w:rPr>
+          <w:lang w:val="en-US"/>
+        </w:rPr>
+        <w:t>somewhere in</w:t>
+      </w:r>
+      <w:r>
+        <w:rPr>
+          <w:lang w:val="en-US"/>
+        </w:rPr>
+        <w:t xml:space="preserve"> the attachment row and select “Add to backlist…”.</w:t>
+      </w:r>
+    </w:p>
+    <w:p>
+      <w:pPr>
+        <w:rPr>
+          <w:lang w:val="en-US"/>
+        </w:rPr>
+      </w:pPr>
+      <w:r>
+        <w:rPr>
+          <w:noProof/>
           <w:lang w:val="en-US"/>
         </w:rPr>
         <w:lastRenderedPageBreak/>
-        <w:t>Add Attachments to Blacklist</w:t>
-      </w:r>
-      <w:bookmarkEnd w:id="36"/>
-      <w:bookmarkEnd w:id="37"/>
-    </w:p>
-    <w:p>
-      <w:pPr>
-        <w:rPr>
-          <w:lang w:val="en-US"/>
-        </w:rPr>
-      </w:pPr>
-      <w:r>
-        <w:rPr>
-          <w:lang w:val="en-US"/>
-        </w:rPr>
-        <w:t xml:space="preserve">Mails often contain a company logo at the bottom of the body. Usually, those logos should not be attached to the issue. To unburden the user from removing the logo manually, it can be added to a blacklist. For every mail subsequently assigned to an issue, the mail attachments are checked against the black list. Therein listed files are automatically removed. </w:t>
-      </w:r>
-    </w:p>
-    <w:p>
-      <w:pPr>
-        <w:rPr>
-          <w:lang w:val="en-US"/>
-        </w:rPr>
-      </w:pPr>
-      <w:r>
-        <w:rPr>
-          <w:lang w:val="en-US"/>
-        </w:rPr>
-        <w:t xml:space="preserve">To add an attachment to the blacklist, right-click </w:t>
-      </w:r>
-      <w:r>
-        <w:rPr>
-          <w:lang w:val="en-US"/>
-        </w:rPr>
-        <w:t>somewhere in</w:t>
-      </w:r>
-      <w:r>
-        <w:rPr>
-          <w:lang w:val="en-US"/>
-        </w:rPr>
-        <w:t xml:space="preserve"> the attachment row and select “Add to backlist…”.</w:t>
-      </w:r>
-    </w:p>
-    <w:p>
-      <w:pPr>
-        <w:rPr>
-          <w:lang w:val="en-US"/>
-        </w:rPr>
-      </w:pPr>
-      <w:r>
-        <w:rPr>
-          <w:noProof/>
-          <w:lang w:val="en-US"/>
-        </w:rPr>
         <w:drawing>
           <wp:inline distT="0" distB="0" distL="0" distR="0">
             <wp:extent cx="4370705" cy="1194435"/>
@@ -8308,7 +9359,7 @@
                     </pic:cNvPicPr>
                   </pic:nvPicPr>
                   <pic:blipFill>
-                    <a:blip r:embed="rId26">
+                    <a:blip r:embed="rId30">
                       <a:extLst>
                         <a:ext uri="{28A0092B-C50C-407E-A947-70E740481C1C}">
                           <a14:useLocalDpi xmlns:a14="http://schemas.microsoft.com/office/drawing/2010/main" val="0"/>
@@ -8382,7 +9433,7 @@
                     </pic:cNvPicPr>
                   </pic:nvPicPr>
                   <pic:blipFill>
-                    <a:blip r:embed="rId27">
+                    <a:blip r:embed="rId31">
                       <a:extLst>
                         <a:ext uri="{28A0092B-C50C-407E-A947-70E740481C1C}">
                           <a14:useLocalDpi xmlns:a14="http://schemas.microsoft.com/office/drawing/2010/main" val="0"/>
@@ -8466,7 +9517,7 @@
         <w:rPr>
           <w:lang w:val="en-US"/>
         </w:rPr>
-        <w:t>11.2</w:t>
+        <w:t>12.2</w:t>
       </w:r>
       <w:r>
         <w:rPr>
@@ -8488,16 +9539,16 @@
           <w:lang w:val="en-US"/>
         </w:rPr>
       </w:pPr>
-      <w:bookmarkStart w:id="38" w:name="_Ref479535398"/>
-      <w:bookmarkStart w:id="39" w:name="_Toc479539762"/>
+      <w:bookmarkStart w:id="43" w:name="_Ref479535398"/>
+      <w:bookmarkStart w:id="44" w:name="_Toc480144027"/>
       <w:r>
         <w:rPr>
           <w:lang w:val="en-US"/>
         </w:rPr>
         <w:t>Export Attachments to Directory</w:t>
       </w:r>
-      <w:bookmarkEnd w:id="38"/>
-      <w:bookmarkEnd w:id="39"/>
+      <w:bookmarkEnd w:id="43"/>
+      <w:bookmarkEnd w:id="44"/>
     </w:p>
     <w:p>
       <w:pPr>
@@ -8538,7 +9589,7 @@
         <w:rPr>
           <w:lang w:val="en-US"/>
         </w:rPr>
-        <w:t>11.3</w:t>
+        <w:t>12.3</w:t>
       </w:r>
       <w:r>
         <w:rPr>
@@ -8592,7 +9643,7 @@
         <w:rPr>
           <w:lang w:val="en-US"/>
         </w:rPr>
-        <w:t>11.1</w:t>
+        <w:t>12.1</w:t>
       </w:r>
       <w:r>
         <w:rPr>
@@ -8646,14 +9697,14 @@
           <w:lang w:val="en-US"/>
         </w:rPr>
       </w:pPr>
-      <w:bookmarkStart w:id="40" w:name="_Toc479539763"/>
+      <w:bookmarkStart w:id="45" w:name="_Toc480144028"/>
       <w:r>
         <w:rPr>
           <w:lang w:val="en-US"/>
         </w:rPr>
         <w:t>Configuration</w:t>
       </w:r>
-      <w:bookmarkEnd w:id="40"/>
+      <w:bookmarkEnd w:id="45"/>
     </w:p>
     <w:p>
       <w:pPr>
@@ -8679,7 +9730,6 @@
           <w:noProof/>
           <w:lang w:val="en-US"/>
         </w:rPr>
-        <w:lastRenderedPageBreak/>
         <w:drawing>
           <wp:inline distT="0" distB="0" distL="0" distR="0" wp14:anchorId="017D23E9" wp14:editId="38D7556C">
             <wp:extent cx="1776730" cy="1910715"/>
@@ -8698,7 +9748,7 @@
                     </pic:cNvPicPr>
                   </pic:nvPicPr>
                   <pic:blipFill>
-                    <a:blip r:embed="rId28">
+                    <a:blip r:embed="rId32">
                       <a:extLst>
                         <a:ext uri="{28A0092B-C50C-407E-A947-70E740481C1C}">
                           <a14:useLocalDpi xmlns:a14="http://schemas.microsoft.com/office/drawing/2010/main" val="0"/>
@@ -8737,16 +9787,17 @@
           <w:lang w:val="en-US"/>
         </w:rPr>
       </w:pPr>
-      <w:bookmarkStart w:id="41" w:name="_Ref479417445"/>
-      <w:bookmarkStart w:id="42" w:name="_Toc479539764"/>
-      <w:r>
-        <w:rPr>
-          <w:lang w:val="en-US"/>
-        </w:rPr>
+      <w:bookmarkStart w:id="46" w:name="_Ref479417445"/>
+      <w:bookmarkStart w:id="47" w:name="_Toc480144029"/>
+      <w:r>
+        <w:rPr>
+          <w:lang w:val="en-US"/>
+        </w:rPr>
+        <w:lastRenderedPageBreak/>
         <w:t>Configure How to Process Mail Properties</w:t>
       </w:r>
-      <w:bookmarkEnd w:id="41"/>
-      <w:bookmarkEnd w:id="42"/>
+      <w:bookmarkEnd w:id="46"/>
+      <w:bookmarkEnd w:id="47"/>
     </w:p>
     <w:p>
       <w:pPr>
@@ -8790,7 +9841,7 @@
                     </pic:cNvPicPr>
                   </pic:nvPicPr>
                   <pic:blipFill>
-                    <a:blip r:embed="rId29">
+                    <a:blip r:embed="rId33">
                       <a:extLst>
                         <a:ext uri="{28A0092B-C50C-407E-A947-70E740481C1C}">
                           <a14:useLocalDpi xmlns:a14="http://schemas.microsoft.com/office/drawing/2010/main" val="0"/>
@@ -8910,7 +9961,6 @@
           <w:b/>
           <w:lang w:val="en-US"/>
         </w:rPr>
-        <w:lastRenderedPageBreak/>
         <w:t>Attach mail as</w:t>
       </w:r>
     </w:p>
@@ -8996,6 +10046,7 @@
         <w:rPr>
           <w:lang w:val="en-US"/>
         </w:rPr>
+        <w:lastRenderedPageBreak/>
         <w:t>Plain Text: Add the mail body as a plain text file. The mail attachments are added separately to the issue.</w:t>
       </w:r>
     </w:p>
@@ -9099,7 +10150,7 @@
                     </pic:cNvPicPr>
                   </pic:nvPicPr>
                   <pic:blipFill>
-                    <a:blip r:embed="rId30">
+                    <a:blip r:embed="rId34">
                       <a:extLst>
                         <a:ext uri="{28A0092B-C50C-407E-A947-70E740481C1C}">
                           <a14:useLocalDpi xmlns:a14="http://schemas.microsoft.com/office/drawing/2010/main" val="0"/>
@@ -9197,16 +10248,16 @@
           <w:lang w:val="en-US"/>
         </w:rPr>
       </w:pPr>
-      <w:bookmarkStart w:id="43" w:name="_Ref479533303"/>
-      <w:bookmarkStart w:id="44" w:name="_Toc479539765"/>
+      <w:bookmarkStart w:id="48" w:name="_Ref479533303"/>
+      <w:bookmarkStart w:id="49" w:name="_Toc480144030"/>
       <w:r>
         <w:rPr>
           <w:lang w:val="en-US"/>
         </w:rPr>
         <w:t>Manage Mail Attachments to Ignore</w:t>
       </w:r>
-      <w:bookmarkEnd w:id="43"/>
-      <w:bookmarkEnd w:id="44"/>
+      <w:bookmarkEnd w:id="48"/>
+      <w:bookmarkEnd w:id="49"/>
     </w:p>
     <w:p>
       <w:pPr>
@@ -9251,7 +10302,7 @@
                     </pic:cNvPicPr>
                   </pic:nvPicPr>
                   <pic:blipFill>
-                    <a:blip r:embed="rId31">
+                    <a:blip r:embed="rId35">
                       <a:extLst>
                         <a:ext uri="{28A0092B-C50C-407E-A947-70E740481C1C}">
                           <a14:useLocalDpi xmlns:a14="http://schemas.microsoft.com/office/drawing/2010/main" val="0"/>
@@ -9322,16 +10373,16 @@
         </w:rPr>
         <w:t xml:space="preserve"> </w:t>
       </w:r>
-      <w:bookmarkStart w:id="45" w:name="_Ref479530799"/>
-      <w:bookmarkStart w:id="46" w:name="_Toc479539766"/>
+      <w:bookmarkStart w:id="50" w:name="_Ref479530799"/>
+      <w:bookmarkStart w:id="51" w:name="_Toc480144031"/>
       <w:r>
         <w:rPr>
           <w:lang w:val="en-US"/>
         </w:rPr>
         <w:t>Configure Export of Issue Attachments</w:t>
       </w:r>
-      <w:bookmarkEnd w:id="45"/>
-      <w:bookmarkEnd w:id="46"/>
+      <w:bookmarkEnd w:id="50"/>
+      <w:bookmarkEnd w:id="51"/>
     </w:p>
     <w:p>
       <w:pPr>
@@ -9401,7 +10452,7 @@
                     </pic:cNvPicPr>
                   </pic:nvPicPr>
                   <pic:blipFill>
-                    <a:blip r:embed="rId32">
+                    <a:blip r:embed="rId36">
                       <a:extLst>
                         <a:ext uri="{28A0092B-C50C-407E-A947-70E740481C1C}">
                           <a14:useLocalDpi xmlns:a14="http://schemas.microsoft.com/office/drawing/2010/main" val="0"/>
@@ -9497,16 +10548,16 @@
           <w:lang w:val="en-US"/>
         </w:rPr>
       </w:pPr>
-      <w:bookmarkStart w:id="47" w:name="_Ref479024684"/>
-      <w:bookmarkStart w:id="48" w:name="_Toc479539767"/>
+      <w:bookmarkStart w:id="52" w:name="_Ref479024684"/>
+      <w:bookmarkStart w:id="53" w:name="_Toc480144032"/>
       <w:r>
         <w:rPr>
           <w:lang w:val="en-US"/>
         </w:rPr>
         <w:t>Logging</w:t>
       </w:r>
-      <w:bookmarkEnd w:id="47"/>
-      <w:bookmarkEnd w:id="48"/>
+      <w:bookmarkEnd w:id="52"/>
+      <w:bookmarkEnd w:id="53"/>
     </w:p>
     <w:p>
       <w:pPr>
@@ -9548,7 +10599,7 @@
                     <pic:cNvPicPr/>
                   </pic:nvPicPr>
                   <pic:blipFill>
-                    <a:blip r:embed="rId33"/>
+                    <a:blip r:embed="rId37"/>
                     <a:stretch>
                       <a:fillRect/>
                     </a:stretch>
@@ -9632,14 +10683,14 @@
           <w:lang w:val="en-US"/>
         </w:rPr>
       </w:pPr>
-      <w:bookmarkStart w:id="49" w:name="_Toc479539768"/>
+      <w:bookmarkStart w:id="54" w:name="_Toc480144033"/>
       <w:r>
         <w:rPr>
           <w:lang w:val="en-US"/>
         </w:rPr>
         <w:t>Appendix</w:t>
       </w:r>
-      <w:bookmarkEnd w:id="49"/>
+      <w:bookmarkEnd w:id="54"/>
     </w:p>
     <w:p>
       <w:pPr>
@@ -9648,14 +10699,14 @@
           <w:lang w:val="en-US"/>
         </w:rPr>
       </w:pPr>
-      <w:bookmarkStart w:id="50" w:name="_Toc479539769"/>
+      <w:bookmarkStart w:id="55" w:name="_Toc480144034"/>
       <w:r>
         <w:rPr>
           <w:lang w:val="en-US"/>
         </w:rPr>
         <w:t>Configuration Files</w:t>
       </w:r>
-      <w:bookmarkEnd w:id="50"/>
+      <w:bookmarkEnd w:id="55"/>
     </w:p>
     <w:p>
       <w:pPr>
@@ -9807,7 +10858,7 @@
                     </pic:cNvPicPr>
                   </pic:nvPicPr>
                   <pic:blipFill>
-                    <a:blip r:embed="rId34">
+                    <a:blip r:embed="rId38">
                       <a:extLst>
                         <a:ext uri="{28A0092B-C50C-407E-A947-70E740481C1C}">
                           <a14:useLocalDpi xmlns:a14="http://schemas.microsoft.com/office/drawing/2010/main" val="0"/>
@@ -9846,7 +10897,7 @@
           <w:lang w:val="en-US"/>
         </w:rPr>
       </w:pPr>
-      <w:bookmarkStart w:id="51" w:name="_Toc479539770"/>
+      <w:bookmarkStart w:id="56" w:name="_Toc480144035"/>
       <w:r>
         <w:rPr>
           <w:lang w:val="en-US"/>
@@ -9867,7 +10918,7 @@
         </w:rPr>
         <w:t>”</w:t>
       </w:r>
-      <w:bookmarkEnd w:id="51"/>
+      <w:bookmarkEnd w:id="56"/>
     </w:p>
     <w:p>
       <w:pPr>
@@ -9985,7 +11036,7 @@
           <w:lang w:val="en-US"/>
         </w:rPr>
       </w:pPr>
-      <w:bookmarkStart w:id="52" w:name="_Toc479539771"/>
+      <w:bookmarkStart w:id="57" w:name="_Toc480144036"/>
       <w:r>
         <w:rPr>
           <w:lang w:val="en-US"/>
@@ -10006,7 +11057,7 @@
         </w:rPr>
         <w:t>”</w:t>
       </w:r>
-      <w:bookmarkEnd w:id="52"/>
+      <w:bookmarkEnd w:id="57"/>
     </w:p>
     <w:p>
       <w:pPr>
@@ -10095,14 +11146,14 @@
           <w:lang w:val="en-US"/>
         </w:rPr>
       </w:pPr>
-      <w:bookmarkStart w:id="53" w:name="_Toc479539772"/>
+      <w:bookmarkStart w:id="58" w:name="_Toc480144037"/>
       <w:r>
         <w:rPr>
           <w:lang w:val="en-US"/>
         </w:rPr>
         <w:t>Additional Logging</w:t>
       </w:r>
-      <w:bookmarkEnd w:id="53"/>
+      <w:bookmarkEnd w:id="58"/>
     </w:p>
     <w:p>
       <w:pPr>
@@ -10143,7 +11194,7 @@
         <w:rPr>
           <w:lang w:val="en-US"/>
         </w:rPr>
-        <w:t>11.4</w:t>
+        <w:t>12.4</w:t>
       </w:r>
       <w:r>
         <w:rPr>
@@ -11969,7 +13020,7 @@
 </file>
 
 <file path=customXml/itemProps1.xml><?xml version="1.0" encoding="utf-8"?>
-<ds:datastoreItem xmlns:ds="http://schemas.openxmlformats.org/officeDocument/2006/customXml" ds:itemID="{386EE816-AE66-4566-9DBC-44B9E44C3B21}">
+<ds:datastoreItem xmlns:ds="http://schemas.openxmlformats.org/officeDocument/2006/customXml" ds:itemID="{DCF7B135-C0D0-4DE1-ABA2-71B96B71812F}">
   <ds:schemaRefs>
     <ds:schemaRef ds:uri="http://schemas.openxmlformats.org/officeDocument/2006/bibliography"/>
   </ds:schemaRefs>

</xml_diff>

<commit_message>
New issue task pane icon.
</commit_message>
<xml_diff>
--- a/itol-addin/doc/ITOL.docx
+++ b/itol-addin/doc/ITOL.docx
@@ -3878,8 +3878,6 @@
           <w:lang w:val="en-US"/>
         </w:rPr>
       </w:pPr>
-      <w:bookmarkStart w:id="4" w:name="_GoBack"/>
-      <w:bookmarkEnd w:id="4"/>
       <w:r>
         <w:rPr>
           <w:noProof/>
@@ -3887,9 +3885,9 @@
         </w:rPr>
         <w:drawing>
           <wp:inline distT="0" distB="0" distL="0" distR="0">
-            <wp:extent cx="5753100" cy="3835400"/>
-            <wp:effectExtent l="0" t="0" r="0" b="0"/>
-            <wp:docPr id="1" name="Grafik 1"/>
+            <wp:extent cx="5751195" cy="3213735"/>
+            <wp:effectExtent l="0" t="0" r="1905" b="5715"/>
+            <wp:docPr id="27" name="Grafik 27"/>
             <wp:cNvGraphicFramePr>
               <a:graphicFrameLocks xmlns:a="http://schemas.openxmlformats.org/drawingml/2006/main" noChangeAspect="1"/>
             </wp:cNvGraphicFramePr>
@@ -3918,7 +3916,7 @@
                   <pic:spPr bwMode="auto">
                     <a:xfrm>
                       <a:off x="0" y="0"/>
-                      <a:ext cx="5753100" cy="3835400"/>
+                      <a:ext cx="5751195" cy="3213735"/>
                     </a:xfrm>
                     <a:prstGeom prst="rect">
                       <a:avLst/>
@@ -3942,7 +3940,7 @@
           <w:lang w:val="en-US"/>
         </w:rPr>
       </w:pPr>
-      <w:bookmarkStart w:id="5" w:name="_Ref477716906"/>
+      <w:bookmarkStart w:id="4" w:name="_Ref477716906"/>
       <w:r>
         <w:rPr>
           <w:lang w:val="en-US"/>
@@ -3971,7 +3969,7 @@
       <w:r>
         <w:fldChar w:fldCharType="end"/>
       </w:r>
-      <w:bookmarkEnd w:id="5"/>
+      <w:bookmarkEnd w:id="4"/>
       <w:r>
         <w:rPr>
           <w:lang w:val="en-US"/>
@@ -4091,9 +4089,9 @@
         <w:lastRenderedPageBreak/>
         <w:drawing>
           <wp:inline distT="0" distB="0" distL="0" distR="0">
-            <wp:extent cx="5752465" cy="3768725"/>
-            <wp:effectExtent l="0" t="0" r="635" b="3175"/>
-            <wp:docPr id="3" name="Grafik 3"/>
+            <wp:extent cx="5747385" cy="4114800"/>
+            <wp:effectExtent l="0" t="0" r="5715" b="0"/>
+            <wp:docPr id="36" name="Grafik 36"/>
             <wp:cNvGraphicFramePr>
               <a:graphicFrameLocks xmlns:a="http://schemas.openxmlformats.org/drawingml/2006/main" noChangeAspect="1"/>
             </wp:cNvGraphicFramePr>
@@ -4101,7 +4099,7 @@
               <a:graphicData uri="http://schemas.openxmlformats.org/drawingml/2006/picture">
                 <pic:pic xmlns:pic="http://schemas.openxmlformats.org/drawingml/2006/picture">
                   <pic:nvPicPr>
-                    <pic:cNvPr id="0" name="Picture 2"/>
+                    <pic:cNvPr id="0" name="Picture 3"/>
                     <pic:cNvPicPr>
                       <a:picLocks noChangeAspect="1" noChangeArrowheads="1"/>
                     </pic:cNvPicPr>
@@ -4122,7 +4120,7 @@
                   <pic:spPr bwMode="auto">
                     <a:xfrm>
                       <a:off x="0" y="0"/>
-                      <a:ext cx="5752465" cy="3768725"/>
+                      <a:ext cx="5747385" cy="4114800"/>
                     </a:xfrm>
                     <a:prstGeom prst="rect">
                       <a:avLst/>
@@ -4146,7 +4144,7 @@
           <w:lang w:val="en-US"/>
         </w:rPr>
       </w:pPr>
-      <w:bookmarkStart w:id="6" w:name="_Ref477718232"/>
+      <w:bookmarkStart w:id="5" w:name="_Ref477718232"/>
       <w:r>
         <w:rPr>
           <w:lang w:val="en-US"/>
@@ -4175,41 +4173,41 @@
       <w:r>
         <w:fldChar w:fldCharType="end"/>
       </w:r>
+      <w:bookmarkEnd w:id="5"/>
+      <w:r>
+        <w:rPr>
+          <w:lang w:val="en-US"/>
+        </w:rPr>
+        <w:t xml:space="preserve">, </w:t>
+      </w:r>
+      <w:r>
+        <w:rPr>
+          <w:lang w:val="en-US"/>
+        </w:rPr>
+        <w:t>ITOL</w:t>
+      </w:r>
+      <w:r>
+        <w:rPr>
+          <w:lang w:val="en-US"/>
+        </w:rPr>
+        <w:t xml:space="preserve"> displayed in an Outlook mail inspector window</w:t>
+      </w:r>
+    </w:p>
+    <w:p>
+      <w:pPr>
+        <w:pStyle w:val="berschrift1"/>
+        <w:rPr>
+          <w:lang w:val="en-US"/>
+        </w:rPr>
+      </w:pPr>
+      <w:bookmarkStart w:id="6" w:name="_Toc480144002"/>
+      <w:r>
+        <w:rPr>
+          <w:lang w:val="en-US"/>
+        </w:rPr>
+        <w:t>Feature list</w:t>
+      </w:r>
       <w:bookmarkEnd w:id="6"/>
-      <w:r>
-        <w:rPr>
-          <w:lang w:val="en-US"/>
-        </w:rPr>
-        <w:t xml:space="preserve">, </w:t>
-      </w:r>
-      <w:r>
-        <w:rPr>
-          <w:lang w:val="en-US"/>
-        </w:rPr>
-        <w:t>ITOL</w:t>
-      </w:r>
-      <w:r>
-        <w:rPr>
-          <w:lang w:val="en-US"/>
-        </w:rPr>
-        <w:t xml:space="preserve"> displayed in an Outlook mail inspector window</w:t>
-      </w:r>
-    </w:p>
-    <w:p>
-      <w:pPr>
-        <w:pStyle w:val="berschrift1"/>
-        <w:rPr>
-          <w:lang w:val="en-US"/>
-        </w:rPr>
-      </w:pPr>
-      <w:bookmarkStart w:id="7" w:name="_Toc480144002"/>
-      <w:r>
-        <w:rPr>
-          <w:lang w:val="en-US"/>
-        </w:rPr>
-        <w:t>Feature list</w:t>
-      </w:r>
-      <w:bookmarkEnd w:id="7"/>
     </w:p>
     <w:p>
       <w:pPr>
@@ -4730,6 +4728,7 @@
         <w:rPr>
           <w:lang w:val="en-US"/>
         </w:rPr>
+        <w:lastRenderedPageBreak/>
         <w:t>Navigate to the</w:t>
       </w:r>
       <w:r>
@@ -4754,7 +4753,6 @@
         <w:rPr>
           <w:lang w:val="en-US"/>
         </w:rPr>
-        <w:lastRenderedPageBreak/>
         <w:t>Optionally in</w:t>
       </w:r>
       <w:r>
@@ -4975,14 +4973,14 @@
           <w:lang w:val="en-US"/>
         </w:rPr>
       </w:pPr>
-      <w:bookmarkStart w:id="8" w:name="_Toc480144003"/>
+      <w:bookmarkStart w:id="7" w:name="_Toc480144003"/>
       <w:r>
         <w:rPr>
           <w:lang w:val="en-US"/>
         </w:rPr>
         <w:t>Requirements</w:t>
       </w:r>
-      <w:bookmarkEnd w:id="8"/>
+      <w:bookmarkEnd w:id="7"/>
     </w:p>
     <w:p>
       <w:pPr>
@@ -5093,14 +5091,14 @@
           <w:lang w:val="en-US"/>
         </w:rPr>
       </w:pPr>
-      <w:bookmarkStart w:id="9" w:name="_Toc480144004"/>
+      <w:bookmarkStart w:id="8" w:name="_Toc480144004"/>
       <w:r>
         <w:rPr>
           <w:lang w:val="en-US"/>
         </w:rPr>
         <w:t>Installation</w:t>
       </w:r>
-      <w:bookmarkEnd w:id="9"/>
+      <w:bookmarkEnd w:id="8"/>
     </w:p>
     <w:p>
       <w:pPr>
@@ -5212,14 +5210,14 @@
           <w:lang w:val="en-US"/>
         </w:rPr>
       </w:pPr>
-      <w:bookmarkStart w:id="10" w:name="_Toc480144005"/>
+      <w:bookmarkStart w:id="9" w:name="_Toc480144005"/>
       <w:r>
         <w:rPr>
           <w:lang w:val="en-US"/>
         </w:rPr>
         <w:t>Verify Installation</w:t>
       </w:r>
-      <w:bookmarkEnd w:id="10"/>
+      <w:bookmarkEnd w:id="9"/>
     </w:p>
     <w:p>
       <w:pPr>
@@ -5261,9 +5259,9 @@
         </w:rPr>
         <w:drawing>
           <wp:inline distT="0" distB="0" distL="0" distR="0">
-            <wp:extent cx="373380" cy="795020"/>
-            <wp:effectExtent l="0" t="0" r="7620" b="5080"/>
-            <wp:docPr id="4" name="Grafik 4"/>
+            <wp:extent cx="522605" cy="906780"/>
+            <wp:effectExtent l="0" t="0" r="0" b="7620"/>
+            <wp:docPr id="38" name="Grafik 38"/>
             <wp:cNvGraphicFramePr>
               <a:graphicFrameLocks xmlns:a="http://schemas.openxmlformats.org/drawingml/2006/main" noChangeAspect="1"/>
             </wp:cNvGraphicFramePr>
@@ -5271,7 +5269,7 @@
               <a:graphicData uri="http://schemas.openxmlformats.org/drawingml/2006/picture">
                 <pic:pic xmlns:pic="http://schemas.openxmlformats.org/drawingml/2006/picture">
                   <pic:nvPicPr>
-                    <pic:cNvPr id="0" name="Picture 2"/>
+                    <pic:cNvPr id="0" name="Picture 4"/>
                     <pic:cNvPicPr>
                       <a:picLocks noChangeAspect="1" noChangeArrowheads="1"/>
                     </pic:cNvPicPr>
@@ -5292,7 +5290,7 @@
                   <pic:spPr bwMode="auto">
                     <a:xfrm>
                       <a:off x="0" y="0"/>
-                      <a:ext cx="373380" cy="795020"/>
+                      <a:ext cx="522605" cy="906780"/>
                     </a:xfrm>
                     <a:prstGeom prst="rect">
                       <a:avLst/>
@@ -5316,8 +5314,8 @@
           <w:lang w:val="en-US"/>
         </w:rPr>
       </w:pPr>
-      <w:bookmarkStart w:id="11" w:name="_Ref478420206"/>
-      <w:bookmarkStart w:id="12" w:name="_Ref478420200"/>
+      <w:bookmarkStart w:id="10" w:name="_Ref478420206"/>
+      <w:bookmarkStart w:id="11" w:name="_Ref478420200"/>
       <w:r>
         <w:rPr>
           <w:lang w:val="en-US"/>
@@ -5346,14 +5344,14 @@
       <w:r>
         <w:fldChar w:fldCharType="end"/>
       </w:r>
+      <w:bookmarkEnd w:id="10"/>
+      <w:r>
+        <w:rPr>
+          <w:lang w:val="en-US"/>
+        </w:rPr>
+        <w:t xml:space="preserve"> Outlook Toolbar Button Issue Pane</w:t>
+      </w:r>
       <w:bookmarkEnd w:id="11"/>
-      <w:r>
-        <w:rPr>
-          <w:lang w:val="en-US"/>
-        </w:rPr>
-        <w:t xml:space="preserve"> Outlook Toolbar Button Issue Pane</w:t>
-      </w:r>
-      <w:bookmarkEnd w:id="12"/>
     </w:p>
     <w:p>
       <w:pPr>
@@ -5469,6 +5467,7 @@
           <w:noProof/>
           <w:lang w:val="en-US"/>
         </w:rPr>
+        <w:lastRenderedPageBreak/>
         <w:t xml:space="preserve">Windows Control Panel should list </w:t>
       </w:r>
       <w:r>
@@ -5499,7 +5498,6 @@
           <w:noProof/>
           <w:lang w:val="en-US"/>
         </w:rPr>
-        <w:lastRenderedPageBreak/>
         <w:br/>
       </w:r>
       <w:r>
@@ -5564,14 +5562,14 @@
           <w:lang w:val="en-US"/>
         </w:rPr>
       </w:pPr>
-      <w:bookmarkStart w:id="13" w:name="_Toc480144006"/>
+      <w:bookmarkStart w:id="12" w:name="_Toc480144006"/>
       <w:r>
         <w:rPr>
           <w:lang w:val="en-US"/>
         </w:rPr>
         <w:t>Uninstall</w:t>
       </w:r>
-      <w:bookmarkEnd w:id="13"/>
+      <w:bookmarkEnd w:id="12"/>
     </w:p>
     <w:p>
       <w:pPr>
@@ -5616,193 +5614,193 @@
           <w:lang w:val="en-US"/>
         </w:rPr>
       </w:pPr>
-      <w:bookmarkStart w:id="14" w:name="_Toc480144007"/>
+      <w:bookmarkStart w:id="13" w:name="_Toc480144007"/>
       <w:r>
         <w:rPr>
           <w:lang w:val="en-US"/>
         </w:rPr>
         <w:t>License</w:t>
       </w:r>
+      <w:bookmarkEnd w:id="13"/>
+    </w:p>
+    <w:p>
+      <w:pPr>
+        <w:rPr>
+          <w:lang w:val="en-US"/>
+        </w:rPr>
+      </w:pPr>
+      <w:r>
+        <w:rPr>
+          <w:lang w:val="en-US"/>
+        </w:rPr>
+        <w:t>ITOL</w:t>
+      </w:r>
+      <w:r>
+        <w:rPr>
+          <w:lang w:val="en-US"/>
+        </w:rPr>
+        <w:t xml:space="preserve"> </w:t>
+      </w:r>
+      <w:r>
+        <w:rPr>
+          <w:lang w:val="en-US"/>
+        </w:rPr>
+        <w:t>runs for 30 days without a license key</w:t>
+      </w:r>
+      <w:r>
+        <w:rPr>
+          <w:lang w:val="en-US"/>
+        </w:rPr>
+        <w:t xml:space="preserve"> for demonstration and testing</w:t>
+      </w:r>
+      <w:r>
+        <w:rPr>
+          <w:lang w:val="en-US"/>
+        </w:rPr>
+        <w:t>.</w:t>
+      </w:r>
+    </w:p>
+    <w:p>
+      <w:pPr>
+        <w:rPr>
+          <w:lang w:val="en-US"/>
+        </w:rPr>
+      </w:pPr>
+      <w:r>
+        <w:rPr>
+          <w:lang w:val="en-US"/>
+        </w:rPr>
+        <w:t xml:space="preserve">The license key for a production version can be entered </w:t>
+      </w:r>
+      <w:r>
+        <w:rPr>
+          <w:lang w:val="en-US"/>
+        </w:rPr>
+        <w:t>at</w:t>
+      </w:r>
+      <w:r>
+        <w:rPr>
+          <w:lang w:val="en-US"/>
+        </w:rPr>
+        <w:t xml:space="preserve"> “Extra – License...” after the connection to JIRA has been configured.</w:t>
+      </w:r>
+    </w:p>
+    <w:p>
+      <w:pPr>
+        <w:rPr>
+          <w:lang w:val="en-US"/>
+        </w:rPr>
+      </w:pPr>
+      <w:r>
+        <w:rPr>
+          <w:lang w:val="en-US"/>
+        </w:rPr>
+        <w:t>Another option to specify the license is to add the following registry key</w:t>
+      </w:r>
+      <w:r>
+        <w:rPr>
+          <w:lang w:val="en-US"/>
+        </w:rPr>
+        <w:t>s</w:t>
+      </w:r>
+      <w:r>
+        <w:rPr>
+          <w:lang w:val="en-US"/>
+        </w:rPr>
+        <w:t xml:space="preserve">: </w:t>
+      </w:r>
+    </w:p>
+    <w:p>
+      <w:pPr>
+        <w:pStyle w:val="Code"/>
+      </w:pPr>
+      <w:r>
+        <w:t>Windows Registry Editor Version 5.00</w:t>
+      </w:r>
+    </w:p>
+    <w:p>
+      <w:pPr>
+        <w:pStyle w:val="Code"/>
+      </w:pPr>
+    </w:p>
+    <w:p>
+      <w:pPr>
+        <w:pStyle w:val="Code"/>
+      </w:pPr>
+      <w:r>
+        <w:t>[HKEY_LOCAL_MACHINE\SOFTWARE\WILUTIONS\</w:t>
+      </w:r>
+      <w:r>
+        <w:t>ITOL</w:t>
+      </w:r>
+      <w:r>
+        <w:t>\License]</w:t>
+      </w:r>
+    </w:p>
+    <w:p>
+      <w:pPr>
+        <w:pStyle w:val="Code"/>
+      </w:pPr>
+      <w:r>
+        <w:t>@="your license"</w:t>
+      </w:r>
+    </w:p>
+    <w:p>
+      <w:pPr>
+        <w:pStyle w:val="Code"/>
+      </w:pPr>
+      <w:r>
+        <w:t>[HKEY_LOCAL_MACHINE\SOFTWARE\Wow6432Node\WILUTIONS\</w:t>
+      </w:r>
+      <w:r>
+        <w:t>ITOL</w:t>
+      </w:r>
+      <w:r>
+        <w:t>\License]</w:t>
+      </w:r>
+    </w:p>
+    <w:p>
+      <w:pPr>
+        <w:pStyle w:val="Code"/>
+      </w:pPr>
+      <w:r>
+        <w:t>@="your license"</w:t>
+      </w:r>
+      <w:r>
+        <w:t xml:space="preserve"> </w:t>
+      </w:r>
+    </w:p>
+    <w:p>
+      <w:pPr>
+        <w:pStyle w:val="berschrift1"/>
+        <w:rPr>
+          <w:lang w:val="en-US"/>
+        </w:rPr>
+      </w:pPr>
+      <w:bookmarkStart w:id="14" w:name="_Toc480144008"/>
+      <w:r>
+        <w:rPr>
+          <w:lang w:val="en-US"/>
+        </w:rPr>
+        <w:t>Connect to JIRA</w:t>
+      </w:r>
       <w:bookmarkEnd w:id="14"/>
     </w:p>
     <w:p>
       <w:pPr>
-        <w:rPr>
-          <w:lang w:val="en-US"/>
-        </w:rPr>
-      </w:pPr>
-      <w:r>
-        <w:rPr>
-          <w:lang w:val="en-US"/>
-        </w:rPr>
-        <w:t>ITOL</w:t>
-      </w:r>
-      <w:r>
-        <w:rPr>
-          <w:lang w:val="en-US"/>
-        </w:rPr>
-        <w:t xml:space="preserve"> </w:t>
-      </w:r>
-      <w:r>
-        <w:rPr>
-          <w:lang w:val="en-US"/>
-        </w:rPr>
-        <w:t>runs for 30 days without a license key</w:t>
-      </w:r>
-      <w:r>
-        <w:rPr>
-          <w:lang w:val="en-US"/>
-        </w:rPr>
-        <w:t xml:space="preserve"> for demonstration and testing</w:t>
-      </w:r>
-      <w:r>
-        <w:rPr>
-          <w:lang w:val="en-US"/>
-        </w:rPr>
-        <w:t>.</w:t>
-      </w:r>
-    </w:p>
-    <w:p>
-      <w:pPr>
-        <w:rPr>
-          <w:lang w:val="en-US"/>
-        </w:rPr>
-      </w:pPr>
-      <w:r>
-        <w:rPr>
-          <w:lang w:val="en-US"/>
-        </w:rPr>
-        <w:t xml:space="preserve">The license key for a production version can be entered </w:t>
-      </w:r>
-      <w:r>
-        <w:rPr>
-          <w:lang w:val="en-US"/>
-        </w:rPr>
-        <w:t>at</w:t>
-      </w:r>
-      <w:r>
-        <w:rPr>
-          <w:lang w:val="en-US"/>
-        </w:rPr>
-        <w:t xml:space="preserve"> “Extra – License...” after the connection to JIRA has been configured.</w:t>
-      </w:r>
-    </w:p>
-    <w:p>
-      <w:pPr>
-        <w:rPr>
-          <w:lang w:val="en-US"/>
-        </w:rPr>
-      </w:pPr>
-      <w:r>
-        <w:rPr>
-          <w:lang w:val="en-US"/>
-        </w:rPr>
-        <w:t>Another option to specify the license is to add the following registry key</w:t>
-      </w:r>
-      <w:r>
-        <w:rPr>
-          <w:lang w:val="en-US"/>
-        </w:rPr>
-        <w:t>s</w:t>
-      </w:r>
-      <w:r>
-        <w:rPr>
-          <w:lang w:val="en-US"/>
-        </w:rPr>
-        <w:t xml:space="preserve">: </w:t>
-      </w:r>
-    </w:p>
-    <w:p>
-      <w:pPr>
-        <w:pStyle w:val="Code"/>
-      </w:pPr>
-      <w:r>
-        <w:t>Windows Registry Editor Version 5.00</w:t>
-      </w:r>
-    </w:p>
-    <w:p>
-      <w:pPr>
-        <w:pStyle w:val="Code"/>
-      </w:pPr>
-    </w:p>
-    <w:p>
-      <w:pPr>
-        <w:pStyle w:val="Code"/>
-      </w:pPr>
-      <w:r>
-        <w:t>[HKEY_LOCAL_MACHINE\SOFTWARE\WILUTIONS\</w:t>
-      </w:r>
-      <w:r>
-        <w:t>ITOL</w:t>
-      </w:r>
-      <w:r>
-        <w:t>\License]</w:t>
-      </w:r>
-    </w:p>
-    <w:p>
-      <w:pPr>
-        <w:pStyle w:val="Code"/>
-      </w:pPr>
-      <w:r>
-        <w:t>@="your license"</w:t>
-      </w:r>
-    </w:p>
-    <w:p>
-      <w:pPr>
-        <w:pStyle w:val="Code"/>
-      </w:pPr>
-      <w:r>
-        <w:t>[HKEY_LOCAL_MACHINE\SOFTWARE\Wow6432Node\WILUTIONS\</w:t>
-      </w:r>
-      <w:r>
-        <w:t>ITOL</w:t>
-      </w:r>
-      <w:r>
-        <w:t>\License]</w:t>
-      </w:r>
-    </w:p>
-    <w:p>
-      <w:pPr>
-        <w:pStyle w:val="Code"/>
-      </w:pPr>
-      <w:r>
-        <w:t>@="your license"</w:t>
-      </w:r>
-      <w:r>
-        <w:t xml:space="preserve"> </w:t>
-      </w:r>
-    </w:p>
-    <w:p>
-      <w:pPr>
-        <w:pStyle w:val="berschrift1"/>
-        <w:rPr>
-          <w:lang w:val="en-US"/>
-        </w:rPr>
-      </w:pPr>
-      <w:bookmarkStart w:id="15" w:name="_Toc480144008"/>
-      <w:r>
-        <w:rPr>
-          <w:lang w:val="en-US"/>
-        </w:rPr>
-        <w:t>Connect to JIRA</w:t>
+        <w:pStyle w:val="berschrift2"/>
+        <w:rPr>
+          <w:lang w:val="en-US"/>
+        </w:rPr>
+      </w:pPr>
+      <w:bookmarkStart w:id="15" w:name="_Toc480144009"/>
+      <w:r>
+        <w:rPr>
+          <w:lang w:val="en-US"/>
+        </w:rPr>
+        <w:t>First Time Connecting to JIRA</w:t>
       </w:r>
       <w:bookmarkEnd w:id="15"/>
-    </w:p>
-    <w:p>
-      <w:pPr>
-        <w:pStyle w:val="berschrift2"/>
-        <w:rPr>
-          <w:lang w:val="en-US"/>
-        </w:rPr>
-      </w:pPr>
-      <w:bookmarkStart w:id="16" w:name="_Toc480144009"/>
-      <w:r>
-        <w:rPr>
-          <w:lang w:val="en-US"/>
-        </w:rPr>
-        <w:t>First Time Connecting to JIRA</w:t>
-      </w:r>
-      <w:bookmarkEnd w:id="16"/>
     </w:p>
     <w:p>
       <w:pPr>
@@ -6165,14 +6163,14 @@
           <w:lang w:val="en-US"/>
         </w:rPr>
       </w:pPr>
-      <w:bookmarkStart w:id="17" w:name="_Toc480144010"/>
+      <w:bookmarkStart w:id="16" w:name="_Toc480144010"/>
       <w:r>
         <w:rPr>
           <w:lang w:val="en-US"/>
         </w:rPr>
         <w:t>Edit Connection to JIRA</w:t>
       </w:r>
-      <w:bookmarkEnd w:id="17"/>
+      <w:bookmarkEnd w:id="16"/>
     </w:p>
     <w:p>
       <w:pPr>
@@ -6255,14 +6253,14 @@
           <w:lang w:val="en-US"/>
         </w:rPr>
       </w:pPr>
-      <w:bookmarkStart w:id="18" w:name="_Toc480144011"/>
+      <w:bookmarkStart w:id="17" w:name="_Toc480144011"/>
       <w:r>
         <w:rPr>
           <w:lang w:val="en-US"/>
         </w:rPr>
         <w:t>Save Selected Project, Issue Type and Priority as Default</w:t>
       </w:r>
-      <w:bookmarkEnd w:id="18"/>
+      <w:bookmarkEnd w:id="17"/>
     </w:p>
     <w:p>
       <w:pPr>
@@ -6359,7 +6357,7 @@
           <w:lang w:val="en-US"/>
         </w:rPr>
       </w:pPr>
-      <w:bookmarkStart w:id="19" w:name="_Toc480144012"/>
+      <w:bookmarkStart w:id="18" w:name="_Toc480144012"/>
       <w:r>
         <w:rPr>
           <w:lang w:val="en-US"/>
@@ -6378,23 +6376,23 @@
         </w:rPr>
         <w:t xml:space="preserve"> Edit Issue</w:t>
       </w:r>
+      <w:bookmarkEnd w:id="18"/>
+    </w:p>
+    <w:p>
+      <w:pPr>
+        <w:pStyle w:val="berschrift2"/>
+        <w:rPr>
+          <w:lang w:val="en-US"/>
+        </w:rPr>
+      </w:pPr>
+      <w:bookmarkStart w:id="19" w:name="_Toc480144013"/>
+      <w:r>
+        <w:rPr>
+          <w:lang w:val="en-US"/>
+        </w:rPr>
+        <w:t>Create Issue Based on Mail</w:t>
+      </w:r>
       <w:bookmarkEnd w:id="19"/>
-    </w:p>
-    <w:p>
-      <w:pPr>
-        <w:pStyle w:val="berschrift2"/>
-        <w:rPr>
-          <w:lang w:val="en-US"/>
-        </w:rPr>
-      </w:pPr>
-      <w:bookmarkStart w:id="20" w:name="_Toc480144013"/>
-      <w:r>
-        <w:rPr>
-          <w:lang w:val="en-US"/>
-        </w:rPr>
-        <w:t>Create Issue Based on Mail</w:t>
-      </w:r>
-      <w:bookmarkEnd w:id="20"/>
     </w:p>
     <w:p>
       <w:pPr>
@@ -6495,14 +6493,14 @@
           <w:lang w:val="en-US"/>
         </w:rPr>
       </w:pPr>
-      <w:bookmarkStart w:id="21" w:name="_Toc480144014"/>
+      <w:bookmarkStart w:id="20" w:name="_Toc480144014"/>
       <w:r>
         <w:rPr>
           <w:lang w:val="en-US"/>
         </w:rPr>
         <w:t>Create New Issue (Without Mail)</w:t>
       </w:r>
-      <w:bookmarkEnd w:id="21"/>
+      <w:bookmarkEnd w:id="20"/>
     </w:p>
     <w:p>
       <w:pPr>
@@ -6591,14 +6589,14 @@
           <w:lang w:val="en-US"/>
         </w:rPr>
       </w:pPr>
-      <w:bookmarkStart w:id="22" w:name="_Toc480144015"/>
+      <w:bookmarkStart w:id="21" w:name="_Toc480144015"/>
       <w:r>
         <w:rPr>
           <w:lang w:val="en-US"/>
         </w:rPr>
         <w:t>Edit an Existing Issue</w:t>
       </w:r>
-      <w:bookmarkEnd w:id="22"/>
+      <w:bookmarkEnd w:id="21"/>
     </w:p>
     <w:p>
       <w:pPr>
@@ -6728,7 +6726,7 @@
           <w:lang w:val="en-US"/>
         </w:rPr>
       </w:pPr>
-      <w:bookmarkStart w:id="23" w:name="_Ref479536700"/>
+      <w:bookmarkStart w:id="22" w:name="_Ref479536700"/>
       <w:r>
         <w:rPr>
           <w:lang w:val="en-US"/>
@@ -6757,73 +6755,73 @@
       <w:r>
         <w:fldChar w:fldCharType="end"/>
       </w:r>
+      <w:bookmarkEnd w:id="22"/>
+      <w:r>
+        <w:rPr>
+          <w:lang w:val="en-US"/>
+        </w:rPr>
+        <w:t>, Show Existing Issue</w:t>
+      </w:r>
+    </w:p>
+    <w:p>
+      <w:pPr>
+        <w:rPr>
+          <w:lang w:val="en-US"/>
+        </w:rPr>
+      </w:pPr>
+      <w:r>
+        <w:rPr>
+          <w:lang w:val="en-US"/>
+        </w:rPr>
+        <w:t>Button “Browse…” shows the issue in JIRA.</w:t>
+      </w:r>
+    </w:p>
+    <w:p>
+      <w:pPr>
+        <w:rPr>
+          <w:lang w:val="en-US"/>
+        </w:rPr>
+      </w:pPr>
+      <w:r>
+        <w:rPr>
+          <w:lang w:val="en-US"/>
+        </w:rPr>
+        <w:t xml:space="preserve">Another way to </w:t>
+      </w:r>
+      <w:r>
+        <w:rPr>
+          <w:lang w:val="en-US"/>
+        </w:rPr>
+        <w:t>load</w:t>
+      </w:r>
+      <w:r>
+        <w:rPr>
+          <w:lang w:val="en-US"/>
+        </w:rPr>
+        <w:t xml:space="preserve"> an existing issue is to select a mail that contains an issue ID in its subject. </w:t>
+      </w:r>
+      <w:r>
+        <w:rPr>
+          <w:lang w:val="en-US"/>
+        </w:rPr>
+        <w:t>Select such a mail and click the “Assign” button.</w:t>
+      </w:r>
+    </w:p>
+    <w:p>
+      <w:pPr>
+        <w:pStyle w:val="berschrift2"/>
+        <w:rPr>
+          <w:lang w:val="en-US"/>
+        </w:rPr>
+      </w:pPr>
+      <w:bookmarkStart w:id="23" w:name="_Toc480144016"/>
+      <w:r>
+        <w:rPr>
+          <w:lang w:val="en-US"/>
+        </w:rPr>
+        <w:t>Create a Sub-Task</w:t>
+      </w:r>
       <w:bookmarkEnd w:id="23"/>
-      <w:r>
-        <w:rPr>
-          <w:lang w:val="en-US"/>
-        </w:rPr>
-        <w:t>, Show Existing Issue</w:t>
-      </w:r>
-    </w:p>
-    <w:p>
-      <w:pPr>
-        <w:rPr>
-          <w:lang w:val="en-US"/>
-        </w:rPr>
-      </w:pPr>
-      <w:r>
-        <w:rPr>
-          <w:lang w:val="en-US"/>
-        </w:rPr>
-        <w:t>Button “Browse…” shows the issue in JIRA.</w:t>
-      </w:r>
-    </w:p>
-    <w:p>
-      <w:pPr>
-        <w:rPr>
-          <w:lang w:val="en-US"/>
-        </w:rPr>
-      </w:pPr>
-      <w:r>
-        <w:rPr>
-          <w:lang w:val="en-US"/>
-        </w:rPr>
-        <w:t xml:space="preserve">Another way to </w:t>
-      </w:r>
-      <w:r>
-        <w:rPr>
-          <w:lang w:val="en-US"/>
-        </w:rPr>
-        <w:t>load</w:t>
-      </w:r>
-      <w:r>
-        <w:rPr>
-          <w:lang w:val="en-US"/>
-        </w:rPr>
-        <w:t xml:space="preserve"> an existing issue is to select a mail that contains an issue ID in its subject. </w:t>
-      </w:r>
-      <w:r>
-        <w:rPr>
-          <w:lang w:val="en-US"/>
-        </w:rPr>
-        <w:t>Select such a mail and click the “Assign” button.</w:t>
-      </w:r>
-    </w:p>
-    <w:p>
-      <w:pPr>
-        <w:pStyle w:val="berschrift2"/>
-        <w:rPr>
-          <w:lang w:val="en-US"/>
-        </w:rPr>
-      </w:pPr>
-      <w:bookmarkStart w:id="24" w:name="_Toc480144016"/>
-      <w:r>
-        <w:rPr>
-          <w:lang w:val="en-US"/>
-        </w:rPr>
-        <w:t>Create a Sub-Task</w:t>
-      </w:r>
-      <w:bookmarkEnd w:id="24"/>
     </w:p>
     <w:p>
       <w:pPr>
@@ -6906,7 +6904,7 @@
           <w:lang w:val="en-US"/>
         </w:rPr>
       </w:pPr>
-      <w:bookmarkStart w:id="25" w:name="_Toc480144017"/>
+      <w:bookmarkStart w:id="24" w:name="_Toc480144017"/>
       <w:r>
         <w:rPr>
           <w:lang w:val="en-US"/>
@@ -6919,7 +6917,7 @@
         </w:rPr>
         <w:t xml:space="preserve"> and Comment</w:t>
       </w:r>
-      <w:bookmarkEnd w:id="25"/>
+      <w:bookmarkEnd w:id="24"/>
     </w:p>
     <w:p>
       <w:pPr>
@@ -7033,14 +7031,14 @@
           <w:lang w:val="en-US"/>
         </w:rPr>
       </w:pPr>
-      <w:bookmarkStart w:id="26" w:name="_Toc480144018"/>
+      <w:bookmarkStart w:id="25" w:name="_Toc480144018"/>
       <w:r>
         <w:rPr>
           <w:lang w:val="en-US"/>
         </w:rPr>
         <w:t>Markup and Links</w:t>
       </w:r>
-      <w:bookmarkEnd w:id="26"/>
+      <w:bookmarkEnd w:id="25"/>
     </w:p>
     <w:p>
       <w:pPr>
@@ -7146,14 +7144,14 @@
           <w:lang w:val="en-US"/>
         </w:rPr>
       </w:pPr>
-      <w:bookmarkStart w:id="27" w:name="_Toc480144019"/>
+      <w:bookmarkStart w:id="26" w:name="_Toc480144019"/>
       <w:r>
         <w:rPr>
           <w:lang w:val="en-US"/>
         </w:rPr>
         <w:t>Mentions</w:t>
       </w:r>
-      <w:bookmarkEnd w:id="27"/>
+      <w:bookmarkEnd w:id="26"/>
     </w:p>
     <w:p>
       <w:pPr>
@@ -7282,14 +7280,14 @@
           <w:lang w:val="en-US"/>
         </w:rPr>
       </w:pPr>
-      <w:bookmarkStart w:id="28" w:name="_Toc480144020"/>
+      <w:bookmarkStart w:id="27" w:name="_Toc480144020"/>
       <w:r>
         <w:rPr>
           <w:lang w:val="en-US"/>
         </w:rPr>
         <w:t>Edit Issue Properties</w:t>
       </w:r>
-      <w:bookmarkEnd w:id="28"/>
+      <w:bookmarkEnd w:id="27"/>
     </w:p>
     <w:p>
       <w:pPr>
@@ -7432,14 +7430,14 @@
           <w:lang w:val="en-US"/>
         </w:rPr>
       </w:pPr>
-      <w:bookmarkStart w:id="29" w:name="_Toc480144021"/>
+      <w:bookmarkStart w:id="28" w:name="_Toc480144021"/>
       <w:r>
         <w:rPr>
           <w:lang w:val="en-US"/>
         </w:rPr>
         <w:t>Sub-Dialogs for Multi-Value Properties</w:t>
       </w:r>
-      <w:bookmarkEnd w:id="29"/>
+      <w:bookmarkEnd w:id="28"/>
     </w:p>
     <w:p>
       <w:pPr>
@@ -7588,7 +7586,7 @@
           <w:lang w:val="en-US"/>
         </w:rPr>
       </w:pPr>
-      <w:bookmarkStart w:id="30" w:name="_Ref479416163"/>
+      <w:bookmarkStart w:id="29" w:name="_Ref479416163"/>
       <w:r>
         <w:rPr>
           <w:lang w:val="en-US"/>
@@ -7617,7 +7615,7 @@
       <w:r>
         <w:fldChar w:fldCharType="end"/>
       </w:r>
-      <w:bookmarkEnd w:id="30"/>
+      <w:bookmarkEnd w:id="29"/>
       <w:r>
         <w:rPr>
           <w:lang w:val="en-US"/>
@@ -7884,8 +7882,8 @@
           <w:lang w:val="en-US"/>
         </w:rPr>
       </w:pPr>
-      <w:bookmarkStart w:id="31" w:name="_Ref479530360"/>
-      <w:bookmarkStart w:id="32" w:name="_Ref479530355"/>
+      <w:bookmarkStart w:id="30" w:name="_Ref479530360"/>
+      <w:bookmarkStart w:id="31" w:name="_Ref479530355"/>
       <w:r>
         <w:rPr>
           <w:lang w:val="en-US"/>
@@ -7914,42 +7912,42 @@
       <w:r>
         <w:fldChar w:fldCharType="end"/>
       </w:r>
+      <w:bookmarkEnd w:id="30"/>
+      <w:r>
+        <w:rPr>
+          <w:lang w:val="en-US"/>
+        </w:rPr>
+        <w:t>, Showing Multi-Value Proper</w:t>
+      </w:r>
+      <w:r>
+        <w:rPr>
+          <w:lang w:val="en-US"/>
+        </w:rPr>
+        <w:t>t</w:t>
+      </w:r>
+      <w:r>
+        <w:rPr>
+          <w:lang w:val="en-US"/>
+        </w:rPr>
+        <w:t>ies</w:t>
+      </w:r>
       <w:bookmarkEnd w:id="31"/>
-      <w:r>
-        <w:rPr>
-          <w:lang w:val="en-US"/>
-        </w:rPr>
-        <w:t>, Showing Multi-Value Proper</w:t>
-      </w:r>
-      <w:r>
-        <w:rPr>
-          <w:lang w:val="en-US"/>
-        </w:rPr>
-        <w:t>t</w:t>
-      </w:r>
-      <w:r>
-        <w:rPr>
-          <w:lang w:val="en-US"/>
-        </w:rPr>
-        <w:t>ies</w:t>
+    </w:p>
+    <w:p>
+      <w:pPr>
+        <w:pStyle w:val="berschrift2"/>
+        <w:rPr>
+          <w:lang w:val="en-US"/>
+        </w:rPr>
+      </w:pPr>
+      <w:bookmarkStart w:id="32" w:name="_Toc480144022"/>
+      <w:r>
+        <w:rPr>
+          <w:lang w:val="en-US"/>
+        </w:rPr>
+        <w:t>Time Tracking</w:t>
       </w:r>
       <w:bookmarkEnd w:id="32"/>
-    </w:p>
-    <w:p>
-      <w:pPr>
-        <w:pStyle w:val="berschrift2"/>
-        <w:rPr>
-          <w:lang w:val="en-US"/>
-        </w:rPr>
-      </w:pPr>
-      <w:bookmarkStart w:id="33" w:name="_Toc480144022"/>
-      <w:r>
-        <w:rPr>
-          <w:lang w:val="en-US"/>
-        </w:rPr>
-        <w:t>Time Tracking</w:t>
-      </w:r>
-      <w:bookmarkEnd w:id="33"/>
     </w:p>
     <w:p>
       <w:pPr>
@@ -8087,7 +8085,7 @@
           <w:lang w:val="en-US"/>
         </w:rPr>
       </w:pPr>
-      <w:bookmarkStart w:id="34" w:name="_Ref480140777"/>
+      <w:bookmarkStart w:id="33" w:name="_Ref480140777"/>
       <w:r>
         <w:rPr>
           <w:lang w:val="en-US"/>
@@ -8116,7 +8114,7 @@
       <w:r>
         <w:fldChar w:fldCharType="end"/>
       </w:r>
-      <w:bookmarkEnd w:id="34"/>
+      <w:bookmarkEnd w:id="33"/>
       <w:r>
         <w:rPr>
           <w:lang w:val="en-US"/>
@@ -8259,7 +8257,7 @@
           <w:lang w:val="en-US"/>
         </w:rPr>
       </w:pPr>
-      <w:bookmarkStart w:id="35" w:name="_Ref480141354"/>
+      <w:bookmarkStart w:id="34" w:name="_Ref480141354"/>
       <w:r>
         <w:rPr>
           <w:lang w:val="en-US"/>
@@ -8289,7 +8287,7 @@
       <w:r>
         <w:fldChar w:fldCharType="end"/>
       </w:r>
-      <w:bookmarkEnd w:id="35"/>
+      <w:bookmarkEnd w:id="34"/>
       <w:r>
         <w:rPr>
           <w:lang w:val="en-US"/>
@@ -8455,7 +8453,7 @@
           <w:lang w:val="en-US"/>
         </w:rPr>
       </w:pPr>
-      <w:bookmarkStart w:id="36" w:name="_Ref480141921"/>
+      <w:bookmarkStart w:id="35" w:name="_Ref480141921"/>
       <w:r>
         <w:rPr>
           <w:lang w:val="en-US"/>
@@ -8484,90 +8482,90 @@
       <w:r>
         <w:fldChar w:fldCharType="end"/>
       </w:r>
+      <w:bookmarkEnd w:id="35"/>
+      <w:r>
+        <w:rPr>
+          <w:lang w:val="en-US"/>
+        </w:rPr>
+        <w:t xml:space="preserve">, Time tracking sub-dialog for </w:t>
+      </w:r>
+      <w:proofErr w:type="spellStart"/>
+      <w:r>
+        <w:rPr>
+          <w:lang w:val="en-US"/>
+        </w:rPr>
+        <w:t>exisiting</w:t>
+      </w:r>
+      <w:proofErr w:type="spellEnd"/>
+      <w:r>
+        <w:rPr>
+          <w:lang w:val="en-US"/>
+        </w:rPr>
+        <w:t xml:space="preserve"> issue</w:t>
+      </w:r>
+    </w:p>
+    <w:p>
+      <w:pPr>
+        <w:rPr>
+          <w:lang w:val="en-US"/>
+        </w:rPr>
+      </w:pPr>
+      <w:r>
+        <w:rPr>
+          <w:i/>
+          <w:lang w:val="en-US"/>
+        </w:rPr>
+        <w:t xml:space="preserve">Hint: </w:t>
+      </w:r>
+      <w:r>
+        <w:rPr>
+          <w:i/>
+          <w:lang w:val="en-US"/>
+        </w:rPr>
+        <w:t>ITOL can take the time tracking configuration into account only when connected to</w:t>
+      </w:r>
+      <w:r>
+        <w:rPr>
+          <w:i/>
+          <w:lang w:val="en-US"/>
+        </w:rPr>
+        <w:t xml:space="preserve"> JIRA 7.2.8 or newer</w:t>
+      </w:r>
+      <w:r>
+        <w:rPr>
+          <w:i/>
+          <w:lang w:val="en-US"/>
+        </w:rPr>
+        <w:t xml:space="preserve">. </w:t>
+      </w:r>
+    </w:p>
+    <w:p>
+      <w:pPr>
+        <w:pStyle w:val="berschrift1"/>
+        <w:rPr>
+          <w:lang w:val="en-US"/>
+        </w:rPr>
+      </w:pPr>
+      <w:bookmarkStart w:id="36" w:name="_Toc480144023"/>
+      <w:r>
+        <w:rPr>
+          <w:lang w:val="en-US"/>
+        </w:rPr>
+        <w:t>Update</w:t>
+      </w:r>
+      <w:r>
+        <w:rPr>
+          <w:lang w:val="en-US"/>
+        </w:rPr>
+        <w:t xml:space="preserve"> Issue</w:t>
+      </w:r>
+      <w:r>
+        <w:rPr>
+          <w:lang w:val="en-US"/>
+        </w:rPr>
+        <w:t xml:space="preserve"> Status</w:t>
+      </w:r>
       <w:bookmarkEnd w:id="36"/>
-      <w:r>
-        <w:rPr>
-          <w:lang w:val="en-US"/>
-        </w:rPr>
-        <w:t xml:space="preserve">, Time tracking sub-dialog for </w:t>
-      </w:r>
-      <w:proofErr w:type="spellStart"/>
-      <w:r>
-        <w:rPr>
-          <w:lang w:val="en-US"/>
-        </w:rPr>
-        <w:t>exisiting</w:t>
-      </w:r>
-      <w:proofErr w:type="spellEnd"/>
-      <w:r>
-        <w:rPr>
-          <w:lang w:val="en-US"/>
-        </w:rPr>
-        <w:t xml:space="preserve"> issue</w:t>
-      </w:r>
-    </w:p>
-    <w:p>
-      <w:pPr>
-        <w:rPr>
-          <w:lang w:val="en-US"/>
-        </w:rPr>
-      </w:pPr>
-      <w:r>
-        <w:rPr>
-          <w:i/>
-          <w:lang w:val="en-US"/>
-        </w:rPr>
-        <w:t xml:space="preserve">Hint: </w:t>
-      </w:r>
-      <w:r>
-        <w:rPr>
-          <w:i/>
-          <w:lang w:val="en-US"/>
-        </w:rPr>
-        <w:t>ITOL can take the time tracking configuration into account only when connected to</w:t>
-      </w:r>
-      <w:r>
-        <w:rPr>
-          <w:i/>
-          <w:lang w:val="en-US"/>
-        </w:rPr>
-        <w:t xml:space="preserve"> JIRA 7.2.8 or newer</w:t>
-      </w:r>
-      <w:r>
-        <w:rPr>
-          <w:i/>
-          <w:lang w:val="en-US"/>
-        </w:rPr>
-        <w:t xml:space="preserve">. </w:t>
-      </w:r>
-    </w:p>
-    <w:p>
-      <w:pPr>
-        <w:pStyle w:val="berschrift1"/>
-        <w:rPr>
-          <w:lang w:val="en-US"/>
-        </w:rPr>
-      </w:pPr>
-      <w:bookmarkStart w:id="37" w:name="_Toc480144023"/>
-      <w:r>
-        <w:rPr>
-          <w:lang w:val="en-US"/>
-        </w:rPr>
-        <w:t>Update</w:t>
-      </w:r>
-      <w:r>
-        <w:rPr>
-          <w:lang w:val="en-US"/>
-        </w:rPr>
-        <w:t xml:space="preserve"> Issue</w:t>
-      </w:r>
-      <w:r>
-        <w:rPr>
-          <w:lang w:val="en-US"/>
-        </w:rPr>
-        <w:t xml:space="preserve"> Status</w:t>
-      </w:r>
-      <w:bookmarkEnd w:id="37"/>
     </w:p>
     <w:p>
       <w:pPr>
@@ -8682,7 +8680,7 @@
           <w:lang w:val="en-US"/>
         </w:rPr>
       </w:pPr>
-      <w:bookmarkStart w:id="38" w:name="_Toc480144024"/>
+      <w:bookmarkStart w:id="37" w:name="_Toc480144024"/>
       <w:r>
         <w:rPr>
           <w:lang w:val="en-US"/>
@@ -8690,42 +8688,42 @@
         <w:lastRenderedPageBreak/>
         <w:t>Attachments</w:t>
       </w:r>
+      <w:bookmarkEnd w:id="37"/>
+    </w:p>
+    <w:p>
+      <w:pPr>
+        <w:rPr>
+          <w:lang w:val="en-US"/>
+        </w:rPr>
+      </w:pPr>
+      <w:r>
+        <w:rPr>
+          <w:lang w:val="en-US"/>
+        </w:rPr>
+        <w:t xml:space="preserve">When assigning a mail to an issue, the mail attachments are automatically handed </w:t>
+      </w:r>
+      <w:r>
+        <w:rPr>
+          <w:lang w:val="en-US"/>
+        </w:rPr>
+        <w:t xml:space="preserve">over as issue attachments. This includes attachments embedded in the mail body. </w:t>
+      </w:r>
+    </w:p>
+    <w:p>
+      <w:pPr>
+        <w:pStyle w:val="berschrift2"/>
+        <w:rPr>
+          <w:lang w:val="en-US"/>
+        </w:rPr>
+      </w:pPr>
+      <w:bookmarkStart w:id="38" w:name="_Toc480144025"/>
+      <w:r>
+        <w:rPr>
+          <w:lang w:val="en-US"/>
+        </w:rPr>
+        <w:t>Attach Mail as …</w:t>
+      </w:r>
       <w:bookmarkEnd w:id="38"/>
-    </w:p>
-    <w:p>
-      <w:pPr>
-        <w:rPr>
-          <w:lang w:val="en-US"/>
-        </w:rPr>
-      </w:pPr>
-      <w:r>
-        <w:rPr>
-          <w:lang w:val="en-US"/>
-        </w:rPr>
-        <w:t xml:space="preserve">When assigning a mail to an issue, the mail attachments are automatically handed </w:t>
-      </w:r>
-      <w:r>
-        <w:rPr>
-          <w:lang w:val="en-US"/>
-        </w:rPr>
-        <w:t xml:space="preserve">over as issue attachments. This includes attachments embedded in the mail body. </w:t>
-      </w:r>
-    </w:p>
-    <w:p>
-      <w:pPr>
-        <w:pStyle w:val="berschrift2"/>
-        <w:rPr>
-          <w:lang w:val="en-US"/>
-        </w:rPr>
-      </w:pPr>
-      <w:bookmarkStart w:id="39" w:name="_Toc480144025"/>
-      <w:r>
-        <w:rPr>
-          <w:lang w:val="en-US"/>
-        </w:rPr>
-        <w:t>Attach Mail as …</w:t>
-      </w:r>
-      <w:bookmarkEnd w:id="39"/>
     </w:p>
     <w:p>
       <w:pPr>
@@ -8901,7 +8899,7 @@
           <w:lang w:val="en-US"/>
         </w:rPr>
       </w:pPr>
-      <w:bookmarkStart w:id="40" w:name="_Ref479530444"/>
+      <w:bookmarkStart w:id="39" w:name="_Ref479530444"/>
       <w:r>
         <w:rPr>
           <w:lang w:val="en-US"/>
@@ -8930,7 +8928,7 @@
       <w:r>
         <w:fldChar w:fldCharType="end"/>
       </w:r>
-      <w:bookmarkEnd w:id="40"/>
+      <w:bookmarkEnd w:id="39"/>
       <w:r>
         <w:rPr>
           <w:lang w:val="en-US"/>
@@ -9280,16 +9278,16 @@
           <w:lang w:val="en-US"/>
         </w:rPr>
       </w:pPr>
-      <w:bookmarkStart w:id="41" w:name="_Ref479533474"/>
-      <w:bookmarkStart w:id="42" w:name="_Toc480144026"/>
+      <w:bookmarkStart w:id="40" w:name="_Ref479533474"/>
+      <w:bookmarkStart w:id="41" w:name="_Toc480144026"/>
       <w:r>
         <w:rPr>
           <w:lang w:val="en-US"/>
         </w:rPr>
         <w:t>Add Attachments to Blacklist</w:t>
       </w:r>
+      <w:bookmarkEnd w:id="40"/>
       <w:bookmarkEnd w:id="41"/>
-      <w:bookmarkEnd w:id="42"/>
     </w:p>
     <w:p>
       <w:pPr>
@@ -9539,172 +9537,172 @@
           <w:lang w:val="en-US"/>
         </w:rPr>
       </w:pPr>
-      <w:bookmarkStart w:id="43" w:name="_Ref479535398"/>
-      <w:bookmarkStart w:id="44" w:name="_Toc480144027"/>
+      <w:bookmarkStart w:id="42" w:name="_Ref479535398"/>
+      <w:bookmarkStart w:id="43" w:name="_Toc480144027"/>
       <w:r>
         <w:rPr>
           <w:lang w:val="en-US"/>
         </w:rPr>
         <w:t>Export Attachments to Directory</w:t>
       </w:r>
+      <w:bookmarkEnd w:id="42"/>
       <w:bookmarkEnd w:id="43"/>
+    </w:p>
+    <w:p>
+      <w:pPr>
+        <w:rPr>
+          <w:lang w:val="en-US"/>
+        </w:rPr>
+      </w:pPr>
+      <w:r>
+        <w:rPr>
+          <w:lang w:val="en-US"/>
+        </w:rPr>
+        <w:t xml:space="preserve">To save attachments into a preconfigured directory (see </w:t>
+      </w:r>
+      <w:r>
+        <w:rPr>
+          <w:lang w:val="en-US"/>
+        </w:rPr>
+        <w:fldChar w:fldCharType="begin"/>
+      </w:r>
+      <w:r>
+        <w:rPr>
+          <w:lang w:val="en-US"/>
+        </w:rPr>
+        <w:instrText xml:space="preserve"> REF _Ref479530799 \r \h </w:instrText>
+      </w:r>
+      <w:r>
+        <w:rPr>
+          <w:lang w:val="en-US"/>
+        </w:rPr>
+      </w:r>
+      <w:r>
+        <w:rPr>
+          <w:lang w:val="en-US"/>
+        </w:rPr>
+        <w:fldChar w:fldCharType="separate"/>
+      </w:r>
+      <w:r>
+        <w:rPr>
+          <w:lang w:val="en-US"/>
+        </w:rPr>
+        <w:t>12.3</w:t>
+      </w:r>
+      <w:r>
+        <w:rPr>
+          <w:lang w:val="en-US"/>
+        </w:rPr>
+        <w:fldChar w:fldCharType="end"/>
+      </w:r>
+      <w:r>
+        <w:rPr>
+          <w:lang w:val="en-US"/>
+        </w:rPr>
+        <w:t>) click button “Export”. If the list has no selection, all attachments are exported. Otherwise, the selected items are exported.</w:t>
+      </w:r>
+    </w:p>
+    <w:p>
+      <w:pPr>
+        <w:rPr>
+          <w:lang w:val="en-US"/>
+        </w:rPr>
+      </w:pPr>
+      <w:r>
+        <w:rPr>
+          <w:lang w:val="en-US"/>
+        </w:rPr>
+        <w:t xml:space="preserve">If the mail content is attached as “Microsoft Outlook, MSG” (see </w:t>
+      </w:r>
+      <w:r>
+        <w:rPr>
+          <w:lang w:val="en-US"/>
+        </w:rPr>
+        <w:fldChar w:fldCharType="begin"/>
+      </w:r>
+      <w:r>
+        <w:rPr>
+          <w:lang w:val="en-US"/>
+        </w:rPr>
+        <w:instrText xml:space="preserve"> REF _Ref479417445 \r \h </w:instrText>
+      </w:r>
+      <w:r>
+        <w:rPr>
+          <w:lang w:val="en-US"/>
+        </w:rPr>
+      </w:r>
+      <w:r>
+        <w:rPr>
+          <w:lang w:val="en-US"/>
+        </w:rPr>
+        <w:fldChar w:fldCharType="separate"/>
+      </w:r>
+      <w:r>
+        <w:rPr>
+          <w:lang w:val="en-US"/>
+        </w:rPr>
+        <w:t>12.1</w:t>
+      </w:r>
+      <w:r>
+        <w:rPr>
+          <w:lang w:val="en-US"/>
+        </w:rPr>
+        <w:fldChar w:fldCharType="end"/>
+      </w:r>
+      <w:r>
+        <w:rPr>
+          <w:lang w:val="en-US"/>
+        </w:rPr>
+        <w:t xml:space="preserve">), the export function unpacks the MSG file. It saves the mail body into an RTF file and copies each attachment </w:t>
+      </w:r>
+      <w:r>
+        <w:rPr>
+          <w:lang w:val="en-US"/>
+        </w:rPr>
+        <w:t>to the export directory.</w:t>
+      </w:r>
+    </w:p>
+    <w:p>
+      <w:pPr>
+        <w:rPr>
+          <w:lang w:val="en-US"/>
+        </w:rPr>
+      </w:pPr>
+      <w:r>
+        <w:rPr>
+          <w:lang w:val="en-US"/>
+        </w:rPr>
+        <w:t xml:space="preserve">The attachment’s last modified date, which is shown in the date column of Windows Explorer, is set to the date when it was attached to the issue. </w:t>
+      </w:r>
+    </w:p>
+    <w:p>
+      <w:pPr>
+        <w:rPr>
+          <w:lang w:val="en-US"/>
+        </w:rPr>
+      </w:pPr>
+      <w:r>
+        <w:rPr>
+          <w:lang w:val="en-US"/>
+        </w:rPr>
+        <w:t xml:space="preserve">An issue can contain attachments with the same name. Since file names must be unique in a file system directory, ITOL might rename the attachments by appending a number. </w:t>
+      </w:r>
+    </w:p>
+    <w:p>
+      <w:pPr>
+        <w:pStyle w:val="berschrift1"/>
+        <w:rPr>
+          <w:lang w:val="en-US"/>
+        </w:rPr>
+      </w:pPr>
+      <w:bookmarkStart w:id="44" w:name="_Toc480144028"/>
+      <w:r>
+        <w:rPr>
+          <w:lang w:val="en-US"/>
+        </w:rPr>
+        <w:t>Configuration</w:t>
+      </w:r>
       <w:bookmarkEnd w:id="44"/>
-    </w:p>
-    <w:p>
-      <w:pPr>
-        <w:rPr>
-          <w:lang w:val="en-US"/>
-        </w:rPr>
-      </w:pPr>
-      <w:r>
-        <w:rPr>
-          <w:lang w:val="en-US"/>
-        </w:rPr>
-        <w:t xml:space="preserve">To save attachments into a preconfigured directory (see </w:t>
-      </w:r>
-      <w:r>
-        <w:rPr>
-          <w:lang w:val="en-US"/>
-        </w:rPr>
-        <w:fldChar w:fldCharType="begin"/>
-      </w:r>
-      <w:r>
-        <w:rPr>
-          <w:lang w:val="en-US"/>
-        </w:rPr>
-        <w:instrText xml:space="preserve"> REF _Ref479530799 \r \h </w:instrText>
-      </w:r>
-      <w:r>
-        <w:rPr>
-          <w:lang w:val="en-US"/>
-        </w:rPr>
-      </w:r>
-      <w:r>
-        <w:rPr>
-          <w:lang w:val="en-US"/>
-        </w:rPr>
-        <w:fldChar w:fldCharType="separate"/>
-      </w:r>
-      <w:r>
-        <w:rPr>
-          <w:lang w:val="en-US"/>
-        </w:rPr>
-        <w:t>12.3</w:t>
-      </w:r>
-      <w:r>
-        <w:rPr>
-          <w:lang w:val="en-US"/>
-        </w:rPr>
-        <w:fldChar w:fldCharType="end"/>
-      </w:r>
-      <w:r>
-        <w:rPr>
-          <w:lang w:val="en-US"/>
-        </w:rPr>
-        <w:t>) click button “Export”. If the list has no selection, all attachments are exported. Otherwise, the selected items are exported.</w:t>
-      </w:r>
-    </w:p>
-    <w:p>
-      <w:pPr>
-        <w:rPr>
-          <w:lang w:val="en-US"/>
-        </w:rPr>
-      </w:pPr>
-      <w:r>
-        <w:rPr>
-          <w:lang w:val="en-US"/>
-        </w:rPr>
-        <w:t xml:space="preserve">If the mail content is attached as “Microsoft Outlook, MSG” (see </w:t>
-      </w:r>
-      <w:r>
-        <w:rPr>
-          <w:lang w:val="en-US"/>
-        </w:rPr>
-        <w:fldChar w:fldCharType="begin"/>
-      </w:r>
-      <w:r>
-        <w:rPr>
-          <w:lang w:val="en-US"/>
-        </w:rPr>
-        <w:instrText xml:space="preserve"> REF _Ref479417445 \r \h </w:instrText>
-      </w:r>
-      <w:r>
-        <w:rPr>
-          <w:lang w:val="en-US"/>
-        </w:rPr>
-      </w:r>
-      <w:r>
-        <w:rPr>
-          <w:lang w:val="en-US"/>
-        </w:rPr>
-        <w:fldChar w:fldCharType="separate"/>
-      </w:r>
-      <w:r>
-        <w:rPr>
-          <w:lang w:val="en-US"/>
-        </w:rPr>
-        <w:t>12.1</w:t>
-      </w:r>
-      <w:r>
-        <w:rPr>
-          <w:lang w:val="en-US"/>
-        </w:rPr>
-        <w:fldChar w:fldCharType="end"/>
-      </w:r>
-      <w:r>
-        <w:rPr>
-          <w:lang w:val="en-US"/>
-        </w:rPr>
-        <w:t xml:space="preserve">), the export function unpacks the MSG file. It saves the mail body into an RTF file and copies each attachment </w:t>
-      </w:r>
-      <w:r>
-        <w:rPr>
-          <w:lang w:val="en-US"/>
-        </w:rPr>
-        <w:t>to the export directory.</w:t>
-      </w:r>
-    </w:p>
-    <w:p>
-      <w:pPr>
-        <w:rPr>
-          <w:lang w:val="en-US"/>
-        </w:rPr>
-      </w:pPr>
-      <w:r>
-        <w:rPr>
-          <w:lang w:val="en-US"/>
-        </w:rPr>
-        <w:t xml:space="preserve">The attachment’s last modified date, which is shown in the date column of Windows Explorer, is set to the date when it was attached to the issue. </w:t>
-      </w:r>
-    </w:p>
-    <w:p>
-      <w:pPr>
-        <w:rPr>
-          <w:lang w:val="en-US"/>
-        </w:rPr>
-      </w:pPr>
-      <w:r>
-        <w:rPr>
-          <w:lang w:val="en-US"/>
-        </w:rPr>
-        <w:t xml:space="preserve">An issue can contain attachments with the same name. Since file names must be unique in a file system directory, ITOL might rename the attachments by appending a number. </w:t>
-      </w:r>
-    </w:p>
-    <w:p>
-      <w:pPr>
-        <w:pStyle w:val="berschrift1"/>
-        <w:rPr>
-          <w:lang w:val="en-US"/>
-        </w:rPr>
-      </w:pPr>
-      <w:bookmarkStart w:id="45" w:name="_Toc480144028"/>
-      <w:r>
-        <w:rPr>
-          <w:lang w:val="en-US"/>
-        </w:rPr>
-        <w:t>Configuration</w:t>
-      </w:r>
-      <w:bookmarkEnd w:id="45"/>
     </w:p>
     <w:p>
       <w:pPr>
@@ -9787,8 +9785,8 @@
           <w:lang w:val="en-US"/>
         </w:rPr>
       </w:pPr>
-      <w:bookmarkStart w:id="46" w:name="_Ref479417445"/>
-      <w:bookmarkStart w:id="47" w:name="_Toc480144029"/>
+      <w:bookmarkStart w:id="45" w:name="_Ref479417445"/>
+      <w:bookmarkStart w:id="46" w:name="_Toc480144029"/>
       <w:r>
         <w:rPr>
           <w:lang w:val="en-US"/>
@@ -9796,8 +9794,8 @@
         <w:lastRenderedPageBreak/>
         <w:t>Configure How to Process Mail Properties</w:t>
       </w:r>
+      <w:bookmarkEnd w:id="45"/>
       <w:bookmarkEnd w:id="46"/>
-      <w:bookmarkEnd w:id="47"/>
     </w:p>
     <w:p>
       <w:pPr>
@@ -10248,16 +10246,16 @@
           <w:lang w:val="en-US"/>
         </w:rPr>
       </w:pPr>
-      <w:bookmarkStart w:id="48" w:name="_Ref479533303"/>
-      <w:bookmarkStart w:id="49" w:name="_Toc480144030"/>
+      <w:bookmarkStart w:id="47" w:name="_Ref479533303"/>
+      <w:bookmarkStart w:id="48" w:name="_Toc480144030"/>
       <w:r>
         <w:rPr>
           <w:lang w:val="en-US"/>
         </w:rPr>
         <w:t>Manage Mail Attachments to Ignore</w:t>
       </w:r>
+      <w:bookmarkEnd w:id="47"/>
       <w:bookmarkEnd w:id="48"/>
-      <w:bookmarkEnd w:id="49"/>
     </w:p>
     <w:p>
       <w:pPr>
@@ -10373,16 +10371,16 @@
         </w:rPr>
         <w:t xml:space="preserve"> </w:t>
       </w:r>
-      <w:bookmarkStart w:id="50" w:name="_Ref479530799"/>
-      <w:bookmarkStart w:id="51" w:name="_Toc480144031"/>
+      <w:bookmarkStart w:id="49" w:name="_Ref479530799"/>
+      <w:bookmarkStart w:id="50" w:name="_Toc480144031"/>
       <w:r>
         <w:rPr>
           <w:lang w:val="en-US"/>
         </w:rPr>
         <w:t>Configure Export of Issue Attachments</w:t>
       </w:r>
+      <w:bookmarkEnd w:id="49"/>
       <w:bookmarkEnd w:id="50"/>
-      <w:bookmarkEnd w:id="51"/>
     </w:p>
     <w:p>
       <w:pPr>
@@ -10548,16 +10546,16 @@
           <w:lang w:val="en-US"/>
         </w:rPr>
       </w:pPr>
-      <w:bookmarkStart w:id="52" w:name="_Ref479024684"/>
-      <w:bookmarkStart w:id="53" w:name="_Toc480144032"/>
+      <w:bookmarkStart w:id="51" w:name="_Ref479024684"/>
+      <w:bookmarkStart w:id="52" w:name="_Toc480144032"/>
       <w:r>
         <w:rPr>
           <w:lang w:val="en-US"/>
         </w:rPr>
         <w:t>Logging</w:t>
       </w:r>
+      <w:bookmarkEnd w:id="51"/>
       <w:bookmarkEnd w:id="52"/>
-      <w:bookmarkEnd w:id="53"/>
     </w:p>
     <w:p>
       <w:pPr>
@@ -10683,30 +10681,30 @@
           <w:lang w:val="en-US"/>
         </w:rPr>
       </w:pPr>
-      <w:bookmarkStart w:id="54" w:name="_Toc480144033"/>
+      <w:bookmarkStart w:id="53" w:name="_Toc480144033"/>
       <w:r>
         <w:rPr>
           <w:lang w:val="en-US"/>
         </w:rPr>
         <w:t>Appendix</w:t>
       </w:r>
+      <w:bookmarkEnd w:id="53"/>
+    </w:p>
+    <w:p>
+      <w:pPr>
+        <w:pStyle w:val="berschrift2"/>
+        <w:rPr>
+          <w:lang w:val="en-US"/>
+        </w:rPr>
+      </w:pPr>
+      <w:bookmarkStart w:id="54" w:name="_Toc480144034"/>
+      <w:r>
+        <w:rPr>
+          <w:lang w:val="en-US"/>
+        </w:rPr>
+        <w:t>Configuration Files</w:t>
+      </w:r>
       <w:bookmarkEnd w:id="54"/>
-    </w:p>
-    <w:p>
-      <w:pPr>
-        <w:pStyle w:val="berschrift2"/>
-        <w:rPr>
-          <w:lang w:val="en-US"/>
-        </w:rPr>
-      </w:pPr>
-      <w:bookmarkStart w:id="55" w:name="_Toc480144034"/>
-      <w:r>
-        <w:rPr>
-          <w:lang w:val="en-US"/>
-        </w:rPr>
-        <w:t>Configuration Files</w:t>
-      </w:r>
-      <w:bookmarkEnd w:id="55"/>
     </w:p>
     <w:p>
       <w:pPr>
@@ -10897,7 +10895,7 @@
           <w:lang w:val="en-US"/>
         </w:rPr>
       </w:pPr>
-      <w:bookmarkStart w:id="56" w:name="_Toc480144035"/>
+      <w:bookmarkStart w:id="55" w:name="_Toc480144035"/>
       <w:r>
         <w:rPr>
           <w:lang w:val="en-US"/>
@@ -10918,6 +10916,145 @@
         </w:rPr>
         <w:t>”</w:t>
       </w:r>
+      <w:bookmarkEnd w:id="55"/>
+    </w:p>
+    <w:p>
+      <w:pPr>
+        <w:rPr>
+          <w:lang w:val="en-US"/>
+        </w:rPr>
+      </w:pPr>
+      <w:r>
+        <w:rPr>
+          <w:lang w:val="en-US"/>
+        </w:rPr>
+        <w:t xml:space="preserve">All configuration values are stored in the file </w:t>
+      </w:r>
+      <w:proofErr w:type="spellStart"/>
+      <w:r>
+        <w:rPr>
+          <w:lang w:val="en-US"/>
+        </w:rPr>
+        <w:t>user.json</w:t>
+      </w:r>
+      <w:proofErr w:type="spellEnd"/>
+      <w:r>
+        <w:rPr>
+          <w:lang w:val="en-US"/>
+        </w:rPr>
+        <w:t xml:space="preserve">. Rarely used values can only be edited directly in this file. </w:t>
+      </w:r>
+    </w:p>
+    <w:p>
+      <w:pPr>
+        <w:rPr>
+          <w:lang w:val="en-US"/>
+        </w:rPr>
+      </w:pPr>
+      <w:r>
+        <w:rPr>
+          <w:lang w:val="en-US"/>
+        </w:rPr>
+        <w:t xml:space="preserve">The configuration options are written into the file at the time when Outlook is closed. </w:t>
+      </w:r>
+    </w:p>
+    <w:p>
+      <w:pPr>
+        <w:rPr>
+          <w:lang w:val="en-US"/>
+        </w:rPr>
+      </w:pPr>
+      <w:r>
+        <w:rPr>
+          <w:lang w:val="en-US"/>
+        </w:rPr>
+        <w:t xml:space="preserve">This file also contains passwords </w:t>
+      </w:r>
+      <w:r>
+        <w:rPr>
+          <w:lang w:val="en-US"/>
+        </w:rPr>
+        <w:t>which are AES-</w:t>
+      </w:r>
+      <w:r>
+        <w:rPr>
+          <w:lang w:val="en-US"/>
+        </w:rPr>
+        <w:t>encrypted with a static key</w:t>
+      </w:r>
+      <w:r>
+        <w:rPr>
+          <w:lang w:val="en-US"/>
+        </w:rPr>
+        <w:t>. Since the key is contained</w:t>
+      </w:r>
+      <w:r>
+        <w:rPr>
+          <w:lang w:val="en-US"/>
+        </w:rPr>
+        <w:t xml:space="preserve"> in the ITOL program code</w:t>
+      </w:r>
+      <w:r>
+        <w:rPr>
+          <w:lang w:val="en-US"/>
+        </w:rPr>
+        <w:t xml:space="preserve">, the passwords are only weakly protected. </w:t>
+      </w:r>
+      <w:r>
+        <w:rPr>
+          <w:lang w:val="en-US"/>
+        </w:rPr>
+        <w:t xml:space="preserve">The major part of projection is provided by Windows, while </w:t>
+      </w:r>
+      <w:r>
+        <w:rPr>
+          <w:lang w:val="en-US"/>
+        </w:rPr>
+        <w:t>“</w:t>
+      </w:r>
+      <w:proofErr w:type="spellStart"/>
+      <w:r>
+        <w:rPr>
+          <w:lang w:val="en-US"/>
+        </w:rPr>
+        <w:t>user.json</w:t>
+      </w:r>
+      <w:proofErr w:type="spellEnd"/>
+      <w:r>
+        <w:rPr>
+          <w:lang w:val="en-US"/>
+        </w:rPr>
+        <w:t>” is stored in the user’s private area. However, be careful by copying this file on a storage location that is accessible for others.</w:t>
+      </w:r>
+    </w:p>
+    <w:p>
+      <w:pPr>
+        <w:pStyle w:val="berschrift2"/>
+        <w:rPr>
+          <w:lang w:val="en-US"/>
+        </w:rPr>
+      </w:pPr>
+      <w:bookmarkStart w:id="56" w:name="_Toc480144036"/>
+      <w:r>
+        <w:rPr>
+          <w:lang w:val="en-US"/>
+        </w:rPr>
+        <w:t>Configuration File “</w:t>
+      </w:r>
+      <w:proofErr w:type="spellStart"/>
+      <w:r>
+        <w:rPr>
+          <w:lang w:val="en-US"/>
+        </w:rPr>
+        <w:t>application.json.templ</w:t>
+      </w:r>
+      <w:proofErr w:type="spellEnd"/>
+      <w:r>
+        <w:rPr>
+          <w:lang w:val="en-US"/>
+        </w:rPr>
+        <w:t>”</w:t>
+      </w:r>
       <w:bookmarkEnd w:id="56"/>
     </w:p>
     <w:p>
@@ -10930,13 +11067,39 @@
         <w:rPr>
           <w:lang w:val="en-US"/>
         </w:rPr>
-        <w:t xml:space="preserve">All configuration values are stored in the file </w:t>
+        <w:t xml:space="preserve">Values, that are not user specific </w:t>
+      </w:r>
+      <w:r>
+        <w:rPr>
+          <w:lang w:val="en-US"/>
+        </w:rPr>
+        <w:t>are saved into the file “</w:t>
       </w:r>
       <w:proofErr w:type="spellStart"/>
       <w:r>
         <w:rPr>
           <w:lang w:val="en-US"/>
         </w:rPr>
+        <w:t>application.json.templ</w:t>
+      </w:r>
+      <w:proofErr w:type="spellEnd"/>
+      <w:r>
+        <w:rPr>
+          <w:lang w:val="en-US"/>
+        </w:rPr>
+        <w:t>”. This file can be used to share configuration options with other users.</w:t>
+      </w:r>
+      <w:r>
+        <w:rPr>
+          <w:lang w:val="en-US"/>
+        </w:rPr>
+        <w:t xml:space="preserve"> Therefore, it has to be renamed as “</w:t>
+      </w:r>
+      <w:proofErr w:type="spellStart"/>
+      <w:r>
+        <w:rPr>
+          <w:lang w:val="en-US"/>
+        </w:rPr>
         <w:t>user.json</w:t>
       </w:r>
       <w:proofErr w:type="spellEnd"/>
@@ -10944,89 +11107,34 @@
         <w:rPr>
           <w:lang w:val="en-US"/>
         </w:rPr>
-        <w:t xml:space="preserve">. Rarely used values can only be edited directly in this file. </w:t>
-      </w:r>
-    </w:p>
-    <w:p>
-      <w:pPr>
-        <w:rPr>
-          <w:lang w:val="en-US"/>
-        </w:rPr>
-      </w:pPr>
-      <w:r>
-        <w:rPr>
-          <w:lang w:val="en-US"/>
-        </w:rPr>
-        <w:t xml:space="preserve">The configuration options are written into the file at the time when Outlook is closed. </w:t>
-      </w:r>
-    </w:p>
-    <w:p>
-      <w:pPr>
-        <w:rPr>
-          <w:lang w:val="en-US"/>
-        </w:rPr>
-      </w:pPr>
-      <w:r>
-        <w:rPr>
-          <w:lang w:val="en-US"/>
-        </w:rPr>
-        <w:t xml:space="preserve">This file also contains passwords </w:t>
-      </w:r>
-      <w:r>
-        <w:rPr>
-          <w:lang w:val="en-US"/>
-        </w:rPr>
-        <w:t>which are AES-</w:t>
-      </w:r>
-      <w:r>
-        <w:rPr>
-          <w:lang w:val="en-US"/>
-        </w:rPr>
-        <w:t>encrypted with a static key</w:t>
-      </w:r>
-      <w:r>
-        <w:rPr>
-          <w:lang w:val="en-US"/>
-        </w:rPr>
-        <w:t>. Since the key is contained</w:t>
-      </w:r>
-      <w:r>
-        <w:rPr>
-          <w:lang w:val="en-US"/>
-        </w:rPr>
-        <w:t xml:space="preserve"> in the ITOL program code</w:t>
-      </w:r>
-      <w:r>
-        <w:rPr>
-          <w:lang w:val="en-US"/>
-        </w:rPr>
-        <w:t xml:space="preserve">, the passwords are only weakly protected. </w:t>
-      </w:r>
-      <w:r>
-        <w:rPr>
-          <w:lang w:val="en-US"/>
-        </w:rPr>
-        <w:t xml:space="preserve">The major part of projection is provided by Windows, while </w:t>
-      </w:r>
-      <w:r>
-        <w:rPr>
-          <w:lang w:val="en-US"/>
-        </w:rPr>
-        <w:t>“</w:t>
+        <w:t xml:space="preserve">” in the destination directory. </w:t>
+      </w:r>
+    </w:p>
+    <w:p>
+      <w:pPr>
+        <w:rPr>
+          <w:lang w:val="en-US"/>
+        </w:rPr>
+      </w:pPr>
+      <w:r>
+        <w:rPr>
+          <w:lang w:val="en-US"/>
+        </w:rPr>
+        <w:t>File “</w:t>
       </w:r>
       <w:proofErr w:type="spellStart"/>
       <w:r>
         <w:rPr>
           <w:lang w:val="en-US"/>
         </w:rPr>
-        <w:t>user.json</w:t>
+        <w:t>application.json.templ</w:t>
       </w:r>
       <w:proofErr w:type="spellEnd"/>
       <w:r>
         <w:rPr>
           <w:lang w:val="en-US"/>
         </w:rPr>
-        <w:t>” is stored in the user’s private area. However, be careful by copying this file on a storage location that is accessible for others.</w:t>
+        <w:t>” does not contain passwords.</w:t>
       </w:r>
     </w:p>
     <w:p>
@@ -11036,26 +11144,12 @@
           <w:lang w:val="en-US"/>
         </w:rPr>
       </w:pPr>
-      <w:bookmarkStart w:id="57" w:name="_Toc480144036"/>
-      <w:r>
-        <w:rPr>
-          <w:lang w:val="en-US"/>
-        </w:rPr>
-        <w:t>Configuration File “</w:t>
-      </w:r>
-      <w:proofErr w:type="spellStart"/>
-      <w:r>
-        <w:rPr>
-          <w:lang w:val="en-US"/>
-        </w:rPr>
-        <w:t>application.json.templ</w:t>
-      </w:r>
-      <w:proofErr w:type="spellEnd"/>
-      <w:r>
-        <w:rPr>
-          <w:lang w:val="en-US"/>
-        </w:rPr>
-        <w:t>”</w:t>
+      <w:bookmarkStart w:id="57" w:name="_Toc480144037"/>
+      <w:r>
+        <w:rPr>
+          <w:lang w:val="en-US"/>
+        </w:rPr>
+        <w:t>Additional Logging</w:t>
       </w:r>
       <w:bookmarkEnd w:id="57"/>
     </w:p>
@@ -11069,171 +11163,77 @@
         <w:rPr>
           <w:lang w:val="en-US"/>
         </w:rPr>
-        <w:t xml:space="preserve">Values, that are not user specific </w:t>
-      </w:r>
-      <w:r>
-        <w:rPr>
-          <w:lang w:val="en-US"/>
-        </w:rPr>
-        <w:t>are saved into the file “</w:t>
-      </w:r>
-      <w:proofErr w:type="spellStart"/>
-      <w:r>
-        <w:rPr>
-          <w:lang w:val="en-US"/>
-        </w:rPr>
-        <w:t>application.json.templ</w:t>
-      </w:r>
-      <w:proofErr w:type="spellEnd"/>
-      <w:r>
-        <w:rPr>
-          <w:lang w:val="en-US"/>
-        </w:rPr>
-        <w:t>”. This file can be used to share configuration options with other users.</w:t>
-      </w:r>
-      <w:r>
-        <w:rPr>
-          <w:lang w:val="en-US"/>
-        </w:rPr>
-        <w:t xml:space="preserve"> Therefore, it has to be renamed as “</w:t>
-      </w:r>
-      <w:proofErr w:type="spellStart"/>
-      <w:r>
-        <w:rPr>
-          <w:lang w:val="en-US"/>
-        </w:rPr>
-        <w:t>user.json</w:t>
-      </w:r>
-      <w:proofErr w:type="spellEnd"/>
-      <w:r>
-        <w:rPr>
-          <w:lang w:val="en-US"/>
-        </w:rPr>
-        <w:t xml:space="preserve">” in the destination directory. </w:t>
-      </w:r>
-    </w:p>
-    <w:p>
-      <w:pPr>
-        <w:rPr>
-          <w:lang w:val="en-US"/>
-        </w:rPr>
-      </w:pPr>
-      <w:r>
-        <w:rPr>
-          <w:lang w:val="en-US"/>
-        </w:rPr>
-        <w:t>File “</w:t>
-      </w:r>
-      <w:proofErr w:type="spellStart"/>
-      <w:r>
-        <w:rPr>
-          <w:lang w:val="en-US"/>
-        </w:rPr>
-        <w:t>application.json.templ</w:t>
-      </w:r>
-      <w:proofErr w:type="spellEnd"/>
-      <w:r>
-        <w:rPr>
-          <w:lang w:val="en-US"/>
-        </w:rPr>
-        <w:t>” does not contain passwords.</w:t>
-      </w:r>
-    </w:p>
-    <w:p>
-      <w:pPr>
-        <w:pStyle w:val="berschrift2"/>
-        <w:rPr>
-          <w:lang w:val="en-US"/>
-        </w:rPr>
-      </w:pPr>
-      <w:bookmarkStart w:id="58" w:name="_Toc480144037"/>
-      <w:r>
-        <w:rPr>
-          <w:lang w:val="en-US"/>
-        </w:rPr>
-        <w:t>Additional Logging</w:t>
-      </w:r>
+        <w:t xml:space="preserve">In addition to the log file that can be defined in the configuration dialog (see </w:t>
+      </w:r>
+      <w:r>
+        <w:rPr>
+          <w:lang w:val="en-US"/>
+        </w:rPr>
+        <w:fldChar w:fldCharType="begin"/>
+      </w:r>
+      <w:r>
+        <w:rPr>
+          <w:lang w:val="en-US"/>
+        </w:rPr>
+        <w:instrText xml:space="preserve"> REF _Ref479024684 \r \h </w:instrText>
+      </w:r>
+      <w:r>
+        <w:rPr>
+          <w:lang w:val="en-US"/>
+        </w:rPr>
+      </w:r>
+      <w:r>
+        <w:rPr>
+          <w:lang w:val="en-US"/>
+        </w:rPr>
+        <w:fldChar w:fldCharType="separate"/>
+      </w:r>
+      <w:r>
+        <w:rPr>
+          <w:lang w:val="en-US"/>
+        </w:rPr>
+        <w:t>12.4</w:t>
+      </w:r>
+      <w:r>
+        <w:rPr>
+          <w:lang w:val="en-US"/>
+        </w:rPr>
+        <w:fldChar w:fldCharType="end"/>
+      </w:r>
+      <w:r>
+        <w:rPr>
+          <w:lang w:val="en-US"/>
+        </w:rPr>
+        <w:t>), two further log files can contain useful information</w:t>
+      </w:r>
+      <w:r>
+        <w:rPr>
+          <w:lang w:val="en-US"/>
+        </w:rPr>
+        <w:t xml:space="preserve"> for debugging</w:t>
+      </w:r>
+      <w:r>
+        <w:rPr>
+          <w:lang w:val="en-US"/>
+        </w:rPr>
+        <w:t xml:space="preserve">: itol-stderr.txt and itol-stdout.txt. Both files are always written in the temporary directory of the user. </w:t>
+      </w:r>
+    </w:p>
+    <w:p>
+      <w:pPr>
+        <w:rPr>
+          <w:lang w:val="en-US"/>
+        </w:rPr>
+      </w:pPr>
+    </w:p>
+    <w:p>
+      <w:pPr>
+        <w:rPr>
+          <w:lang w:val="en-US"/>
+        </w:rPr>
+      </w:pPr>
+      <w:bookmarkStart w:id="58" w:name="_GoBack"/>
       <w:bookmarkEnd w:id="58"/>
-    </w:p>
-    <w:p>
-      <w:pPr>
-        <w:rPr>
-          <w:lang w:val="en-US"/>
-        </w:rPr>
-      </w:pPr>
-      <w:r>
-        <w:rPr>
-          <w:lang w:val="en-US"/>
-        </w:rPr>
-        <w:t xml:space="preserve">In addition to the log file that can be defined in the configuration dialog (see </w:t>
-      </w:r>
-      <w:r>
-        <w:rPr>
-          <w:lang w:val="en-US"/>
-        </w:rPr>
-        <w:fldChar w:fldCharType="begin"/>
-      </w:r>
-      <w:r>
-        <w:rPr>
-          <w:lang w:val="en-US"/>
-        </w:rPr>
-        <w:instrText xml:space="preserve"> REF _Ref479024684 \r \h </w:instrText>
-      </w:r>
-      <w:r>
-        <w:rPr>
-          <w:lang w:val="en-US"/>
-        </w:rPr>
-      </w:r>
-      <w:r>
-        <w:rPr>
-          <w:lang w:val="en-US"/>
-        </w:rPr>
-        <w:fldChar w:fldCharType="separate"/>
-      </w:r>
-      <w:r>
-        <w:rPr>
-          <w:lang w:val="en-US"/>
-        </w:rPr>
-        <w:t>12.4</w:t>
-      </w:r>
-      <w:r>
-        <w:rPr>
-          <w:lang w:val="en-US"/>
-        </w:rPr>
-        <w:fldChar w:fldCharType="end"/>
-      </w:r>
-      <w:r>
-        <w:rPr>
-          <w:lang w:val="en-US"/>
-        </w:rPr>
-        <w:t>), two further log files can contain useful information</w:t>
-      </w:r>
-      <w:r>
-        <w:rPr>
-          <w:lang w:val="en-US"/>
-        </w:rPr>
-        <w:t xml:space="preserve"> for debugging</w:t>
-      </w:r>
-      <w:r>
-        <w:rPr>
-          <w:lang w:val="en-US"/>
-        </w:rPr>
-        <w:t xml:space="preserve">: itol-stderr.txt and itol-stdout.txt. Both files are always written in the temporary directory of the user. </w:t>
-      </w:r>
-    </w:p>
-    <w:p>
-      <w:pPr>
-        <w:rPr>
-          <w:lang w:val="en-US"/>
-        </w:rPr>
-      </w:pPr>
-    </w:p>
-    <w:p>
-      <w:pPr>
-        <w:rPr>
-          <w:lang w:val="en-US"/>
-        </w:rPr>
-      </w:pPr>
     </w:p>
     <w:p>
       <w:pPr>
@@ -13020,7 +13020,7 @@
 </file>
 
 <file path=customXml/itemProps1.xml><?xml version="1.0" encoding="utf-8"?>
-<ds:datastoreItem xmlns:ds="http://schemas.openxmlformats.org/officeDocument/2006/customXml" ds:itemID="{DCF7B135-C0D0-4DE1-ABA2-71B96B71812F}">
+<ds:datastoreItem xmlns:ds="http://schemas.openxmlformats.org/officeDocument/2006/customXml" ds:itemID="{5512F89A-BBB7-4360-9EC0-28DAB876A7F8}">
   <ds:schemaRefs>
     <ds:schemaRef ds:uri="http://schemas.openxmlformats.org/officeDocument/2006/bibliography"/>
   </ds:schemaRefs>

</xml_diff>

<commit_message>
Replaced screenshots with less blackening
</commit_message>
<xml_diff>
--- a/itol-addin/doc/ITOL.docx
+++ b/itol-addin/doc/ITOL.docx
@@ -4205,7 +4205,13 @@
         <w:rPr>
           <w:lang w:val="en-US"/>
         </w:rPr>
-        <w:t>Feature list</w:t>
+        <w:t>Feature L</w:t>
+      </w:r>
+      <w:r>
+        <w:rPr>
+          <w:lang w:val="en-US"/>
+        </w:rPr>
+        <w:t>ist</w:t>
       </w:r>
       <w:bookmarkEnd w:id="6"/>
     </w:p>
@@ -4302,7 +4308,25 @@
         <w:rPr>
           <w:lang w:val="en-US"/>
         </w:rPr>
-        <w:t xml:space="preserve">For a new issue, scan mail subject for project name or shortcut. </w:t>
+        <w:t>For a new issue, scan mail subjec</w:t>
+      </w:r>
+      <w:r>
+        <w:rPr>
+          <w:lang w:val="en-US"/>
+        </w:rPr>
+        <w:t>t for project name or shortcut and</w:t>
+      </w:r>
+      <w:r>
+        <w:rPr>
+          <w:lang w:val="en-US"/>
+        </w:rPr>
+        <w:t xml:space="preserve"> </w:t>
+      </w:r>
+      <w:r>
+        <w:rPr>
+          <w:lang w:val="en-US"/>
+        </w:rPr>
+        <w:t xml:space="preserve">copy mail body to description. </w:t>
       </w:r>
     </w:p>
     <w:p>
@@ -4320,7 +4344,43 @@
         <w:rPr>
           <w:lang w:val="en-US"/>
         </w:rPr>
-        <w:t xml:space="preserve">For a new issue, copy mail body to description. </w:t>
+        <w:t xml:space="preserve">For an existing issue, </w:t>
+      </w:r>
+      <w:r>
+        <w:rPr>
+          <w:lang w:val="en-US"/>
+        </w:rPr>
+        <w:t>copy mail body into a new comment –</w:t>
+      </w:r>
+      <w:r>
+        <w:rPr>
+          <w:lang w:val="en-US"/>
+        </w:rPr>
+        <w:t xml:space="preserve"> </w:t>
+      </w:r>
+      <w:r>
+        <w:rPr>
+          <w:lang w:val="en-US"/>
+        </w:rPr>
+        <w:t>provided that</w:t>
+      </w:r>
+      <w:r>
+        <w:rPr>
+          <w:lang w:val="en-US"/>
+        </w:rPr>
+        <w:t xml:space="preserve"> </w:t>
+      </w:r>
+      <w:r>
+        <w:rPr>
+          <w:lang w:val="en-US"/>
+        </w:rPr>
+        <w:t xml:space="preserve">the </w:t>
+      </w:r>
+      <w:r>
+        <w:rPr>
+          <w:lang w:val="en-US"/>
+        </w:rPr>
+        <w:t>mail is newer than the last comment.</w:t>
       </w:r>
     </w:p>
     <w:p>
@@ -4338,43 +4398,13 @@
         <w:rPr>
           <w:lang w:val="en-US"/>
         </w:rPr>
-        <w:t xml:space="preserve">For an existing issue, </w:t>
-      </w:r>
-      <w:r>
-        <w:rPr>
-          <w:lang w:val="en-US"/>
-        </w:rPr>
-        <w:t>copy mail body into a new comment –</w:t>
-      </w:r>
-      <w:r>
-        <w:rPr>
-          <w:lang w:val="en-US"/>
-        </w:rPr>
-        <w:t xml:space="preserve"> </w:t>
-      </w:r>
-      <w:r>
-        <w:rPr>
-          <w:lang w:val="en-US"/>
-        </w:rPr>
-        <w:t>provided that</w:t>
-      </w:r>
-      <w:r>
-        <w:rPr>
-          <w:lang w:val="en-US"/>
-        </w:rPr>
-        <w:t xml:space="preserve"> </w:t>
-      </w:r>
-      <w:r>
-        <w:rPr>
-          <w:lang w:val="en-US"/>
-        </w:rPr>
-        <w:t xml:space="preserve">the </w:t>
-      </w:r>
-      <w:r>
-        <w:rPr>
-          <w:lang w:val="en-US"/>
-        </w:rPr>
-        <w:t>mail is newer than the last comment.</w:t>
+        <w:t>C</w:t>
+      </w:r>
+      <w:r>
+        <w:rPr>
+          <w:lang w:val="en-US"/>
+        </w:rPr>
+        <w:t>onvert HTML mail body into JIRA markup.</w:t>
       </w:r>
     </w:p>
     <w:p>
@@ -4392,13 +4422,43 @@
         <w:rPr>
           <w:lang w:val="en-US"/>
         </w:rPr>
-        <w:t>Optionally c</w:t>
-      </w:r>
-      <w:r>
-        <w:rPr>
-          <w:lang w:val="en-US"/>
-        </w:rPr>
-        <w:t>onvert HTML mail body into JIRA markup.</w:t>
+        <w:t>A</w:t>
+      </w:r>
+      <w:r>
+        <w:rPr>
+          <w:lang w:val="en-US"/>
+        </w:rPr>
+        <w:t xml:space="preserve">dd </w:t>
+      </w:r>
+      <w:r>
+        <w:rPr>
+          <w:lang w:val="en-US"/>
+        </w:rPr>
+        <w:t xml:space="preserve">all </w:t>
+      </w:r>
+      <w:r>
+        <w:rPr>
+          <w:lang w:val="en-US"/>
+        </w:rPr>
+        <w:t>mail attachments to</w:t>
+      </w:r>
+      <w:r>
+        <w:rPr>
+          <w:lang w:val="en-US"/>
+        </w:rPr>
+        <w:t xml:space="preserve"> the</w:t>
+      </w:r>
+      <w:r>
+        <w:rPr>
+          <w:lang w:val="en-US"/>
+        </w:rPr>
+        <w:t xml:space="preserve"> issue. </w:t>
+      </w:r>
+      <w:r>
+        <w:rPr>
+          <w:lang w:val="en-US"/>
+        </w:rPr>
+        <w:t>Exclude attachments listed in a blacklist (e.g. company logos).</w:t>
       </w:r>
     </w:p>
     <w:p>
@@ -4416,7 +4476,7 @@
         <w:rPr>
           <w:lang w:val="en-US"/>
         </w:rPr>
-        <w:t>Optionally a</w:t>
+        <w:t>A</w:t>
       </w:r>
       <w:r>
         <w:rPr>
@@ -4428,31 +4488,13 @@
         <w:rPr>
           <w:lang w:val="en-US"/>
         </w:rPr>
-        <w:t xml:space="preserve">all </w:t>
-      </w:r>
-      <w:r>
-        <w:rPr>
-          <w:lang w:val="en-US"/>
-        </w:rPr>
-        <w:t>mail attachments to</w:t>
-      </w:r>
-      <w:r>
-        <w:rPr>
-          <w:lang w:val="en-US"/>
-        </w:rPr>
-        <w:t xml:space="preserve"> the</w:t>
-      </w:r>
-      <w:r>
-        <w:rPr>
-          <w:lang w:val="en-US"/>
-        </w:rPr>
-        <w:t xml:space="preserve"> issue. </w:t>
-      </w:r>
-      <w:r>
-        <w:rPr>
-          <w:lang w:val="en-US"/>
-        </w:rPr>
-        <w:t>Exclude attachments listed in a blacklist (e.g. company logos).</w:t>
+        <w:t xml:space="preserve">the </w:t>
+      </w:r>
+      <w:r>
+        <w:rPr>
+          <w:lang w:val="en-US"/>
+        </w:rPr>
+        <w:t xml:space="preserve">original mail as an attachment to the issue. The mail can be added in format MSG, RTF or plain text. </w:t>
       </w:r>
     </w:p>
     <w:p>
@@ -4470,19 +4512,67 @@
         <w:rPr>
           <w:lang w:val="en-US"/>
         </w:rPr>
-        <w:t xml:space="preserve">Optionally add </w:t>
-      </w:r>
-      <w:r>
-        <w:rPr>
-          <w:lang w:val="en-US"/>
-        </w:rPr>
-        <w:t xml:space="preserve">the </w:t>
-      </w:r>
-      <w:r>
-        <w:rPr>
-          <w:lang w:val="en-US"/>
-        </w:rPr>
-        <w:t xml:space="preserve">original mail as an attachment to the issue. The mail can be added in format MSG, RTF or plain text. </w:t>
+        <w:t>Provides a</w:t>
+      </w:r>
+      <w:r>
+        <w:rPr>
+          <w:lang w:val="en-US"/>
+        </w:rPr>
+        <w:t>n</w:t>
+      </w:r>
+      <w:r>
+        <w:rPr>
+          <w:lang w:val="en-US"/>
+        </w:rPr>
+        <w:t xml:space="preserve"> editor for text fiel</w:t>
+      </w:r>
+      <w:r>
+        <w:rPr>
+          <w:lang w:val="en-US"/>
+        </w:rPr>
+        <w:t xml:space="preserve">ds that </w:t>
+      </w:r>
+      <w:r>
+        <w:rPr>
+          <w:lang w:val="en-US"/>
+        </w:rPr>
+        <w:t>behaves most like</w:t>
+      </w:r>
+      <w:r>
+        <w:rPr>
+          <w:lang w:val="en-US"/>
+        </w:rPr>
+        <w:t xml:space="preserve"> JIRA’s </w:t>
+      </w:r>
+      <w:r>
+        <w:rPr>
+          <w:lang w:val="en-US"/>
+        </w:rPr>
+        <w:t>markup editor – inclusive user mentions and file links</w:t>
+      </w:r>
+      <w:r>
+        <w:rPr>
+          <w:lang w:val="en-US"/>
+        </w:rPr>
+        <w:t xml:space="preserve">, </w:t>
+      </w:r>
+      <w:r>
+        <w:rPr>
+          <w:lang w:val="en-US"/>
+        </w:rPr>
+        <w:t>which can be inserted via drag &amp; drop</w:t>
+      </w:r>
+      <w:r>
+        <w:rPr>
+          <w:lang w:val="en-US"/>
+        </w:rPr>
+        <w:t>, too</w:t>
+      </w:r>
+      <w:r>
+        <w:rPr>
+          <w:lang w:val="en-US"/>
+        </w:rPr>
+        <w:t xml:space="preserve">. </w:t>
       </w:r>
     </w:p>
     <w:p>
@@ -4500,67 +4590,7 @@
         <w:rPr>
           <w:lang w:val="en-US"/>
         </w:rPr>
-        <w:t>Provides a</w:t>
-      </w:r>
-      <w:r>
-        <w:rPr>
-          <w:lang w:val="en-US"/>
-        </w:rPr>
-        <w:t>n</w:t>
-      </w:r>
-      <w:r>
-        <w:rPr>
-          <w:lang w:val="en-US"/>
-        </w:rPr>
-        <w:t xml:space="preserve"> editor for text fiel</w:t>
-      </w:r>
-      <w:r>
-        <w:rPr>
-          <w:lang w:val="en-US"/>
-        </w:rPr>
-        <w:t xml:space="preserve">ds that </w:t>
-      </w:r>
-      <w:r>
-        <w:rPr>
-          <w:lang w:val="en-US"/>
-        </w:rPr>
-        <w:t>behaves most like</w:t>
-      </w:r>
-      <w:r>
-        <w:rPr>
-          <w:lang w:val="en-US"/>
-        </w:rPr>
-        <w:t xml:space="preserve"> JIRA’s </w:t>
-      </w:r>
-      <w:r>
-        <w:rPr>
-          <w:lang w:val="en-US"/>
-        </w:rPr>
-        <w:t>markup editor – inclusive user mentions and file links</w:t>
-      </w:r>
-      <w:r>
-        <w:rPr>
-          <w:lang w:val="en-US"/>
-        </w:rPr>
-        <w:t xml:space="preserve">, </w:t>
-      </w:r>
-      <w:r>
-        <w:rPr>
-          <w:lang w:val="en-US"/>
-        </w:rPr>
-        <w:t>which can be inserted via drag &amp; drop</w:t>
-      </w:r>
-      <w:r>
-        <w:rPr>
-          <w:lang w:val="en-US"/>
-        </w:rPr>
-        <w:t>, too</w:t>
-      </w:r>
-      <w:r>
-        <w:rPr>
-          <w:lang w:val="en-US"/>
-        </w:rPr>
-        <w:t xml:space="preserve">. </w:t>
+        <w:t>Add issue attachments from clipboard, by drag &amp; drop, from recent file list or by selecting files from the filesystem.</w:t>
       </w:r>
     </w:p>
     <w:p>
@@ -4578,7 +4608,7 @@
         <w:rPr>
           <w:lang w:val="en-US"/>
         </w:rPr>
-        <w:t>Support for custom fields.</w:t>
+        <w:t>Show thumbnails for attachments if available.</w:t>
       </w:r>
     </w:p>
     <w:p>
@@ -4596,7 +4626,67 @@
         <w:rPr>
           <w:lang w:val="en-US"/>
         </w:rPr>
-        <w:t>Support for time tracking.</w:t>
+        <w:t>One click to e</w:t>
+      </w:r>
+      <w:r>
+        <w:rPr>
+          <w:lang w:val="en-US"/>
+        </w:rPr>
+        <w:t>xport issue attachments to a directory on the filesystem</w:t>
+      </w:r>
+      <w:r>
+        <w:rPr>
+          <w:lang w:val="en-US"/>
+        </w:rPr>
+        <w:t xml:space="preserve"> and o</w:t>
+      </w:r>
+      <w:r>
+        <w:rPr>
+          <w:lang w:val="en-US"/>
+        </w:rPr>
+        <w:t>pen Windows Explorer or your favorite file manager</w:t>
+      </w:r>
+      <w:r>
+        <w:rPr>
+          <w:lang w:val="en-US"/>
+        </w:rPr>
+        <w:t xml:space="preserve">. </w:t>
+      </w:r>
+      <w:r>
+        <w:rPr>
+          <w:lang w:val="en-US"/>
+        </w:rPr>
+        <w:t>This</w:t>
+      </w:r>
+      <w:r>
+        <w:rPr>
+          <w:lang w:val="en-US"/>
+        </w:rPr>
+        <w:t xml:space="preserve"> functionality</w:t>
+      </w:r>
+      <w:r>
+        <w:rPr>
+          <w:lang w:val="en-US"/>
+        </w:rPr>
+        <w:t xml:space="preserve"> is especially useful when examining </w:t>
+      </w:r>
+      <w:r>
+        <w:rPr>
+          <w:lang w:val="en-US"/>
+        </w:rPr>
+        <w:t>l</w:t>
+      </w:r>
+      <w:r>
+        <w:rPr>
+          <w:lang w:val="en-US"/>
+        </w:rPr>
+        <w:t>og files.</w:t>
+      </w:r>
+      <w:r>
+        <w:rPr>
+          <w:lang w:val="en-US"/>
+        </w:rPr>
+        <w:t xml:space="preserve"> </w:t>
       </w:r>
     </w:p>
     <w:p>
@@ -4614,7 +4704,109 @@
         <w:rPr>
           <w:lang w:val="en-US"/>
         </w:rPr>
-        <w:t>Add issue attachments from clipboard, by drag &amp; drop, from recent file list or by selecting files from the filesystem.</w:t>
+        <w:t>I</w:t>
+      </w:r>
+      <w:r>
+        <w:rPr>
+          <w:lang w:val="en-US"/>
+        </w:rPr>
+        <w:t>n</w:t>
+      </w:r>
+      <w:r>
+        <w:rPr>
+          <w:lang w:val="en-US"/>
+        </w:rPr>
+        <w:t>sert</w:t>
+      </w:r>
+      <w:r>
+        <w:rPr>
+          <w:lang w:val="en-US"/>
+        </w:rPr>
+        <w:t xml:space="preserve"> the</w:t>
+      </w:r>
+      <w:r>
+        <w:rPr>
+          <w:lang w:val="en-US"/>
+        </w:rPr>
+        <w:t xml:space="preserve"> issue ID into </w:t>
+      </w:r>
+      <w:r>
+        <w:rPr>
+          <w:lang w:val="en-US"/>
+        </w:rPr>
+        <w:t xml:space="preserve">the </w:t>
+      </w:r>
+      <w:r>
+        <w:rPr>
+          <w:lang w:val="en-US"/>
+        </w:rPr>
+        <w:t xml:space="preserve">mail subject. If you </w:t>
+      </w:r>
+      <w:r>
+        <w:rPr>
+          <w:lang w:val="en-US"/>
+        </w:rPr>
+        <w:t>answer</w:t>
+      </w:r>
+      <w:r>
+        <w:rPr>
+          <w:lang w:val="en-US"/>
+        </w:rPr>
+        <w:t xml:space="preserve"> that mail</w:t>
+      </w:r>
+      <w:r>
+        <w:rPr>
+          <w:lang w:val="en-US"/>
+        </w:rPr>
+        <w:t xml:space="preserve"> and</w:t>
+      </w:r>
+      <w:r>
+        <w:rPr>
+          <w:lang w:val="en-US"/>
+        </w:rPr>
+        <w:t xml:space="preserve"> the </w:t>
+      </w:r>
+      <w:r>
+        <w:rPr>
+          <w:lang w:val="en-US"/>
+        </w:rPr>
+        <w:t xml:space="preserve">receiver </w:t>
+      </w:r>
+      <w:r>
+        <w:rPr>
+          <w:lang w:val="en-US"/>
+        </w:rPr>
+        <w:t xml:space="preserve">replies in turn, </w:t>
+      </w:r>
+      <w:r>
+        <w:rPr>
+          <w:lang w:val="en-US"/>
+        </w:rPr>
+        <w:t>ITOL</w:t>
+      </w:r>
+      <w:r>
+        <w:rPr>
+          <w:lang w:val="en-US"/>
+        </w:rPr>
+        <w:t xml:space="preserve"> can </w:t>
+      </w:r>
+      <w:r>
+        <w:rPr>
+          <w:lang w:val="en-US"/>
+        </w:rPr>
+        <w:t xml:space="preserve">display </w:t>
+      </w:r>
+      <w:r>
+        <w:rPr>
+          <w:lang w:val="en-US"/>
+        </w:rPr>
+        <w:t>the associated issue</w:t>
+      </w:r>
+      <w:r>
+        <w:rPr>
+          <w:lang w:val="en-US"/>
+        </w:rPr>
+        <w:t>.</w:t>
       </w:r>
     </w:p>
     <w:p>
@@ -4632,7 +4824,92 @@
         <w:rPr>
           <w:lang w:val="en-US"/>
         </w:rPr>
-        <w:t>Show thumbnails for attachments if available.</w:t>
+        <w:lastRenderedPageBreak/>
+        <w:t>S</w:t>
+      </w:r>
+      <w:r>
+        <w:rPr>
+          <w:lang w:val="en-US"/>
+        </w:rPr>
+        <w:t xml:space="preserve">tore the mail sender address into a custom field. When </w:t>
+      </w:r>
+      <w:r>
+        <w:rPr>
+          <w:lang w:val="en-US"/>
+        </w:rPr>
+        <w:t xml:space="preserve">an issue comment is added in </w:t>
+      </w:r>
+      <w:r>
+        <w:rPr>
+          <w:lang w:val="en-US"/>
+        </w:rPr>
+        <w:t>ITOL</w:t>
+      </w:r>
+      <w:r>
+        <w:rPr>
+          <w:lang w:val="en-US"/>
+        </w:rPr>
+        <w:t xml:space="preserve">, </w:t>
+      </w:r>
+      <w:r>
+        <w:rPr>
+          <w:lang w:val="en-US"/>
+        </w:rPr>
+        <w:t xml:space="preserve">a </w:t>
+      </w:r>
+      <w:r>
+        <w:rPr>
+          <w:lang w:val="en-US"/>
+        </w:rPr>
+        <w:t xml:space="preserve">new </w:t>
+      </w:r>
+      <w:r>
+        <w:rPr>
+          <w:lang w:val="en-US"/>
+        </w:rPr>
+        <w:t xml:space="preserve">mail </w:t>
+      </w:r>
+      <w:r>
+        <w:rPr>
+          <w:lang w:val="en-US"/>
+        </w:rPr>
+        <w:t>to</w:t>
+      </w:r>
+      <w:r>
+        <w:rPr>
+          <w:lang w:val="en-US"/>
+        </w:rPr>
+        <w:t xml:space="preserve"> this </w:t>
+      </w:r>
+      <w:r>
+        <w:rPr>
+          <w:lang w:val="en-US"/>
+        </w:rPr>
+        <w:t xml:space="preserve">address </w:t>
+      </w:r>
+      <w:r>
+        <w:rPr>
+          <w:lang w:val="en-US"/>
+        </w:rPr>
+        <w:t xml:space="preserve">is </w:t>
+      </w:r>
+      <w:r>
+        <w:rPr>
+          <w:lang w:val="en-US"/>
+        </w:rPr>
+        <w:t xml:space="preserve">automatically </w:t>
+      </w:r>
+      <w:r>
+        <w:rPr>
+          <w:lang w:val="en-US"/>
+        </w:rPr>
+        <w:t>prepared</w:t>
+      </w:r>
+      <w:r>
+        <w:rPr>
+          <w:lang w:val="en-US"/>
+        </w:rPr>
+        <w:t xml:space="preserve">. </w:t>
       </w:r>
     </w:p>
     <w:p>
@@ -4650,67 +4927,7 @@
         <w:rPr>
           <w:lang w:val="en-US"/>
         </w:rPr>
-        <w:t>One click to e</w:t>
-      </w:r>
-      <w:r>
-        <w:rPr>
-          <w:lang w:val="en-US"/>
-        </w:rPr>
-        <w:t>xport issue attachments to a directory on the filesystem</w:t>
-      </w:r>
-      <w:r>
-        <w:rPr>
-          <w:lang w:val="en-US"/>
-        </w:rPr>
-        <w:t xml:space="preserve"> and o</w:t>
-      </w:r>
-      <w:r>
-        <w:rPr>
-          <w:lang w:val="en-US"/>
-        </w:rPr>
-        <w:t>pen Windows Explorer or your favorite file manager</w:t>
-      </w:r>
-      <w:r>
-        <w:rPr>
-          <w:lang w:val="en-US"/>
-        </w:rPr>
-        <w:t xml:space="preserve">. </w:t>
-      </w:r>
-      <w:r>
-        <w:rPr>
-          <w:lang w:val="en-US"/>
-        </w:rPr>
-        <w:t>This</w:t>
-      </w:r>
-      <w:r>
-        <w:rPr>
-          <w:lang w:val="en-US"/>
-        </w:rPr>
-        <w:t xml:space="preserve"> functionality</w:t>
-      </w:r>
-      <w:r>
-        <w:rPr>
-          <w:lang w:val="en-US"/>
-        </w:rPr>
-        <w:t xml:space="preserve"> is especially useful when examining </w:t>
-      </w:r>
-      <w:r>
-        <w:rPr>
-          <w:lang w:val="en-US"/>
-        </w:rPr>
-        <w:t xml:space="preserve">several </w:t>
-      </w:r>
-      <w:r>
-        <w:rPr>
-          <w:lang w:val="en-US"/>
-        </w:rPr>
-        <w:t>log files.</w:t>
-      </w:r>
-      <w:r>
-        <w:rPr>
-          <w:lang w:val="en-US"/>
-        </w:rPr>
-        <w:t xml:space="preserve"> </w:t>
+        <w:t>Support for custom fields.</w:t>
       </w:r>
     </w:p>
     <w:p>
@@ -4728,14 +4945,7 @@
         <w:rPr>
           <w:lang w:val="en-US"/>
         </w:rPr>
-        <w:lastRenderedPageBreak/>
-        <w:t>Navigate to the</w:t>
-      </w:r>
-      <w:r>
-        <w:rPr>
-          <w:lang w:val="en-US"/>
-        </w:rPr>
-        <w:t xml:space="preserve"> issue in JIRA.</w:t>
+        <w:t>Support for time tracking fields.</w:t>
       </w:r>
     </w:p>
     <w:p>
@@ -4753,103 +4963,7 @@
         <w:rPr>
           <w:lang w:val="en-US"/>
         </w:rPr>
-        <w:t>Optionally in</w:t>
-      </w:r>
-      <w:r>
-        <w:rPr>
-          <w:lang w:val="en-US"/>
-        </w:rPr>
-        <w:t>sert</w:t>
-      </w:r>
-      <w:r>
-        <w:rPr>
-          <w:lang w:val="en-US"/>
-        </w:rPr>
-        <w:t xml:space="preserve"> the</w:t>
-      </w:r>
-      <w:r>
-        <w:rPr>
-          <w:lang w:val="en-US"/>
-        </w:rPr>
-        <w:t xml:space="preserve"> issue ID into </w:t>
-      </w:r>
-      <w:r>
-        <w:rPr>
-          <w:lang w:val="en-US"/>
-        </w:rPr>
-        <w:t xml:space="preserve">the </w:t>
-      </w:r>
-      <w:r>
-        <w:rPr>
-          <w:lang w:val="en-US"/>
-        </w:rPr>
-        <w:t xml:space="preserve">mail subject. If you </w:t>
-      </w:r>
-      <w:r>
-        <w:rPr>
-          <w:lang w:val="en-US"/>
-        </w:rPr>
-        <w:t>answer</w:t>
-      </w:r>
-      <w:r>
-        <w:rPr>
-          <w:lang w:val="en-US"/>
-        </w:rPr>
-        <w:t xml:space="preserve"> that mail</w:t>
-      </w:r>
-      <w:r>
-        <w:rPr>
-          <w:lang w:val="en-US"/>
-        </w:rPr>
-        <w:t xml:space="preserve"> and</w:t>
-      </w:r>
-      <w:r>
-        <w:rPr>
-          <w:lang w:val="en-US"/>
-        </w:rPr>
-        <w:t xml:space="preserve"> the </w:t>
-      </w:r>
-      <w:r>
-        <w:rPr>
-          <w:lang w:val="en-US"/>
-        </w:rPr>
-        <w:t xml:space="preserve">receiver </w:t>
-      </w:r>
-      <w:r>
-        <w:rPr>
-          <w:lang w:val="en-US"/>
-        </w:rPr>
-        <w:t xml:space="preserve">replies in turn, </w:t>
-      </w:r>
-      <w:r>
-        <w:rPr>
-          <w:lang w:val="en-US"/>
-        </w:rPr>
-        <w:t>ITOL</w:t>
-      </w:r>
-      <w:r>
-        <w:rPr>
-          <w:lang w:val="en-US"/>
-        </w:rPr>
-        <w:t xml:space="preserve"> can </w:t>
-      </w:r>
-      <w:r>
-        <w:rPr>
-          <w:lang w:val="en-US"/>
-        </w:rPr>
-        <w:t xml:space="preserve">display </w:t>
-      </w:r>
-      <w:r>
-        <w:rPr>
-          <w:lang w:val="en-US"/>
-        </w:rPr>
-        <w:t>the associated issue</w:t>
-      </w:r>
-      <w:r>
-        <w:rPr>
-          <w:lang w:val="en-US"/>
-        </w:rPr>
-        <w:t>.</w:t>
+        <w:t>Show history of issue comments.</w:t>
       </w:r>
     </w:p>
     <w:p>
@@ -4867,103 +4981,7 @@
         <w:rPr>
           <w:lang w:val="en-US"/>
         </w:rPr>
-        <w:t xml:space="preserve">Optionally store the mail sender address into a custom field. When </w:t>
-      </w:r>
-      <w:r>
-        <w:rPr>
-          <w:lang w:val="en-US"/>
-        </w:rPr>
-        <w:t xml:space="preserve">an issue comment is added in </w:t>
-      </w:r>
-      <w:r>
-        <w:rPr>
-          <w:lang w:val="en-US"/>
-        </w:rPr>
-        <w:t>ITOL</w:t>
-      </w:r>
-      <w:r>
-        <w:rPr>
-          <w:lang w:val="en-US"/>
-        </w:rPr>
-        <w:t xml:space="preserve">, </w:t>
-      </w:r>
-      <w:r>
-        <w:rPr>
-          <w:lang w:val="en-US"/>
-        </w:rPr>
-        <w:t xml:space="preserve">a </w:t>
-      </w:r>
-      <w:r>
-        <w:rPr>
-          <w:lang w:val="en-US"/>
-        </w:rPr>
-        <w:t xml:space="preserve">new </w:t>
-      </w:r>
-      <w:r>
-        <w:rPr>
-          <w:lang w:val="en-US"/>
-        </w:rPr>
-        <w:t xml:space="preserve">mail </w:t>
-      </w:r>
-      <w:r>
-        <w:rPr>
-          <w:lang w:val="en-US"/>
-        </w:rPr>
-        <w:t>to</w:t>
-      </w:r>
-      <w:r>
-        <w:rPr>
-          <w:lang w:val="en-US"/>
-        </w:rPr>
-        <w:t xml:space="preserve"> this </w:t>
-      </w:r>
-      <w:r>
-        <w:rPr>
-          <w:lang w:val="en-US"/>
-        </w:rPr>
-        <w:t xml:space="preserve">address </w:t>
-      </w:r>
-      <w:r>
-        <w:rPr>
-          <w:lang w:val="en-US"/>
-        </w:rPr>
-        <w:t xml:space="preserve">is </w:t>
-      </w:r>
-      <w:r>
-        <w:rPr>
-          <w:lang w:val="en-US"/>
-        </w:rPr>
-        <w:t xml:space="preserve">automatically </w:t>
-      </w:r>
-      <w:r>
-        <w:rPr>
-          <w:lang w:val="en-US"/>
-        </w:rPr>
-        <w:t>prepared</w:t>
-      </w:r>
-      <w:r>
-        <w:rPr>
-          <w:lang w:val="en-US"/>
-        </w:rPr>
-        <w:t xml:space="preserve">. </w:t>
-      </w:r>
-    </w:p>
-    <w:p>
-      <w:pPr>
-        <w:pStyle w:val="Listenabsatz"/>
-        <w:numPr>
-          <w:ilvl w:val="0"/>
-          <w:numId w:val="2"/>
-        </w:numPr>
-        <w:rPr>
-          <w:lang w:val="en-US"/>
-        </w:rPr>
-      </w:pPr>
-      <w:r>
-        <w:rPr>
-          <w:lang w:val="en-US"/>
-        </w:rPr>
-        <w:t>Show history of issue comments.</w:t>
+        <w:t>Navigate to the issue in JIRA.</w:t>
       </w:r>
     </w:p>
     <w:p>
@@ -5165,24 +5183,6 @@
           <w:lang w:val="en-US"/>
         </w:rPr>
         <w:t xml:space="preserve">under user permissions. </w:t>
-      </w:r>
-      <w:r>
-        <w:rPr>
-          <w:lang w:val="en-US"/>
-        </w:rPr>
-        <w:t>So,</w:t>
-      </w:r>
-      <w:r>
-        <w:rPr>
-          <w:lang w:val="en-US"/>
-        </w:rPr>
-        <w:t xml:space="preserve"> i</w:t>
-      </w:r>
-      <w:r>
-        <w:rPr>
-          <w:lang w:val="en-US"/>
-        </w:rPr>
-        <w:t>t’s not required to login as an administrator.</w:t>
       </w:r>
     </w:p>
     <w:p>
@@ -5467,37 +5467,37 @@
           <w:noProof/>
           <w:lang w:val="en-US"/>
         </w:rPr>
+        <w:t xml:space="preserve">Windows Control Panel should list </w:t>
+      </w:r>
+      <w:r>
+        <w:rPr>
+          <w:noProof/>
+          <w:lang w:val="en-US"/>
+        </w:rPr>
+        <w:t>ITOL</w:t>
+      </w:r>
+      <w:r>
+        <w:rPr>
+          <w:noProof/>
+          <w:lang w:val="en-US"/>
+        </w:rPr>
+        <w:t>:</w:t>
+      </w:r>
+    </w:p>
+    <w:p>
+      <w:pPr>
+        <w:pStyle w:val="Listenabsatz"/>
+        <w:rPr>
+          <w:noProof/>
+          <w:lang w:val="en-US"/>
+        </w:rPr>
+      </w:pPr>
+      <w:r>
+        <w:rPr>
+          <w:noProof/>
+          <w:lang w:val="en-US"/>
+        </w:rPr>
         <w:lastRenderedPageBreak/>
-        <w:t xml:space="preserve">Windows Control Panel should list </w:t>
-      </w:r>
-      <w:r>
-        <w:rPr>
-          <w:noProof/>
-          <w:lang w:val="en-US"/>
-        </w:rPr>
-        <w:t>ITOL</w:t>
-      </w:r>
-      <w:r>
-        <w:rPr>
-          <w:noProof/>
-          <w:lang w:val="en-US"/>
-        </w:rPr>
-        <w:t>:</w:t>
-      </w:r>
-    </w:p>
-    <w:p>
-      <w:pPr>
-        <w:pStyle w:val="Listenabsatz"/>
-        <w:rPr>
-          <w:noProof/>
-          <w:lang w:val="en-US"/>
-        </w:rPr>
-      </w:pPr>
-      <w:r>
-        <w:rPr>
-          <w:noProof/>
-          <w:lang w:val="en-US"/>
-        </w:rPr>
         <w:br/>
       </w:r>
       <w:r>
@@ -5670,7 +5670,15 @@
         <w:rPr>
           <w:lang w:val="en-US"/>
         </w:rPr>
-        <w:t xml:space="preserve">The license key for a production version can be entered </w:t>
+        <w:t xml:space="preserve">The license key </w:t>
+      </w:r>
+      <w:bookmarkStart w:id="14" w:name="_GoBack"/>
+      <w:bookmarkEnd w:id="14"/>
+      <w:r>
+        <w:rPr>
+          <w:lang w:val="en-US"/>
+        </w:rPr>
+        <w:t xml:space="preserve">for a production version can be entered </w:t>
       </w:r>
       <w:r>
         <w:rPr>
@@ -5777,14 +5785,14 @@
           <w:lang w:val="en-US"/>
         </w:rPr>
       </w:pPr>
-      <w:bookmarkStart w:id="14" w:name="_Toc480144008"/>
+      <w:bookmarkStart w:id="15" w:name="_Toc480144008"/>
       <w:r>
         <w:rPr>
           <w:lang w:val="en-US"/>
         </w:rPr>
         <w:t>Connect to JIRA</w:t>
       </w:r>
-      <w:bookmarkEnd w:id="14"/>
+      <w:bookmarkEnd w:id="15"/>
     </w:p>
     <w:p>
       <w:pPr>
@@ -5793,14 +5801,14 @@
           <w:lang w:val="en-US"/>
         </w:rPr>
       </w:pPr>
-      <w:bookmarkStart w:id="15" w:name="_Toc480144009"/>
+      <w:bookmarkStart w:id="16" w:name="_Toc480144009"/>
       <w:r>
         <w:rPr>
           <w:lang w:val="en-US"/>
         </w:rPr>
         <w:t>First Time Connecting to JIRA</w:t>
       </w:r>
-      <w:bookmarkEnd w:id="15"/>
+      <w:bookmarkEnd w:id="16"/>
     </w:p>
     <w:p>
       <w:pPr>
@@ -6163,14 +6171,14 @@
           <w:lang w:val="en-US"/>
         </w:rPr>
       </w:pPr>
-      <w:bookmarkStart w:id="16" w:name="_Toc480144010"/>
+      <w:bookmarkStart w:id="17" w:name="_Toc480144010"/>
       <w:r>
         <w:rPr>
           <w:lang w:val="en-US"/>
         </w:rPr>
         <w:t>Edit Connection to JIRA</w:t>
       </w:r>
-      <w:bookmarkEnd w:id="16"/>
+      <w:bookmarkEnd w:id="17"/>
     </w:p>
     <w:p>
       <w:pPr>
@@ -6253,14 +6261,14 @@
           <w:lang w:val="en-US"/>
         </w:rPr>
       </w:pPr>
-      <w:bookmarkStart w:id="17" w:name="_Toc480144011"/>
+      <w:bookmarkStart w:id="18" w:name="_Toc480144011"/>
       <w:r>
         <w:rPr>
           <w:lang w:val="en-US"/>
         </w:rPr>
         <w:t>Save Selected Project, Issue Type and Priority as Default</w:t>
       </w:r>
-      <w:bookmarkEnd w:id="17"/>
+      <w:bookmarkEnd w:id="18"/>
     </w:p>
     <w:p>
       <w:pPr>
@@ -6357,7 +6365,7 @@
           <w:lang w:val="en-US"/>
         </w:rPr>
       </w:pPr>
-      <w:bookmarkStart w:id="18" w:name="_Toc480144012"/>
+      <w:bookmarkStart w:id="19" w:name="_Toc480144012"/>
       <w:r>
         <w:rPr>
           <w:lang w:val="en-US"/>
@@ -6376,7 +6384,7 @@
         </w:rPr>
         <w:t xml:space="preserve"> Edit Issue</w:t>
       </w:r>
-      <w:bookmarkEnd w:id="18"/>
+      <w:bookmarkEnd w:id="19"/>
     </w:p>
     <w:p>
       <w:pPr>
@@ -6385,14 +6393,14 @@
           <w:lang w:val="en-US"/>
         </w:rPr>
       </w:pPr>
-      <w:bookmarkStart w:id="19" w:name="_Toc480144013"/>
+      <w:bookmarkStart w:id="20" w:name="_Toc480144013"/>
       <w:r>
         <w:rPr>
           <w:lang w:val="en-US"/>
         </w:rPr>
         <w:t>Create Issue Based on Mail</w:t>
       </w:r>
-      <w:bookmarkEnd w:id="19"/>
+      <w:bookmarkEnd w:id="20"/>
     </w:p>
     <w:p>
       <w:pPr>
@@ -6493,14 +6501,14 @@
           <w:lang w:val="en-US"/>
         </w:rPr>
       </w:pPr>
-      <w:bookmarkStart w:id="20" w:name="_Toc480144014"/>
+      <w:bookmarkStart w:id="21" w:name="_Toc480144014"/>
       <w:r>
         <w:rPr>
           <w:lang w:val="en-US"/>
         </w:rPr>
         <w:t>Create New Issue (Without Mail)</w:t>
       </w:r>
-      <w:bookmarkEnd w:id="20"/>
+      <w:bookmarkEnd w:id="21"/>
     </w:p>
     <w:p>
       <w:pPr>
@@ -6589,14 +6597,14 @@
           <w:lang w:val="en-US"/>
         </w:rPr>
       </w:pPr>
-      <w:bookmarkStart w:id="21" w:name="_Toc480144015"/>
+      <w:bookmarkStart w:id="22" w:name="_Toc480144015"/>
       <w:r>
         <w:rPr>
           <w:lang w:val="en-US"/>
         </w:rPr>
         <w:t>Edit an Existing Issue</w:t>
       </w:r>
-      <w:bookmarkEnd w:id="21"/>
+      <w:bookmarkEnd w:id="22"/>
     </w:p>
     <w:p>
       <w:pPr>
@@ -6726,7 +6734,7 @@
           <w:lang w:val="en-US"/>
         </w:rPr>
       </w:pPr>
-      <w:bookmarkStart w:id="22" w:name="_Ref479536700"/>
+      <w:bookmarkStart w:id="23" w:name="_Ref479536700"/>
       <w:r>
         <w:rPr>
           <w:lang w:val="en-US"/>
@@ -6755,7 +6763,7 @@
       <w:r>
         <w:fldChar w:fldCharType="end"/>
       </w:r>
-      <w:bookmarkEnd w:id="22"/>
+      <w:bookmarkEnd w:id="23"/>
       <w:r>
         <w:rPr>
           <w:lang w:val="en-US"/>
@@ -6814,14 +6822,14 @@
           <w:lang w:val="en-US"/>
         </w:rPr>
       </w:pPr>
-      <w:bookmarkStart w:id="23" w:name="_Toc480144016"/>
+      <w:bookmarkStart w:id="24" w:name="_Toc480144016"/>
       <w:r>
         <w:rPr>
           <w:lang w:val="en-US"/>
         </w:rPr>
         <w:t>Create a Sub-Task</w:t>
       </w:r>
-      <w:bookmarkEnd w:id="23"/>
+      <w:bookmarkEnd w:id="24"/>
     </w:p>
     <w:p>
       <w:pPr>
@@ -6904,7 +6912,7 @@
           <w:lang w:val="en-US"/>
         </w:rPr>
       </w:pPr>
-      <w:bookmarkStart w:id="24" w:name="_Toc480144017"/>
+      <w:bookmarkStart w:id="25" w:name="_Toc480144017"/>
       <w:r>
         <w:rPr>
           <w:lang w:val="en-US"/>
@@ -6917,7 +6925,7 @@
         </w:rPr>
         <w:t xml:space="preserve"> and Comment</w:t>
       </w:r>
-      <w:bookmarkEnd w:id="24"/>
+      <w:bookmarkEnd w:id="25"/>
     </w:p>
     <w:p>
       <w:pPr>
@@ -7031,14 +7039,14 @@
           <w:lang w:val="en-US"/>
         </w:rPr>
       </w:pPr>
-      <w:bookmarkStart w:id="25" w:name="_Toc480144018"/>
+      <w:bookmarkStart w:id="26" w:name="_Toc480144018"/>
       <w:r>
         <w:rPr>
           <w:lang w:val="en-US"/>
         </w:rPr>
         <w:t>Markup and Links</w:t>
       </w:r>
-      <w:bookmarkEnd w:id="25"/>
+      <w:bookmarkEnd w:id="26"/>
     </w:p>
     <w:p>
       <w:pPr>
@@ -7144,14 +7152,14 @@
           <w:lang w:val="en-US"/>
         </w:rPr>
       </w:pPr>
-      <w:bookmarkStart w:id="26" w:name="_Toc480144019"/>
+      <w:bookmarkStart w:id="27" w:name="_Toc480144019"/>
       <w:r>
         <w:rPr>
           <w:lang w:val="en-US"/>
         </w:rPr>
         <w:t>Mentions</w:t>
       </w:r>
-      <w:bookmarkEnd w:id="26"/>
+      <w:bookmarkEnd w:id="27"/>
     </w:p>
     <w:p>
       <w:pPr>
@@ -7280,14 +7288,14 @@
           <w:lang w:val="en-US"/>
         </w:rPr>
       </w:pPr>
-      <w:bookmarkStart w:id="27" w:name="_Toc480144020"/>
+      <w:bookmarkStart w:id="28" w:name="_Toc480144020"/>
       <w:r>
         <w:rPr>
           <w:lang w:val="en-US"/>
         </w:rPr>
         <w:t>Edit Issue Properties</w:t>
       </w:r>
-      <w:bookmarkEnd w:id="27"/>
+      <w:bookmarkEnd w:id="28"/>
     </w:p>
     <w:p>
       <w:pPr>
@@ -7430,14 +7438,14 @@
           <w:lang w:val="en-US"/>
         </w:rPr>
       </w:pPr>
-      <w:bookmarkStart w:id="28" w:name="_Toc480144021"/>
+      <w:bookmarkStart w:id="29" w:name="_Toc480144021"/>
       <w:r>
         <w:rPr>
           <w:lang w:val="en-US"/>
         </w:rPr>
         <w:t>Sub-Dialogs for Multi-Value Properties</w:t>
       </w:r>
-      <w:bookmarkEnd w:id="28"/>
+      <w:bookmarkEnd w:id="29"/>
     </w:p>
     <w:p>
       <w:pPr>
@@ -7586,7 +7594,7 @@
           <w:lang w:val="en-US"/>
         </w:rPr>
       </w:pPr>
-      <w:bookmarkStart w:id="29" w:name="_Ref479416163"/>
+      <w:bookmarkStart w:id="30" w:name="_Ref479416163"/>
       <w:r>
         <w:rPr>
           <w:lang w:val="en-US"/>
@@ -7615,7 +7623,7 @@
       <w:r>
         <w:fldChar w:fldCharType="end"/>
       </w:r>
-      <w:bookmarkEnd w:id="29"/>
+      <w:bookmarkEnd w:id="30"/>
       <w:r>
         <w:rPr>
           <w:lang w:val="en-US"/>
@@ -7882,8 +7890,8 @@
           <w:lang w:val="en-US"/>
         </w:rPr>
       </w:pPr>
-      <w:bookmarkStart w:id="30" w:name="_Ref479530360"/>
-      <w:bookmarkStart w:id="31" w:name="_Ref479530355"/>
+      <w:bookmarkStart w:id="31" w:name="_Ref479530360"/>
+      <w:bookmarkStart w:id="32" w:name="_Ref479530355"/>
       <w:r>
         <w:rPr>
           <w:lang w:val="en-US"/>
@@ -7912,7 +7920,7 @@
       <w:r>
         <w:fldChar w:fldCharType="end"/>
       </w:r>
-      <w:bookmarkEnd w:id="30"/>
+      <w:bookmarkEnd w:id="31"/>
       <w:r>
         <w:rPr>
           <w:lang w:val="en-US"/>
@@ -7931,7 +7939,7 @@
         </w:rPr>
         <w:t>ies</w:t>
       </w:r>
-      <w:bookmarkEnd w:id="31"/>
+      <w:bookmarkEnd w:id="32"/>
     </w:p>
     <w:p>
       <w:pPr>
@@ -7940,14 +7948,14 @@
           <w:lang w:val="en-US"/>
         </w:rPr>
       </w:pPr>
-      <w:bookmarkStart w:id="32" w:name="_Toc480144022"/>
+      <w:bookmarkStart w:id="33" w:name="_Toc480144022"/>
       <w:r>
         <w:rPr>
           <w:lang w:val="en-US"/>
         </w:rPr>
         <w:t>Time Tracking</w:t>
       </w:r>
-      <w:bookmarkEnd w:id="32"/>
+      <w:bookmarkEnd w:id="33"/>
     </w:p>
     <w:p>
       <w:pPr>
@@ -8085,7 +8093,7 @@
           <w:lang w:val="en-US"/>
         </w:rPr>
       </w:pPr>
-      <w:bookmarkStart w:id="33" w:name="_Ref480140777"/>
+      <w:bookmarkStart w:id="34" w:name="_Ref480140777"/>
       <w:r>
         <w:rPr>
           <w:lang w:val="en-US"/>
@@ -8114,7 +8122,7 @@
       <w:r>
         <w:fldChar w:fldCharType="end"/>
       </w:r>
-      <w:bookmarkEnd w:id="33"/>
+      <w:bookmarkEnd w:id="34"/>
       <w:r>
         <w:rPr>
           <w:lang w:val="en-US"/>
@@ -8257,7 +8265,7 @@
           <w:lang w:val="en-US"/>
         </w:rPr>
       </w:pPr>
-      <w:bookmarkStart w:id="34" w:name="_Ref480141354"/>
+      <w:bookmarkStart w:id="35" w:name="_Ref480141354"/>
       <w:r>
         <w:rPr>
           <w:lang w:val="en-US"/>
@@ -8287,7 +8295,7 @@
       <w:r>
         <w:fldChar w:fldCharType="end"/>
       </w:r>
-      <w:bookmarkEnd w:id="34"/>
+      <w:bookmarkEnd w:id="35"/>
       <w:r>
         <w:rPr>
           <w:lang w:val="en-US"/>
@@ -8453,7 +8461,7 @@
           <w:lang w:val="en-US"/>
         </w:rPr>
       </w:pPr>
-      <w:bookmarkStart w:id="35" w:name="_Ref480141921"/>
+      <w:bookmarkStart w:id="36" w:name="_Ref480141921"/>
       <w:r>
         <w:rPr>
           <w:lang w:val="en-US"/>
@@ -8482,7 +8490,7 @@
       <w:r>
         <w:fldChar w:fldCharType="end"/>
       </w:r>
-      <w:bookmarkEnd w:id="35"/>
+      <w:bookmarkEnd w:id="36"/>
       <w:r>
         <w:rPr>
           <w:lang w:val="en-US"/>
@@ -8546,7 +8554,7 @@
           <w:lang w:val="en-US"/>
         </w:rPr>
       </w:pPr>
-      <w:bookmarkStart w:id="36" w:name="_Toc480144023"/>
+      <w:bookmarkStart w:id="37" w:name="_Toc480144023"/>
       <w:r>
         <w:rPr>
           <w:lang w:val="en-US"/>
@@ -8565,7 +8573,7 @@
         </w:rPr>
         <w:t xml:space="preserve"> Status</w:t>
       </w:r>
-      <w:bookmarkEnd w:id="36"/>
+      <w:bookmarkEnd w:id="37"/>
     </w:p>
     <w:p>
       <w:pPr>
@@ -8680,7 +8688,7 @@
           <w:lang w:val="en-US"/>
         </w:rPr>
       </w:pPr>
-      <w:bookmarkStart w:id="37" w:name="_Toc480144024"/>
+      <w:bookmarkStart w:id="38" w:name="_Toc480144024"/>
       <w:r>
         <w:rPr>
           <w:lang w:val="en-US"/>
@@ -8688,7 +8696,7 @@
         <w:lastRenderedPageBreak/>
         <w:t>Attachments</w:t>
       </w:r>
-      <w:bookmarkEnd w:id="37"/>
+      <w:bookmarkEnd w:id="38"/>
     </w:p>
     <w:p>
       <w:pPr>
@@ -8716,14 +8724,14 @@
           <w:lang w:val="en-US"/>
         </w:rPr>
       </w:pPr>
-      <w:bookmarkStart w:id="38" w:name="_Toc480144025"/>
+      <w:bookmarkStart w:id="39" w:name="_Toc480144025"/>
       <w:r>
         <w:rPr>
           <w:lang w:val="en-US"/>
         </w:rPr>
         <w:t>Attach Mail as …</w:t>
       </w:r>
-      <w:bookmarkEnd w:id="38"/>
+      <w:bookmarkEnd w:id="39"/>
     </w:p>
     <w:p>
       <w:pPr>
@@ -8899,7 +8907,7 @@
           <w:lang w:val="en-US"/>
         </w:rPr>
       </w:pPr>
-      <w:bookmarkStart w:id="39" w:name="_Ref479530444"/>
+      <w:bookmarkStart w:id="40" w:name="_Ref479530444"/>
       <w:r>
         <w:rPr>
           <w:lang w:val="en-US"/>
@@ -8928,7 +8936,7 @@
       <w:r>
         <w:fldChar w:fldCharType="end"/>
       </w:r>
-      <w:bookmarkEnd w:id="39"/>
+      <w:bookmarkEnd w:id="40"/>
       <w:r>
         <w:rPr>
           <w:lang w:val="en-US"/>
@@ -9278,16 +9286,16 @@
           <w:lang w:val="en-US"/>
         </w:rPr>
       </w:pPr>
-      <w:bookmarkStart w:id="40" w:name="_Ref479533474"/>
-      <w:bookmarkStart w:id="41" w:name="_Toc480144026"/>
+      <w:bookmarkStart w:id="41" w:name="_Ref479533474"/>
+      <w:bookmarkStart w:id="42" w:name="_Toc480144026"/>
       <w:r>
         <w:rPr>
           <w:lang w:val="en-US"/>
         </w:rPr>
         <w:t>Add Attachments to Blacklist</w:t>
       </w:r>
-      <w:bookmarkEnd w:id="40"/>
       <w:bookmarkEnd w:id="41"/>
+      <w:bookmarkEnd w:id="42"/>
     </w:p>
     <w:p>
       <w:pPr>
@@ -9537,16 +9545,16 @@
           <w:lang w:val="en-US"/>
         </w:rPr>
       </w:pPr>
-      <w:bookmarkStart w:id="42" w:name="_Ref479535398"/>
-      <w:bookmarkStart w:id="43" w:name="_Toc480144027"/>
+      <w:bookmarkStart w:id="43" w:name="_Ref479535398"/>
+      <w:bookmarkStart w:id="44" w:name="_Toc480144027"/>
       <w:r>
         <w:rPr>
           <w:lang w:val="en-US"/>
         </w:rPr>
         <w:t>Export Attachments to Directory</w:t>
       </w:r>
-      <w:bookmarkEnd w:id="42"/>
       <w:bookmarkEnd w:id="43"/>
+      <w:bookmarkEnd w:id="44"/>
     </w:p>
     <w:p>
       <w:pPr>
@@ -9695,14 +9703,14 @@
           <w:lang w:val="en-US"/>
         </w:rPr>
       </w:pPr>
-      <w:bookmarkStart w:id="44" w:name="_Toc480144028"/>
+      <w:bookmarkStart w:id="45" w:name="_Toc480144028"/>
       <w:r>
         <w:rPr>
           <w:lang w:val="en-US"/>
         </w:rPr>
         <w:t>Configuration</w:t>
       </w:r>
-      <w:bookmarkEnd w:id="44"/>
+      <w:bookmarkEnd w:id="45"/>
     </w:p>
     <w:p>
       <w:pPr>
@@ -9785,8 +9793,8 @@
           <w:lang w:val="en-US"/>
         </w:rPr>
       </w:pPr>
-      <w:bookmarkStart w:id="45" w:name="_Ref479417445"/>
-      <w:bookmarkStart w:id="46" w:name="_Toc480144029"/>
+      <w:bookmarkStart w:id="46" w:name="_Ref479417445"/>
+      <w:bookmarkStart w:id="47" w:name="_Toc480144029"/>
       <w:r>
         <w:rPr>
           <w:lang w:val="en-US"/>
@@ -9794,8 +9802,8 @@
         <w:lastRenderedPageBreak/>
         <w:t>Configure How to Process Mail Properties</w:t>
       </w:r>
-      <w:bookmarkEnd w:id="45"/>
       <w:bookmarkEnd w:id="46"/>
+      <w:bookmarkEnd w:id="47"/>
     </w:p>
     <w:p>
       <w:pPr>
@@ -10246,16 +10254,16 @@
           <w:lang w:val="en-US"/>
         </w:rPr>
       </w:pPr>
-      <w:bookmarkStart w:id="47" w:name="_Ref479533303"/>
-      <w:bookmarkStart w:id="48" w:name="_Toc480144030"/>
+      <w:bookmarkStart w:id="48" w:name="_Ref479533303"/>
+      <w:bookmarkStart w:id="49" w:name="_Toc480144030"/>
       <w:r>
         <w:rPr>
           <w:lang w:val="en-US"/>
         </w:rPr>
         <w:t>Manage Mail Attachments to Ignore</w:t>
       </w:r>
-      <w:bookmarkEnd w:id="47"/>
       <w:bookmarkEnd w:id="48"/>
+      <w:bookmarkEnd w:id="49"/>
     </w:p>
     <w:p>
       <w:pPr>
@@ -10371,16 +10379,16 @@
         </w:rPr>
         <w:t xml:space="preserve"> </w:t>
       </w:r>
-      <w:bookmarkStart w:id="49" w:name="_Ref479530799"/>
-      <w:bookmarkStart w:id="50" w:name="_Toc480144031"/>
+      <w:bookmarkStart w:id="50" w:name="_Ref479530799"/>
+      <w:bookmarkStart w:id="51" w:name="_Toc480144031"/>
       <w:r>
         <w:rPr>
           <w:lang w:val="en-US"/>
         </w:rPr>
         <w:t>Configure Export of Issue Attachments</w:t>
       </w:r>
-      <w:bookmarkEnd w:id="49"/>
       <w:bookmarkEnd w:id="50"/>
+      <w:bookmarkEnd w:id="51"/>
     </w:p>
     <w:p>
       <w:pPr>
@@ -10546,16 +10554,16 @@
           <w:lang w:val="en-US"/>
         </w:rPr>
       </w:pPr>
-      <w:bookmarkStart w:id="51" w:name="_Ref479024684"/>
-      <w:bookmarkStart w:id="52" w:name="_Toc480144032"/>
+      <w:bookmarkStart w:id="52" w:name="_Ref479024684"/>
+      <w:bookmarkStart w:id="53" w:name="_Toc480144032"/>
       <w:r>
         <w:rPr>
           <w:lang w:val="en-US"/>
         </w:rPr>
         <w:t>Logging</w:t>
       </w:r>
-      <w:bookmarkEnd w:id="51"/>
       <w:bookmarkEnd w:id="52"/>
+      <w:bookmarkEnd w:id="53"/>
     </w:p>
     <w:p>
       <w:pPr>
@@ -10681,14 +10689,14 @@
           <w:lang w:val="en-US"/>
         </w:rPr>
       </w:pPr>
-      <w:bookmarkStart w:id="53" w:name="_Toc480144033"/>
+      <w:bookmarkStart w:id="54" w:name="_Toc480144033"/>
       <w:r>
         <w:rPr>
           <w:lang w:val="en-US"/>
         </w:rPr>
         <w:t>Appendix</w:t>
       </w:r>
-      <w:bookmarkEnd w:id="53"/>
+      <w:bookmarkEnd w:id="54"/>
     </w:p>
     <w:p>
       <w:pPr>
@@ -10697,14 +10705,14 @@
           <w:lang w:val="en-US"/>
         </w:rPr>
       </w:pPr>
-      <w:bookmarkStart w:id="54" w:name="_Toc480144034"/>
+      <w:bookmarkStart w:id="55" w:name="_Toc480144034"/>
       <w:r>
         <w:rPr>
           <w:lang w:val="en-US"/>
         </w:rPr>
         <w:t>Configuration Files</w:t>
       </w:r>
-      <w:bookmarkEnd w:id="54"/>
+      <w:bookmarkEnd w:id="55"/>
     </w:p>
     <w:p>
       <w:pPr>
@@ -10895,7 +10903,7 @@
           <w:lang w:val="en-US"/>
         </w:rPr>
       </w:pPr>
-      <w:bookmarkStart w:id="55" w:name="_Toc480144035"/>
+      <w:bookmarkStart w:id="56" w:name="_Toc480144035"/>
       <w:r>
         <w:rPr>
           <w:lang w:val="en-US"/>
@@ -10916,7 +10924,7 @@
         </w:rPr>
         <w:t>”</w:t>
       </w:r>
-      <w:bookmarkEnd w:id="55"/>
+      <w:bookmarkEnd w:id="56"/>
     </w:p>
     <w:p>
       <w:pPr>
@@ -11034,7 +11042,7 @@
           <w:lang w:val="en-US"/>
         </w:rPr>
       </w:pPr>
-      <w:bookmarkStart w:id="56" w:name="_Toc480144036"/>
+      <w:bookmarkStart w:id="57" w:name="_Toc480144036"/>
       <w:r>
         <w:rPr>
           <w:lang w:val="en-US"/>
@@ -11055,7 +11063,7 @@
         </w:rPr>
         <w:t>”</w:t>
       </w:r>
-      <w:bookmarkEnd w:id="56"/>
+      <w:bookmarkEnd w:id="57"/>
     </w:p>
     <w:p>
       <w:pPr>
@@ -11144,14 +11152,14 @@
           <w:lang w:val="en-US"/>
         </w:rPr>
       </w:pPr>
-      <w:bookmarkStart w:id="57" w:name="_Toc480144037"/>
+      <w:bookmarkStart w:id="58" w:name="_Toc480144037"/>
       <w:r>
         <w:rPr>
           <w:lang w:val="en-US"/>
         </w:rPr>
         <w:t>Additional Logging</w:t>
       </w:r>
-      <w:bookmarkEnd w:id="57"/>
+      <w:bookmarkEnd w:id="58"/>
     </w:p>
     <w:p>
       <w:pPr>
@@ -11232,8 +11240,6 @@
           <w:lang w:val="en-US"/>
         </w:rPr>
       </w:pPr>
-      <w:bookmarkStart w:id="58" w:name="_GoBack"/>
-      <w:bookmarkEnd w:id="58"/>
     </w:p>
     <w:p>
       <w:pPr>
@@ -13020,7 +13026,7 @@
 </file>
 
 <file path=customXml/itemProps1.xml><?xml version="1.0" encoding="utf-8"?>
-<ds:datastoreItem xmlns:ds="http://schemas.openxmlformats.org/officeDocument/2006/customXml" ds:itemID="{5512F89A-BBB7-4360-9EC0-28DAB876A7F8}">
+<ds:datastoreItem xmlns:ds="http://schemas.openxmlformats.org/officeDocument/2006/customXml" ds:itemID="{BCA2CAE6-CFB4-4863-861A-AF1D8199FDE4}">
   <ds:schemaRefs>
     <ds:schemaRef ds:uri="http://schemas.openxmlformats.org/officeDocument/2006/bibliography"/>
   </ds:schemaRefs>

</xml_diff>

<commit_message>
Updated screenshots in doku, updated proxy server description
</commit_message>
<xml_diff>
--- a/itol-addin/doc/ITOL.docx
+++ b/itol-addin/doc/ITOL.docx
@@ -11,6 +11,8 @@
           <w:lang w:val="en-US"/>
         </w:rPr>
       </w:pPr>
+      <w:bookmarkStart w:id="0" w:name="_GoBack"/>
+      <w:bookmarkEnd w:id="0"/>
       <w:r>
         <w:rPr>
           <w:b/>
@@ -85,8 +87,8 @@
         </w:rPr>
         <w:t>ITOL</w:t>
       </w:r>
-      <w:bookmarkStart w:id="0" w:name="_Hlk479413768"/>
-      <w:bookmarkEnd w:id="0"/>
+      <w:bookmarkStart w:id="1" w:name="_Hlk479413768"/>
+      <w:bookmarkEnd w:id="1"/>
       <w:r>
         <w:rPr>
           <w:b/>
@@ -97,8 +99,8 @@
         </w:rPr>
         <w:t xml:space="preserve"> </w:t>
       </w:r>
-      <w:bookmarkStart w:id="1" w:name="_Hlk479538027"/>
-      <w:bookmarkEnd w:id="1"/>
+      <w:bookmarkStart w:id="2" w:name="_Hlk479538027"/>
+      <w:bookmarkEnd w:id="2"/>
     </w:p>
     <w:p>
       <w:pPr>
@@ -153,7 +155,7 @@
         <w:rPr>
           <w:lang w:val="en-US"/>
         </w:rPr>
-        <w:t>2017-04-09</w:t>
+        <w:t>2017-05-01</w:t>
       </w:r>
     </w:p>
     <w:p>
@@ -207,7 +209,7 @@
             <w:rPr>
               <w:lang w:val="de-DE"/>
             </w:rPr>
-            <w:t>Inhalt</w:t>
+            <w:t>Contents</w:t>
           </w:r>
         </w:p>
         <w:p>
@@ -232,7 +234,7 @@
           <w:r>
             <w:fldChar w:fldCharType="separate"/>
           </w:r>
-          <w:hyperlink w:anchor="_Toc480144001" w:history="1">
+          <w:hyperlink w:anchor="_Toc481424025" w:history="1">
             <w:r>
               <w:rPr>
                 <w:rStyle w:val="Hyperlink"/>
@@ -276,7 +278,7 @@
                 <w:noProof/>
                 <w:webHidden/>
               </w:rPr>
-              <w:instrText xml:space="preserve"> PAGEREF _Toc480144001 \h </w:instrText>
+              <w:instrText xml:space="preserve"> PAGEREF _Toc481424025 \h </w:instrText>
             </w:r>
             <w:r>
               <w:rPr>
@@ -320,7 +322,7 @@
               <w:lang w:val="en-US"/>
             </w:rPr>
           </w:pPr>
-          <w:hyperlink w:anchor="_Toc480144002" w:history="1">
+          <w:hyperlink w:anchor="_Toc481424026" w:history="1">
             <w:r>
               <w:rPr>
                 <w:rStyle w:val="Hyperlink"/>
@@ -343,7 +345,7 @@
                 <w:noProof/>
                 <w:lang w:val="en-US"/>
               </w:rPr>
-              <w:t>Feature list</w:t>
+              <w:t>Feature List</w:t>
             </w:r>
             <w:r>
               <w:rPr>
@@ -364,7 +366,7 @@
                 <w:noProof/>
                 <w:webHidden/>
               </w:rPr>
-              <w:instrText xml:space="preserve"> PAGEREF _Toc480144002 \h </w:instrText>
+              <w:instrText xml:space="preserve"> PAGEREF _Toc481424026 \h </w:instrText>
             </w:r>
             <w:r>
               <w:rPr>
@@ -408,7 +410,7 @@
               <w:lang w:val="en-US"/>
             </w:rPr>
           </w:pPr>
-          <w:hyperlink w:anchor="_Toc480144003" w:history="1">
+          <w:hyperlink w:anchor="_Toc481424027" w:history="1">
             <w:r>
               <w:rPr>
                 <w:rStyle w:val="Hyperlink"/>
@@ -452,7 +454,7 @@
                 <w:noProof/>
                 <w:webHidden/>
               </w:rPr>
-              <w:instrText xml:space="preserve"> PAGEREF _Toc480144003 \h </w:instrText>
+              <w:instrText xml:space="preserve"> PAGEREF _Toc481424027 \h </w:instrText>
             </w:r>
             <w:r>
               <w:rPr>
@@ -496,7 +498,7 @@
               <w:lang w:val="en-US"/>
             </w:rPr>
           </w:pPr>
-          <w:hyperlink w:anchor="_Toc480144004" w:history="1">
+          <w:hyperlink w:anchor="_Toc481424028" w:history="1">
             <w:r>
               <w:rPr>
                 <w:rStyle w:val="Hyperlink"/>
@@ -540,7 +542,7 @@
                 <w:noProof/>
                 <w:webHidden/>
               </w:rPr>
-              <w:instrText xml:space="preserve"> PAGEREF _Toc480144004 \h </w:instrText>
+              <w:instrText xml:space="preserve"> PAGEREF _Toc481424028 \h </w:instrText>
             </w:r>
             <w:r>
               <w:rPr>
@@ -584,7 +586,7 @@
               <w:lang w:val="en-US"/>
             </w:rPr>
           </w:pPr>
-          <w:hyperlink w:anchor="_Toc480144005" w:history="1">
+          <w:hyperlink w:anchor="_Toc481424029" w:history="1">
             <w:r>
               <w:rPr>
                 <w:rStyle w:val="Hyperlink"/>
@@ -628,7 +630,7 @@
                 <w:noProof/>
                 <w:webHidden/>
               </w:rPr>
-              <w:instrText xml:space="preserve"> PAGEREF _Toc480144005 \h </w:instrText>
+              <w:instrText xml:space="preserve"> PAGEREF _Toc481424029 \h </w:instrText>
             </w:r>
             <w:r>
               <w:rPr>
@@ -672,7 +674,7 @@
               <w:lang w:val="en-US"/>
             </w:rPr>
           </w:pPr>
-          <w:hyperlink w:anchor="_Toc480144006" w:history="1">
+          <w:hyperlink w:anchor="_Toc481424030" w:history="1">
             <w:r>
               <w:rPr>
                 <w:rStyle w:val="Hyperlink"/>
@@ -716,7 +718,7 @@
                 <w:noProof/>
                 <w:webHidden/>
               </w:rPr>
-              <w:instrText xml:space="preserve"> PAGEREF _Toc480144006 \h </w:instrText>
+              <w:instrText xml:space="preserve"> PAGEREF _Toc481424030 \h </w:instrText>
             </w:r>
             <w:r>
               <w:rPr>
@@ -760,7 +762,7 @@
               <w:lang w:val="en-US"/>
             </w:rPr>
           </w:pPr>
-          <w:hyperlink w:anchor="_Toc480144007" w:history="1">
+          <w:hyperlink w:anchor="_Toc481424031" w:history="1">
             <w:r>
               <w:rPr>
                 <w:rStyle w:val="Hyperlink"/>
@@ -804,7 +806,7 @@
                 <w:noProof/>
                 <w:webHidden/>
               </w:rPr>
-              <w:instrText xml:space="preserve"> PAGEREF _Toc480144007 \h </w:instrText>
+              <w:instrText xml:space="preserve"> PAGEREF _Toc481424031 \h </w:instrText>
             </w:r>
             <w:r>
               <w:rPr>
@@ -848,7 +850,7 @@
               <w:lang w:val="en-US"/>
             </w:rPr>
           </w:pPr>
-          <w:hyperlink w:anchor="_Toc480144008" w:history="1">
+          <w:hyperlink w:anchor="_Toc481424032" w:history="1">
             <w:r>
               <w:rPr>
                 <w:rStyle w:val="Hyperlink"/>
@@ -892,7 +894,7 @@
                 <w:noProof/>
                 <w:webHidden/>
               </w:rPr>
-              <w:instrText xml:space="preserve"> PAGEREF _Toc480144008 \h </w:instrText>
+              <w:instrText xml:space="preserve"> PAGEREF _Toc481424032 \h </w:instrText>
             </w:r>
             <w:r>
               <w:rPr>
@@ -936,7 +938,7 @@
               <w:lang w:val="en-US"/>
             </w:rPr>
           </w:pPr>
-          <w:hyperlink w:anchor="_Toc480144009" w:history="1">
+          <w:hyperlink w:anchor="_Toc481424033" w:history="1">
             <w:r>
               <w:rPr>
                 <w:rStyle w:val="Hyperlink"/>
@@ -980,7 +982,7 @@
                 <w:noProof/>
                 <w:webHidden/>
               </w:rPr>
-              <w:instrText xml:space="preserve"> PAGEREF _Toc480144009 \h </w:instrText>
+              <w:instrText xml:space="preserve"> PAGEREF _Toc481424033 \h </w:instrText>
             </w:r>
             <w:r>
               <w:rPr>
@@ -1024,7 +1026,7 @@
               <w:lang w:val="en-US"/>
             </w:rPr>
           </w:pPr>
-          <w:hyperlink w:anchor="_Toc480144010" w:history="1">
+          <w:hyperlink w:anchor="_Toc481424034" w:history="1">
             <w:r>
               <w:rPr>
                 <w:rStyle w:val="Hyperlink"/>
@@ -1068,7 +1070,7 @@
                 <w:noProof/>
                 <w:webHidden/>
               </w:rPr>
-              <w:instrText xml:space="preserve"> PAGEREF _Toc480144010 \h </w:instrText>
+              <w:instrText xml:space="preserve"> PAGEREF _Toc481424034 \h </w:instrText>
             </w:r>
             <w:r>
               <w:rPr>
@@ -1112,7 +1114,7 @@
               <w:lang w:val="en-US"/>
             </w:rPr>
           </w:pPr>
-          <w:hyperlink w:anchor="_Toc480144011" w:history="1">
+          <w:hyperlink w:anchor="_Toc481424035" w:history="1">
             <w:r>
               <w:rPr>
                 <w:rStyle w:val="Hyperlink"/>
@@ -1156,7 +1158,7 @@
                 <w:noProof/>
                 <w:webHidden/>
               </w:rPr>
-              <w:instrText xml:space="preserve"> PAGEREF _Toc480144011 \h </w:instrText>
+              <w:instrText xml:space="preserve"> PAGEREF _Toc481424035 \h </w:instrText>
             </w:r>
             <w:r>
               <w:rPr>
@@ -1176,7 +1178,7 @@
                 <w:noProof/>
                 <w:webHidden/>
               </w:rPr>
-              <w:t>8</w:t>
+              <w:t>9</w:t>
             </w:r>
             <w:r>
               <w:rPr>
@@ -1200,7 +1202,7 @@
               <w:lang w:val="en-US"/>
             </w:rPr>
           </w:pPr>
-          <w:hyperlink w:anchor="_Toc480144012" w:history="1">
+          <w:hyperlink w:anchor="_Toc481424036" w:history="1">
             <w:r>
               <w:rPr>
                 <w:rStyle w:val="Hyperlink"/>
@@ -1244,7 +1246,7 @@
                 <w:noProof/>
                 <w:webHidden/>
               </w:rPr>
-              <w:instrText xml:space="preserve"> PAGEREF _Toc480144012 \h </w:instrText>
+              <w:instrText xml:space="preserve"> PAGEREF _Toc481424036 \h </w:instrText>
             </w:r>
             <w:r>
               <w:rPr>
@@ -1288,7 +1290,7 @@
               <w:lang w:val="en-US"/>
             </w:rPr>
           </w:pPr>
-          <w:hyperlink w:anchor="_Toc480144013" w:history="1">
+          <w:hyperlink w:anchor="_Toc481424037" w:history="1">
             <w:r>
               <w:rPr>
                 <w:rStyle w:val="Hyperlink"/>
@@ -1332,7 +1334,7 @@
                 <w:noProof/>
                 <w:webHidden/>
               </w:rPr>
-              <w:instrText xml:space="preserve"> PAGEREF _Toc480144013 \h </w:instrText>
+              <w:instrText xml:space="preserve"> PAGEREF _Toc481424037 \h </w:instrText>
             </w:r>
             <w:r>
               <w:rPr>
@@ -1376,7 +1378,7 @@
               <w:lang w:val="en-US"/>
             </w:rPr>
           </w:pPr>
-          <w:hyperlink w:anchor="_Toc480144014" w:history="1">
+          <w:hyperlink w:anchor="_Toc481424038" w:history="1">
             <w:r>
               <w:rPr>
                 <w:rStyle w:val="Hyperlink"/>
@@ -1420,7 +1422,7 @@
                 <w:noProof/>
                 <w:webHidden/>
               </w:rPr>
-              <w:instrText xml:space="preserve"> PAGEREF _Toc480144014 \h </w:instrText>
+              <w:instrText xml:space="preserve"> PAGEREF _Toc481424038 \h </w:instrText>
             </w:r>
             <w:r>
               <w:rPr>
@@ -1464,7 +1466,7 @@
               <w:lang w:val="en-US"/>
             </w:rPr>
           </w:pPr>
-          <w:hyperlink w:anchor="_Toc480144015" w:history="1">
+          <w:hyperlink w:anchor="_Toc481424039" w:history="1">
             <w:r>
               <w:rPr>
                 <w:rStyle w:val="Hyperlink"/>
@@ -1508,7 +1510,7 @@
                 <w:noProof/>
                 <w:webHidden/>
               </w:rPr>
-              <w:instrText xml:space="preserve"> PAGEREF _Toc480144015 \h </w:instrText>
+              <w:instrText xml:space="preserve"> PAGEREF _Toc481424039 \h </w:instrText>
             </w:r>
             <w:r>
               <w:rPr>
@@ -1552,7 +1554,7 @@
               <w:lang w:val="en-US"/>
             </w:rPr>
           </w:pPr>
-          <w:hyperlink w:anchor="_Toc480144016" w:history="1">
+          <w:hyperlink w:anchor="_Toc481424040" w:history="1">
             <w:r>
               <w:rPr>
                 <w:rStyle w:val="Hyperlink"/>
@@ -1596,7 +1598,7 @@
                 <w:noProof/>
                 <w:webHidden/>
               </w:rPr>
-              <w:instrText xml:space="preserve"> PAGEREF _Toc480144016 \h </w:instrText>
+              <w:instrText xml:space="preserve"> PAGEREF _Toc481424040 \h </w:instrText>
             </w:r>
             <w:r>
               <w:rPr>
@@ -1640,7 +1642,7 @@
               <w:lang w:val="en-US"/>
             </w:rPr>
           </w:pPr>
-          <w:hyperlink w:anchor="_Toc480144017" w:history="1">
+          <w:hyperlink w:anchor="_Toc481424041" w:history="1">
             <w:r>
               <w:rPr>
                 <w:rStyle w:val="Hyperlink"/>
@@ -1684,7 +1686,7 @@
                 <w:noProof/>
                 <w:webHidden/>
               </w:rPr>
-              <w:instrText xml:space="preserve"> PAGEREF _Toc480144017 \h </w:instrText>
+              <w:instrText xml:space="preserve"> PAGEREF _Toc481424041 \h </w:instrText>
             </w:r>
             <w:r>
               <w:rPr>
@@ -1728,7 +1730,7 @@
               <w:lang w:val="en-US"/>
             </w:rPr>
           </w:pPr>
-          <w:hyperlink w:anchor="_Toc480144018" w:history="1">
+          <w:hyperlink w:anchor="_Toc481424042" w:history="1">
             <w:r>
               <w:rPr>
                 <w:rStyle w:val="Hyperlink"/>
@@ -1772,7 +1774,7 @@
                 <w:noProof/>
                 <w:webHidden/>
               </w:rPr>
-              <w:instrText xml:space="preserve"> PAGEREF _Toc480144018 \h </w:instrText>
+              <w:instrText xml:space="preserve"> PAGEREF _Toc481424042 \h </w:instrText>
             </w:r>
             <w:r>
               <w:rPr>
@@ -1816,7 +1818,7 @@
               <w:lang w:val="en-US"/>
             </w:rPr>
           </w:pPr>
-          <w:hyperlink w:anchor="_Toc480144019" w:history="1">
+          <w:hyperlink w:anchor="_Toc481424043" w:history="1">
             <w:r>
               <w:rPr>
                 <w:rStyle w:val="Hyperlink"/>
@@ -1860,7 +1862,7 @@
                 <w:noProof/>
                 <w:webHidden/>
               </w:rPr>
-              <w:instrText xml:space="preserve"> PAGEREF _Toc480144019 \h </w:instrText>
+              <w:instrText xml:space="preserve"> PAGEREF _Toc481424043 \h </w:instrText>
             </w:r>
             <w:r>
               <w:rPr>
@@ -1904,7 +1906,7 @@
               <w:lang w:val="en-US"/>
             </w:rPr>
           </w:pPr>
-          <w:hyperlink w:anchor="_Toc480144020" w:history="1">
+          <w:hyperlink w:anchor="_Toc481424044" w:history="1">
             <w:r>
               <w:rPr>
                 <w:rStyle w:val="Hyperlink"/>
@@ -1948,7 +1950,7 @@
                 <w:noProof/>
                 <w:webHidden/>
               </w:rPr>
-              <w:instrText xml:space="preserve"> PAGEREF _Toc480144020 \h </w:instrText>
+              <w:instrText xml:space="preserve"> PAGEREF _Toc481424044 \h </w:instrText>
             </w:r>
             <w:r>
               <w:rPr>
@@ -1992,7 +1994,7 @@
               <w:lang w:val="en-US"/>
             </w:rPr>
           </w:pPr>
-          <w:hyperlink w:anchor="_Toc480144021" w:history="1">
+          <w:hyperlink w:anchor="_Toc481424045" w:history="1">
             <w:r>
               <w:rPr>
                 <w:rStyle w:val="Hyperlink"/>
@@ -2036,7 +2038,7 @@
                 <w:noProof/>
                 <w:webHidden/>
               </w:rPr>
-              <w:instrText xml:space="preserve"> PAGEREF _Toc480144021 \h </w:instrText>
+              <w:instrText xml:space="preserve"> PAGEREF _Toc481424045 \h </w:instrText>
             </w:r>
             <w:r>
               <w:rPr>
@@ -2080,7 +2082,7 @@
               <w:lang w:val="en-US"/>
             </w:rPr>
           </w:pPr>
-          <w:hyperlink w:anchor="_Toc480144022" w:history="1">
+          <w:hyperlink w:anchor="_Toc481424046" w:history="1">
             <w:r>
               <w:rPr>
                 <w:rStyle w:val="Hyperlink"/>
@@ -2124,7 +2126,7 @@
                 <w:noProof/>
                 <w:webHidden/>
               </w:rPr>
-              <w:instrText xml:space="preserve"> PAGEREF _Toc480144022 \h </w:instrText>
+              <w:instrText xml:space="preserve"> PAGEREF _Toc481424046 \h </w:instrText>
             </w:r>
             <w:r>
               <w:rPr>
@@ -2168,7 +2170,7 @@
               <w:lang w:val="en-US"/>
             </w:rPr>
           </w:pPr>
-          <w:hyperlink w:anchor="_Toc480144023" w:history="1">
+          <w:hyperlink w:anchor="_Toc481424047" w:history="1">
             <w:r>
               <w:rPr>
                 <w:rStyle w:val="Hyperlink"/>
@@ -2212,7 +2214,7 @@
                 <w:noProof/>
                 <w:webHidden/>
               </w:rPr>
-              <w:instrText xml:space="preserve"> PAGEREF _Toc480144023 \h </w:instrText>
+              <w:instrText xml:space="preserve"> PAGEREF _Toc481424047 \h </w:instrText>
             </w:r>
             <w:r>
               <w:rPr>
@@ -2256,7 +2258,7 @@
               <w:lang w:val="en-US"/>
             </w:rPr>
           </w:pPr>
-          <w:hyperlink w:anchor="_Toc480144024" w:history="1">
+          <w:hyperlink w:anchor="_Toc481424048" w:history="1">
             <w:r>
               <w:rPr>
                 <w:rStyle w:val="Hyperlink"/>
@@ -2300,7 +2302,7 @@
                 <w:noProof/>
                 <w:webHidden/>
               </w:rPr>
-              <w:instrText xml:space="preserve"> PAGEREF _Toc480144024 \h </w:instrText>
+              <w:instrText xml:space="preserve"> PAGEREF _Toc481424048 \h </w:instrText>
             </w:r>
             <w:r>
               <w:rPr>
@@ -2344,7 +2346,7 @@
               <w:lang w:val="en-US"/>
             </w:rPr>
           </w:pPr>
-          <w:hyperlink w:anchor="_Toc480144025" w:history="1">
+          <w:hyperlink w:anchor="_Toc481424049" w:history="1">
             <w:r>
               <w:rPr>
                 <w:rStyle w:val="Hyperlink"/>
@@ -2388,7 +2390,7 @@
                 <w:noProof/>
                 <w:webHidden/>
               </w:rPr>
-              <w:instrText xml:space="preserve"> PAGEREF _Toc480144025 \h </w:instrText>
+              <w:instrText xml:space="preserve"> PAGEREF _Toc481424049 \h </w:instrText>
             </w:r>
             <w:r>
               <w:rPr>
@@ -2432,7 +2434,7 @@
               <w:lang w:val="en-US"/>
             </w:rPr>
           </w:pPr>
-          <w:hyperlink w:anchor="_Toc480144026" w:history="1">
+          <w:hyperlink w:anchor="_Toc481424050" w:history="1">
             <w:r>
               <w:rPr>
                 <w:rStyle w:val="Hyperlink"/>
@@ -2476,7 +2478,7 @@
                 <w:noProof/>
                 <w:webHidden/>
               </w:rPr>
-              <w:instrText xml:space="preserve"> PAGEREF _Toc480144026 \h </w:instrText>
+              <w:instrText xml:space="preserve"> PAGEREF _Toc481424050 \h </w:instrText>
             </w:r>
             <w:r>
               <w:rPr>
@@ -2520,7 +2522,7 @@
               <w:lang w:val="en-US"/>
             </w:rPr>
           </w:pPr>
-          <w:hyperlink w:anchor="_Toc480144027" w:history="1">
+          <w:hyperlink w:anchor="_Toc481424051" w:history="1">
             <w:r>
               <w:rPr>
                 <w:rStyle w:val="Hyperlink"/>
@@ -2564,7 +2566,7 @@
                 <w:noProof/>
                 <w:webHidden/>
               </w:rPr>
-              <w:instrText xml:space="preserve"> PAGEREF _Toc480144027 \h </w:instrText>
+              <w:instrText xml:space="preserve"> PAGEREF _Toc481424051 \h </w:instrText>
             </w:r>
             <w:r>
               <w:rPr>
@@ -2608,7 +2610,7 @@
               <w:lang w:val="en-US"/>
             </w:rPr>
           </w:pPr>
-          <w:hyperlink w:anchor="_Toc480144028" w:history="1">
+          <w:hyperlink w:anchor="_Toc481424052" w:history="1">
             <w:r>
               <w:rPr>
                 <w:rStyle w:val="Hyperlink"/>
@@ -2652,7 +2654,7 @@
                 <w:noProof/>
                 <w:webHidden/>
               </w:rPr>
-              <w:instrText xml:space="preserve"> PAGEREF _Toc480144028 \h </w:instrText>
+              <w:instrText xml:space="preserve"> PAGEREF _Toc481424052 \h </w:instrText>
             </w:r>
             <w:r>
               <w:rPr>
@@ -2672,7 +2674,7 @@
                 <w:noProof/>
                 <w:webHidden/>
               </w:rPr>
-              <w:t>19</w:t>
+              <w:t>20</w:t>
             </w:r>
             <w:r>
               <w:rPr>
@@ -2696,7 +2698,7 @@
               <w:lang w:val="en-US"/>
             </w:rPr>
           </w:pPr>
-          <w:hyperlink w:anchor="_Toc480144029" w:history="1">
+          <w:hyperlink w:anchor="_Toc481424053" w:history="1">
             <w:r>
               <w:rPr>
                 <w:rStyle w:val="Hyperlink"/>
@@ -2740,7 +2742,7 @@
                 <w:noProof/>
                 <w:webHidden/>
               </w:rPr>
-              <w:instrText xml:space="preserve"> PAGEREF _Toc480144029 \h </w:instrText>
+              <w:instrText xml:space="preserve"> PAGEREF _Toc481424053 \h </w:instrText>
             </w:r>
             <w:r>
               <w:rPr>
@@ -2784,7 +2786,7 @@
               <w:lang w:val="en-US"/>
             </w:rPr>
           </w:pPr>
-          <w:hyperlink w:anchor="_Toc480144030" w:history="1">
+          <w:hyperlink w:anchor="_Toc481424054" w:history="1">
             <w:r>
               <w:rPr>
                 <w:rStyle w:val="Hyperlink"/>
@@ -2828,7 +2830,7 @@
                 <w:noProof/>
                 <w:webHidden/>
               </w:rPr>
-              <w:instrText xml:space="preserve"> PAGEREF _Toc480144030 \h </w:instrText>
+              <w:instrText xml:space="preserve"> PAGEREF _Toc481424054 \h </w:instrText>
             </w:r>
             <w:r>
               <w:rPr>
@@ -2848,7 +2850,7 @@
                 <w:noProof/>
                 <w:webHidden/>
               </w:rPr>
-              <w:t>21</w:t>
+              <w:t>22</w:t>
             </w:r>
             <w:r>
               <w:rPr>
@@ -2872,7 +2874,7 @@
               <w:lang w:val="en-US"/>
             </w:rPr>
           </w:pPr>
-          <w:hyperlink w:anchor="_Toc480144031" w:history="1">
+          <w:hyperlink w:anchor="_Toc481424055" w:history="1">
             <w:r>
               <w:rPr>
                 <w:rStyle w:val="Hyperlink"/>
@@ -2916,7 +2918,7 @@
                 <w:noProof/>
                 <w:webHidden/>
               </w:rPr>
-              <w:instrText xml:space="preserve"> PAGEREF _Toc480144031 \h </w:instrText>
+              <w:instrText xml:space="preserve"> PAGEREF _Toc481424055 \h </w:instrText>
             </w:r>
             <w:r>
               <w:rPr>
@@ -2936,7 +2938,7 @@
                 <w:noProof/>
                 <w:webHidden/>
               </w:rPr>
-              <w:t>22</w:t>
+              <w:t>23</w:t>
             </w:r>
             <w:r>
               <w:rPr>
@@ -2960,7 +2962,7 @@
               <w:lang w:val="en-US"/>
             </w:rPr>
           </w:pPr>
-          <w:hyperlink w:anchor="_Toc480144032" w:history="1">
+          <w:hyperlink w:anchor="_Toc481424056" w:history="1">
             <w:r>
               <w:rPr>
                 <w:rStyle w:val="Hyperlink"/>
@@ -3004,7 +3006,7 @@
                 <w:noProof/>
                 <w:webHidden/>
               </w:rPr>
-              <w:instrText xml:space="preserve"> PAGEREF _Toc480144032 \h </w:instrText>
+              <w:instrText xml:space="preserve"> PAGEREF _Toc481424056 \h </w:instrText>
             </w:r>
             <w:r>
               <w:rPr>
@@ -3048,7 +3050,7 @@
               <w:lang w:val="en-US"/>
             </w:rPr>
           </w:pPr>
-          <w:hyperlink w:anchor="_Toc480144033" w:history="1">
+          <w:hyperlink w:anchor="_Toc481424057" w:history="1">
             <w:r>
               <w:rPr>
                 <w:rStyle w:val="Hyperlink"/>
@@ -3092,7 +3094,7 @@
                 <w:noProof/>
                 <w:webHidden/>
               </w:rPr>
-              <w:instrText xml:space="preserve"> PAGEREF _Toc480144033 \h </w:instrText>
+              <w:instrText xml:space="preserve"> PAGEREF _Toc481424057 \h </w:instrText>
             </w:r>
             <w:r>
               <w:rPr>
@@ -3112,7 +3114,7 @@
                 <w:noProof/>
                 <w:webHidden/>
               </w:rPr>
-              <w:t>23</w:t>
+              <w:t>24</w:t>
             </w:r>
             <w:r>
               <w:rPr>
@@ -3136,7 +3138,7 @@
               <w:lang w:val="en-US"/>
             </w:rPr>
           </w:pPr>
-          <w:hyperlink w:anchor="_Toc480144034" w:history="1">
+          <w:hyperlink w:anchor="_Toc481424058" w:history="1">
             <w:r>
               <w:rPr>
                 <w:rStyle w:val="Hyperlink"/>
@@ -3180,7 +3182,7 @@
                 <w:noProof/>
                 <w:webHidden/>
               </w:rPr>
-              <w:instrText xml:space="preserve"> PAGEREF _Toc480144034 \h </w:instrText>
+              <w:instrText xml:space="preserve"> PAGEREF _Toc481424058 \h </w:instrText>
             </w:r>
             <w:r>
               <w:rPr>
@@ -3200,7 +3202,7 @@
                 <w:noProof/>
                 <w:webHidden/>
               </w:rPr>
-              <w:t>23</w:t>
+              <w:t>24</w:t>
             </w:r>
             <w:r>
               <w:rPr>
@@ -3224,7 +3226,7 @@
               <w:lang w:val="en-US"/>
             </w:rPr>
           </w:pPr>
-          <w:hyperlink w:anchor="_Toc480144035" w:history="1">
+          <w:hyperlink w:anchor="_Toc481424059" w:history="1">
             <w:r>
               <w:rPr>
                 <w:rStyle w:val="Hyperlink"/>
@@ -3268,7 +3270,7 @@
                 <w:noProof/>
                 <w:webHidden/>
               </w:rPr>
-              <w:instrText xml:space="preserve"> PAGEREF _Toc480144035 \h </w:instrText>
+              <w:instrText xml:space="preserve"> PAGEREF _Toc481424059 \h </w:instrText>
             </w:r>
             <w:r>
               <w:rPr>
@@ -3288,7 +3290,7 @@
                 <w:noProof/>
                 <w:webHidden/>
               </w:rPr>
-              <w:t>24</w:t>
+              <w:t>25</w:t>
             </w:r>
             <w:r>
               <w:rPr>
@@ -3312,7 +3314,7 @@
               <w:lang w:val="en-US"/>
             </w:rPr>
           </w:pPr>
-          <w:hyperlink w:anchor="_Toc480144036" w:history="1">
+          <w:hyperlink w:anchor="_Toc481424060" w:history="1">
             <w:r>
               <w:rPr>
                 <w:rStyle w:val="Hyperlink"/>
@@ -3356,7 +3358,7 @@
                 <w:noProof/>
                 <w:webHidden/>
               </w:rPr>
-              <w:instrText xml:space="preserve"> PAGEREF _Toc480144036 \h </w:instrText>
+              <w:instrText xml:space="preserve"> PAGEREF _Toc481424060 \h </w:instrText>
             </w:r>
             <w:r>
               <w:rPr>
@@ -3376,7 +3378,7 @@
                 <w:noProof/>
                 <w:webHidden/>
               </w:rPr>
-              <w:t>24</w:t>
+              <w:t>25</w:t>
             </w:r>
             <w:r>
               <w:rPr>
@@ -3400,7 +3402,7 @@
               <w:lang w:val="en-US"/>
             </w:rPr>
           </w:pPr>
-          <w:hyperlink w:anchor="_Toc480144037" w:history="1">
+          <w:hyperlink w:anchor="_Toc481424061" w:history="1">
             <w:r>
               <w:rPr>
                 <w:rStyle w:val="Hyperlink"/>
@@ -3444,7 +3446,7 @@
                 <w:noProof/>
                 <w:webHidden/>
               </w:rPr>
-              <w:instrText xml:space="preserve"> PAGEREF _Toc480144037 \h </w:instrText>
+              <w:instrText xml:space="preserve"> PAGEREF _Toc481424061 \h </w:instrText>
             </w:r>
             <w:r>
               <w:rPr>
@@ -3464,7 +3466,7 @@
                 <w:noProof/>
                 <w:webHidden/>
               </w:rPr>
-              <w:t>24</w:t>
+              <w:t>25</w:t>
             </w:r>
             <w:r>
               <w:rPr>
@@ -3514,16 +3516,16 @@
           <w:lang w:val="en-US"/>
         </w:rPr>
       </w:pPr>
-      <w:bookmarkStart w:id="2" w:name="_Ref479414154"/>
-      <w:bookmarkStart w:id="3" w:name="_Toc480144001"/>
+      <w:bookmarkStart w:id="3" w:name="_Ref479414154"/>
+      <w:bookmarkStart w:id="4" w:name="_Toc481424025"/>
       <w:r>
         <w:rPr>
           <w:lang w:val="en-US"/>
         </w:rPr>
         <w:t>Overview</w:t>
       </w:r>
-      <w:bookmarkEnd w:id="2"/>
       <w:bookmarkEnd w:id="3"/>
+      <w:bookmarkEnd w:id="4"/>
     </w:p>
     <w:p>
       <w:pPr>
@@ -3885,9 +3887,9 @@
         </w:rPr>
         <w:drawing>
           <wp:inline distT="0" distB="0" distL="0" distR="0">
-            <wp:extent cx="5751195" cy="3213735"/>
-            <wp:effectExtent l="0" t="0" r="1905" b="5715"/>
-            <wp:docPr id="27" name="Grafik 27"/>
+            <wp:extent cx="5761355" cy="3557270"/>
+            <wp:effectExtent l="0" t="0" r="0" b="5080"/>
+            <wp:docPr id="4" name="Grafik 4"/>
             <wp:cNvGraphicFramePr>
               <a:graphicFrameLocks xmlns:a="http://schemas.openxmlformats.org/drawingml/2006/main" noChangeAspect="1"/>
             </wp:cNvGraphicFramePr>
@@ -3895,7 +3897,7 @@
               <a:graphicData uri="http://schemas.openxmlformats.org/drawingml/2006/picture">
                 <pic:pic xmlns:pic="http://schemas.openxmlformats.org/drawingml/2006/picture">
                   <pic:nvPicPr>
-                    <pic:cNvPr id="0" name="Picture 1"/>
+                    <pic:cNvPr id="0" name="Picture 2"/>
                     <pic:cNvPicPr>
                       <a:picLocks noChangeAspect="1" noChangeArrowheads="1"/>
                     </pic:cNvPicPr>
@@ -3916,7 +3918,7 @@
                   <pic:spPr bwMode="auto">
                     <a:xfrm>
                       <a:off x="0" y="0"/>
-                      <a:ext cx="5751195" cy="3213735"/>
+                      <a:ext cx="5761355" cy="3557270"/>
                     </a:xfrm>
                     <a:prstGeom prst="rect">
                       <a:avLst/>
@@ -3940,7 +3942,7 @@
           <w:lang w:val="en-US"/>
         </w:rPr>
       </w:pPr>
-      <w:bookmarkStart w:id="4" w:name="_Ref477716906"/>
+      <w:bookmarkStart w:id="5" w:name="_Ref477716906"/>
       <w:r>
         <w:rPr>
           <w:lang w:val="en-US"/>
@@ -3969,7 +3971,7 @@
       <w:r>
         <w:fldChar w:fldCharType="end"/>
       </w:r>
-      <w:bookmarkEnd w:id="4"/>
+      <w:bookmarkEnd w:id="5"/>
       <w:r>
         <w:rPr>
           <w:lang w:val="en-US"/>
@@ -4081,7 +4083,6 @@
           <w:lang w:val="en-US"/>
         </w:rPr>
       </w:pPr>
-      <w:bookmarkStart w:id="5" w:name="_GoBack"/>
       <w:r>
         <w:rPr>
           <w:noProof/>
@@ -4090,9 +4091,9 @@
         <w:lastRenderedPageBreak/>
         <w:drawing>
           <wp:inline distT="0" distB="0" distL="0" distR="0">
-            <wp:extent cx="5747385" cy="4114800"/>
+            <wp:extent cx="5747385" cy="3526790"/>
             <wp:effectExtent l="0" t="0" r="5715" b="0"/>
-            <wp:docPr id="1" name="Grafik 1"/>
+            <wp:docPr id="25" name="Grafik 25"/>
             <wp:cNvGraphicFramePr>
               <a:graphicFrameLocks xmlns:a="http://schemas.openxmlformats.org/drawingml/2006/main" noChangeAspect="1"/>
             </wp:cNvGraphicFramePr>
@@ -4100,13 +4101,13 @@
               <a:graphicData uri="http://schemas.openxmlformats.org/drawingml/2006/picture">
                 <pic:pic xmlns:pic="http://schemas.openxmlformats.org/drawingml/2006/picture">
                   <pic:nvPicPr>
-                    <pic:cNvPr id="0" name="Picture 1"/>
+                    <pic:cNvPr id="0" name="Picture 3"/>
                     <pic:cNvPicPr>
                       <a:picLocks noChangeAspect="1" noChangeArrowheads="1"/>
                     </pic:cNvPicPr>
                   </pic:nvPicPr>
                   <pic:blipFill>
-                    <a:blip r:embed="rId8">
+                    <a:blip r:embed="rId8" cstate="print">
                       <a:extLst>
                         <a:ext uri="{28A0092B-C50C-407E-A947-70E740481C1C}">
                           <a14:useLocalDpi xmlns:a14="http://schemas.microsoft.com/office/drawing/2010/main" val="0"/>
@@ -4121,7 +4122,7 @@
                   <pic:spPr bwMode="auto">
                     <a:xfrm>
                       <a:off x="0" y="0"/>
-                      <a:ext cx="5747385" cy="4114800"/>
+                      <a:ext cx="5747385" cy="3526790"/>
                     </a:xfrm>
                     <a:prstGeom prst="rect">
                       <a:avLst/>
@@ -4137,7 +4138,6 @@
           </wp:inline>
         </w:drawing>
       </w:r>
-      <w:bookmarkEnd w:id="5"/>
     </w:p>
     <w:p>
       <w:pPr>
@@ -4202,7 +4202,7 @@
           <w:lang w:val="en-US"/>
         </w:rPr>
       </w:pPr>
-      <w:bookmarkStart w:id="7" w:name="_Toc480144002"/>
+      <w:bookmarkStart w:id="7" w:name="_Toc481424026"/>
       <w:r>
         <w:rPr>
           <w:lang w:val="en-US"/>
@@ -4826,7 +4826,6 @@
         <w:rPr>
           <w:lang w:val="en-US"/>
         </w:rPr>
-        <w:lastRenderedPageBreak/>
         <w:t>S</w:t>
       </w:r>
       <w:r>
@@ -4947,6 +4946,7 @@
         <w:rPr>
           <w:lang w:val="en-US"/>
         </w:rPr>
+        <w:lastRenderedPageBreak/>
         <w:t>Support for time tracking fields.</w:t>
       </w:r>
     </w:p>
@@ -4993,7 +4993,7 @@
           <w:lang w:val="en-US"/>
         </w:rPr>
       </w:pPr>
-      <w:bookmarkStart w:id="8" w:name="_Toc480144003"/>
+      <w:bookmarkStart w:id="8" w:name="_Toc481424027"/>
       <w:r>
         <w:rPr>
           <w:lang w:val="en-US"/>
@@ -5111,7 +5111,7 @@
           <w:lang w:val="en-US"/>
         </w:rPr>
       </w:pPr>
-      <w:bookmarkStart w:id="9" w:name="_Toc480144004"/>
+      <w:bookmarkStart w:id="9" w:name="_Toc481424028"/>
       <w:r>
         <w:rPr>
           <w:lang w:val="en-US"/>
@@ -5212,7 +5212,7 @@
           <w:lang w:val="en-US"/>
         </w:rPr>
       </w:pPr>
-      <w:bookmarkStart w:id="10" w:name="_Toc480144005"/>
+      <w:bookmarkStart w:id="10" w:name="_Toc481424029"/>
       <w:r>
         <w:rPr>
           <w:lang w:val="en-US"/>
@@ -5564,7 +5564,7 @@
           <w:lang w:val="en-US"/>
         </w:rPr>
       </w:pPr>
-      <w:bookmarkStart w:id="13" w:name="_Toc480144006"/>
+      <w:bookmarkStart w:id="13" w:name="_Toc481424030"/>
       <w:r>
         <w:rPr>
           <w:lang w:val="en-US"/>
@@ -5616,7 +5616,7 @@
           <w:lang w:val="en-US"/>
         </w:rPr>
       </w:pPr>
-      <w:bookmarkStart w:id="14" w:name="_Toc480144007"/>
+      <w:bookmarkStart w:id="14" w:name="_Toc481424031"/>
       <w:r>
         <w:rPr>
           <w:lang w:val="en-US"/>
@@ -5779,7 +5779,7 @@
           <w:lang w:val="en-US"/>
         </w:rPr>
       </w:pPr>
-      <w:bookmarkStart w:id="15" w:name="_Toc480144008"/>
+      <w:bookmarkStart w:id="15" w:name="_Toc481424032"/>
       <w:r>
         <w:rPr>
           <w:lang w:val="en-US"/>
@@ -5795,7 +5795,7 @@
           <w:lang w:val="en-US"/>
         </w:rPr>
       </w:pPr>
-      <w:bookmarkStart w:id="16" w:name="_Toc480144009"/>
+      <w:bookmarkStart w:id="16" w:name="_Toc481424033"/>
       <w:r>
         <w:rPr>
           <w:lang w:val="en-US"/>
@@ -5874,14 +5874,7 @@
         <w:rPr>
           <w:lang w:val="en-US"/>
         </w:rPr>
-        <w:t xml:space="preserve"> Outlook Toolbar Button Issue </w:t>
-      </w:r>
-      <w:proofErr w:type="spellStart"/>
-      <w:r>
-        <w:rPr>
-          <w:lang w:val="en-US"/>
-        </w:rPr>
-        <w:t>Pane</w:t>
+        <w:t xml:space="preserve"> Outlook Toolbar Button Issue Pane</w:t>
       </w:r>
       <w:r>
         <w:rPr>
@@ -5916,14 +5909,7 @@
         <w:rPr>
           <w:lang w:val="en-US"/>
         </w:rPr>
-        <w:t>Figure</w:t>
-      </w:r>
-      <w:proofErr w:type="spellEnd"/>
-      <w:r>
-        <w:rPr>
-          <w:lang w:val="en-US"/>
-        </w:rPr>
-        <w:t xml:space="preserve"> </w:t>
+        <w:t xml:space="preserve">Figure </w:t>
       </w:r>
       <w:r>
         <w:rPr>
@@ -5956,10 +5942,10 @@
         </w:rPr>
         <w:lastRenderedPageBreak/>
         <w:drawing>
-          <wp:inline distT="0" distB="0" distL="0" distR="0">
-            <wp:extent cx="5452745" cy="4138930"/>
-            <wp:effectExtent l="0" t="0" r="0" b="0"/>
-            <wp:docPr id="9" name="Grafik 9"/>
+          <wp:inline distT="0" distB="0" distL="0" distR="0" wp14:anchorId="0E3D0D20" wp14:editId="17C8C7DF">
+            <wp:extent cx="5760720" cy="4372610"/>
+            <wp:effectExtent l="0" t="0" r="0" b="8890"/>
+            <wp:docPr id="1" name="Grafik 1"/>
             <wp:cNvGraphicFramePr>
               <a:graphicFrameLocks xmlns:a="http://schemas.openxmlformats.org/drawingml/2006/main" noChangeAspect="1"/>
             </wp:cNvGraphicFramePr>
@@ -5967,36 +5953,23 @@
               <a:graphicData uri="http://schemas.openxmlformats.org/drawingml/2006/picture">
                 <pic:pic xmlns:pic="http://schemas.openxmlformats.org/drawingml/2006/picture">
                   <pic:nvPicPr>
-                    <pic:cNvPr id="0" name="Picture 6"/>
-                    <pic:cNvPicPr>
-                      <a:picLocks noChangeAspect="1" noChangeArrowheads="1"/>
-                    </pic:cNvPicPr>
+                    <pic:cNvPr id="1" name=""/>
+                    <pic:cNvPicPr/>
                   </pic:nvPicPr>
                   <pic:blipFill>
-                    <a:blip r:embed="rId12">
-                      <a:extLst>
-                        <a:ext uri="{28A0092B-C50C-407E-A947-70E740481C1C}">
-                          <a14:useLocalDpi xmlns:a14="http://schemas.microsoft.com/office/drawing/2010/main" val="0"/>
-                        </a:ext>
-                      </a:extLst>
-                    </a:blip>
-                    <a:srcRect/>
+                    <a:blip r:embed="rId12"/>
                     <a:stretch>
                       <a:fillRect/>
                     </a:stretch>
                   </pic:blipFill>
-                  <pic:spPr bwMode="auto">
+                  <pic:spPr>
                     <a:xfrm>
                       <a:off x="0" y="0"/>
-                      <a:ext cx="5452745" cy="4138930"/>
+                      <a:ext cx="5760720" cy="4372610"/>
                     </a:xfrm>
                     <a:prstGeom prst="rect">
                       <a:avLst/>
                     </a:prstGeom>
-                    <a:noFill/>
-                    <a:ln>
-                      <a:noFill/>
-                    </a:ln>
                   </pic:spPr>
                 </pic:pic>
               </a:graphicData>
@@ -6082,7 +6055,13 @@
         <w:rPr>
           <w:lang w:val="en-US"/>
         </w:rPr>
-        <w:t>, check “Connect via proxy server” and enter the proxy server data. Your network administrator can provide the required information.</w:t>
+        <w:t xml:space="preserve">, check “Connect via proxy server” and enter the proxy server data. </w:t>
+      </w:r>
+      <w:r>
+        <w:rPr>
+          <w:lang w:val="en-US"/>
+        </w:rPr>
+        <w:t xml:space="preserve">If your JIRA server is accessed by HTTPS, your proxy server must support digest authentication. </w:t>
       </w:r>
     </w:p>
     <w:p>
@@ -6165,7 +6144,7 @@
           <w:lang w:val="en-US"/>
         </w:rPr>
       </w:pPr>
-      <w:bookmarkStart w:id="17" w:name="_Toc480144010"/>
+      <w:bookmarkStart w:id="17" w:name="_Toc481424034"/>
       <w:r>
         <w:rPr>
           <w:lang w:val="en-US"/>
@@ -6255,11 +6234,12 @@
           <w:lang w:val="en-US"/>
         </w:rPr>
       </w:pPr>
-      <w:bookmarkStart w:id="18" w:name="_Toc480144011"/>
-      <w:r>
-        <w:rPr>
-          <w:lang w:val="en-US"/>
-        </w:rPr>
+      <w:bookmarkStart w:id="18" w:name="_Toc481424035"/>
+      <w:r>
+        <w:rPr>
+          <w:lang w:val="en-US"/>
+        </w:rPr>
+        <w:lastRenderedPageBreak/>
         <w:t>Save Selected Project, Issue Type and Priority as Default</w:t>
       </w:r>
       <w:bookmarkEnd w:id="18"/>
@@ -6288,7 +6268,6 @@
           <w:noProof/>
           <w:lang w:val="en-US"/>
         </w:rPr>
-        <w:lastRenderedPageBreak/>
         <w:drawing>
           <wp:inline distT="0" distB="0" distL="0" distR="0">
             <wp:extent cx="1186815" cy="1862455"/>
@@ -6359,7 +6338,7 @@
           <w:lang w:val="en-US"/>
         </w:rPr>
       </w:pPr>
-      <w:bookmarkStart w:id="19" w:name="_Toc480144012"/>
+      <w:bookmarkStart w:id="19" w:name="_Toc481424036"/>
       <w:r>
         <w:rPr>
           <w:lang w:val="en-US"/>
@@ -6387,7 +6366,7 @@
           <w:lang w:val="en-US"/>
         </w:rPr>
       </w:pPr>
-      <w:bookmarkStart w:id="20" w:name="_Toc480144013"/>
+      <w:bookmarkStart w:id="20" w:name="_Toc481424037"/>
       <w:r>
         <w:rPr>
           <w:lang w:val="en-US"/>
@@ -6495,7 +6474,7 @@
           <w:lang w:val="en-US"/>
         </w:rPr>
       </w:pPr>
-      <w:bookmarkStart w:id="21" w:name="_Toc480144014"/>
+      <w:bookmarkStart w:id="21" w:name="_Toc481424038"/>
       <w:r>
         <w:rPr>
           <w:lang w:val="en-US"/>
@@ -6591,7 +6570,7 @@
           <w:lang w:val="en-US"/>
         </w:rPr>
       </w:pPr>
-      <w:bookmarkStart w:id="22" w:name="_Toc480144015"/>
+      <w:bookmarkStart w:id="22" w:name="_Toc481424039"/>
       <w:r>
         <w:rPr>
           <w:lang w:val="en-US"/>
@@ -6816,7 +6795,7 @@
           <w:lang w:val="en-US"/>
         </w:rPr>
       </w:pPr>
-      <w:bookmarkStart w:id="24" w:name="_Toc480144016"/>
+      <w:bookmarkStart w:id="24" w:name="_Toc481424040"/>
       <w:r>
         <w:rPr>
           <w:lang w:val="en-US"/>
@@ -6906,7 +6885,7 @@
           <w:lang w:val="en-US"/>
         </w:rPr>
       </w:pPr>
-      <w:bookmarkStart w:id="25" w:name="_Toc480144017"/>
+      <w:bookmarkStart w:id="25" w:name="_Toc481424041"/>
       <w:r>
         <w:rPr>
           <w:lang w:val="en-US"/>
@@ -7033,7 +7012,7 @@
           <w:lang w:val="en-US"/>
         </w:rPr>
       </w:pPr>
-      <w:bookmarkStart w:id="26" w:name="_Toc480144018"/>
+      <w:bookmarkStart w:id="26" w:name="_Toc481424042"/>
       <w:r>
         <w:rPr>
           <w:lang w:val="en-US"/>
@@ -7146,7 +7125,7 @@
           <w:lang w:val="en-US"/>
         </w:rPr>
       </w:pPr>
-      <w:bookmarkStart w:id="27" w:name="_Toc480144019"/>
+      <w:bookmarkStart w:id="27" w:name="_Toc481424043"/>
       <w:r>
         <w:rPr>
           <w:lang w:val="en-US"/>
@@ -7282,7 +7261,7 @@
           <w:lang w:val="en-US"/>
         </w:rPr>
       </w:pPr>
-      <w:bookmarkStart w:id="28" w:name="_Toc480144020"/>
+      <w:bookmarkStart w:id="28" w:name="_Toc481424044"/>
       <w:r>
         <w:rPr>
           <w:lang w:val="en-US"/>
@@ -7432,7 +7411,7 @@
           <w:lang w:val="en-US"/>
         </w:rPr>
       </w:pPr>
-      <w:bookmarkStart w:id="29" w:name="_Toc480144021"/>
+      <w:bookmarkStart w:id="29" w:name="_Toc481424045"/>
       <w:r>
         <w:rPr>
           <w:lang w:val="en-US"/>
@@ -7942,7 +7921,7 @@
           <w:lang w:val="en-US"/>
         </w:rPr>
       </w:pPr>
-      <w:bookmarkStart w:id="33" w:name="_Toc480144022"/>
+      <w:bookmarkStart w:id="33" w:name="_Toc481424046"/>
       <w:r>
         <w:rPr>
           <w:lang w:val="en-US"/>
@@ -8489,21 +8468,7 @@
         <w:rPr>
           <w:lang w:val="en-US"/>
         </w:rPr>
-        <w:t xml:space="preserve">, Time tracking sub-dialog for </w:t>
-      </w:r>
-      <w:proofErr w:type="spellStart"/>
-      <w:r>
-        <w:rPr>
-          <w:lang w:val="en-US"/>
-        </w:rPr>
-        <w:t>exisiting</w:t>
-      </w:r>
-      <w:proofErr w:type="spellEnd"/>
-      <w:r>
-        <w:rPr>
-          <w:lang w:val="en-US"/>
-        </w:rPr>
-        <w:t xml:space="preserve"> issue</w:t>
+        <w:t>, Time tracking sub-dialog for exisiting issue</w:t>
       </w:r>
     </w:p>
     <w:p>
@@ -8548,7 +8513,7 @@
           <w:lang w:val="en-US"/>
         </w:rPr>
       </w:pPr>
-      <w:bookmarkStart w:id="37" w:name="_Toc480144023"/>
+      <w:bookmarkStart w:id="37" w:name="_Toc481424047"/>
       <w:r>
         <w:rPr>
           <w:lang w:val="en-US"/>
@@ -8682,7 +8647,7 @@
           <w:lang w:val="en-US"/>
         </w:rPr>
       </w:pPr>
-      <w:bookmarkStart w:id="38" w:name="_Toc480144024"/>
+      <w:bookmarkStart w:id="38" w:name="_Toc481424048"/>
       <w:r>
         <w:rPr>
           <w:lang w:val="en-US"/>
@@ -8718,7 +8683,7 @@
           <w:lang w:val="en-US"/>
         </w:rPr>
       </w:pPr>
-      <w:bookmarkStart w:id="39" w:name="_Toc480144025"/>
+      <w:bookmarkStart w:id="39" w:name="_Toc481424049"/>
       <w:r>
         <w:rPr>
           <w:lang w:val="en-US"/>
@@ -8832,7 +8797,25 @@
         <w:rPr>
           <w:lang w:val="en-US"/>
         </w:rPr>
-        <w:t xml:space="preserve"> shows the list of attachments for an example mail whereby the field “Attach mail as” is set to “RTF”. </w:t>
+        <w:t xml:space="preserve"> shows the list of attachments for a</w:t>
+      </w:r>
+      <w:r>
+        <w:rPr>
+          <w:lang w:val="en-US"/>
+        </w:rPr>
+        <w:t xml:space="preserve"> </w:t>
+      </w:r>
+      <w:r>
+        <w:rPr>
+          <w:lang w:val="en-US"/>
+        </w:rPr>
+        <w:t>mail</w:t>
+      </w:r>
+      <w:r>
+        <w:rPr>
+          <w:lang w:val="en-US"/>
+        </w:rPr>
+        <w:t xml:space="preserve"> example whereby the field “Attach mail as” is set to “RTF”. </w:t>
       </w:r>
     </w:p>
     <w:p>
@@ -8846,9 +8829,9 @@
         </w:rPr>
         <w:drawing>
           <wp:inline distT="0" distB="0" distL="0" distR="0">
-            <wp:extent cx="5587365" cy="1668145"/>
-            <wp:effectExtent l="0" t="0" r="0" b="8255"/>
-            <wp:docPr id="20" name="Grafik 20"/>
+            <wp:extent cx="5708650" cy="2484120"/>
+            <wp:effectExtent l="0" t="0" r="6350" b="0"/>
+            <wp:docPr id="35" name="Grafik 35"/>
             <wp:cNvGraphicFramePr>
               <a:graphicFrameLocks xmlns:a="http://schemas.openxmlformats.org/drawingml/2006/main" noChangeAspect="1"/>
             </wp:cNvGraphicFramePr>
@@ -8856,7 +8839,7 @@
               <a:graphicData uri="http://schemas.openxmlformats.org/drawingml/2006/picture">
                 <pic:pic xmlns:pic="http://schemas.openxmlformats.org/drawingml/2006/picture">
                   <pic:nvPicPr>
-                    <pic:cNvPr id="0" name="Picture 3"/>
+                    <pic:cNvPr id="0" name="Picture 4"/>
                     <pic:cNvPicPr>
                       <a:picLocks noChangeAspect="1" noChangeArrowheads="1"/>
                     </pic:cNvPicPr>
@@ -8877,7 +8860,7 @@
                   <pic:spPr bwMode="auto">
                     <a:xfrm>
                       <a:off x="0" y="0"/>
-                      <a:ext cx="5587365" cy="1668145"/>
+                      <a:ext cx="5708650" cy="2484120"/>
                     </a:xfrm>
                     <a:prstGeom prst="rect">
                       <a:avLst/>
@@ -9281,7 +9264,7 @@
         </w:rPr>
       </w:pPr>
       <w:bookmarkStart w:id="41" w:name="_Ref479533474"/>
-      <w:bookmarkStart w:id="42" w:name="_Toc480144026"/>
+      <w:bookmarkStart w:id="42" w:name="_Toc481424050"/>
       <w:r>
         <w:rPr>
           <w:lang w:val="en-US"/>
@@ -9540,7 +9523,7 @@
         </w:rPr>
       </w:pPr>
       <w:bookmarkStart w:id="43" w:name="_Ref479535398"/>
-      <w:bookmarkStart w:id="44" w:name="_Toc480144027"/>
+      <w:bookmarkStart w:id="44" w:name="_Toc481424051"/>
       <w:r>
         <w:rPr>
           <w:lang w:val="en-US"/>
@@ -9601,7 +9584,121 @@
         <w:rPr>
           <w:lang w:val="en-US"/>
         </w:rPr>
-        <w:t>) click button “Export”. If the list has no selection, all attachments are exported. Otherwise, the selected items are exported.</w:t>
+        <w:t>) click button “Export”</w:t>
+      </w:r>
+      <w:r>
+        <w:rPr>
+          <w:lang w:val="en-US"/>
+        </w:rPr>
+        <w:t xml:space="preserve">, see </w:t>
+      </w:r>
+      <w:r>
+        <w:rPr>
+          <w:lang w:val="en-US"/>
+        </w:rPr>
+        <w:fldChar w:fldCharType="begin"/>
+      </w:r>
+      <w:r>
+        <w:rPr>
+          <w:lang w:val="en-US"/>
+        </w:rPr>
+        <w:instrText xml:space="preserve"> REF _Ref481318469 \h </w:instrText>
+      </w:r>
+      <w:r>
+        <w:rPr>
+          <w:lang w:val="en-US"/>
+        </w:rPr>
+      </w:r>
+      <w:r>
+        <w:rPr>
+          <w:lang w:val="en-US"/>
+        </w:rPr>
+        <w:fldChar w:fldCharType="separate"/>
+      </w:r>
+      <w:r>
+        <w:rPr>
+          <w:lang w:val="en-US"/>
+        </w:rPr>
+        <w:t xml:space="preserve">Figure </w:t>
+      </w:r>
+      <w:r>
+        <w:rPr>
+          <w:noProof/>
+          <w:lang w:val="en-US"/>
+        </w:rPr>
+        <w:t>13</w:t>
+      </w:r>
+      <w:r>
+        <w:rPr>
+          <w:lang w:val="en-US"/>
+        </w:rPr>
+        <w:t xml:space="preserve"> Export attachments and start Command window</w:t>
+      </w:r>
+      <w:r>
+        <w:rPr>
+          <w:lang w:val="en-US"/>
+        </w:rPr>
+        <w:fldChar w:fldCharType="end"/>
+      </w:r>
+      <w:r>
+        <w:rPr>
+          <w:lang w:val="en-US"/>
+        </w:rPr>
+        <w:t>. If the list has no selection, all attachments are exported. Otherwise, the selected items are exported.</w:t>
+      </w:r>
+    </w:p>
+    <w:p>
+      <w:pPr>
+        <w:rPr>
+          <w:lang w:val="en-US"/>
+        </w:rPr>
+      </w:pPr>
+      <w:r>
+        <w:rPr>
+          <w:lang w:val="en-US"/>
+        </w:rPr>
+        <w:t xml:space="preserve">Following the export, Windows explorer is opened at the export directory. Another program, e.g. the command window, can be specified in the configuration (see </w:t>
+      </w:r>
+      <w:r>
+        <w:rPr>
+          <w:lang w:val="en-US"/>
+        </w:rPr>
+        <w:fldChar w:fldCharType="begin"/>
+      </w:r>
+      <w:r>
+        <w:rPr>
+          <w:lang w:val="en-US"/>
+        </w:rPr>
+        <w:instrText xml:space="preserve"> REF _Ref479530799 \r \h </w:instrText>
+      </w:r>
+      <w:r>
+        <w:rPr>
+          <w:lang w:val="en-US"/>
+        </w:rPr>
+      </w:r>
+      <w:r>
+        <w:rPr>
+          <w:lang w:val="en-US"/>
+        </w:rPr>
+        <w:fldChar w:fldCharType="separate"/>
+      </w:r>
+      <w:r>
+        <w:rPr>
+          <w:lang w:val="en-US"/>
+        </w:rPr>
+        <w:t>12.3</w:t>
+      </w:r>
+      <w:r>
+        <w:rPr>
+          <w:lang w:val="en-US"/>
+        </w:rPr>
+        <w:fldChar w:fldCharType="end"/>
+      </w:r>
+      <w:r>
+        <w:rPr>
+          <w:lang w:val="en-US"/>
+        </w:rPr>
+        <w:t xml:space="preserve">). </w:t>
       </w:r>
     </w:p>
     <w:p>
@@ -9692,19 +9789,167 @@
     </w:p>
     <w:p>
       <w:pPr>
+        <w:rPr>
+          <w:lang w:val="en-US"/>
+        </w:rPr>
+      </w:pPr>
+      <w:r>
+        <w:rPr>
+          <w:lang w:val="en-US"/>
+        </w:rPr>
+        <w:t xml:space="preserve">The destination directory for export is a sub-directory of the configured export directory. For existing issues, the sub-directory name is the issue ID. Attachments of new issues are exported into a sub-directory that is built by the project key plus </w:t>
+      </w:r>
+      <w:r>
+        <w:rPr>
+          <w:lang w:val="en-US"/>
+        </w:rPr>
+        <w:t xml:space="preserve">a </w:t>
+      </w:r>
+      <w:r>
+        <w:rPr>
+          <w:lang w:val="en-US"/>
+        </w:rPr>
+        <w:t xml:space="preserve">timestamp. </w:t>
+      </w:r>
+    </w:p>
+    <w:p>
+      <w:pPr>
+        <w:rPr>
+          <w:lang w:val="en-US"/>
+        </w:rPr>
+      </w:pPr>
+      <w:r>
+        <w:rPr>
+          <w:lang w:val="en-US"/>
+        </w:rPr>
+        <w:t xml:space="preserve">Only those attachments are exported that do not already exist in the destination. They are not deleted automatically. </w:t>
+      </w:r>
+    </w:p>
+    <w:p>
+      <w:pPr>
+        <w:keepNext/>
+      </w:pPr>
+      <w:r>
+        <w:rPr>
+          <w:noProof/>
+          <w:lang w:val="en-US"/>
+        </w:rPr>
+        <w:lastRenderedPageBreak/>
+        <w:drawing>
+          <wp:inline distT="0" distB="0" distL="0" distR="0">
+            <wp:extent cx="5761355" cy="3557270"/>
+            <wp:effectExtent l="0" t="0" r="0" b="5080"/>
+            <wp:docPr id="36" name="Grafik 36"/>
+            <wp:cNvGraphicFramePr>
+              <a:graphicFrameLocks xmlns:a="http://schemas.openxmlformats.org/drawingml/2006/main" noChangeAspect="1"/>
+            </wp:cNvGraphicFramePr>
+            <a:graphic xmlns:a="http://schemas.openxmlformats.org/drawingml/2006/main">
+              <a:graphicData uri="http://schemas.openxmlformats.org/drawingml/2006/picture">
+                <pic:pic xmlns:pic="http://schemas.openxmlformats.org/drawingml/2006/picture">
+                  <pic:nvPicPr>
+                    <pic:cNvPr id="0" name="Picture 5"/>
+                    <pic:cNvPicPr>
+                      <a:picLocks noChangeAspect="1" noChangeArrowheads="1"/>
+                    </pic:cNvPicPr>
+                  </pic:nvPicPr>
+                  <pic:blipFill>
+                    <a:blip r:embed="rId32" cstate="print">
+                      <a:extLst>
+                        <a:ext uri="{28A0092B-C50C-407E-A947-70E740481C1C}">
+                          <a14:useLocalDpi xmlns:a14="http://schemas.microsoft.com/office/drawing/2010/main" val="0"/>
+                        </a:ext>
+                      </a:extLst>
+                    </a:blip>
+                    <a:srcRect/>
+                    <a:stretch>
+                      <a:fillRect/>
+                    </a:stretch>
+                  </pic:blipFill>
+                  <pic:spPr bwMode="auto">
+                    <a:xfrm>
+                      <a:off x="0" y="0"/>
+                      <a:ext cx="5761355" cy="3557270"/>
+                    </a:xfrm>
+                    <a:prstGeom prst="rect">
+                      <a:avLst/>
+                    </a:prstGeom>
+                    <a:noFill/>
+                    <a:ln>
+                      <a:noFill/>
+                    </a:ln>
+                  </pic:spPr>
+                </pic:pic>
+              </a:graphicData>
+            </a:graphic>
+          </wp:inline>
+        </w:drawing>
+      </w:r>
+    </w:p>
+    <w:p>
+      <w:pPr>
+        <w:pStyle w:val="Beschriftung"/>
+        <w:rPr>
+          <w:lang w:val="en-US"/>
+        </w:rPr>
+      </w:pPr>
+      <w:bookmarkStart w:id="45" w:name="_Ref481318469"/>
+      <w:r>
+        <w:rPr>
+          <w:lang w:val="en-US"/>
+        </w:rPr>
+        <w:t xml:space="preserve">Figure </w:t>
+      </w:r>
+      <w:r>
+        <w:fldChar w:fldCharType="begin"/>
+      </w:r>
+      <w:r>
+        <w:rPr>
+          <w:lang w:val="en-US"/>
+        </w:rPr>
+        <w:instrText xml:space="preserve"> SEQ Figure \* ARABIC </w:instrText>
+      </w:r>
+      <w:r>
+        <w:fldChar w:fldCharType="separate"/>
+      </w:r>
+      <w:r>
+        <w:rPr>
+          <w:noProof/>
+          <w:lang w:val="en-US"/>
+        </w:rPr>
+        <w:t>13</w:t>
+      </w:r>
+      <w:r>
+        <w:fldChar w:fldCharType="end"/>
+      </w:r>
+      <w:r>
+        <w:rPr>
+          <w:lang w:val="en-US"/>
+        </w:rPr>
+        <w:t xml:space="preserve"> Export attachments and start Command window</w:t>
+      </w:r>
+      <w:bookmarkEnd w:id="45"/>
+      <w:r>
+        <w:rPr>
+          <w:lang w:val="en-US"/>
+        </w:rPr>
+        <w:t xml:space="preserve"> </w:t>
+      </w:r>
+    </w:p>
+    <w:p>
+      <w:pPr>
         <w:pStyle w:val="berschrift1"/>
         <w:rPr>
           <w:lang w:val="en-US"/>
         </w:rPr>
       </w:pPr>
-      <w:bookmarkStart w:id="45" w:name="_Toc480144028"/>
+      <w:bookmarkStart w:id="46" w:name="_Toc481424052"/>
       <w:r>
         <w:rPr>
           <w:lang w:val="en-US"/>
         </w:rPr>
         <w:t>Configuration</w:t>
       </w:r>
-      <w:bookmarkEnd w:id="45"/>
+      <w:bookmarkEnd w:id="46"/>
     </w:p>
     <w:p>
       <w:pPr>
@@ -9748,7 +9993,7 @@
                     </pic:cNvPicPr>
                   </pic:nvPicPr>
                   <pic:blipFill>
-                    <a:blip r:embed="rId32">
+                    <a:blip r:embed="rId33">
                       <a:extLst>
                         <a:ext uri="{28A0092B-C50C-407E-A947-70E740481C1C}">
                           <a14:useLocalDpi xmlns:a14="http://schemas.microsoft.com/office/drawing/2010/main" val="0"/>
@@ -9787,42 +10032,42 @@
           <w:lang w:val="en-US"/>
         </w:rPr>
       </w:pPr>
-      <w:bookmarkStart w:id="46" w:name="_Ref479417445"/>
-      <w:bookmarkStart w:id="47" w:name="_Toc480144029"/>
-      <w:r>
-        <w:rPr>
+      <w:bookmarkStart w:id="47" w:name="_Ref479417445"/>
+      <w:bookmarkStart w:id="48" w:name="_Toc481424053"/>
+      <w:r>
+        <w:rPr>
+          <w:lang w:val="en-US"/>
+        </w:rPr>
+        <w:t>Configure How to Process Mail Properties</w:t>
+      </w:r>
+      <w:bookmarkEnd w:id="47"/>
+      <w:bookmarkEnd w:id="48"/>
+    </w:p>
+    <w:p>
+      <w:pPr>
+        <w:rPr>
+          <w:lang w:val="en-US"/>
+        </w:rPr>
+      </w:pPr>
+      <w:r>
+        <w:rPr>
+          <w:lang w:val="en-US"/>
+        </w:rPr>
+        <w:t>The first tab “Mail to Issue” of the configuration dialog allows to define, how mail properties are evaluated.</w:t>
+      </w:r>
+    </w:p>
+    <w:p>
+      <w:pPr>
+        <w:rPr>
+          <w:lang w:val="en-US"/>
+        </w:rPr>
+      </w:pPr>
+      <w:r>
+        <w:rPr>
+          <w:noProof/>
           <w:lang w:val="en-US"/>
         </w:rPr>
         <w:lastRenderedPageBreak/>
-        <w:t>Configure How to Process Mail Properties</w:t>
-      </w:r>
-      <w:bookmarkEnd w:id="46"/>
-      <w:bookmarkEnd w:id="47"/>
-    </w:p>
-    <w:p>
-      <w:pPr>
-        <w:rPr>
-          <w:lang w:val="en-US"/>
-        </w:rPr>
-      </w:pPr>
-      <w:r>
-        <w:rPr>
-          <w:lang w:val="en-US"/>
-        </w:rPr>
-        <w:t>The first tab “Mail to Issue” of the configuration dialog allows to define, how mail properties are evaluated.</w:t>
-      </w:r>
-    </w:p>
-    <w:p>
-      <w:pPr>
-        <w:rPr>
-          <w:lang w:val="en-US"/>
-        </w:rPr>
-      </w:pPr>
-      <w:r>
-        <w:rPr>
-          <w:noProof/>
-          <w:lang w:val="en-US"/>
-        </w:rPr>
         <w:drawing>
           <wp:inline distT="0" distB="0" distL="0" distR="0" wp14:anchorId="37F4D76B" wp14:editId="46F8F83E">
             <wp:extent cx="5758815" cy="3269615"/>
@@ -9841,7 +10086,7 @@
                     </pic:cNvPicPr>
                   </pic:nvPicPr>
                   <pic:blipFill>
-                    <a:blip r:embed="rId33">
+                    <a:blip r:embed="rId34">
                       <a:extLst>
                         <a:ext uri="{28A0092B-C50C-407E-A947-70E740481C1C}">
                           <a14:useLocalDpi xmlns:a14="http://schemas.microsoft.com/office/drawing/2010/main" val="0"/>
@@ -10046,7 +10291,6 @@
         <w:rPr>
           <w:lang w:val="en-US"/>
         </w:rPr>
-        <w:lastRenderedPageBreak/>
         <w:t>Plain Text: Add the mail body as a plain text file. The mail attachments are added separately to the issue.</w:t>
       </w:r>
     </w:p>
@@ -10092,6 +10336,7 @@
           <w:b/>
           <w:lang w:val="en-US"/>
         </w:rPr>
+        <w:lastRenderedPageBreak/>
         <w:t>Automatic reply to</w:t>
       </w:r>
     </w:p>
@@ -10150,7 +10395,7 @@
                     </pic:cNvPicPr>
                   </pic:nvPicPr>
                   <pic:blipFill>
-                    <a:blip r:embed="rId34">
+                    <a:blip r:embed="rId35">
                       <a:extLst>
                         <a:ext uri="{28A0092B-C50C-407E-A947-70E740481C1C}">
                           <a14:useLocalDpi xmlns:a14="http://schemas.microsoft.com/office/drawing/2010/main" val="0"/>
@@ -10248,16 +10493,16 @@
           <w:lang w:val="en-US"/>
         </w:rPr>
       </w:pPr>
-      <w:bookmarkStart w:id="48" w:name="_Ref479533303"/>
-      <w:bookmarkStart w:id="49" w:name="_Toc480144030"/>
+      <w:bookmarkStart w:id="49" w:name="_Ref479533303"/>
+      <w:bookmarkStart w:id="50" w:name="_Toc481424054"/>
       <w:r>
         <w:rPr>
           <w:lang w:val="en-US"/>
         </w:rPr>
         <w:t>Manage Mail Attachments to Ignore</w:t>
       </w:r>
-      <w:bookmarkEnd w:id="48"/>
       <w:bookmarkEnd w:id="49"/>
+      <w:bookmarkEnd w:id="50"/>
     </w:p>
     <w:p>
       <w:pPr>
@@ -10283,7 +10528,6 @@
           <w:noProof/>
           <w:lang w:val="en-US"/>
         </w:rPr>
-        <w:lastRenderedPageBreak/>
         <w:drawing>
           <wp:inline distT="0" distB="0" distL="0" distR="0" wp14:anchorId="737F815A" wp14:editId="7D924058">
             <wp:extent cx="5747385" cy="3265805"/>
@@ -10302,7 +10546,7 @@
                     </pic:cNvPicPr>
                   </pic:nvPicPr>
                   <pic:blipFill>
-                    <a:blip r:embed="rId35">
+                    <a:blip r:embed="rId36">
                       <a:extLst>
                         <a:ext uri="{28A0092B-C50C-407E-A947-70E740481C1C}">
                           <a14:useLocalDpi xmlns:a14="http://schemas.microsoft.com/office/drawing/2010/main" val="0"/>
@@ -10344,6 +10588,7 @@
         <w:rPr>
           <w:lang w:val="en-US"/>
         </w:rPr>
+        <w:lastRenderedPageBreak/>
         <w:t>Files are added to the blacklist in the issue pane on tab “ATTACHMENTS”: right-click on an entry and select “Add to blacklist…”.</w:t>
       </w:r>
     </w:p>
@@ -10373,16 +10618,16 @@
         </w:rPr>
         <w:t xml:space="preserve"> </w:t>
       </w:r>
-      <w:bookmarkStart w:id="50" w:name="_Ref479530799"/>
-      <w:bookmarkStart w:id="51" w:name="_Toc480144031"/>
+      <w:bookmarkStart w:id="51" w:name="_Ref479530799"/>
+      <w:bookmarkStart w:id="52" w:name="_Toc481424055"/>
       <w:r>
         <w:rPr>
           <w:lang w:val="en-US"/>
         </w:rPr>
         <w:t>Configure Export of Issue Attachments</w:t>
       </w:r>
-      <w:bookmarkEnd w:id="50"/>
       <w:bookmarkEnd w:id="51"/>
+      <w:bookmarkEnd w:id="52"/>
     </w:p>
     <w:p>
       <w:pPr>
@@ -10452,7 +10697,7 @@
                     </pic:cNvPicPr>
                   </pic:nvPicPr>
                   <pic:blipFill>
-                    <a:blip r:embed="rId36">
+                    <a:blip r:embed="rId37">
                       <a:extLst>
                         <a:ext uri="{28A0092B-C50C-407E-A947-70E740481C1C}">
                           <a14:useLocalDpi xmlns:a14="http://schemas.microsoft.com/office/drawing/2010/main" val="0"/>
@@ -10496,93 +10741,93 @@
           <w:b/>
           <w:lang w:val="en-US"/>
         </w:rPr>
+        <w:t>Export Directory for Attachments</w:t>
+      </w:r>
+    </w:p>
+    <w:p>
+      <w:pPr>
+        <w:rPr>
+          <w:lang w:val="en-US"/>
+        </w:rPr>
+      </w:pPr>
+      <w:r>
+        <w:rPr>
+          <w:lang w:val="en-US"/>
+        </w:rPr>
+        <w:t xml:space="preserve">Button “Export” exports all selected attachments into a sub-directory of this one. The sub-directory is the named as the issue ID, if an existing issue is loaded in the issue pane. For a new issue, the sub-directory is named as: project key plus “-NEW_” plus timestamp. </w:t>
+      </w:r>
+    </w:p>
+    <w:p>
+      <w:pPr>
+        <w:rPr>
+          <w:b/>
+          <w:lang w:val="en-US"/>
+        </w:rPr>
+      </w:pPr>
+      <w:r>
+        <w:rPr>
+          <w:b/>
+          <w:lang w:val="en-US"/>
+        </w:rPr>
+        <w:t>Open export</w:t>
+      </w:r>
+    </w:p>
+    <w:p>
+      <w:pPr>
+        <w:rPr>
+          <w:lang w:val="en-US"/>
+        </w:rPr>
+      </w:pPr>
+      <w:r>
+        <w:rPr>
+          <w:lang w:val="en-US"/>
+        </w:rPr>
+        <w:t xml:space="preserve">A command line to start a program that opens the exported directory. </w:t>
+      </w:r>
+    </w:p>
+    <w:p>
+      <w:pPr>
+        <w:pStyle w:val="berschrift2"/>
+        <w:rPr>
+          <w:lang w:val="en-US"/>
+        </w:rPr>
+      </w:pPr>
+      <w:bookmarkStart w:id="53" w:name="_Ref479024684"/>
+      <w:bookmarkStart w:id="54" w:name="_Toc481424056"/>
+      <w:r>
+        <w:rPr>
+          <w:lang w:val="en-US"/>
+        </w:rPr>
+        <w:t>Logging</w:t>
+      </w:r>
+      <w:bookmarkEnd w:id="53"/>
+      <w:bookmarkEnd w:id="54"/>
+    </w:p>
+    <w:p>
+      <w:pPr>
+        <w:rPr>
+          <w:lang w:val="en-US"/>
+        </w:rPr>
+      </w:pPr>
+      <w:r>
+        <w:rPr>
+          <w:lang w:val="en-US"/>
+        </w:rPr>
+        <w:t>A log file with information about the executed operations and how the program state changes thereby is written into the user’s temporary directory by default. This file can be very helpful to find the reason for a misbehavior.</w:t>
+      </w:r>
+    </w:p>
+    <w:p>
+      <w:pPr>
+        <w:rPr>
+          <w:lang w:val="en-US"/>
+        </w:rPr>
+      </w:pPr>
+      <w:r>
+        <w:rPr>
+          <w:noProof/>
+          <w:lang w:val="en-US"/>
+        </w:rPr>
         <w:lastRenderedPageBreak/>
-        <w:t>Export Directory for Attachments</w:t>
-      </w:r>
-    </w:p>
-    <w:p>
-      <w:pPr>
-        <w:rPr>
-          <w:lang w:val="en-US"/>
-        </w:rPr>
-      </w:pPr>
-      <w:r>
-        <w:rPr>
-          <w:lang w:val="en-US"/>
-        </w:rPr>
-        <w:t xml:space="preserve">Button “Export” exports all selected attachments into a sub-directory of this one. The sub-directory is the named as the issue ID, if an existing issue is loaded in the issue pane. For a new issue, the sub-directory is named as: project key plus “-NEW_” plus timestamp. </w:t>
-      </w:r>
-    </w:p>
-    <w:p>
-      <w:pPr>
-        <w:rPr>
-          <w:b/>
-          <w:lang w:val="en-US"/>
-        </w:rPr>
-      </w:pPr>
-      <w:r>
-        <w:rPr>
-          <w:b/>
-          <w:lang w:val="en-US"/>
-        </w:rPr>
-        <w:t>Open export</w:t>
-      </w:r>
-    </w:p>
-    <w:p>
-      <w:pPr>
-        <w:rPr>
-          <w:lang w:val="en-US"/>
-        </w:rPr>
-      </w:pPr>
-      <w:r>
-        <w:rPr>
-          <w:lang w:val="en-US"/>
-        </w:rPr>
-        <w:t xml:space="preserve">A command line to start a program that opens the exported directory. </w:t>
-      </w:r>
-    </w:p>
-    <w:p>
-      <w:pPr>
-        <w:pStyle w:val="berschrift2"/>
-        <w:rPr>
-          <w:lang w:val="en-US"/>
-        </w:rPr>
-      </w:pPr>
-      <w:bookmarkStart w:id="52" w:name="_Ref479024684"/>
-      <w:bookmarkStart w:id="53" w:name="_Toc480144032"/>
-      <w:r>
-        <w:rPr>
-          <w:lang w:val="en-US"/>
-        </w:rPr>
-        <w:t>Logging</w:t>
-      </w:r>
-      <w:bookmarkEnd w:id="52"/>
-      <w:bookmarkEnd w:id="53"/>
-    </w:p>
-    <w:p>
-      <w:pPr>
-        <w:rPr>
-          <w:lang w:val="en-US"/>
-        </w:rPr>
-      </w:pPr>
-      <w:r>
-        <w:rPr>
-          <w:lang w:val="en-US"/>
-        </w:rPr>
-        <w:t>A log file with information about the executed operations and how the program state changes thereby is written into the user’s temporary directory by default. This file can be very helpful to find the reason for a misbehavior.</w:t>
-      </w:r>
-    </w:p>
-    <w:p>
-      <w:pPr>
-        <w:rPr>
-          <w:lang w:val="en-US"/>
-        </w:rPr>
-      </w:pPr>
-      <w:r>
-        <w:rPr>
-          <w:noProof/>
-          <w:lang w:val="en-US"/>
-        </w:rPr>
         <w:drawing>
           <wp:inline distT="0" distB="0" distL="0" distR="0" wp14:anchorId="78BF8BAC" wp14:editId="675E46CF">
             <wp:extent cx="5760720" cy="3271520"/>
@@ -10599,7 +10844,7 @@
                     <pic:cNvPicPr/>
                   </pic:nvPicPr>
                   <pic:blipFill>
-                    <a:blip r:embed="rId37"/>
+                    <a:blip r:embed="rId38"/>
                     <a:stretch>
                       <a:fillRect/>
                     </a:stretch>
@@ -10683,14 +10928,14 @@
           <w:lang w:val="en-US"/>
         </w:rPr>
       </w:pPr>
-      <w:bookmarkStart w:id="54" w:name="_Toc480144033"/>
+      <w:bookmarkStart w:id="55" w:name="_Toc481424057"/>
       <w:r>
         <w:rPr>
           <w:lang w:val="en-US"/>
         </w:rPr>
         <w:t>Appendix</w:t>
       </w:r>
-      <w:bookmarkEnd w:id="54"/>
+      <w:bookmarkEnd w:id="55"/>
     </w:p>
     <w:p>
       <w:pPr>
@@ -10699,14 +10944,14 @@
           <w:lang w:val="en-US"/>
         </w:rPr>
       </w:pPr>
-      <w:bookmarkStart w:id="55" w:name="_Toc480144034"/>
+      <w:bookmarkStart w:id="56" w:name="_Toc481424058"/>
       <w:r>
         <w:rPr>
           <w:lang w:val="en-US"/>
         </w:rPr>
         <w:t>Configuration Files</w:t>
       </w:r>
-      <w:bookmarkEnd w:id="55"/>
+      <w:bookmarkEnd w:id="56"/>
     </w:p>
     <w:p>
       <w:pPr>
@@ -10733,27 +10978,13 @@
         <w:rPr>
           <w:lang w:val="en-US"/>
         </w:rPr>
-        <w:t>:\Users\Wolfgang\</w:t>
-      </w:r>
-      <w:proofErr w:type="spellStart"/>
-      <w:r>
-        <w:rPr>
-          <w:lang w:val="en-US"/>
-        </w:rPr>
-        <w:t>AppD</w:t>
-      </w:r>
-      <w:r>
-        <w:rPr>
-          <w:lang w:val="en-US"/>
-        </w:rPr>
-        <w:t>ata</w:t>
-      </w:r>
-      <w:proofErr w:type="spellEnd"/>
-      <w:r>
-        <w:rPr>
-          <w:lang w:val="en-US"/>
-        </w:rPr>
-        <w:t>\Roaming\WILUTIONS\</w:t>
+        <w:t>:\Users\Wolfgang\AppD</w:t>
+      </w:r>
+      <w:r>
+        <w:rPr>
+          <w:lang w:val="en-US"/>
+        </w:rPr>
+        <w:t>ata\Roaming\WILUTIONS\</w:t>
       </w:r>
       <w:r>
         <w:rPr>
@@ -10839,7 +11070,6 @@
           <w:noProof/>
           <w:lang w:val="en-US"/>
         </w:rPr>
-        <w:lastRenderedPageBreak/>
         <w:drawing>
           <wp:inline distT="0" distB="0" distL="0" distR="0">
             <wp:extent cx="4075430" cy="1944370"/>
@@ -10858,7 +11088,7 @@
                     </pic:cNvPicPr>
                   </pic:nvPicPr>
                   <pic:blipFill>
-                    <a:blip r:embed="rId38">
+                    <a:blip r:embed="rId39">
                       <a:extLst>
                         <a:ext uri="{28A0092B-C50C-407E-A947-70E740481C1C}">
                           <a14:useLocalDpi xmlns:a14="http://schemas.microsoft.com/office/drawing/2010/main" val="0"/>
@@ -10897,54 +11127,27 @@
           <w:lang w:val="en-US"/>
         </w:rPr>
       </w:pPr>
-      <w:bookmarkStart w:id="56" w:name="_Toc480144035"/>
-      <w:r>
-        <w:rPr>
-          <w:lang w:val="en-US"/>
-        </w:rPr>
-        <w:t>Configuration File “</w:t>
-      </w:r>
-      <w:proofErr w:type="spellStart"/>
-      <w:r>
-        <w:rPr>
-          <w:lang w:val="en-US"/>
-        </w:rPr>
-        <w:t>user.json</w:t>
-      </w:r>
-      <w:proofErr w:type="spellEnd"/>
-      <w:r>
-        <w:rPr>
-          <w:lang w:val="en-US"/>
-        </w:rPr>
-        <w:t>”</w:t>
-      </w:r>
-      <w:bookmarkEnd w:id="56"/>
-    </w:p>
-    <w:p>
-      <w:pPr>
-        <w:rPr>
-          <w:lang w:val="en-US"/>
-        </w:rPr>
-      </w:pPr>
-      <w:r>
-        <w:rPr>
-          <w:lang w:val="en-US"/>
-        </w:rPr>
-        <w:t xml:space="preserve">All configuration values are stored in the file </w:t>
-      </w:r>
-      <w:proofErr w:type="spellStart"/>
-      <w:r>
-        <w:rPr>
-          <w:lang w:val="en-US"/>
-        </w:rPr>
-        <w:t>user.json</w:t>
-      </w:r>
-      <w:proofErr w:type="spellEnd"/>
-      <w:r>
-        <w:rPr>
-          <w:lang w:val="en-US"/>
-        </w:rPr>
-        <w:t xml:space="preserve">. Rarely used values can only be edited directly in this file. </w:t>
+      <w:bookmarkStart w:id="57" w:name="_Toc481424059"/>
+      <w:r>
+        <w:rPr>
+          <w:lang w:val="en-US"/>
+        </w:rPr>
+        <w:lastRenderedPageBreak/>
+        <w:t>Configuration File “user.json”</w:t>
+      </w:r>
+      <w:bookmarkEnd w:id="57"/>
+    </w:p>
+    <w:p>
+      <w:pPr>
+        <w:rPr>
+          <w:lang w:val="en-US"/>
+        </w:rPr>
+      </w:pPr>
+      <w:r>
+        <w:rPr>
+          <w:lang w:val="en-US"/>
+        </w:rPr>
+        <w:t xml:space="preserve">All configuration values are stored in the file user.json. Rarely used values can only be edited directly in this file. </w:t>
       </w:r>
     </w:p>
     <w:p>
@@ -11012,21 +11215,7 @@
         <w:rPr>
           <w:lang w:val="en-US"/>
         </w:rPr>
-        <w:t>“</w:t>
-      </w:r>
-      <w:proofErr w:type="spellStart"/>
-      <w:r>
-        <w:rPr>
-          <w:lang w:val="en-US"/>
-        </w:rPr>
-        <w:t>user.json</w:t>
-      </w:r>
-      <w:proofErr w:type="spellEnd"/>
-      <w:r>
-        <w:rPr>
-          <w:lang w:val="en-US"/>
-        </w:rPr>
-        <w:t>” is stored in the user’s private area. However, be careful by copying this file on a storage location that is accessible for others.</w:t>
+        <w:t>“user.json” is stored in the user’s private area. However, be careful by copying this file on a storage location that is accessible for others.</w:t>
       </w:r>
     </w:p>
     <w:p>
@@ -11036,28 +11225,14 @@
           <w:lang w:val="en-US"/>
         </w:rPr>
       </w:pPr>
-      <w:bookmarkStart w:id="57" w:name="_Toc480144036"/>
-      <w:r>
-        <w:rPr>
-          <w:lang w:val="en-US"/>
-        </w:rPr>
-        <w:t>Configuration File “</w:t>
-      </w:r>
-      <w:proofErr w:type="spellStart"/>
-      <w:r>
-        <w:rPr>
-          <w:lang w:val="en-US"/>
-        </w:rPr>
-        <w:t>application.json.templ</w:t>
-      </w:r>
-      <w:proofErr w:type="spellEnd"/>
-      <w:r>
-        <w:rPr>
-          <w:lang w:val="en-US"/>
-        </w:rPr>
-        <w:t>”</w:t>
-      </w:r>
-      <w:bookmarkEnd w:id="57"/>
+      <w:bookmarkStart w:id="58" w:name="_Toc481424060"/>
+      <w:r>
+        <w:rPr>
+          <w:lang w:val="en-US"/>
+        </w:rPr>
+        <w:t>Configuration File “application.json.templ”</w:t>
+      </w:r>
+      <w:bookmarkEnd w:id="58"/>
     </w:p>
     <w:p>
       <w:pPr>
@@ -11075,68 +11250,26 @@
         <w:rPr>
           <w:lang w:val="en-US"/>
         </w:rPr>
-        <w:t>are saved into the file “</w:t>
-      </w:r>
-      <w:proofErr w:type="spellStart"/>
-      <w:r>
-        <w:rPr>
-          <w:lang w:val="en-US"/>
-        </w:rPr>
-        <w:t>application.json.templ</w:t>
-      </w:r>
-      <w:proofErr w:type="spellEnd"/>
-      <w:r>
-        <w:rPr>
-          <w:lang w:val="en-US"/>
-        </w:rPr>
-        <w:t>”. This file can be used to share configuration options with other users.</w:t>
-      </w:r>
-      <w:r>
-        <w:rPr>
-          <w:lang w:val="en-US"/>
-        </w:rPr>
-        <w:t xml:space="preserve"> Therefore, it has to be renamed as “</w:t>
-      </w:r>
-      <w:proofErr w:type="spellStart"/>
-      <w:r>
-        <w:rPr>
-          <w:lang w:val="en-US"/>
-        </w:rPr>
-        <w:t>user.json</w:t>
-      </w:r>
-      <w:proofErr w:type="spellEnd"/>
-      <w:r>
-        <w:rPr>
-          <w:lang w:val="en-US"/>
-        </w:rPr>
-        <w:t xml:space="preserve">” in the destination directory. </w:t>
-      </w:r>
-    </w:p>
-    <w:p>
-      <w:pPr>
-        <w:rPr>
-          <w:lang w:val="en-US"/>
-        </w:rPr>
-      </w:pPr>
-      <w:r>
-        <w:rPr>
-          <w:lang w:val="en-US"/>
-        </w:rPr>
-        <w:t>File “</w:t>
-      </w:r>
-      <w:proofErr w:type="spellStart"/>
-      <w:r>
-        <w:rPr>
-          <w:lang w:val="en-US"/>
-        </w:rPr>
-        <w:t>application.json.templ</w:t>
-      </w:r>
-      <w:proofErr w:type="spellEnd"/>
-      <w:r>
-        <w:rPr>
-          <w:lang w:val="en-US"/>
-        </w:rPr>
-        <w:t>” does not contain passwords.</w:t>
+        <w:t>are saved into the file “application.json.templ”. This file can be used to share configuration options with other users.</w:t>
+      </w:r>
+      <w:r>
+        <w:rPr>
+          <w:lang w:val="en-US"/>
+        </w:rPr>
+        <w:t xml:space="preserve"> Therefore, it has to be renamed as “user.json” in the destination directory. </w:t>
+      </w:r>
+    </w:p>
+    <w:p>
+      <w:pPr>
+        <w:rPr>
+          <w:lang w:val="en-US"/>
+        </w:rPr>
+      </w:pPr>
+      <w:r>
+        <w:rPr>
+          <w:lang w:val="en-US"/>
+        </w:rPr>
+        <w:t>File “application.json.templ” does not contain passwords.</w:t>
       </w:r>
     </w:p>
     <w:p>
@@ -11146,14 +11279,14 @@
           <w:lang w:val="en-US"/>
         </w:rPr>
       </w:pPr>
-      <w:bookmarkStart w:id="58" w:name="_Toc480144037"/>
+      <w:bookmarkStart w:id="59" w:name="_Toc481424061"/>
       <w:r>
         <w:rPr>
           <w:lang w:val="en-US"/>
         </w:rPr>
         <w:t>Additional Logging</w:t>
       </w:r>
-      <w:bookmarkEnd w:id="58"/>
+      <w:bookmarkEnd w:id="59"/>
     </w:p>
     <w:p>
       <w:pPr>
@@ -13020,7 +13153,7 @@
 </file>
 
 <file path=customXml/itemProps1.xml><?xml version="1.0" encoding="utf-8"?>
-<ds:datastoreItem xmlns:ds="http://schemas.openxmlformats.org/officeDocument/2006/customXml" ds:itemID="{729181D7-D266-4D88-AA01-E4D5933C97DE}">
+<ds:datastoreItem xmlns:ds="http://schemas.openxmlformats.org/officeDocument/2006/customXml" ds:itemID="{C7180EC9-BF49-4EB1-B27C-6AEC555FAB37}">
   <ds:schemaRefs>
     <ds:schemaRef ds:uri="http://schemas.openxmlformats.org/officeDocument/2006/bibliography"/>
   </ds:schemaRefs>

</xml_diff>

<commit_message>
Describe option "Service mail address"
</commit_message>
<xml_diff>
--- a/itol-addin/doc/ITOL.docx
+++ b/itol-addin/doc/ITOL.docx
@@ -1,6 +1,6 @@
 
 <file path=word/document.xml><?xml version="1.0" encoding="utf-8"?>
-<w:document xmlns:wpc="http://schemas.microsoft.com/office/word/2010/wordprocessingCanvas" xmlns:cx="http://schemas.microsoft.com/office/drawing/2014/chartex" xmlns:cx1="http://schemas.microsoft.com/office/drawing/2015/9/8/chartex" xmlns:cx2="http://schemas.microsoft.com/office/drawing/2015/10/21/chartex" xmlns:cx3="http://schemas.microsoft.com/office/drawing/2016/5/9/chartex" xmlns:cx4="http://schemas.microsoft.com/office/drawing/2016/5/10/chartex" xmlns:cx5="http://schemas.microsoft.com/office/drawing/2016/5/11/chartex" xmlns:cx6="http://schemas.microsoft.com/office/drawing/2016/5/12/chartex" xmlns:cx7="http://schemas.microsoft.com/office/drawing/2016/5/13/chartex" xmlns:cx8="http://schemas.microsoft.com/office/drawing/2016/5/14/chartex" xmlns:mc="http://schemas.openxmlformats.org/markup-compatibility/2006" xmlns:o="urn:schemas-microsoft-com:office:office" xmlns:r="http://schemas.openxmlformats.org/officeDocument/2006/relationships" xmlns:m="http://schemas.openxmlformats.org/officeDocument/2006/math" xmlns:v="urn:schemas-microsoft-com:vml" xmlns:wp14="http://schemas.microsoft.com/office/word/2010/wordprocessingDrawing" xmlns:wp="http://schemas.openxmlformats.org/drawingml/2006/wordprocessingDrawing" xmlns:w10="urn:schemas-microsoft-com:office:word" xmlns:w="http://schemas.openxmlformats.org/wordprocessingml/2006/main" xmlns:w14="http://schemas.microsoft.com/office/word/2010/wordml" xmlns:w15="http://schemas.microsoft.com/office/word/2012/wordml" xmlns:w16se="http://schemas.microsoft.com/office/word/2015/wordml/symex" xmlns:wpg="http://schemas.microsoft.com/office/word/2010/wordprocessingGroup" xmlns:wpi="http://schemas.microsoft.com/office/word/2010/wordprocessingInk" xmlns:wne="http://schemas.microsoft.com/office/word/2006/wordml" xmlns:wps="http://schemas.microsoft.com/office/word/2010/wordprocessingShape" mc:Ignorable="w14 w15 w16se wp14">
+<w:document xmlns:wpc="http://schemas.microsoft.com/office/word/2010/wordprocessingCanvas" xmlns:cx="http://schemas.microsoft.com/office/drawing/2014/chartex" xmlns:cx1="http://schemas.microsoft.com/office/drawing/2015/9/8/chartex" xmlns:cx2="http://schemas.microsoft.com/office/drawing/2015/10/21/chartex" xmlns:cx3="http://schemas.microsoft.com/office/drawing/2016/5/9/chartex" xmlns:cx4="http://schemas.microsoft.com/office/drawing/2016/5/10/chartex" xmlns:cx5="http://schemas.microsoft.com/office/drawing/2016/5/11/chartex" xmlns:cx6="http://schemas.microsoft.com/office/drawing/2016/5/12/chartex" xmlns:cx7="http://schemas.microsoft.com/office/drawing/2016/5/13/chartex" xmlns:cx8="http://schemas.microsoft.com/office/drawing/2016/5/14/chartex" xmlns:mc="http://schemas.openxmlformats.org/markup-compatibility/2006" xmlns:aink="http://schemas.microsoft.com/office/drawing/2016/ink" xmlns:o="urn:schemas-microsoft-com:office:office" xmlns:r="http://schemas.openxmlformats.org/officeDocument/2006/relationships" xmlns:m="http://schemas.openxmlformats.org/officeDocument/2006/math" xmlns:v="urn:schemas-microsoft-com:vml" xmlns:wp14="http://schemas.microsoft.com/office/word/2010/wordprocessingDrawing" xmlns:wp="http://schemas.openxmlformats.org/drawingml/2006/wordprocessingDrawing" xmlns:w10="urn:schemas-microsoft-com:office:word" xmlns:w="http://schemas.openxmlformats.org/wordprocessingml/2006/main" xmlns:w14="http://schemas.microsoft.com/office/word/2010/wordml" xmlns:w15="http://schemas.microsoft.com/office/word/2012/wordml" xmlns:w16se="http://schemas.microsoft.com/office/word/2015/wordml/symex" xmlns:wpg="http://schemas.microsoft.com/office/word/2010/wordprocessingGroup" xmlns:wpi="http://schemas.microsoft.com/office/word/2010/wordprocessingInk" xmlns:wne="http://schemas.microsoft.com/office/word/2006/wordml" xmlns:wps="http://schemas.microsoft.com/office/word/2010/wordprocessingShape" mc:Ignorable="w14 w15 w16se wp14">
   <w:body>
     <w:p>
       <w:pPr>
@@ -11,8 +11,6 @@
           <w:lang w:val="en-US"/>
         </w:rPr>
       </w:pPr>
-      <w:bookmarkStart w:id="0" w:name="_GoBack"/>
-      <w:bookmarkEnd w:id="0"/>
       <w:r>
         <w:rPr>
           <w:b/>
@@ -87,8 +85,8 @@
         </w:rPr>
         <w:t>ITOL</w:t>
       </w:r>
-      <w:bookmarkStart w:id="1" w:name="_Hlk479413768"/>
-      <w:bookmarkEnd w:id="1"/>
+      <w:bookmarkStart w:id="0" w:name="_Hlk479413768"/>
+      <w:bookmarkEnd w:id="0"/>
       <w:r>
         <w:rPr>
           <w:b/>
@@ -99,8 +97,8 @@
         </w:rPr>
         <w:t xml:space="preserve"> </w:t>
       </w:r>
-      <w:bookmarkStart w:id="2" w:name="_Hlk479538027"/>
-      <w:bookmarkEnd w:id="2"/>
+      <w:bookmarkStart w:id="1" w:name="_Hlk479538027"/>
+      <w:bookmarkEnd w:id="1"/>
     </w:p>
     <w:p>
       <w:pPr>
@@ -129,7 +127,7 @@
         <w:rPr>
           <w:lang w:val="en-US"/>
         </w:rPr>
-        <w:t>Version 1.0.0</w:t>
+        <w:t>Version 1.0.2</w:t>
       </w:r>
     </w:p>
     <w:p>
@@ -155,7 +153,13 @@
         <w:rPr>
           <w:lang w:val="en-US"/>
         </w:rPr>
-        <w:t>2017-05-01</w:t>
+        <w:t>2017-0</w:t>
+      </w:r>
+      <w:r>
+        <w:rPr>
+          <w:lang w:val="en-US"/>
+        </w:rPr>
+        <w:t>6-11</w:t>
       </w:r>
     </w:p>
     <w:p>
@@ -3516,16 +3520,16 @@
           <w:lang w:val="en-US"/>
         </w:rPr>
       </w:pPr>
-      <w:bookmarkStart w:id="3" w:name="_Ref479414154"/>
-      <w:bookmarkStart w:id="4" w:name="_Toc481424025"/>
+      <w:bookmarkStart w:id="2" w:name="_Ref479414154"/>
+      <w:bookmarkStart w:id="3" w:name="_Toc481424025"/>
       <w:r>
         <w:rPr>
           <w:lang w:val="en-US"/>
         </w:rPr>
         <w:t>Overview</w:t>
       </w:r>
+      <w:bookmarkEnd w:id="2"/>
       <w:bookmarkEnd w:id="3"/>
-      <w:bookmarkEnd w:id="4"/>
     </w:p>
     <w:p>
       <w:pPr>
@@ -3887,9 +3891,9 @@
         </w:rPr>
         <w:drawing>
           <wp:inline distT="0" distB="0" distL="0" distR="0">
-            <wp:extent cx="5761355" cy="3557270"/>
-            <wp:effectExtent l="0" t="0" r="0" b="5080"/>
-            <wp:docPr id="4" name="Grafik 4"/>
+            <wp:extent cx="5753100" cy="3957955"/>
+            <wp:effectExtent l="0" t="0" r="0" b="4445"/>
+            <wp:docPr id="20" name="Grafik 20"/>
             <wp:cNvGraphicFramePr>
               <a:graphicFrameLocks xmlns:a="http://schemas.openxmlformats.org/drawingml/2006/main" noChangeAspect="1"/>
             </wp:cNvGraphicFramePr>
@@ -3897,13 +3901,13 @@
               <a:graphicData uri="http://schemas.openxmlformats.org/drawingml/2006/picture">
                 <pic:pic xmlns:pic="http://schemas.openxmlformats.org/drawingml/2006/picture">
                   <pic:nvPicPr>
-                    <pic:cNvPr id="0" name="Picture 2"/>
+                    <pic:cNvPr id="0" name="Picture 3"/>
                     <pic:cNvPicPr>
                       <a:picLocks noChangeAspect="1" noChangeArrowheads="1"/>
                     </pic:cNvPicPr>
                   </pic:nvPicPr>
                   <pic:blipFill>
-                    <a:blip r:embed="rId7" cstate="print">
+                    <a:blip r:embed="rId7">
                       <a:extLst>
                         <a:ext uri="{28A0092B-C50C-407E-A947-70E740481C1C}">
                           <a14:useLocalDpi xmlns:a14="http://schemas.microsoft.com/office/drawing/2010/main" val="0"/>
@@ -3918,7 +3922,7 @@
                   <pic:spPr bwMode="auto">
                     <a:xfrm>
                       <a:off x="0" y="0"/>
-                      <a:ext cx="5761355" cy="3557270"/>
+                      <a:ext cx="5753100" cy="3957955"/>
                     </a:xfrm>
                     <a:prstGeom prst="rect">
                       <a:avLst/>
@@ -3942,7 +3946,7 @@
           <w:lang w:val="en-US"/>
         </w:rPr>
       </w:pPr>
-      <w:bookmarkStart w:id="5" w:name="_Ref477716906"/>
+      <w:bookmarkStart w:id="4" w:name="_Ref477716906"/>
       <w:r>
         <w:rPr>
           <w:lang w:val="en-US"/>
@@ -3971,7 +3975,7 @@
       <w:r>
         <w:fldChar w:fldCharType="end"/>
       </w:r>
-      <w:bookmarkEnd w:id="5"/>
+      <w:bookmarkEnd w:id="4"/>
       <w:r>
         <w:rPr>
           <w:lang w:val="en-US"/>
@@ -3988,13 +3992,25 @@
         <w:rPr>
           <w:lang w:val="en-US"/>
         </w:rPr>
-        <w:t xml:space="preserve"> displayed in </w:t>
-      </w:r>
-      <w:r>
-        <w:rPr>
-          <w:lang w:val="en-US"/>
-        </w:rPr>
-        <w:t xml:space="preserve">an </w:t>
+        <w:t xml:space="preserve"> </w:t>
+      </w:r>
+      <w:r>
+        <w:rPr>
+          <w:lang w:val="en-US"/>
+        </w:rPr>
+        <w:t xml:space="preserve">docked </w:t>
+      </w:r>
+      <w:r>
+        <w:rPr>
+          <w:lang w:val="en-US"/>
+        </w:rPr>
+        <w:t>at</w:t>
+      </w:r>
+      <w:r>
+        <w:rPr>
+          <w:lang w:val="en-US"/>
+        </w:rPr>
+        <w:t xml:space="preserve"> the right border of </w:t>
       </w:r>
       <w:r>
         <w:rPr>
@@ -4013,19 +4029,31 @@
         <w:rPr>
           <w:lang w:val="en-US"/>
         </w:rPr>
-        <w:t xml:space="preserve">The </w:t>
-      </w:r>
-      <w:r>
-        <w:rPr>
-          <w:lang w:val="en-US"/>
-        </w:rPr>
         <w:t>ITOL</w:t>
       </w:r>
       <w:r>
         <w:rPr>
           <w:lang w:val="en-US"/>
         </w:rPr>
-        <w:t xml:space="preserve"> Add-in is also integrated with the Outlook mail inspector window, as shown in </w:t>
+        <w:t xml:space="preserve"> Add-in is also </w:t>
+      </w:r>
+      <w:r>
+        <w:rPr>
+          <w:lang w:val="en-US"/>
+        </w:rPr>
+        <w:t xml:space="preserve">available in </w:t>
+      </w:r>
+      <w:r>
+        <w:rPr>
+          <w:lang w:val="en-US"/>
+        </w:rPr>
+        <w:t>mail inspector window</w:t>
+      </w:r>
+      <w:r>
+        <w:rPr>
+          <w:lang w:val="en-US"/>
+        </w:rPr>
+        <w:t xml:space="preserve">s of incoming mails and can be shown in undocked state, see </w:t>
       </w:r>
       <w:r>
         <w:rPr>
@@ -4037,7 +4065,7 @@
         <w:rPr>
           <w:lang w:val="en-US"/>
         </w:rPr>
-        <w:instrText xml:space="preserve"> REF _Ref477718232 \h </w:instrText>
+        <w:instrText xml:space="preserve"> REF _Ref484941342 \h </w:instrText>
       </w:r>
       <w:r>
         <w:rPr>
@@ -4079,21 +4107,18 @@
     <w:p>
       <w:pPr>
         <w:keepNext/>
-        <w:rPr>
-          <w:lang w:val="en-US"/>
-        </w:rPr>
-      </w:pPr>
+      </w:pPr>
+      <w:bookmarkStart w:id="5" w:name="_Toc481424026"/>
       <w:r>
         <w:rPr>
           <w:noProof/>
-          <w:lang w:val="en-US"/>
         </w:rPr>
         <w:lastRenderedPageBreak/>
         <w:drawing>
-          <wp:inline distT="0" distB="0" distL="0" distR="0">
-            <wp:extent cx="5747385" cy="3526790"/>
-            <wp:effectExtent l="0" t="0" r="5715" b="0"/>
-            <wp:docPr id="25" name="Grafik 25"/>
+          <wp:inline distT="0" distB="0" distL="0" distR="0" wp14:anchorId="6AC2C2EC" wp14:editId="3BC7BDCC">
+            <wp:extent cx="5760720" cy="3935095"/>
+            <wp:effectExtent l="0" t="0" r="0" b="8255"/>
+            <wp:docPr id="39" name="Grafik 39"/>
             <wp:cNvGraphicFramePr>
               <a:graphicFrameLocks xmlns:a="http://schemas.openxmlformats.org/drawingml/2006/main" noChangeAspect="1"/>
             </wp:cNvGraphicFramePr>
@@ -4101,36 +4126,23 @@
               <a:graphicData uri="http://schemas.openxmlformats.org/drawingml/2006/picture">
                 <pic:pic xmlns:pic="http://schemas.openxmlformats.org/drawingml/2006/picture">
                   <pic:nvPicPr>
-                    <pic:cNvPr id="0" name="Picture 3"/>
-                    <pic:cNvPicPr>
-                      <a:picLocks noChangeAspect="1" noChangeArrowheads="1"/>
-                    </pic:cNvPicPr>
+                    <pic:cNvPr id="1" name=""/>
+                    <pic:cNvPicPr/>
                   </pic:nvPicPr>
                   <pic:blipFill>
-                    <a:blip r:embed="rId8" cstate="print">
-                      <a:extLst>
-                        <a:ext uri="{28A0092B-C50C-407E-A947-70E740481C1C}">
-                          <a14:useLocalDpi xmlns:a14="http://schemas.microsoft.com/office/drawing/2010/main" val="0"/>
-                        </a:ext>
-                      </a:extLst>
-                    </a:blip>
-                    <a:srcRect/>
+                    <a:blip r:embed="rId8"/>
                     <a:stretch>
                       <a:fillRect/>
                     </a:stretch>
                   </pic:blipFill>
-                  <pic:spPr bwMode="auto">
+                  <pic:spPr>
                     <a:xfrm>
                       <a:off x="0" y="0"/>
-                      <a:ext cx="5747385" cy="3526790"/>
+                      <a:ext cx="5760720" cy="3935095"/>
                     </a:xfrm>
                     <a:prstGeom prst="rect">
                       <a:avLst/>
                     </a:prstGeom>
-                    <a:noFill/>
-                    <a:ln>
-                      <a:noFill/>
-                    </a:ln>
                   </pic:spPr>
                 </pic:pic>
               </a:graphicData>
@@ -4146,7 +4158,7 @@
           <w:lang w:val="en-US"/>
         </w:rPr>
       </w:pPr>
-      <w:bookmarkStart w:id="6" w:name="_Ref477718232"/>
+      <w:bookmarkStart w:id="6" w:name="_Ref484941342"/>
       <w:r>
         <w:rPr>
           <w:lang w:val="en-US"/>
@@ -4180,29 +4192,21 @@
         <w:rPr>
           <w:lang w:val="en-US"/>
         </w:rPr>
-        <w:t xml:space="preserve">, </w:t>
-      </w:r>
-      <w:r>
-        <w:rPr>
-          <w:lang w:val="en-US"/>
-        </w:rPr>
-        <w:t>ITOL</w:t>
-      </w:r>
-      <w:r>
-        <w:rPr>
-          <w:lang w:val="en-US"/>
-        </w:rPr>
-        <w:t xml:space="preserve"> displayed in an Outlook mail inspector window</w:t>
-      </w:r>
-    </w:p>
-    <w:p>
-      <w:pPr>
-        <w:pStyle w:val="berschrift1"/>
-        <w:rPr>
-          <w:lang w:val="en-US"/>
-        </w:rPr>
-      </w:pPr>
-      <w:bookmarkStart w:id="7" w:name="_Toc481424026"/>
+        <w:t xml:space="preserve"> ITOL in un-docked mode</w:t>
+      </w:r>
+      <w:r>
+        <w:rPr>
+          <w:lang w:val="en-US"/>
+        </w:rPr>
+        <w:t>.</w:t>
+      </w:r>
+    </w:p>
+    <w:p>
+      <w:pPr>
+        <w:rPr>
+          <w:lang w:val="en-US"/>
+        </w:rPr>
+      </w:pPr>
       <w:r>
         <w:rPr>
           <w:lang w:val="en-US"/>
@@ -4215,7 +4219,7 @@
         </w:rPr>
         <w:t>ist</w:t>
       </w:r>
-      <w:bookmarkEnd w:id="7"/>
+      <w:bookmarkEnd w:id="5"/>
     </w:p>
     <w:p>
       <w:pPr>
@@ -4628,7 +4632,21 @@
         <w:rPr>
           <w:lang w:val="en-US"/>
         </w:rPr>
-        <w:t>One click to e</w:t>
+        <w:t xml:space="preserve">One </w:t>
+      </w:r>
+      <w:proofErr w:type="gramStart"/>
+      <w:r>
+        <w:rPr>
+          <w:lang w:val="en-US"/>
+        </w:rPr>
+        <w:t>click</w:t>
+      </w:r>
+      <w:proofErr w:type="gramEnd"/>
+      <w:r>
+        <w:rPr>
+          <w:lang w:val="en-US"/>
+        </w:rPr>
+        <w:t xml:space="preserve"> to e</w:t>
       </w:r>
       <w:r>
         <w:rPr>
@@ -4826,6 +4844,7 @@
         <w:rPr>
           <w:lang w:val="en-US"/>
         </w:rPr>
+        <w:lastRenderedPageBreak/>
         <w:t>S</w:t>
       </w:r>
       <w:r>
@@ -4946,7 +4965,6 @@
         <w:rPr>
           <w:lang w:val="en-US"/>
         </w:rPr>
-        <w:lastRenderedPageBreak/>
         <w:t>Support for time tracking fields.</w:t>
       </w:r>
     </w:p>
@@ -4993,14 +5011,14 @@
           <w:lang w:val="en-US"/>
         </w:rPr>
       </w:pPr>
-      <w:bookmarkStart w:id="8" w:name="_Toc481424027"/>
+      <w:bookmarkStart w:id="7" w:name="_Toc481424027"/>
       <w:r>
         <w:rPr>
           <w:lang w:val="en-US"/>
         </w:rPr>
         <w:t>Requirements</w:t>
       </w:r>
-      <w:bookmarkEnd w:id="8"/>
+      <w:bookmarkEnd w:id="7"/>
     </w:p>
     <w:p>
       <w:pPr>
@@ -5077,7 +5095,19 @@
         <w:rPr>
           <w:lang w:val="en-US"/>
         </w:rPr>
-        <w:t>JIRA 7.2.8 or newer when using time tracking</w:t>
+        <w:t xml:space="preserve">JIRA 7.2.8 or newer </w:t>
+      </w:r>
+      <w:r>
+        <w:rPr>
+          <w:lang w:val="en-US"/>
+        </w:rPr>
+        <w:t>for</w:t>
+      </w:r>
+      <w:r>
+        <w:rPr>
+          <w:lang w:val="en-US"/>
+        </w:rPr>
+        <w:t xml:space="preserve"> using time tracking</w:t>
       </w:r>
       <w:r>
         <w:rPr>
@@ -5111,14 +5141,14 @@
           <w:lang w:val="en-US"/>
         </w:rPr>
       </w:pPr>
-      <w:bookmarkStart w:id="9" w:name="_Toc481424028"/>
+      <w:bookmarkStart w:id="8" w:name="_Toc481424028"/>
       <w:r>
         <w:rPr>
           <w:lang w:val="en-US"/>
         </w:rPr>
         <w:t>Installation</w:t>
       </w:r>
-      <w:bookmarkEnd w:id="9"/>
+      <w:bookmarkEnd w:id="8"/>
     </w:p>
     <w:p>
       <w:pPr>
@@ -5212,14 +5242,14 @@
           <w:lang w:val="en-US"/>
         </w:rPr>
       </w:pPr>
-      <w:bookmarkStart w:id="10" w:name="_Toc481424029"/>
+      <w:bookmarkStart w:id="9" w:name="_Toc481424029"/>
       <w:r>
         <w:rPr>
           <w:lang w:val="en-US"/>
         </w:rPr>
         <w:t>Verify Installation</w:t>
       </w:r>
-      <w:bookmarkEnd w:id="10"/>
+      <w:bookmarkEnd w:id="9"/>
     </w:p>
     <w:p>
       <w:pPr>
@@ -5316,8 +5346,8 @@
           <w:lang w:val="en-US"/>
         </w:rPr>
       </w:pPr>
-      <w:bookmarkStart w:id="11" w:name="_Ref478420206"/>
-      <w:bookmarkStart w:id="12" w:name="_Ref478420200"/>
+      <w:bookmarkStart w:id="10" w:name="_Ref478420206"/>
+      <w:bookmarkStart w:id="11" w:name="_Ref478420200"/>
       <w:r>
         <w:rPr>
           <w:lang w:val="en-US"/>
@@ -5346,14 +5376,14 @@
       <w:r>
         <w:fldChar w:fldCharType="end"/>
       </w:r>
+      <w:bookmarkEnd w:id="10"/>
+      <w:r>
+        <w:rPr>
+          <w:lang w:val="en-US"/>
+        </w:rPr>
+        <w:t xml:space="preserve"> Outlook Toolbar Button Issue Pane</w:t>
+      </w:r>
       <w:bookmarkEnd w:id="11"/>
-      <w:r>
-        <w:rPr>
-          <w:lang w:val="en-US"/>
-        </w:rPr>
-        <w:t xml:space="preserve"> Outlook Toolbar Button Issue Pane</w:t>
-      </w:r>
-      <w:bookmarkEnd w:id="12"/>
     </w:p>
     <w:p>
       <w:pPr>
@@ -5564,14 +5594,14 @@
           <w:lang w:val="en-US"/>
         </w:rPr>
       </w:pPr>
-      <w:bookmarkStart w:id="13" w:name="_Toc481424030"/>
+      <w:bookmarkStart w:id="12" w:name="_Toc481424030"/>
       <w:r>
         <w:rPr>
           <w:lang w:val="en-US"/>
         </w:rPr>
         <w:t>Uninstall</w:t>
       </w:r>
-      <w:bookmarkEnd w:id="13"/>
+      <w:bookmarkEnd w:id="12"/>
     </w:p>
     <w:p>
       <w:pPr>
@@ -5611,17 +5641,33 @@
     </w:p>
     <w:p>
       <w:pPr>
+        <w:pStyle w:val="berschrift1"/>
+        <w:rPr>
+          <w:lang w:val="en-US"/>
+        </w:rPr>
+      </w:pPr>
+      <w:bookmarkStart w:id="13" w:name="_Toc481424032"/>
+      <w:r>
+        <w:rPr>
+          <w:lang w:val="en-US"/>
+        </w:rPr>
+        <w:t>Connect to JIRA</w:t>
+      </w:r>
+      <w:bookmarkEnd w:id="13"/>
+    </w:p>
+    <w:p>
+      <w:pPr>
         <w:pStyle w:val="berschrift2"/>
         <w:rPr>
           <w:lang w:val="en-US"/>
         </w:rPr>
       </w:pPr>
-      <w:bookmarkStart w:id="14" w:name="_Toc481424031"/>
-      <w:r>
-        <w:rPr>
-          <w:lang w:val="en-US"/>
-        </w:rPr>
-        <w:t>License</w:t>
+      <w:bookmarkStart w:id="14" w:name="_Toc481424033"/>
+      <w:r>
+        <w:rPr>
+          <w:lang w:val="en-US"/>
+        </w:rPr>
+        <w:t>First Time Connecting to JIRA</w:t>
       </w:r>
       <w:bookmarkEnd w:id="14"/>
     </w:p>
@@ -5635,216 +5681,91 @@
         <w:rPr>
           <w:lang w:val="en-US"/>
         </w:rPr>
+        <w:t xml:space="preserve">The first time </w:t>
+      </w:r>
+      <w:r>
+        <w:rPr>
+          <w:lang w:val="en-US"/>
+        </w:rPr>
         <w:t>ITOL</w:t>
       </w:r>
       <w:r>
         <w:rPr>
           <w:lang w:val="en-US"/>
         </w:rPr>
+        <w:t xml:space="preserve"> is used, it opens the dialog “Connect to JIRA” </w:t>
+      </w:r>
+      <w:r>
+        <w:rPr>
+          <w:lang w:val="en-US"/>
+        </w:rPr>
+        <w:t xml:space="preserve">when the toolbar button “Issue Pane” (see </w:t>
+      </w:r>
+      <w:r>
+        <w:rPr>
+          <w:lang w:val="en-US"/>
+        </w:rPr>
+        <w:fldChar w:fldCharType="begin"/>
+      </w:r>
+      <w:r>
+        <w:rPr>
+          <w:lang w:val="en-US"/>
+        </w:rPr>
+        <w:instrText xml:space="preserve"> REF _Ref478420200 \h </w:instrText>
+      </w:r>
+      <w:r>
+        <w:rPr>
+          <w:lang w:val="en-US"/>
+        </w:rPr>
+      </w:r>
+      <w:r>
+        <w:rPr>
+          <w:lang w:val="en-US"/>
+        </w:rPr>
+        <w:fldChar w:fldCharType="separate"/>
+      </w:r>
+      <w:r>
+        <w:rPr>
+          <w:lang w:val="en-US"/>
+        </w:rPr>
+        <w:t xml:space="preserve">Figure </w:t>
+      </w:r>
+      <w:r>
+        <w:rPr>
+          <w:noProof/>
+          <w:lang w:val="en-US"/>
+        </w:rPr>
+        <w:t>3</w:t>
+      </w:r>
+      <w:r>
+        <w:rPr>
+          <w:lang w:val="en-US"/>
+        </w:rPr>
+        <w:t xml:space="preserve"> Outlook Toolbar Button Issue Pane</w:t>
+      </w:r>
+      <w:r>
+        <w:rPr>
+          <w:lang w:val="en-US"/>
+        </w:rPr>
+        <w:fldChar w:fldCharType="end"/>
+      </w:r>
+      <w:r>
+        <w:rPr>
+          <w:lang w:val="en-US"/>
+        </w:rPr>
         <w:t xml:space="preserve"> </w:t>
       </w:r>
       <w:r>
         <w:rPr>
           <w:lang w:val="en-US"/>
         </w:rPr>
-        <w:t>runs for 30 days without a license key</w:t>
-      </w:r>
-      <w:r>
-        <w:rPr>
-          <w:lang w:val="en-US"/>
-        </w:rPr>
-        <w:t xml:space="preserve"> for demonstration and testing</w:t>
-      </w:r>
-      <w:r>
-        <w:rPr>
-          <w:lang w:val="en-US"/>
-        </w:rPr>
-        <w:t>.</w:t>
-      </w:r>
-    </w:p>
-    <w:p>
-      <w:pPr>
-        <w:rPr>
-          <w:lang w:val="en-US"/>
-        </w:rPr>
-      </w:pPr>
-      <w:r>
-        <w:rPr>
-          <w:lang w:val="en-US"/>
-        </w:rPr>
-        <w:t xml:space="preserve">The license key for a production version can be entered </w:t>
-      </w:r>
-      <w:r>
-        <w:rPr>
-          <w:lang w:val="en-US"/>
-        </w:rPr>
-        <w:t>at</w:t>
-      </w:r>
-      <w:r>
-        <w:rPr>
-          <w:lang w:val="en-US"/>
-        </w:rPr>
-        <w:t xml:space="preserve"> “Extra – License...” after the connection to JIRA has been configured.</w:t>
-      </w:r>
-    </w:p>
-    <w:p>
-      <w:pPr>
-        <w:rPr>
-          <w:lang w:val="en-US"/>
-        </w:rPr>
-      </w:pPr>
-      <w:r>
-        <w:rPr>
-          <w:lang w:val="en-US"/>
-        </w:rPr>
-        <w:t>Another option to specify the license is to add the following registry key</w:t>
-      </w:r>
-      <w:r>
-        <w:rPr>
-          <w:lang w:val="en-US"/>
-        </w:rPr>
-        <w:t>s</w:t>
-      </w:r>
-      <w:r>
-        <w:rPr>
-          <w:lang w:val="en-US"/>
-        </w:rPr>
-        <w:t xml:space="preserve">: </w:t>
-      </w:r>
-    </w:p>
-    <w:p>
-      <w:pPr>
-        <w:pStyle w:val="Code"/>
-      </w:pPr>
-      <w:r>
-        <w:t>Windows Registry Editor Version 5.00</w:t>
-      </w:r>
-    </w:p>
-    <w:p>
-      <w:pPr>
-        <w:pStyle w:val="Code"/>
-      </w:pPr>
-    </w:p>
-    <w:p>
-      <w:pPr>
-        <w:pStyle w:val="Code"/>
-      </w:pPr>
-      <w:r>
-        <w:t>[HKEY_LOCAL_MACHINE\SOFTWARE\WILUTIONS\</w:t>
-      </w:r>
-      <w:r>
-        <w:t>ITOL</w:t>
-      </w:r>
-      <w:r>
-        <w:t>\License]</w:t>
-      </w:r>
-    </w:p>
-    <w:p>
-      <w:pPr>
-        <w:pStyle w:val="Code"/>
-      </w:pPr>
-      <w:r>
-        <w:t>@="your license"</w:t>
-      </w:r>
-    </w:p>
-    <w:p>
-      <w:pPr>
-        <w:pStyle w:val="Code"/>
-      </w:pPr>
-      <w:r>
-        <w:t>[HKEY_LOCAL_MACHINE\SOFTWARE\Wow6432Node\WILUTIONS\</w:t>
-      </w:r>
-      <w:r>
-        <w:t>ITOL</w:t>
-      </w:r>
-      <w:r>
-        <w:t>\License]</w:t>
-      </w:r>
-    </w:p>
-    <w:p>
-      <w:pPr>
-        <w:pStyle w:val="Code"/>
-      </w:pPr>
-      <w:r>
-        <w:t>@="your license"</w:t>
-      </w:r>
-      <w:r>
-        <w:t xml:space="preserve"> </w:t>
-      </w:r>
-    </w:p>
-    <w:p>
-      <w:pPr>
-        <w:pStyle w:val="berschrift1"/>
-        <w:rPr>
-          <w:lang w:val="en-US"/>
-        </w:rPr>
-      </w:pPr>
-      <w:bookmarkStart w:id="15" w:name="_Toc481424032"/>
-      <w:r>
-        <w:rPr>
-          <w:lang w:val="en-US"/>
-        </w:rPr>
-        <w:t>Connect to JIRA</w:t>
-      </w:r>
-      <w:bookmarkEnd w:id="15"/>
-    </w:p>
-    <w:p>
-      <w:pPr>
-        <w:pStyle w:val="berschrift2"/>
-        <w:rPr>
-          <w:lang w:val="en-US"/>
-        </w:rPr>
-      </w:pPr>
-      <w:bookmarkStart w:id="16" w:name="_Toc481424033"/>
-      <w:r>
-        <w:rPr>
-          <w:lang w:val="en-US"/>
-        </w:rPr>
-        <w:t>First Time Connecting to JIRA</w:t>
-      </w:r>
-      <w:bookmarkEnd w:id="16"/>
-    </w:p>
-    <w:p>
-      <w:pPr>
-        <w:rPr>
-          <w:lang w:val="en-US"/>
-        </w:rPr>
-      </w:pPr>
-      <w:r>
-        <w:rPr>
-          <w:lang w:val="en-US"/>
-        </w:rPr>
-        <w:t xml:space="preserve">The first time </w:t>
-      </w:r>
-      <w:r>
-        <w:rPr>
-          <w:lang w:val="en-US"/>
-        </w:rPr>
-        <w:t>ITOL</w:t>
-      </w:r>
-      <w:r>
-        <w:rPr>
-          <w:lang w:val="en-US"/>
-        </w:rPr>
-        <w:t xml:space="preserve"> is used, it opens automatically the dialog “Connect to JIRA” </w:t>
-      </w:r>
-      <w:r>
-        <w:rPr>
-          <w:lang w:val="en-US"/>
-        </w:rPr>
-        <w:t xml:space="preserve">when the toolbar button “Issue Pane” (see </w:t>
-      </w:r>
-      <w:r>
-        <w:rPr>
-          <w:lang w:val="en-US"/>
-        </w:rPr>
         <w:fldChar w:fldCharType="begin"/>
       </w:r>
       <w:r>
         <w:rPr>
           <w:lang w:val="en-US"/>
         </w:rPr>
-        <w:instrText xml:space="preserve"> REF _Ref478420200 \h </w:instrText>
+        <w:instrText xml:space="preserve"> REF _Ref478420206 \h </w:instrText>
       </w:r>
       <w:r>
         <w:rPr>
@@ -5874,73 +5795,24 @@
         <w:rPr>
           <w:lang w:val="en-US"/>
         </w:rPr>
-        <w:t xml:space="preserve"> Outlook Toolbar Button Issue Pane</w:t>
-      </w:r>
-      <w:r>
-        <w:rPr>
-          <w:lang w:val="en-US"/>
-        </w:rPr>
         <w:fldChar w:fldCharType="end"/>
       </w:r>
       <w:r>
         <w:rPr>
           <w:lang w:val="en-US"/>
         </w:rPr>
-        <w:fldChar w:fldCharType="begin"/>
-      </w:r>
-      <w:r>
-        <w:rPr>
-          <w:lang w:val="en-US"/>
-        </w:rPr>
-        <w:instrText xml:space="preserve"> REF _Ref478420206 \h </w:instrText>
-      </w:r>
-      <w:r>
-        <w:rPr>
-          <w:lang w:val="en-US"/>
-        </w:rPr>
-      </w:r>
-      <w:r>
-        <w:rPr>
-          <w:lang w:val="en-US"/>
-        </w:rPr>
-        <w:fldChar w:fldCharType="separate"/>
-      </w:r>
-      <w:r>
-        <w:rPr>
-          <w:lang w:val="en-US"/>
-        </w:rPr>
-        <w:t xml:space="preserve">Figure </w:t>
-      </w:r>
+        <w:t>) is clicked.</w:t>
+      </w:r>
+    </w:p>
+    <w:p>
+      <w:pPr>
+        <w:keepNext/>
+      </w:pPr>
       <w:r>
         <w:rPr>
           <w:noProof/>
           <w:lang w:val="en-US"/>
         </w:rPr>
-        <w:t>3</w:t>
-      </w:r>
-      <w:r>
-        <w:rPr>
-          <w:lang w:val="en-US"/>
-        </w:rPr>
-        <w:fldChar w:fldCharType="end"/>
-      </w:r>
-      <w:r>
-        <w:rPr>
-          <w:lang w:val="en-US"/>
-        </w:rPr>
-        <w:t>) is clicked.</w:t>
-      </w:r>
-    </w:p>
-    <w:p>
-      <w:pPr>
-        <w:keepNext/>
-      </w:pPr>
-      <w:r>
-        <w:rPr>
-          <w:noProof/>
-          <w:lang w:val="en-US"/>
-        </w:rPr>
-        <w:lastRenderedPageBreak/>
         <w:drawing>
           <wp:inline distT="0" distB="0" distL="0" distR="0" wp14:anchorId="0E3D0D20" wp14:editId="17C8C7DF">
             <wp:extent cx="5760720" cy="4372610"/>
@@ -6144,26 +6016,39 @@
           <w:lang w:val="en-US"/>
         </w:rPr>
       </w:pPr>
-      <w:bookmarkStart w:id="17" w:name="_Toc481424034"/>
-      <w:r>
-        <w:rPr>
-          <w:lang w:val="en-US"/>
-        </w:rPr>
+      <w:bookmarkStart w:id="15" w:name="_Toc481424034"/>
+      <w:r>
+        <w:rPr>
+          <w:lang w:val="en-US"/>
+        </w:rPr>
+        <w:lastRenderedPageBreak/>
         <w:t>Edit Connection to JIRA</w:t>
       </w:r>
-      <w:bookmarkEnd w:id="17"/>
-    </w:p>
-    <w:p>
-      <w:pPr>
-        <w:rPr>
-          <w:lang w:val="en-US"/>
-        </w:rPr>
-      </w:pPr>
-      <w:r>
-        <w:rPr>
-          <w:lang w:val="en-US"/>
-        </w:rPr>
-        <w:t>To change the connection to JIRA, click “Extra – Connect…”:</w:t>
+      <w:bookmarkEnd w:id="15"/>
+    </w:p>
+    <w:p>
+      <w:pPr>
+        <w:rPr>
+          <w:lang w:val="en-US"/>
+        </w:rPr>
+      </w:pPr>
+      <w:r>
+        <w:rPr>
+          <w:lang w:val="en-US"/>
+        </w:rPr>
+        <w:t>To change the connection to JIRA, click “</w:t>
+      </w:r>
+      <w:r>
+        <w:rPr>
+          <w:lang w:val="en-US"/>
+        </w:rPr>
+        <w:t>Settings</w:t>
+      </w:r>
+      <w:r>
+        <w:rPr>
+          <w:lang w:val="en-US"/>
+        </w:rPr>
+        <w:t xml:space="preserve"> – Connect…”:</w:t>
       </w:r>
     </w:p>
     <w:p>
@@ -6179,9 +6064,9 @@
         </w:rPr>
         <w:drawing>
           <wp:inline distT="0" distB="0" distL="0" distR="0">
-            <wp:extent cx="1645920" cy="1966595"/>
-            <wp:effectExtent l="0" t="0" r="0" b="0"/>
-            <wp:docPr id="11" name="Grafik 11"/>
+            <wp:extent cx="1009650" cy="1914525"/>
+            <wp:effectExtent l="0" t="0" r="0" b="9525"/>
+            <wp:docPr id="40" name="Grafik 40"/>
             <wp:cNvGraphicFramePr>
               <a:graphicFrameLocks xmlns:a="http://schemas.openxmlformats.org/drawingml/2006/main" noChangeAspect="1"/>
             </wp:cNvGraphicFramePr>
@@ -6189,7 +6074,7 @@
               <a:graphicData uri="http://schemas.openxmlformats.org/drawingml/2006/picture">
                 <pic:pic xmlns:pic="http://schemas.openxmlformats.org/drawingml/2006/picture">
                   <pic:nvPicPr>
-                    <pic:cNvPr id="0" name="Picture 8"/>
+                    <pic:cNvPr id="0" name="Picture 5"/>
                     <pic:cNvPicPr>
                       <a:picLocks noChangeAspect="1" noChangeArrowheads="1"/>
                     </pic:cNvPicPr>
@@ -6210,7 +6095,7 @@
                   <pic:spPr bwMode="auto">
                     <a:xfrm>
                       <a:off x="0" y="0"/>
-                      <a:ext cx="1645920" cy="1966595"/>
+                      <a:ext cx="1009650" cy="1914525"/>
                     </a:xfrm>
                     <a:prstGeom prst="rect">
                       <a:avLst/>
@@ -6229,32 +6114,159 @@
     </w:p>
     <w:p>
       <w:pPr>
+        <w:pStyle w:val="berschrift2"/>
+        <w:rPr>
+          <w:lang w:val="en-US"/>
+        </w:rPr>
+      </w:pPr>
+      <w:bookmarkStart w:id="16" w:name="_Toc481424031"/>
+      <w:r>
+        <w:rPr>
+          <w:lang w:val="en-US"/>
+        </w:rPr>
+        <w:t>License</w:t>
+      </w:r>
+      <w:bookmarkEnd w:id="16"/>
+    </w:p>
+    <w:p>
+      <w:pPr>
+        <w:rPr>
+          <w:lang w:val="en-US"/>
+        </w:rPr>
+      </w:pPr>
+      <w:r>
+        <w:rPr>
+          <w:lang w:val="en-US"/>
+        </w:rPr>
+        <w:t>ITOL runs for 30 days without a license key for demonstration and testing.</w:t>
+      </w:r>
+    </w:p>
+    <w:p>
+      <w:pPr>
+        <w:rPr>
+          <w:lang w:val="en-US"/>
+        </w:rPr>
+      </w:pPr>
+      <w:r>
+        <w:rPr>
+          <w:lang w:val="en-US"/>
+        </w:rPr>
+        <w:t xml:space="preserve">The license key for a production version can be entered at “Settings – License...” after the connection to JIRA has been configured. </w:t>
+      </w:r>
+    </w:p>
+    <w:p>
+      <w:pPr>
+        <w:rPr>
+          <w:lang w:val="en-US"/>
+        </w:rPr>
+      </w:pPr>
+      <w:r>
+        <w:rPr>
+          <w:noProof/>
+          <w:lang w:val="en-US"/>
+        </w:rPr>
+        <w:drawing>
+          <wp:inline distT="0" distB="0" distL="0" distR="0">
+            <wp:extent cx="5758180" cy="1748155"/>
+            <wp:effectExtent l="0" t="0" r="0" b="4445"/>
+            <wp:docPr id="43" name="Grafik 43"/>
+            <wp:cNvGraphicFramePr>
+              <a:graphicFrameLocks xmlns:a="http://schemas.openxmlformats.org/drawingml/2006/main" noChangeAspect="1"/>
+            </wp:cNvGraphicFramePr>
+            <a:graphic xmlns:a="http://schemas.openxmlformats.org/drawingml/2006/main">
+              <a:graphicData uri="http://schemas.openxmlformats.org/drawingml/2006/picture">
+                <pic:pic xmlns:pic="http://schemas.openxmlformats.org/drawingml/2006/picture">
+                  <pic:nvPicPr>
+                    <pic:cNvPr id="0" name="Picture 7"/>
+                    <pic:cNvPicPr>
+                      <a:picLocks noChangeAspect="1" noChangeArrowheads="1"/>
+                    </pic:cNvPicPr>
+                  </pic:nvPicPr>
+                  <pic:blipFill>
+                    <a:blip r:embed="rId14">
+                      <a:extLst>
+                        <a:ext uri="{28A0092B-C50C-407E-A947-70E740481C1C}">
+                          <a14:useLocalDpi xmlns:a14="http://schemas.microsoft.com/office/drawing/2010/main" val="0"/>
+                        </a:ext>
+                      </a:extLst>
+                    </a:blip>
+                    <a:srcRect/>
+                    <a:stretch>
+                      <a:fillRect/>
+                    </a:stretch>
+                  </pic:blipFill>
+                  <pic:spPr bwMode="auto">
+                    <a:xfrm>
+                      <a:off x="0" y="0"/>
+                      <a:ext cx="5758180" cy="1748155"/>
+                    </a:xfrm>
+                    <a:prstGeom prst="rect">
+                      <a:avLst/>
+                    </a:prstGeom>
+                    <a:noFill/>
+                    <a:ln>
+                      <a:noFill/>
+                    </a:ln>
+                  </pic:spPr>
+                </pic:pic>
+              </a:graphicData>
+            </a:graphic>
+          </wp:inline>
+        </w:drawing>
+      </w:r>
+    </w:p>
+    <w:p>
+      <w:pPr>
+        <w:rPr>
+          <w:lang w:val="en-US"/>
+        </w:rPr>
+      </w:pPr>
+      <w:r>
+        <w:rPr>
+          <w:lang w:val="en-US"/>
+        </w:rPr>
+        <w:t>Enter the license key and restart Outlook.</w:t>
+      </w:r>
+    </w:p>
+    <w:p>
+      <w:pPr>
         <w:pStyle w:val="berschrift1"/>
         <w:rPr>
           <w:lang w:val="en-US"/>
         </w:rPr>
       </w:pPr>
-      <w:bookmarkStart w:id="18" w:name="_Toc481424035"/>
-      <w:r>
-        <w:rPr>
-          <w:lang w:val="en-US"/>
-        </w:rPr>
-        <w:lastRenderedPageBreak/>
+      <w:bookmarkStart w:id="17" w:name="_Toc481424035"/>
+      <w:r>
+        <w:rPr>
+          <w:lang w:val="en-US"/>
+        </w:rPr>
         <w:t>Save Selected Project, Issue Type and Priority as Default</w:t>
       </w:r>
-      <w:bookmarkEnd w:id="18"/>
-    </w:p>
-    <w:p>
-      <w:pPr>
-        <w:rPr>
-          <w:lang w:val="en-US"/>
-        </w:rPr>
-      </w:pPr>
-      <w:r>
-        <w:rPr>
-          <w:lang w:val="en-US"/>
-        </w:rPr>
-        <w:t>Menu “Extras – Save as default” allows to save the selected project, issue type and priority as default for new issues.</w:t>
+      <w:bookmarkEnd w:id="17"/>
+    </w:p>
+    <w:p>
+      <w:pPr>
+        <w:rPr>
+          <w:lang w:val="en-US"/>
+        </w:rPr>
+      </w:pPr>
+      <w:r>
+        <w:rPr>
+          <w:lang w:val="en-US"/>
+        </w:rPr>
+        <w:t>Menu “</w:t>
+      </w:r>
+      <w:r>
+        <w:rPr>
+          <w:lang w:val="en-US"/>
+        </w:rPr>
+        <w:t>Settings</w:t>
+      </w:r>
+      <w:r>
+        <w:rPr>
+          <w:lang w:val="en-US"/>
+        </w:rPr>
+        <w:t xml:space="preserve"> – Save as default” allows to save the selected project, issue type and priority as default for new issues.</w:t>
       </w:r>
     </w:p>
     <w:p>
@@ -6286,7 +6298,7 @@
                     </pic:cNvPicPr>
                   </pic:nvPicPr>
                   <pic:blipFill>
-                    <a:blip r:embed="rId14">
+                    <a:blip r:embed="rId15">
                       <a:extLst>
                         <a:ext uri="{28A0092B-C50C-407E-A947-70E740481C1C}">
                           <a14:useLocalDpi xmlns:a14="http://schemas.microsoft.com/office/drawing/2010/main" val="0"/>
@@ -6338,11 +6350,12 @@
           <w:lang w:val="en-US"/>
         </w:rPr>
       </w:pPr>
-      <w:bookmarkStart w:id="19" w:name="_Toc481424036"/>
-      <w:r>
-        <w:rPr>
-          <w:lang w:val="en-US"/>
-        </w:rPr>
+      <w:bookmarkStart w:id="18" w:name="_Toc481424036"/>
+      <w:r>
+        <w:rPr>
+          <w:lang w:val="en-US"/>
+        </w:rPr>
+        <w:lastRenderedPageBreak/>
         <w:t xml:space="preserve">Create </w:t>
       </w:r>
       <w:r>
@@ -6355,25 +6368,61 @@
         <w:rPr>
           <w:lang w:val="en-US"/>
         </w:rPr>
-        <w:t xml:space="preserve"> Edit Issue</w:t>
+        <w:t xml:space="preserve"> Edit </w:t>
+      </w:r>
+      <w:r>
+        <w:rPr>
+          <w:lang w:val="en-US"/>
+        </w:rPr>
+        <w:t xml:space="preserve">an </w:t>
+      </w:r>
+      <w:r>
+        <w:rPr>
+          <w:lang w:val="en-US"/>
+        </w:rPr>
+        <w:t>Issue</w:t>
+      </w:r>
+      <w:bookmarkEnd w:id="18"/>
+    </w:p>
+    <w:p>
+      <w:pPr>
+        <w:pStyle w:val="berschrift2"/>
+        <w:rPr>
+          <w:lang w:val="en-US"/>
+        </w:rPr>
+      </w:pPr>
+      <w:bookmarkStart w:id="19" w:name="_Toc481424037"/>
+      <w:r>
+        <w:rPr>
+          <w:lang w:val="en-US"/>
+        </w:rPr>
+        <w:t xml:space="preserve">Create </w:t>
+      </w:r>
+      <w:r>
+        <w:rPr>
+          <w:lang w:val="en-US"/>
+        </w:rPr>
+        <w:t xml:space="preserve">an </w:t>
+      </w:r>
+      <w:r>
+        <w:rPr>
+          <w:lang w:val="en-US"/>
+        </w:rPr>
+        <w:t xml:space="preserve">Issue Based on </w:t>
+      </w:r>
+      <w:r>
+        <w:rPr>
+          <w:lang w:val="en-US"/>
+        </w:rPr>
+        <w:t xml:space="preserve">a </w:t>
+      </w:r>
+      <w:r>
+        <w:rPr>
+          <w:lang w:val="en-US"/>
+        </w:rPr>
+        <w:t>Mail</w:t>
       </w:r>
       <w:bookmarkEnd w:id="19"/>
-    </w:p>
-    <w:p>
-      <w:pPr>
-        <w:pStyle w:val="berschrift2"/>
-        <w:rPr>
-          <w:lang w:val="en-US"/>
-        </w:rPr>
-      </w:pPr>
-      <w:bookmarkStart w:id="20" w:name="_Toc481424037"/>
-      <w:r>
-        <w:rPr>
-          <w:lang w:val="en-US"/>
-        </w:rPr>
-        <w:t>Create Issue Based on Mail</w:t>
-      </w:r>
-      <w:bookmarkEnd w:id="20"/>
     </w:p>
     <w:p>
       <w:pPr>
@@ -6435,7 +6484,7 @@
                     </pic:cNvPicPr>
                   </pic:nvPicPr>
                   <pic:blipFill>
-                    <a:blip r:embed="rId15">
+                    <a:blip r:embed="rId16">
                       <a:extLst>
                         <a:ext uri="{28A0092B-C50C-407E-A947-70E740481C1C}">
                           <a14:useLocalDpi xmlns:a14="http://schemas.microsoft.com/office/drawing/2010/main" val="0"/>
@@ -6474,14 +6523,14 @@
           <w:lang w:val="en-US"/>
         </w:rPr>
       </w:pPr>
-      <w:bookmarkStart w:id="21" w:name="_Toc481424038"/>
+      <w:bookmarkStart w:id="20" w:name="_Toc481424038"/>
       <w:r>
         <w:rPr>
           <w:lang w:val="en-US"/>
         </w:rPr>
         <w:t>Create New Issue (Without Mail)</w:t>
       </w:r>
-      <w:bookmarkEnd w:id="21"/>
+      <w:bookmarkEnd w:id="20"/>
     </w:p>
     <w:p>
       <w:pPr>
@@ -6531,7 +6580,7 @@
                     </pic:cNvPicPr>
                   </pic:nvPicPr>
                   <pic:blipFill>
-                    <a:blip r:embed="rId16">
+                    <a:blip r:embed="rId17">
                       <a:extLst>
                         <a:ext uri="{28A0092B-C50C-407E-A947-70E740481C1C}">
                           <a14:useLocalDpi xmlns:a14="http://schemas.microsoft.com/office/drawing/2010/main" val="0"/>
@@ -6570,14 +6619,14 @@
           <w:lang w:val="en-US"/>
         </w:rPr>
       </w:pPr>
-      <w:bookmarkStart w:id="22" w:name="_Toc481424039"/>
+      <w:bookmarkStart w:id="21" w:name="_Toc481424039"/>
       <w:r>
         <w:rPr>
           <w:lang w:val="en-US"/>
         </w:rPr>
         <w:t>Edit an Existing Issue</w:t>
       </w:r>
-      <w:bookmarkEnd w:id="22"/>
+      <w:bookmarkEnd w:id="21"/>
     </w:p>
     <w:p>
       <w:pPr>
@@ -6647,14 +6696,12 @@
       <w:r>
         <w:rPr>
           <w:noProof/>
-          <w:lang w:val="en-US"/>
-        </w:rPr>
-        <w:lastRenderedPageBreak/>
+        </w:rPr>
         <w:drawing>
-          <wp:inline distT="0" distB="0" distL="0" distR="0" wp14:anchorId="521932D9" wp14:editId="2BC08A2C">
-            <wp:extent cx="5721350" cy="3187065"/>
-            <wp:effectExtent l="0" t="0" r="0" b="0"/>
-            <wp:docPr id="28" name="Grafik 28"/>
+          <wp:inline distT="0" distB="0" distL="0" distR="0">
+            <wp:extent cx="4937760" cy="2834640"/>
+            <wp:effectExtent l="0" t="0" r="0" b="3810"/>
+            <wp:docPr id="44" name="Grafik 44"/>
             <wp:cNvGraphicFramePr>
               <a:graphicFrameLocks xmlns:a="http://schemas.openxmlformats.org/drawingml/2006/main" noChangeAspect="1"/>
             </wp:cNvGraphicFramePr>
@@ -6662,13 +6709,13 @@
               <a:graphicData uri="http://schemas.openxmlformats.org/drawingml/2006/picture">
                 <pic:pic xmlns:pic="http://schemas.openxmlformats.org/drawingml/2006/picture">
                   <pic:nvPicPr>
-                    <pic:cNvPr id="0" name="Picture 7"/>
+                    <pic:cNvPr id="0" name="Picture 8"/>
                     <pic:cNvPicPr>
                       <a:picLocks noChangeAspect="1" noChangeArrowheads="1"/>
                     </pic:cNvPicPr>
                   </pic:nvPicPr>
                   <pic:blipFill>
-                    <a:blip r:embed="rId17">
+                    <a:blip r:embed="rId18">
                       <a:extLst>
                         <a:ext uri="{28A0092B-C50C-407E-A947-70E740481C1C}">
                           <a14:useLocalDpi xmlns:a14="http://schemas.microsoft.com/office/drawing/2010/main" val="0"/>
@@ -6683,7 +6730,7 @@
                   <pic:spPr bwMode="auto">
                     <a:xfrm>
                       <a:off x="0" y="0"/>
-                      <a:ext cx="5721350" cy="3187065"/>
+                      <a:ext cx="4937760" cy="2834640"/>
                     </a:xfrm>
                     <a:prstGeom prst="rect">
                       <a:avLst/>
@@ -6707,7 +6754,7 @@
           <w:lang w:val="en-US"/>
         </w:rPr>
       </w:pPr>
-      <w:bookmarkStart w:id="23" w:name="_Ref479536700"/>
+      <w:bookmarkStart w:id="22" w:name="_Ref479536700"/>
       <w:r>
         <w:rPr>
           <w:lang w:val="en-US"/>
@@ -6736,85 +6783,98 @@
       <w:r>
         <w:fldChar w:fldCharType="end"/>
       </w:r>
+      <w:bookmarkEnd w:id="22"/>
+      <w:r>
+        <w:rPr>
+          <w:lang w:val="en-US"/>
+        </w:rPr>
+        <w:t>, Show Existing Issue</w:t>
+      </w:r>
+    </w:p>
+    <w:p>
+      <w:pPr>
+        <w:rPr>
+          <w:lang w:val="en-US"/>
+        </w:rPr>
+      </w:pPr>
+      <w:r>
+        <w:rPr>
+          <w:lang w:val="en-US"/>
+        </w:rPr>
+        <w:t>Button “Browse…” shows the issue in JIRA.</w:t>
+      </w:r>
+    </w:p>
+    <w:p>
+      <w:pPr>
+        <w:rPr>
+          <w:lang w:val="en-US"/>
+        </w:rPr>
+      </w:pPr>
+      <w:r>
+        <w:rPr>
+          <w:lang w:val="en-US"/>
+        </w:rPr>
+        <w:t xml:space="preserve">Another way to </w:t>
+      </w:r>
+      <w:r>
+        <w:rPr>
+          <w:lang w:val="en-US"/>
+        </w:rPr>
+        <w:t>load</w:t>
+      </w:r>
+      <w:r>
+        <w:rPr>
+          <w:lang w:val="en-US"/>
+        </w:rPr>
+        <w:t xml:space="preserve"> an existing issue is to select a mail that contains an issue ID in its subject. </w:t>
+      </w:r>
+      <w:r>
+        <w:rPr>
+          <w:lang w:val="en-US"/>
+        </w:rPr>
+        <w:t>Select such a mail and click the “Assign” button.</w:t>
+      </w:r>
+    </w:p>
+    <w:p>
+      <w:pPr>
+        <w:pStyle w:val="berschrift2"/>
+        <w:rPr>
+          <w:lang w:val="en-US"/>
+        </w:rPr>
+      </w:pPr>
+      <w:bookmarkStart w:id="23" w:name="_Toc481424040"/>
+      <w:r>
+        <w:rPr>
+          <w:lang w:val="en-US"/>
+        </w:rPr>
+        <w:lastRenderedPageBreak/>
+        <w:t>Create a Sub-Task</w:t>
+      </w:r>
       <w:bookmarkEnd w:id="23"/>
-      <w:r>
-        <w:rPr>
-          <w:lang w:val="en-US"/>
-        </w:rPr>
-        <w:t>, Show Existing Issue</w:t>
-      </w:r>
-    </w:p>
-    <w:p>
-      <w:pPr>
-        <w:rPr>
-          <w:lang w:val="en-US"/>
-        </w:rPr>
-      </w:pPr>
-      <w:r>
-        <w:rPr>
-          <w:lang w:val="en-US"/>
-        </w:rPr>
-        <w:t>Button “Browse…” shows the issue in JIRA.</w:t>
-      </w:r>
-    </w:p>
-    <w:p>
-      <w:pPr>
-        <w:rPr>
-          <w:lang w:val="en-US"/>
-        </w:rPr>
-      </w:pPr>
-      <w:r>
-        <w:rPr>
-          <w:lang w:val="en-US"/>
-        </w:rPr>
-        <w:t xml:space="preserve">Another way to </w:t>
-      </w:r>
-      <w:r>
-        <w:rPr>
-          <w:lang w:val="en-US"/>
-        </w:rPr>
-        <w:t>load</w:t>
-      </w:r>
-      <w:r>
-        <w:rPr>
-          <w:lang w:val="en-US"/>
-        </w:rPr>
-        <w:t xml:space="preserve"> an existing issue is to select a mail that contains an issue ID in its subject. </w:t>
-      </w:r>
-      <w:r>
-        <w:rPr>
-          <w:lang w:val="en-US"/>
-        </w:rPr>
-        <w:t>Select such a mail and click the “Assign” button.</w:t>
-      </w:r>
-    </w:p>
-    <w:p>
-      <w:pPr>
-        <w:pStyle w:val="berschrift2"/>
-        <w:rPr>
-          <w:lang w:val="en-US"/>
-        </w:rPr>
-      </w:pPr>
-      <w:bookmarkStart w:id="24" w:name="_Toc481424040"/>
-      <w:r>
-        <w:rPr>
-          <w:lang w:val="en-US"/>
-        </w:rPr>
-        <w:t>Create a Sub-Task</w:t>
-      </w:r>
-      <w:bookmarkEnd w:id="24"/>
-    </w:p>
-    <w:p>
-      <w:pPr>
-        <w:rPr>
-          <w:lang w:val="en-US"/>
-        </w:rPr>
-      </w:pPr>
-      <w:r>
-        <w:rPr>
-          <w:lang w:val="en-US"/>
-        </w:rPr>
-        <w:t xml:space="preserve">A sub-task can be created by the menu “Create Sub-task” which is available when the arrow button next to “Assign” is clicked - as far as the issue type supports sub-tasks. </w:t>
+    </w:p>
+    <w:p>
+      <w:pPr>
+        <w:rPr>
+          <w:lang w:val="en-US"/>
+        </w:rPr>
+      </w:pPr>
+      <w:r>
+        <w:rPr>
+          <w:lang w:val="en-US"/>
+        </w:rPr>
+        <w:t>A sub-task can be created by the menu “Create Sub-task”</w:t>
+      </w:r>
+      <w:r>
+        <w:rPr>
+          <w:lang w:val="en-US"/>
+        </w:rPr>
+        <w:t xml:space="preserve"> below “Assign”, if the currently loaded issue supports creating sub-tasks.</w:t>
+      </w:r>
+      <w:r>
+        <w:rPr>
+          <w:lang w:val="en-US"/>
+        </w:rPr>
+        <w:t xml:space="preserve"> </w:t>
       </w:r>
     </w:p>
     <w:p>
@@ -6846,7 +6906,7 @@
                     </pic:cNvPicPr>
                   </pic:nvPicPr>
                   <pic:blipFill>
-                    <a:blip r:embed="rId18">
+                    <a:blip r:embed="rId19">
                       <a:extLst>
                         <a:ext uri="{28A0092B-C50C-407E-A947-70E740481C1C}">
                           <a14:useLocalDpi xmlns:a14="http://schemas.microsoft.com/office/drawing/2010/main" val="0"/>
@@ -6885,7 +6945,7 @@
           <w:lang w:val="en-US"/>
         </w:rPr>
       </w:pPr>
-      <w:bookmarkStart w:id="25" w:name="_Toc481424041"/>
+      <w:bookmarkStart w:id="24" w:name="_Toc481424041"/>
       <w:r>
         <w:rPr>
           <w:lang w:val="en-US"/>
@@ -6898,7 +6958,7 @@
         </w:rPr>
         <w:t xml:space="preserve"> and Comment</w:t>
       </w:r>
-      <w:bookmarkEnd w:id="25"/>
+      <w:bookmarkEnd w:id="24"/>
     </w:p>
     <w:p>
       <w:pPr>
@@ -6954,7 +7014,6 @@
           <w:noProof/>
           <w:lang w:val="en-US"/>
         </w:rPr>
-        <w:lastRenderedPageBreak/>
         <w:drawing>
           <wp:inline distT="0" distB="0" distL="0" distR="0">
             <wp:extent cx="5632450" cy="3175000"/>
@@ -6973,7 +7032,7 @@
                     </pic:cNvPicPr>
                   </pic:nvPicPr>
                   <pic:blipFill>
-                    <a:blip r:embed="rId19">
+                    <a:blip r:embed="rId20">
                       <a:extLst>
                         <a:ext uri="{28A0092B-C50C-407E-A947-70E740481C1C}">
                           <a14:useLocalDpi xmlns:a14="http://schemas.microsoft.com/office/drawing/2010/main" val="0"/>
@@ -7012,14 +7071,14 @@
           <w:lang w:val="en-US"/>
         </w:rPr>
       </w:pPr>
-      <w:bookmarkStart w:id="26" w:name="_Toc481424042"/>
+      <w:bookmarkStart w:id="25" w:name="_Toc481424042"/>
       <w:r>
         <w:rPr>
           <w:lang w:val="en-US"/>
         </w:rPr>
         <w:t>Markup and Links</w:t>
       </w:r>
-      <w:bookmarkEnd w:id="26"/>
+      <w:bookmarkEnd w:id="25"/>
     </w:p>
     <w:p>
       <w:pPr>
@@ -7086,7 +7145,7 @@
                     </pic:cNvPicPr>
                   </pic:nvPicPr>
                   <pic:blipFill>
-                    <a:blip r:embed="rId20">
+                    <a:blip r:embed="rId21">
                       <a:extLst>
                         <a:ext uri="{28A0092B-C50C-407E-A947-70E740481C1C}">
                           <a14:useLocalDpi xmlns:a14="http://schemas.microsoft.com/office/drawing/2010/main" val="0"/>
@@ -7125,14 +7184,14 @@
           <w:lang w:val="en-US"/>
         </w:rPr>
       </w:pPr>
-      <w:bookmarkStart w:id="27" w:name="_Toc481424043"/>
+      <w:bookmarkStart w:id="26" w:name="_Toc481424043"/>
       <w:r>
         <w:rPr>
           <w:lang w:val="en-US"/>
         </w:rPr>
         <w:t>Mentions</w:t>
       </w:r>
-      <w:bookmarkEnd w:id="27"/>
+      <w:bookmarkEnd w:id="26"/>
     </w:p>
     <w:p>
       <w:pPr>
@@ -7215,7 +7274,7 @@
                     </pic:cNvPicPr>
                   </pic:nvPicPr>
                   <pic:blipFill>
-                    <a:blip r:embed="rId21">
+                    <a:blip r:embed="rId22">
                       <a:extLst>
                         <a:ext uri="{28A0092B-C50C-407E-A947-70E740481C1C}">
                           <a14:useLocalDpi xmlns:a14="http://schemas.microsoft.com/office/drawing/2010/main" val="0"/>
@@ -7261,14 +7320,14 @@
           <w:lang w:val="en-US"/>
         </w:rPr>
       </w:pPr>
-      <w:bookmarkStart w:id="28" w:name="_Toc481424044"/>
+      <w:bookmarkStart w:id="27" w:name="_Toc481424044"/>
       <w:r>
         <w:rPr>
           <w:lang w:val="en-US"/>
         </w:rPr>
         <w:t>Edit Issue Properties</w:t>
       </w:r>
-      <w:bookmarkEnd w:id="28"/>
+      <w:bookmarkEnd w:id="27"/>
     </w:p>
     <w:p>
       <w:pPr>
@@ -7299,7 +7358,67 @@
         <w:rPr>
           <w:lang w:val="en-US"/>
         </w:rPr>
-        <w:t xml:space="preserve">Mandatory properties, like “Reporter” are marked with an Asterisk (*). </w:t>
+        <w:t>Mandatory properties, like “Reporter”</w:t>
+      </w:r>
+      <w:r>
+        <w:rPr>
+          <w:lang w:val="en-US"/>
+        </w:rPr>
+        <w:t xml:space="preserve"> in </w:t>
+      </w:r>
+      <w:r>
+        <w:rPr>
+          <w:lang w:val="en-US"/>
+        </w:rPr>
+        <w:fldChar w:fldCharType="begin"/>
+      </w:r>
+      <w:r>
+        <w:rPr>
+          <w:lang w:val="en-US"/>
+        </w:rPr>
+        <w:instrText xml:space="preserve"> REF _Ref484944640 \h </w:instrText>
+      </w:r>
+      <w:r>
+        <w:rPr>
+          <w:lang w:val="en-US"/>
+        </w:rPr>
+      </w:r>
+      <w:r>
+        <w:rPr>
+          <w:lang w:val="en-US"/>
+        </w:rPr>
+        <w:fldChar w:fldCharType="separate"/>
+      </w:r>
+      <w:r>
+        <w:rPr>
+          <w:lang w:val="en-US"/>
+        </w:rPr>
+        <w:t xml:space="preserve">Figure </w:t>
+      </w:r>
+      <w:r>
+        <w:rPr>
+          <w:noProof/>
+          <w:lang w:val="en-US"/>
+        </w:rPr>
+        <w:t>6</w:t>
+      </w:r>
+      <w:r>
+        <w:rPr>
+          <w:lang w:val="en-US"/>
+        </w:rPr>
+        <w:fldChar w:fldCharType="end"/>
+      </w:r>
+      <w:r>
+        <w:rPr>
+          <w:lang w:val="en-US"/>
+        </w:rPr>
+        <w:t>,</w:t>
+      </w:r>
+      <w:r>
+        <w:rPr>
+          <w:lang w:val="en-US"/>
+        </w:rPr>
+        <w:t xml:space="preserve"> are marked with an Asterisk (*). </w:t>
       </w:r>
     </w:p>
     <w:p>
@@ -7309,14 +7428,13 @@
       <w:r>
         <w:rPr>
           <w:noProof/>
-          <w:lang w:val="en-US"/>
         </w:rPr>
         <w:lastRenderedPageBreak/>
         <w:drawing>
           <wp:inline distT="0" distB="0" distL="0" distR="0">
-            <wp:extent cx="5758815" cy="3582670"/>
-            <wp:effectExtent l="0" t="0" r="0" b="0"/>
-            <wp:docPr id="7" name="Grafik 7"/>
+            <wp:extent cx="5762625" cy="1876425"/>
+            <wp:effectExtent l="0" t="0" r="9525" b="9525"/>
+            <wp:docPr id="45" name="Grafik 45"/>
             <wp:cNvGraphicFramePr>
               <a:graphicFrameLocks xmlns:a="http://schemas.openxmlformats.org/drawingml/2006/main" noChangeAspect="1"/>
             </wp:cNvGraphicFramePr>
@@ -7324,13 +7442,13 @@
               <a:graphicData uri="http://schemas.openxmlformats.org/drawingml/2006/picture">
                 <pic:pic xmlns:pic="http://schemas.openxmlformats.org/drawingml/2006/picture">
                   <pic:nvPicPr>
-                    <pic:cNvPr id="0" name="Picture 2"/>
+                    <pic:cNvPr id="0" name="Picture 9"/>
                     <pic:cNvPicPr>
                       <a:picLocks noChangeAspect="1" noChangeArrowheads="1"/>
                     </pic:cNvPicPr>
                   </pic:nvPicPr>
                   <pic:blipFill>
-                    <a:blip r:embed="rId22">
+                    <a:blip r:embed="rId23">
                       <a:extLst>
                         <a:ext uri="{28A0092B-C50C-407E-A947-70E740481C1C}">
                           <a14:useLocalDpi xmlns:a14="http://schemas.microsoft.com/office/drawing/2010/main" val="0"/>
@@ -7345,7 +7463,7 @@
                   <pic:spPr bwMode="auto">
                     <a:xfrm>
                       <a:off x="0" y="0"/>
-                      <a:ext cx="5758815" cy="3582670"/>
+                      <a:ext cx="5762625" cy="1876425"/>
                     </a:xfrm>
                     <a:prstGeom prst="rect">
                       <a:avLst/>
@@ -7369,6 +7487,7 @@
           <w:lang w:val="en-US"/>
         </w:rPr>
       </w:pPr>
+      <w:bookmarkStart w:id="28" w:name="_Ref484944640"/>
       <w:r>
         <w:rPr>
           <w:lang w:val="en-US"/>
@@ -7397,6 +7516,7 @@
       <w:r>
         <w:fldChar w:fldCharType="end"/>
       </w:r>
+      <w:bookmarkEnd w:id="28"/>
       <w:r>
         <w:rPr>
           <w:lang w:val="en-US"/>
@@ -7528,7 +7648,7 @@
                     </pic:cNvPicPr>
                   </pic:nvPicPr>
                   <pic:blipFill>
-                    <a:blip r:embed="rId23">
+                    <a:blip r:embed="rId24">
                       <a:extLst>
                         <a:ext uri="{28A0092B-C50C-407E-A947-70E740481C1C}">
                           <a14:useLocalDpi xmlns:a14="http://schemas.microsoft.com/office/drawing/2010/main" val="0"/>
@@ -7639,7 +7759,7 @@
         <w:rPr>
           <w:lang w:val="en-US"/>
         </w:rPr>
-        <w:t xml:space="preserve">on a list item, or select an item and hit the SPACE key. </w:t>
+        <w:t xml:space="preserve">on a list item, or hit the SPACE key. </w:t>
       </w:r>
     </w:p>
     <w:p>
@@ -7824,7 +7944,7 @@
                     </pic:cNvPicPr>
                   </pic:nvPicPr>
                   <pic:blipFill>
-                    <a:blip r:embed="rId24">
+                    <a:blip r:embed="rId25">
                       <a:extLst>
                         <a:ext uri="{28A0092B-C50C-407E-A947-70E740481C1C}">
                           <a14:useLocalDpi xmlns:a14="http://schemas.microsoft.com/office/drawing/2010/main" val="0"/>
@@ -8027,7 +8147,7 @@
                     </pic:cNvPicPr>
                   </pic:nvPicPr>
                   <pic:blipFill>
-                    <a:blip r:embed="rId25">
+                    <a:blip r:embed="rId26">
                       <a:extLst>
                         <a:ext uri="{28A0092B-C50C-407E-A947-70E740481C1C}">
                           <a14:useLocalDpi xmlns:a14="http://schemas.microsoft.com/office/drawing/2010/main" val="0"/>
@@ -8199,7 +8319,7 @@
                     </pic:cNvPicPr>
                   </pic:nvPicPr>
                   <pic:blipFill>
-                    <a:blip r:embed="rId26">
+                    <a:blip r:embed="rId27">
                       <a:extLst>
                         <a:ext uri="{28A0092B-C50C-407E-A947-70E740481C1C}">
                           <a14:useLocalDpi xmlns:a14="http://schemas.microsoft.com/office/drawing/2010/main" val="0"/>
@@ -8395,7 +8515,7 @@
                     </pic:cNvPicPr>
                   </pic:nvPicPr>
                   <pic:blipFill>
-                    <a:blip r:embed="rId27">
+                    <a:blip r:embed="rId28">
                       <a:extLst>
                         <a:ext uri="{28A0092B-C50C-407E-A947-70E740481C1C}">
                           <a14:useLocalDpi xmlns:a14="http://schemas.microsoft.com/office/drawing/2010/main" val="0"/>
@@ -8468,7 +8588,21 @@
         <w:rPr>
           <w:lang w:val="en-US"/>
         </w:rPr>
-        <w:t>, Time tracking sub-dialog for exisiting issue</w:t>
+        <w:t xml:space="preserve">, Time tracking sub-dialog for </w:t>
+      </w:r>
+      <w:proofErr w:type="spellStart"/>
+      <w:r>
+        <w:rPr>
+          <w:lang w:val="en-US"/>
+        </w:rPr>
+        <w:t>exisiting</w:t>
+      </w:r>
+      <w:proofErr w:type="spellEnd"/>
+      <w:r>
+        <w:rPr>
+          <w:lang w:val="en-US"/>
+        </w:rPr>
+        <w:t xml:space="preserve"> issue</w:t>
       </w:r>
     </w:p>
     <w:p>
@@ -8601,7 +8735,7 @@
                     </pic:cNvPicPr>
                   </pic:nvPicPr>
                   <pic:blipFill>
-                    <a:blip r:embed="rId28">
+                    <a:blip r:embed="rId29">
                       <a:extLst>
                         <a:ext uri="{28A0092B-C50C-407E-A947-70E740481C1C}">
                           <a14:useLocalDpi xmlns:a14="http://schemas.microsoft.com/office/drawing/2010/main" val="0"/>
@@ -8845,7 +8979,7 @@
                     </pic:cNvPicPr>
                   </pic:nvPicPr>
                   <pic:blipFill>
-                    <a:blip r:embed="rId29">
+                    <a:blip r:embed="rId30">
                       <a:extLst>
                         <a:ext uri="{28A0092B-C50C-407E-A947-70E740481C1C}">
                           <a14:useLocalDpi xmlns:a14="http://schemas.microsoft.com/office/drawing/2010/main" val="0"/>
@@ -8939,6 +9073,7 @@
         </w:rPr>
         <w:t>„</w:t>
       </w:r>
+      <w:proofErr w:type="gramStart"/>
       <w:r>
         <w:rPr>
           <w:lang w:val="en-US"/>
@@ -8951,6 +9086,7 @@
         </w:rPr>
         <w:t xml:space="preserve"> provides</w:t>
       </w:r>
+      <w:proofErr w:type="gramEnd"/>
       <w:r>
         <w:rPr>
           <w:lang w:val="en-US"/>
@@ -9342,7 +9478,7 @@
                     </pic:cNvPicPr>
                   </pic:nvPicPr>
                   <pic:blipFill>
-                    <a:blip r:embed="rId30">
+                    <a:blip r:embed="rId31">
                       <a:extLst>
                         <a:ext uri="{28A0092B-C50C-407E-A947-70E740481C1C}">
                           <a14:useLocalDpi xmlns:a14="http://schemas.microsoft.com/office/drawing/2010/main" val="0"/>
@@ -9416,7 +9552,7 @@
                     </pic:cNvPicPr>
                   </pic:nvPicPr>
                   <pic:blipFill>
-                    <a:blip r:embed="rId31">
+                    <a:blip r:embed="rId32">
                       <a:extLst>
                         <a:ext uri="{28A0092B-C50C-407E-A947-70E740481C1C}">
                           <a14:useLocalDpi xmlns:a14="http://schemas.microsoft.com/office/drawing/2010/main" val="0"/>
@@ -9584,13 +9720,20 @@
         <w:rPr>
           <w:lang w:val="en-US"/>
         </w:rPr>
-        <w:t>) click button “Export”</w:t>
-      </w:r>
-      <w:r>
-        <w:rPr>
-          <w:lang w:val="en-US"/>
-        </w:rPr>
-        <w:t xml:space="preserve">, see </w:t>
+        <w:t>) click button “Export”. If the list has no selection, all attachments are exported. Otherwise, the selected items are exported.</w:t>
+      </w:r>
+    </w:p>
+    <w:p>
+      <w:pPr>
+        <w:rPr>
+          <w:lang w:val="en-US"/>
+        </w:rPr>
+      </w:pPr>
+      <w:r>
+        <w:rPr>
+          <w:lang w:val="en-US"/>
+        </w:rPr>
+        <w:t xml:space="preserve">Following the export, Windows explorer is opened at the export directory. Another program, e.g. the command window, can be specified in the configuration (see </w:t>
       </w:r>
       <w:r>
         <w:rPr>
@@ -9602,7 +9745,7 @@
         <w:rPr>
           <w:lang w:val="en-US"/>
         </w:rPr>
-        <w:instrText xml:space="preserve"> REF _Ref481318469 \h </w:instrText>
+        <w:instrText xml:space="preserve"> REF _Ref479530799 \r \h </w:instrText>
       </w:r>
       <w:r>
         <w:rPr>
@@ -9619,362 +9762,236 @@
         <w:rPr>
           <w:lang w:val="en-US"/>
         </w:rPr>
-        <w:t xml:space="preserve">Figure </w:t>
-      </w:r>
+        <w:t>12.3</w:t>
+      </w:r>
+      <w:r>
+        <w:rPr>
+          <w:lang w:val="en-US"/>
+        </w:rPr>
+        <w:fldChar w:fldCharType="end"/>
+      </w:r>
+      <w:r>
+        <w:rPr>
+          <w:lang w:val="en-US"/>
+        </w:rPr>
+        <w:t xml:space="preserve">). </w:t>
+      </w:r>
+    </w:p>
+    <w:p>
+      <w:pPr>
+        <w:rPr>
+          <w:lang w:val="en-US"/>
+        </w:rPr>
+      </w:pPr>
+      <w:r>
+        <w:rPr>
+          <w:lang w:val="en-US"/>
+        </w:rPr>
+        <w:t xml:space="preserve">If the mail content is attached as “Microsoft Outlook, MSG” (see </w:t>
+      </w:r>
+      <w:r>
+        <w:rPr>
+          <w:lang w:val="en-US"/>
+        </w:rPr>
+        <w:fldChar w:fldCharType="begin"/>
+      </w:r>
+      <w:r>
+        <w:rPr>
+          <w:lang w:val="en-US"/>
+        </w:rPr>
+        <w:instrText xml:space="preserve"> REF _Ref479417445 \r \h </w:instrText>
+      </w:r>
+      <w:r>
+        <w:rPr>
+          <w:lang w:val="en-US"/>
+        </w:rPr>
+      </w:r>
+      <w:r>
+        <w:rPr>
+          <w:lang w:val="en-US"/>
+        </w:rPr>
+        <w:fldChar w:fldCharType="separate"/>
+      </w:r>
+      <w:r>
+        <w:rPr>
+          <w:lang w:val="en-US"/>
+        </w:rPr>
+        <w:t>12.1</w:t>
+      </w:r>
+      <w:r>
+        <w:rPr>
+          <w:lang w:val="en-US"/>
+        </w:rPr>
+        <w:fldChar w:fldCharType="end"/>
+      </w:r>
+      <w:r>
+        <w:rPr>
+          <w:lang w:val="en-US"/>
+        </w:rPr>
+        <w:t xml:space="preserve">), the export function unpacks the MSG file. It saves the mail body into an RTF file and copies each attachment </w:t>
+      </w:r>
+      <w:r>
+        <w:rPr>
+          <w:lang w:val="en-US"/>
+        </w:rPr>
+        <w:t>to the export directory.</w:t>
+      </w:r>
+    </w:p>
+    <w:p>
+      <w:pPr>
+        <w:rPr>
+          <w:lang w:val="en-US"/>
+        </w:rPr>
+      </w:pPr>
+      <w:r>
+        <w:rPr>
+          <w:lang w:val="en-US"/>
+        </w:rPr>
+        <w:t xml:space="preserve">The attachment’s last modified date, which is shown in the date column of Windows Explorer, is set to the date when it was attached to the issue. </w:t>
+      </w:r>
+    </w:p>
+    <w:p>
+      <w:pPr>
+        <w:rPr>
+          <w:lang w:val="en-US"/>
+        </w:rPr>
+      </w:pPr>
+      <w:r>
+        <w:rPr>
+          <w:lang w:val="en-US"/>
+        </w:rPr>
+        <w:t xml:space="preserve">An issue can contain </w:t>
+      </w:r>
+      <w:r>
+        <w:rPr>
+          <w:lang w:val="en-US"/>
+        </w:rPr>
+        <w:t xml:space="preserve">different </w:t>
+      </w:r>
+      <w:r>
+        <w:rPr>
+          <w:lang w:val="en-US"/>
+        </w:rPr>
+        <w:t>attachments with the same name. Since file names must be unique in a file system directory, ITOL rename</w:t>
+      </w:r>
+      <w:r>
+        <w:rPr>
+          <w:lang w:val="en-US"/>
+        </w:rPr>
+        <w:t>s</w:t>
+      </w:r>
+      <w:r>
+        <w:rPr>
+          <w:lang w:val="en-US"/>
+        </w:rPr>
+        <w:t xml:space="preserve"> the attachments by appending a number. </w:t>
+      </w:r>
+    </w:p>
+    <w:p>
+      <w:pPr>
+        <w:rPr>
+          <w:lang w:val="en-US"/>
+        </w:rPr>
+      </w:pPr>
+      <w:r>
+        <w:rPr>
+          <w:lang w:val="en-US"/>
+        </w:rPr>
+        <w:t xml:space="preserve">The destination directory for export is a sub-directory of the configured export directory. For existing </w:t>
+      </w:r>
+      <w:bookmarkStart w:id="45" w:name="_GoBack"/>
+      <w:bookmarkEnd w:id="45"/>
+      <w:r>
+        <w:rPr>
+          <w:lang w:val="en-US"/>
+        </w:rPr>
+        <w:t xml:space="preserve">issues, the sub-directory name is the issue ID. Attachments of new issues are exported into a sub-directory that is built by the project key plus </w:t>
+      </w:r>
+      <w:r>
+        <w:rPr>
+          <w:lang w:val="en-US"/>
+        </w:rPr>
+        <w:t xml:space="preserve">a </w:t>
+      </w:r>
+      <w:r>
+        <w:rPr>
+          <w:lang w:val="en-US"/>
+        </w:rPr>
+        <w:t xml:space="preserve">timestamp. </w:t>
+      </w:r>
+    </w:p>
+    <w:p>
+      <w:pPr>
+        <w:rPr>
+          <w:lang w:val="en-US"/>
+        </w:rPr>
+      </w:pPr>
+      <w:r>
+        <w:rPr>
+          <w:lang w:val="en-US"/>
+        </w:rPr>
+        <w:t xml:space="preserve">Only those attachments are exported that do not already exist in the destination. They are not deleted automatically. </w:t>
+      </w:r>
+      <w:r>
+        <w:rPr>
+          <w:lang w:val="en-US"/>
+        </w:rPr>
+        <w:t xml:space="preserve"> </w:t>
+      </w:r>
+    </w:p>
+    <w:p>
+      <w:pPr>
+        <w:pStyle w:val="berschrift1"/>
+        <w:rPr>
+          <w:lang w:val="en-US"/>
+        </w:rPr>
+      </w:pPr>
+      <w:bookmarkStart w:id="46" w:name="_Toc481424052"/>
+      <w:r>
+        <w:rPr>
+          <w:lang w:val="en-US"/>
+        </w:rPr>
+        <w:t>Configuration</w:t>
+      </w:r>
+      <w:bookmarkEnd w:id="46"/>
+    </w:p>
+    <w:p>
+      <w:pPr>
+        <w:rPr>
+          <w:lang w:val="en-US"/>
+        </w:rPr>
+      </w:pPr>
+      <w:r>
+        <w:rPr>
+          <w:lang w:val="en-US"/>
+        </w:rPr>
+        <w:t>After a connection to JIRA has been established, further configuration options can be defined. To open the configuration dialog, click “</w:t>
+      </w:r>
+      <w:r>
+        <w:rPr>
+          <w:lang w:val="en-US"/>
+        </w:rPr>
+        <w:t>Settings</w:t>
+      </w:r>
+      <w:r>
+        <w:rPr>
+          <w:lang w:val="en-US"/>
+        </w:rPr>
+        <w:t xml:space="preserve"> – Configure…” </w:t>
+      </w:r>
+    </w:p>
+    <w:p>
+      <w:pPr>
+        <w:rPr>
+          <w:lang w:val="en-US"/>
+        </w:rPr>
+      </w:pPr>
       <w:r>
         <w:rPr>
           <w:noProof/>
           <w:lang w:val="en-US"/>
         </w:rPr>
-        <w:t>13</w:t>
-      </w:r>
-      <w:r>
-        <w:rPr>
-          <w:lang w:val="en-US"/>
-        </w:rPr>
-        <w:t xml:space="preserve"> Export attachments and start Command window</w:t>
-      </w:r>
-      <w:r>
-        <w:rPr>
-          <w:lang w:val="en-US"/>
-        </w:rPr>
-        <w:fldChar w:fldCharType="end"/>
-      </w:r>
-      <w:r>
-        <w:rPr>
-          <w:lang w:val="en-US"/>
-        </w:rPr>
-        <w:t>. If the list has no selection, all attachments are exported. Otherwise, the selected items are exported.</w:t>
-      </w:r>
-    </w:p>
-    <w:p>
-      <w:pPr>
-        <w:rPr>
-          <w:lang w:val="en-US"/>
-        </w:rPr>
-      </w:pPr>
-      <w:r>
-        <w:rPr>
-          <w:lang w:val="en-US"/>
-        </w:rPr>
-        <w:t xml:space="preserve">Following the export, Windows explorer is opened at the export directory. Another program, e.g. the command window, can be specified in the configuration (see </w:t>
-      </w:r>
-      <w:r>
-        <w:rPr>
-          <w:lang w:val="en-US"/>
-        </w:rPr>
-        <w:fldChar w:fldCharType="begin"/>
-      </w:r>
-      <w:r>
-        <w:rPr>
-          <w:lang w:val="en-US"/>
-        </w:rPr>
-        <w:instrText xml:space="preserve"> REF _Ref479530799 \r \h </w:instrText>
-      </w:r>
-      <w:r>
-        <w:rPr>
-          <w:lang w:val="en-US"/>
-        </w:rPr>
-      </w:r>
-      <w:r>
-        <w:rPr>
-          <w:lang w:val="en-US"/>
-        </w:rPr>
-        <w:fldChar w:fldCharType="separate"/>
-      </w:r>
-      <w:r>
-        <w:rPr>
-          <w:lang w:val="en-US"/>
-        </w:rPr>
-        <w:t>12.3</w:t>
-      </w:r>
-      <w:r>
-        <w:rPr>
-          <w:lang w:val="en-US"/>
-        </w:rPr>
-        <w:fldChar w:fldCharType="end"/>
-      </w:r>
-      <w:r>
-        <w:rPr>
-          <w:lang w:val="en-US"/>
-        </w:rPr>
-        <w:t xml:space="preserve">). </w:t>
-      </w:r>
-    </w:p>
-    <w:p>
-      <w:pPr>
-        <w:rPr>
-          <w:lang w:val="en-US"/>
-        </w:rPr>
-      </w:pPr>
-      <w:r>
-        <w:rPr>
-          <w:lang w:val="en-US"/>
-        </w:rPr>
-        <w:t xml:space="preserve">If the mail content is attached as “Microsoft Outlook, MSG” (see </w:t>
-      </w:r>
-      <w:r>
-        <w:rPr>
-          <w:lang w:val="en-US"/>
-        </w:rPr>
-        <w:fldChar w:fldCharType="begin"/>
-      </w:r>
-      <w:r>
-        <w:rPr>
-          <w:lang w:val="en-US"/>
-        </w:rPr>
-        <w:instrText xml:space="preserve"> REF _Ref479417445 \r \h </w:instrText>
-      </w:r>
-      <w:r>
-        <w:rPr>
-          <w:lang w:val="en-US"/>
-        </w:rPr>
-      </w:r>
-      <w:r>
-        <w:rPr>
-          <w:lang w:val="en-US"/>
-        </w:rPr>
-        <w:fldChar w:fldCharType="separate"/>
-      </w:r>
-      <w:r>
-        <w:rPr>
-          <w:lang w:val="en-US"/>
-        </w:rPr>
-        <w:t>12.1</w:t>
-      </w:r>
-      <w:r>
-        <w:rPr>
-          <w:lang w:val="en-US"/>
-        </w:rPr>
-        <w:fldChar w:fldCharType="end"/>
-      </w:r>
-      <w:r>
-        <w:rPr>
-          <w:lang w:val="en-US"/>
-        </w:rPr>
-        <w:t xml:space="preserve">), the export function unpacks the MSG file. It saves the mail body into an RTF file and copies each attachment </w:t>
-      </w:r>
-      <w:r>
-        <w:rPr>
-          <w:lang w:val="en-US"/>
-        </w:rPr>
-        <w:t>to the export directory.</w:t>
-      </w:r>
-    </w:p>
-    <w:p>
-      <w:pPr>
-        <w:rPr>
-          <w:lang w:val="en-US"/>
-        </w:rPr>
-      </w:pPr>
-      <w:r>
-        <w:rPr>
-          <w:lang w:val="en-US"/>
-        </w:rPr>
-        <w:t xml:space="preserve">The attachment’s last modified date, which is shown in the date column of Windows Explorer, is set to the date when it was attached to the issue. </w:t>
-      </w:r>
-    </w:p>
-    <w:p>
-      <w:pPr>
-        <w:rPr>
-          <w:lang w:val="en-US"/>
-        </w:rPr>
-      </w:pPr>
-      <w:r>
-        <w:rPr>
-          <w:lang w:val="en-US"/>
-        </w:rPr>
-        <w:t xml:space="preserve">An issue can contain attachments with the same name. Since file names must be unique in a file system directory, ITOL might rename the attachments by appending a number. </w:t>
-      </w:r>
-    </w:p>
-    <w:p>
-      <w:pPr>
-        <w:rPr>
-          <w:lang w:val="en-US"/>
-        </w:rPr>
-      </w:pPr>
-      <w:r>
-        <w:rPr>
-          <w:lang w:val="en-US"/>
-        </w:rPr>
-        <w:t xml:space="preserve">The destination directory for export is a sub-directory of the configured export directory. For existing issues, the sub-directory name is the issue ID. Attachments of new issues are exported into a sub-directory that is built by the project key plus </w:t>
-      </w:r>
-      <w:r>
-        <w:rPr>
-          <w:lang w:val="en-US"/>
-        </w:rPr>
-        <w:t xml:space="preserve">a </w:t>
-      </w:r>
-      <w:r>
-        <w:rPr>
-          <w:lang w:val="en-US"/>
-        </w:rPr>
-        <w:t xml:space="preserve">timestamp. </w:t>
-      </w:r>
-    </w:p>
-    <w:p>
-      <w:pPr>
-        <w:rPr>
-          <w:lang w:val="en-US"/>
-        </w:rPr>
-      </w:pPr>
-      <w:r>
-        <w:rPr>
-          <w:lang w:val="en-US"/>
-        </w:rPr>
-        <w:t xml:space="preserve">Only those attachments are exported that do not already exist in the destination. They are not deleted automatically. </w:t>
-      </w:r>
-    </w:p>
-    <w:p>
-      <w:pPr>
-        <w:keepNext/>
-      </w:pPr>
-      <w:r>
-        <w:rPr>
-          <w:noProof/>
-          <w:lang w:val="en-US"/>
-        </w:rPr>
         <w:lastRenderedPageBreak/>
-        <w:drawing>
-          <wp:inline distT="0" distB="0" distL="0" distR="0">
-            <wp:extent cx="5761355" cy="3557270"/>
-            <wp:effectExtent l="0" t="0" r="0" b="5080"/>
-            <wp:docPr id="36" name="Grafik 36"/>
-            <wp:cNvGraphicFramePr>
-              <a:graphicFrameLocks xmlns:a="http://schemas.openxmlformats.org/drawingml/2006/main" noChangeAspect="1"/>
-            </wp:cNvGraphicFramePr>
-            <a:graphic xmlns:a="http://schemas.openxmlformats.org/drawingml/2006/main">
-              <a:graphicData uri="http://schemas.openxmlformats.org/drawingml/2006/picture">
-                <pic:pic xmlns:pic="http://schemas.openxmlformats.org/drawingml/2006/picture">
-                  <pic:nvPicPr>
-                    <pic:cNvPr id="0" name="Picture 5"/>
-                    <pic:cNvPicPr>
-                      <a:picLocks noChangeAspect="1" noChangeArrowheads="1"/>
-                    </pic:cNvPicPr>
-                  </pic:nvPicPr>
-                  <pic:blipFill>
-                    <a:blip r:embed="rId32" cstate="print">
-                      <a:extLst>
-                        <a:ext uri="{28A0092B-C50C-407E-A947-70E740481C1C}">
-                          <a14:useLocalDpi xmlns:a14="http://schemas.microsoft.com/office/drawing/2010/main" val="0"/>
-                        </a:ext>
-                      </a:extLst>
-                    </a:blip>
-                    <a:srcRect/>
-                    <a:stretch>
-                      <a:fillRect/>
-                    </a:stretch>
-                  </pic:blipFill>
-                  <pic:spPr bwMode="auto">
-                    <a:xfrm>
-                      <a:off x="0" y="0"/>
-                      <a:ext cx="5761355" cy="3557270"/>
-                    </a:xfrm>
-                    <a:prstGeom prst="rect">
-                      <a:avLst/>
-                    </a:prstGeom>
-                    <a:noFill/>
-                    <a:ln>
-                      <a:noFill/>
-                    </a:ln>
-                  </pic:spPr>
-                </pic:pic>
-              </a:graphicData>
-            </a:graphic>
-          </wp:inline>
-        </w:drawing>
-      </w:r>
-    </w:p>
-    <w:p>
-      <w:pPr>
-        <w:pStyle w:val="Beschriftung"/>
-        <w:rPr>
-          <w:lang w:val="en-US"/>
-        </w:rPr>
-      </w:pPr>
-      <w:bookmarkStart w:id="45" w:name="_Ref481318469"/>
-      <w:r>
-        <w:rPr>
-          <w:lang w:val="en-US"/>
-        </w:rPr>
-        <w:t xml:space="preserve">Figure </w:t>
-      </w:r>
-      <w:r>
-        <w:fldChar w:fldCharType="begin"/>
-      </w:r>
-      <w:r>
-        <w:rPr>
-          <w:lang w:val="en-US"/>
-        </w:rPr>
-        <w:instrText xml:space="preserve"> SEQ Figure \* ARABIC </w:instrText>
-      </w:r>
-      <w:r>
-        <w:fldChar w:fldCharType="separate"/>
-      </w:r>
-      <w:r>
-        <w:rPr>
-          <w:noProof/>
-          <w:lang w:val="en-US"/>
-        </w:rPr>
-        <w:t>13</w:t>
-      </w:r>
-      <w:r>
-        <w:fldChar w:fldCharType="end"/>
-      </w:r>
-      <w:r>
-        <w:rPr>
-          <w:lang w:val="en-US"/>
-        </w:rPr>
-        <w:t xml:space="preserve"> Export attachments and start Command window</w:t>
-      </w:r>
-      <w:bookmarkEnd w:id="45"/>
-      <w:r>
-        <w:rPr>
-          <w:lang w:val="en-US"/>
-        </w:rPr>
-        <w:t xml:space="preserve"> </w:t>
-      </w:r>
-    </w:p>
-    <w:p>
-      <w:pPr>
-        <w:pStyle w:val="berschrift1"/>
-        <w:rPr>
-          <w:lang w:val="en-US"/>
-        </w:rPr>
-      </w:pPr>
-      <w:bookmarkStart w:id="46" w:name="_Toc481424052"/>
-      <w:r>
-        <w:rPr>
-          <w:lang w:val="en-US"/>
-        </w:rPr>
-        <w:t>Configuration</w:t>
-      </w:r>
-      <w:bookmarkEnd w:id="46"/>
-    </w:p>
-    <w:p>
-      <w:pPr>
-        <w:rPr>
-          <w:lang w:val="en-US"/>
-        </w:rPr>
-      </w:pPr>
-      <w:r>
-        <w:rPr>
-          <w:lang w:val="en-US"/>
-        </w:rPr>
-        <w:t xml:space="preserve">After a connection to JIRA has been established, further configuration options can be defined. To open the configuration dialog, click “Extra – Configure…” </w:t>
-      </w:r>
-    </w:p>
-    <w:p>
-      <w:pPr>
-        <w:rPr>
-          <w:lang w:val="en-US"/>
-        </w:rPr>
-      </w:pPr>
-      <w:r>
-        <w:rPr>
-          <w:noProof/>
-          <w:lang w:val="en-US"/>
-        </w:rPr>
         <w:drawing>
           <wp:inline distT="0" distB="0" distL="0" distR="0" wp14:anchorId="017D23E9" wp14:editId="38D7556C">
             <wp:extent cx="1776730" cy="1910715"/>
@@ -10065,14 +10082,12 @@
       <w:r>
         <w:rPr>
           <w:noProof/>
-          <w:lang w:val="en-US"/>
-        </w:rPr>
-        <w:lastRenderedPageBreak/>
+        </w:rPr>
         <w:drawing>
-          <wp:inline distT="0" distB="0" distL="0" distR="0" wp14:anchorId="37F4D76B" wp14:editId="46F8F83E">
-            <wp:extent cx="5758815" cy="3269615"/>
-            <wp:effectExtent l="0" t="0" r="0" b="6985"/>
-            <wp:docPr id="14" name="Grafik 14"/>
+          <wp:inline distT="0" distB="0" distL="0" distR="0" wp14:anchorId="71619F88" wp14:editId="3E28B6BF">
+            <wp:extent cx="5760720" cy="4058285"/>
+            <wp:effectExtent l="0" t="0" r="0" b="0"/>
+            <wp:docPr id="46" name="Grafik 46"/>
             <wp:cNvGraphicFramePr>
               <a:graphicFrameLocks xmlns:a="http://schemas.openxmlformats.org/drawingml/2006/main" noChangeAspect="1"/>
             </wp:cNvGraphicFramePr>
@@ -10080,36 +10095,23 @@
               <a:graphicData uri="http://schemas.openxmlformats.org/drawingml/2006/picture">
                 <pic:pic xmlns:pic="http://schemas.openxmlformats.org/drawingml/2006/picture">
                   <pic:nvPicPr>
-                    <pic:cNvPr id="0" name="Picture 6"/>
-                    <pic:cNvPicPr>
-                      <a:picLocks noChangeAspect="1" noChangeArrowheads="1"/>
-                    </pic:cNvPicPr>
+                    <pic:cNvPr id="1" name=""/>
+                    <pic:cNvPicPr/>
                   </pic:nvPicPr>
                   <pic:blipFill>
-                    <a:blip r:embed="rId34">
-                      <a:extLst>
-                        <a:ext uri="{28A0092B-C50C-407E-A947-70E740481C1C}">
-                          <a14:useLocalDpi xmlns:a14="http://schemas.microsoft.com/office/drawing/2010/main" val="0"/>
-                        </a:ext>
-                      </a:extLst>
-                    </a:blip>
-                    <a:srcRect/>
+                    <a:blip r:embed="rId34"/>
                     <a:stretch>
                       <a:fillRect/>
                     </a:stretch>
                   </pic:blipFill>
-                  <pic:spPr bwMode="auto">
+                  <pic:spPr>
                     <a:xfrm>
                       <a:off x="0" y="0"/>
-                      <a:ext cx="5758815" cy="3269615"/>
+                      <a:ext cx="5760720" cy="4058285"/>
                     </a:xfrm>
                     <a:prstGeom prst="rect">
                       <a:avLst/>
                     </a:prstGeom>
-                    <a:noFill/>
-                    <a:ln>
-                      <a:noFill/>
-                    </a:ln>
                   </pic:spPr>
                 </pic:pic>
               </a:graphicData>
@@ -10191,6 +10193,7 @@
         <w:rPr>
           <w:lang w:val="en-US"/>
         </w:rPr>
+        <w:lastRenderedPageBreak/>
         <w:t>Mail content text is copied into the issue description or into a new comment. If no issue ID is found in the mail subject, ITOL assumes that a new issue should be created and copies the body into the description field of the issue. In case of an existing issue ID is found, the content text is suggested as a new comment to the issue.</w:t>
       </w:r>
     </w:p>
@@ -10336,7 +10339,6 @@
           <w:b/>
           <w:lang w:val="en-US"/>
         </w:rPr>
-        <w:lastRenderedPageBreak/>
         <w:t>Automatic reply to</w:t>
       </w:r>
     </w:p>
@@ -10446,6 +10448,12 @@
         </w:rPr>
         <w:t>The browser address contains the field ID which is to be entered in the edit field.</w:t>
       </w:r>
+      <w:r>
+        <w:rPr>
+          <w:lang w:val="en-US"/>
+        </w:rPr>
+        <w:t xml:space="preserve"> Example:</w:t>
+      </w:r>
     </w:p>
     <w:p>
       <w:pPr>
@@ -10484,6 +10492,34 @@
           <w:lang w:val="en-US"/>
         </w:rPr>
         <w:t>When an issue is created, ITOL sets the mail sender address into this field.</w:t>
+      </w:r>
+    </w:p>
+    <w:p>
+      <w:pPr>
+        <w:rPr>
+          <w:b/>
+          <w:lang w:val="en-US"/>
+        </w:rPr>
+      </w:pPr>
+      <w:r>
+        <w:rPr>
+          <w:b/>
+          <w:lang w:val="en-US"/>
+        </w:rPr>
+        <w:t>Service mail address</w:t>
+      </w:r>
+    </w:p>
+    <w:p>
+      <w:pPr>
+        <w:rPr>
+          <w:lang w:val="en-US"/>
+        </w:rPr>
+      </w:pPr>
+      <w:r>
+        <w:rPr>
+          <w:lang w:val="en-US"/>
+        </w:rPr>
+        <w:t xml:space="preserve">If ITOL is assigned to a notification mail sent from Jira server, the mail body is not a useful default for an issue comment. To ignore the mail body and show the issue history instead, ITOL must know the mail address of the Jira server. </w:t>
       </w:r>
     </w:p>
     <w:p>
@@ -10499,6 +10535,7 @@
         <w:rPr>
           <w:lang w:val="en-US"/>
         </w:rPr>
+        <w:lastRenderedPageBreak/>
         <w:t>Manage Mail Attachments to Ignore</w:t>
       </w:r>
       <w:bookmarkEnd w:id="49"/>
@@ -10588,7 +10625,6 @@
         <w:rPr>
           <w:lang w:val="en-US"/>
         </w:rPr>
-        <w:lastRenderedPageBreak/>
         <w:t>Files are added to the blacklist in the issue pane on tab “ATTACHMENTS”: right-click on an entry and select “Add to blacklist…”.</w:t>
       </w:r>
     </w:p>
@@ -10679,6 +10715,7 @@
           <w:noProof/>
           <w:lang w:val="en-US"/>
         </w:rPr>
+        <w:lastRenderedPageBreak/>
         <w:drawing>
           <wp:inline distT="0" distB="0" distL="0" distR="0" wp14:anchorId="6EBB6A79" wp14:editId="26F0A390">
             <wp:extent cx="5758815" cy="3269615"/>
@@ -10827,7 +10864,6 @@
           <w:noProof/>
           <w:lang w:val="en-US"/>
         </w:rPr>
-        <w:lastRenderedPageBreak/>
         <w:drawing>
           <wp:inline distT="0" distB="0" distL="0" distR="0" wp14:anchorId="78BF8BAC" wp14:editId="675E46CF">
             <wp:extent cx="5760720" cy="3271520"/>
@@ -10877,6 +10913,7 @@
           <w:b/>
           <w:lang w:val="en-US"/>
         </w:rPr>
+        <w:lastRenderedPageBreak/>
         <w:t>Log file</w:t>
       </w:r>
     </w:p>
@@ -10978,13 +11015,27 @@
         <w:rPr>
           <w:lang w:val="en-US"/>
         </w:rPr>
-        <w:t>:\Users\Wolfgang\AppD</w:t>
-      </w:r>
-      <w:r>
-        <w:rPr>
-          <w:lang w:val="en-US"/>
-        </w:rPr>
-        <w:t>ata\Roaming\WILUTIONS\</w:t>
+        <w:t>:\Users\Wolfgang\</w:t>
+      </w:r>
+      <w:proofErr w:type="spellStart"/>
+      <w:r>
+        <w:rPr>
+          <w:lang w:val="en-US"/>
+        </w:rPr>
+        <w:t>AppD</w:t>
+      </w:r>
+      <w:r>
+        <w:rPr>
+          <w:lang w:val="en-US"/>
+        </w:rPr>
+        <w:t>ata</w:t>
+      </w:r>
+      <w:proofErr w:type="spellEnd"/>
+      <w:r>
+        <w:rPr>
+          <w:lang w:val="en-US"/>
+        </w:rPr>
+        <w:t>\Roaming\WILUTIONS\</w:t>
       </w:r>
       <w:r>
         <w:rPr>
@@ -11132,158 +11183,324 @@
         <w:rPr>
           <w:lang w:val="en-US"/>
         </w:rPr>
+        <w:t>Configuration File “</w:t>
+      </w:r>
+      <w:proofErr w:type="spellStart"/>
+      <w:proofErr w:type="gramStart"/>
+      <w:r>
+        <w:rPr>
+          <w:lang w:val="en-US"/>
+        </w:rPr>
+        <w:t>user.json</w:t>
+      </w:r>
+      <w:proofErr w:type="spellEnd"/>
+      <w:proofErr w:type="gramEnd"/>
+      <w:r>
+        <w:rPr>
+          <w:lang w:val="en-US"/>
+        </w:rPr>
+        <w:t>”</w:t>
+      </w:r>
+      <w:bookmarkEnd w:id="57"/>
+    </w:p>
+    <w:p>
+      <w:pPr>
+        <w:rPr>
+          <w:lang w:val="en-US"/>
+        </w:rPr>
+      </w:pPr>
+      <w:r>
+        <w:rPr>
+          <w:lang w:val="en-US"/>
+        </w:rPr>
+        <w:t xml:space="preserve">All configuration values are stored in the file </w:t>
+      </w:r>
+      <w:proofErr w:type="spellStart"/>
+      <w:proofErr w:type="gramStart"/>
+      <w:r>
+        <w:rPr>
+          <w:lang w:val="en-US"/>
+        </w:rPr>
+        <w:t>user.json</w:t>
+      </w:r>
+      <w:proofErr w:type="spellEnd"/>
+      <w:proofErr w:type="gramEnd"/>
+      <w:r>
+        <w:rPr>
+          <w:lang w:val="en-US"/>
+        </w:rPr>
+        <w:t xml:space="preserve">. Rarely used values can only be edited directly in this file. </w:t>
+      </w:r>
+    </w:p>
+    <w:p>
+      <w:pPr>
+        <w:rPr>
+          <w:lang w:val="en-US"/>
+        </w:rPr>
+      </w:pPr>
+      <w:r>
+        <w:rPr>
+          <w:lang w:val="en-US"/>
+        </w:rPr>
+        <w:t xml:space="preserve">The configuration options are written into the file at the time when Outlook is closed. </w:t>
+      </w:r>
+    </w:p>
+    <w:p>
+      <w:pPr>
+        <w:rPr>
+          <w:lang w:val="en-US"/>
+        </w:rPr>
+      </w:pPr>
+      <w:r>
+        <w:rPr>
+          <w:lang w:val="en-US"/>
+        </w:rPr>
+        <w:t xml:space="preserve">This file also contains passwords </w:t>
+      </w:r>
+      <w:r>
+        <w:rPr>
+          <w:lang w:val="en-US"/>
+        </w:rPr>
+        <w:t>which are AES-</w:t>
+      </w:r>
+      <w:r>
+        <w:rPr>
+          <w:lang w:val="en-US"/>
+        </w:rPr>
+        <w:t>encrypted with a static key</w:t>
+      </w:r>
+      <w:r>
+        <w:rPr>
+          <w:lang w:val="en-US"/>
+        </w:rPr>
+        <w:t>. Since the key is contained</w:t>
+      </w:r>
+      <w:r>
+        <w:rPr>
+          <w:lang w:val="en-US"/>
+        </w:rPr>
+        <w:t xml:space="preserve"> in the ITOL program code</w:t>
+      </w:r>
+      <w:r>
+        <w:rPr>
+          <w:lang w:val="en-US"/>
+        </w:rPr>
+        <w:t xml:space="preserve">, the passwords are only weakly protected. </w:t>
+      </w:r>
+      <w:r>
+        <w:rPr>
+          <w:lang w:val="en-US"/>
+        </w:rPr>
+        <w:t xml:space="preserve">The major part of projection is provided by Windows, while </w:t>
+      </w:r>
+      <w:r>
+        <w:rPr>
+          <w:lang w:val="en-US"/>
+        </w:rPr>
+        <w:t>“</w:t>
+      </w:r>
+      <w:proofErr w:type="spellStart"/>
+      <w:proofErr w:type="gramStart"/>
+      <w:r>
+        <w:rPr>
+          <w:lang w:val="en-US"/>
+        </w:rPr>
+        <w:t>user.json</w:t>
+      </w:r>
+      <w:proofErr w:type="spellEnd"/>
+      <w:proofErr w:type="gramEnd"/>
+      <w:r>
+        <w:rPr>
+          <w:lang w:val="en-US"/>
+        </w:rPr>
+        <w:t>” is stored in the user’s private area. However, be careful by copying this file on a storage location that is accessible for others.</w:t>
+      </w:r>
+    </w:p>
+    <w:p>
+      <w:pPr>
+        <w:pStyle w:val="berschrift2"/>
+        <w:rPr>
+          <w:lang w:val="en-US"/>
+        </w:rPr>
+      </w:pPr>
+      <w:bookmarkStart w:id="58" w:name="_Toc481424060"/>
+      <w:r>
+        <w:rPr>
+          <w:lang w:val="en-US"/>
+        </w:rPr>
+        <w:t>Configuration File “</w:t>
+      </w:r>
+      <w:proofErr w:type="spellStart"/>
+      <w:proofErr w:type="gramStart"/>
+      <w:r>
+        <w:rPr>
+          <w:lang w:val="en-US"/>
+        </w:rPr>
+        <w:t>application.json</w:t>
+      </w:r>
+      <w:proofErr w:type="gramEnd"/>
+      <w:r>
+        <w:rPr>
+          <w:lang w:val="en-US"/>
+        </w:rPr>
+        <w:t>.templ</w:t>
+      </w:r>
+      <w:proofErr w:type="spellEnd"/>
+      <w:r>
+        <w:rPr>
+          <w:lang w:val="en-US"/>
+        </w:rPr>
+        <w:t>”</w:t>
+      </w:r>
+      <w:bookmarkEnd w:id="58"/>
+    </w:p>
+    <w:p>
+      <w:pPr>
+        <w:rPr>
+          <w:lang w:val="en-US"/>
+        </w:rPr>
+      </w:pPr>
+      <w:r>
+        <w:rPr>
+          <w:lang w:val="en-US"/>
+        </w:rPr>
+        <w:t xml:space="preserve">Values, that are not user specific </w:t>
+      </w:r>
+      <w:r>
+        <w:rPr>
+          <w:lang w:val="en-US"/>
+        </w:rPr>
+        <w:t>are saved in the file “</w:t>
+      </w:r>
+      <w:proofErr w:type="spellStart"/>
+      <w:proofErr w:type="gramStart"/>
+      <w:r>
+        <w:rPr>
+          <w:lang w:val="en-US"/>
+        </w:rPr>
+        <w:t>application.json</w:t>
+      </w:r>
+      <w:proofErr w:type="gramEnd"/>
+      <w:r>
+        <w:rPr>
+          <w:lang w:val="en-US"/>
+        </w:rPr>
+        <w:t>.templ</w:t>
+      </w:r>
+      <w:proofErr w:type="spellEnd"/>
+      <w:r>
+        <w:rPr>
+          <w:lang w:val="en-US"/>
+        </w:rPr>
+        <w:t>”. This file can be used to</w:t>
+      </w:r>
+      <w:r>
+        <w:rPr>
+          <w:lang w:val="en-US"/>
+        </w:rPr>
+        <w:t xml:space="preserve"> simplify the configuration of other installations</w:t>
+      </w:r>
+      <w:r>
+        <w:rPr>
+          <w:lang w:val="en-US"/>
+        </w:rPr>
+        <w:t>.</w:t>
+      </w:r>
+      <w:r>
+        <w:rPr>
+          <w:lang w:val="en-US"/>
+        </w:rPr>
+        <w:t xml:space="preserve"> </w:t>
+      </w:r>
+      <w:r>
+        <w:rPr>
+          <w:lang w:val="en-US"/>
+        </w:rPr>
+        <w:t xml:space="preserve">Copy this file to </w:t>
+      </w:r>
+      <w:r>
+        <w:rPr>
+          <w:lang w:val="en-US"/>
+        </w:rPr>
+        <w:t xml:space="preserve">%APPDATA%\WILUTIONS\ITOL </w:t>
+      </w:r>
+      <w:r>
+        <w:rPr>
+          <w:lang w:val="en-US"/>
+        </w:rPr>
+        <w:t>of another user and rename to “</w:t>
+      </w:r>
+      <w:proofErr w:type="spellStart"/>
+      <w:proofErr w:type="gramStart"/>
+      <w:r>
+        <w:rPr>
+          <w:lang w:val="en-US"/>
+        </w:rPr>
+        <w:t>user.json</w:t>
+      </w:r>
+      <w:proofErr w:type="spellEnd"/>
+      <w:proofErr w:type="gramEnd"/>
+      <w:r>
+        <w:rPr>
+          <w:lang w:val="en-US"/>
+        </w:rPr>
+        <w:t>”</w:t>
+      </w:r>
+      <w:r>
+        <w:rPr>
+          <w:lang w:val="en-US"/>
+        </w:rPr>
+        <w:t xml:space="preserve">. </w:t>
+      </w:r>
+    </w:p>
+    <w:p>
+      <w:pPr>
+        <w:rPr>
+          <w:lang w:val="en-US"/>
+        </w:rPr>
+      </w:pPr>
+      <w:r>
+        <w:rPr>
+          <w:lang w:val="en-US"/>
+        </w:rPr>
+        <w:t>File “</w:t>
+      </w:r>
+      <w:proofErr w:type="spellStart"/>
+      <w:proofErr w:type="gramStart"/>
+      <w:r>
+        <w:rPr>
+          <w:lang w:val="en-US"/>
+        </w:rPr>
+        <w:t>application.json</w:t>
+      </w:r>
+      <w:proofErr w:type="gramEnd"/>
+      <w:r>
+        <w:rPr>
+          <w:lang w:val="en-US"/>
+        </w:rPr>
+        <w:t>.templ</w:t>
+      </w:r>
+      <w:proofErr w:type="spellEnd"/>
+      <w:r>
+        <w:rPr>
+          <w:lang w:val="en-US"/>
+        </w:rPr>
+        <w:t>” does not contain passwords.</w:t>
+      </w:r>
+    </w:p>
+    <w:p>
+      <w:pPr>
+        <w:pStyle w:val="berschrift2"/>
+        <w:rPr>
+          <w:lang w:val="en-US"/>
+        </w:rPr>
+      </w:pPr>
+      <w:bookmarkStart w:id="59" w:name="_Toc481424061"/>
+      <w:r>
+        <w:rPr>
+          <w:lang w:val="en-US"/>
+        </w:rPr>
         <w:lastRenderedPageBreak/>
-        <w:t>Configuration File “user.json”</w:t>
-      </w:r>
-      <w:bookmarkEnd w:id="57"/>
-    </w:p>
-    <w:p>
-      <w:pPr>
-        <w:rPr>
-          <w:lang w:val="en-US"/>
-        </w:rPr>
-      </w:pPr>
-      <w:r>
-        <w:rPr>
-          <w:lang w:val="en-US"/>
-        </w:rPr>
-        <w:t xml:space="preserve">All configuration values are stored in the file user.json. Rarely used values can only be edited directly in this file. </w:t>
-      </w:r>
-    </w:p>
-    <w:p>
-      <w:pPr>
-        <w:rPr>
-          <w:lang w:val="en-US"/>
-        </w:rPr>
-      </w:pPr>
-      <w:r>
-        <w:rPr>
-          <w:lang w:val="en-US"/>
-        </w:rPr>
-        <w:t xml:space="preserve">The configuration options are written into the file at the time when Outlook is closed. </w:t>
-      </w:r>
-    </w:p>
-    <w:p>
-      <w:pPr>
-        <w:rPr>
-          <w:lang w:val="en-US"/>
-        </w:rPr>
-      </w:pPr>
-      <w:r>
-        <w:rPr>
-          <w:lang w:val="en-US"/>
-        </w:rPr>
-        <w:t xml:space="preserve">This file also contains passwords </w:t>
-      </w:r>
-      <w:r>
-        <w:rPr>
-          <w:lang w:val="en-US"/>
-        </w:rPr>
-        <w:t>which are AES-</w:t>
-      </w:r>
-      <w:r>
-        <w:rPr>
-          <w:lang w:val="en-US"/>
-        </w:rPr>
-        <w:t>encrypted with a static key</w:t>
-      </w:r>
-      <w:r>
-        <w:rPr>
-          <w:lang w:val="en-US"/>
-        </w:rPr>
-        <w:t>. Since the key is contained</w:t>
-      </w:r>
-      <w:r>
-        <w:rPr>
-          <w:lang w:val="en-US"/>
-        </w:rPr>
-        <w:t xml:space="preserve"> in the ITOL program code</w:t>
-      </w:r>
-      <w:r>
-        <w:rPr>
-          <w:lang w:val="en-US"/>
-        </w:rPr>
-        <w:t xml:space="preserve">, the passwords are only weakly protected. </w:t>
-      </w:r>
-      <w:r>
-        <w:rPr>
-          <w:lang w:val="en-US"/>
-        </w:rPr>
-        <w:t xml:space="preserve">The major part of projection is provided by Windows, while </w:t>
-      </w:r>
-      <w:r>
-        <w:rPr>
-          <w:lang w:val="en-US"/>
-        </w:rPr>
-        <w:t>“user.json” is stored in the user’s private area. However, be careful by copying this file on a storage location that is accessible for others.</w:t>
-      </w:r>
-    </w:p>
-    <w:p>
-      <w:pPr>
-        <w:pStyle w:val="berschrift2"/>
-        <w:rPr>
-          <w:lang w:val="en-US"/>
-        </w:rPr>
-      </w:pPr>
-      <w:bookmarkStart w:id="58" w:name="_Toc481424060"/>
-      <w:r>
-        <w:rPr>
-          <w:lang w:val="en-US"/>
-        </w:rPr>
-        <w:t>Configuration File “application.json.templ”</w:t>
-      </w:r>
-      <w:bookmarkEnd w:id="58"/>
-    </w:p>
-    <w:p>
-      <w:pPr>
-        <w:rPr>
-          <w:lang w:val="en-US"/>
-        </w:rPr>
-      </w:pPr>
-      <w:r>
-        <w:rPr>
-          <w:lang w:val="en-US"/>
-        </w:rPr>
-        <w:t xml:space="preserve">Values, that are not user specific </w:t>
-      </w:r>
-      <w:r>
-        <w:rPr>
-          <w:lang w:val="en-US"/>
-        </w:rPr>
-        <w:t>are saved into the file “application.json.templ”. This file can be used to share configuration options with other users.</w:t>
-      </w:r>
-      <w:r>
-        <w:rPr>
-          <w:lang w:val="en-US"/>
-        </w:rPr>
-        <w:t xml:space="preserve"> Therefore, it has to be renamed as “user.json” in the destination directory. </w:t>
-      </w:r>
-    </w:p>
-    <w:p>
-      <w:pPr>
-        <w:rPr>
-          <w:lang w:val="en-US"/>
-        </w:rPr>
-      </w:pPr>
-      <w:r>
-        <w:rPr>
-          <w:lang w:val="en-US"/>
-        </w:rPr>
-        <w:t>File “application.json.templ” does not contain passwords.</w:t>
-      </w:r>
-    </w:p>
-    <w:p>
-      <w:pPr>
-        <w:pStyle w:val="berschrift2"/>
-        <w:rPr>
-          <w:lang w:val="en-US"/>
-        </w:rPr>
-      </w:pPr>
-      <w:bookmarkStart w:id="59" w:name="_Toc481424061"/>
-      <w:r>
-        <w:rPr>
-          <w:lang w:val="en-US"/>
-        </w:rPr>
         <w:t>Additional Logging</w:t>
       </w:r>
       <w:bookmarkEnd w:id="59"/>
@@ -11400,7 +11617,7 @@
 </file>
 
 <file path=word/numbering.xml><?xml version="1.0" encoding="utf-8"?>
-<w:numbering xmlns:wpc="http://schemas.microsoft.com/office/word/2010/wordprocessingCanvas" xmlns:cx="http://schemas.microsoft.com/office/drawing/2014/chartex" xmlns:cx1="http://schemas.microsoft.com/office/drawing/2015/9/8/chartex" xmlns:cx2="http://schemas.microsoft.com/office/drawing/2015/10/21/chartex" xmlns:cx3="http://schemas.microsoft.com/office/drawing/2016/5/9/chartex" xmlns:cx4="http://schemas.microsoft.com/office/drawing/2016/5/10/chartex" xmlns:cx5="http://schemas.microsoft.com/office/drawing/2016/5/11/chartex" xmlns:cx6="http://schemas.microsoft.com/office/drawing/2016/5/12/chartex" xmlns:cx7="http://schemas.microsoft.com/office/drawing/2016/5/13/chartex" xmlns:cx8="http://schemas.microsoft.com/office/drawing/2016/5/14/chartex" xmlns:mc="http://schemas.openxmlformats.org/markup-compatibility/2006" xmlns:o="urn:schemas-microsoft-com:office:office" xmlns:r="http://schemas.openxmlformats.org/officeDocument/2006/relationships" xmlns:m="http://schemas.openxmlformats.org/officeDocument/2006/math" xmlns:v="urn:schemas-microsoft-com:vml" xmlns:wp14="http://schemas.microsoft.com/office/word/2010/wordprocessingDrawing" xmlns:wp="http://schemas.openxmlformats.org/drawingml/2006/wordprocessingDrawing" xmlns:w10="urn:schemas-microsoft-com:office:word" xmlns:w="http://schemas.openxmlformats.org/wordprocessingml/2006/main" xmlns:w14="http://schemas.microsoft.com/office/word/2010/wordml" xmlns:w15="http://schemas.microsoft.com/office/word/2012/wordml" xmlns:w16se="http://schemas.microsoft.com/office/word/2015/wordml/symex" xmlns:wpg="http://schemas.microsoft.com/office/word/2010/wordprocessingGroup" xmlns:wpi="http://schemas.microsoft.com/office/word/2010/wordprocessingInk" xmlns:wne="http://schemas.microsoft.com/office/word/2006/wordml" xmlns:wps="http://schemas.microsoft.com/office/word/2010/wordprocessingShape" mc:Ignorable="w14 w15 w16se wp14">
+<w:numbering xmlns:wpc="http://schemas.microsoft.com/office/word/2010/wordprocessingCanvas" xmlns:cx="http://schemas.microsoft.com/office/drawing/2014/chartex" xmlns:cx1="http://schemas.microsoft.com/office/drawing/2015/9/8/chartex" xmlns:cx2="http://schemas.microsoft.com/office/drawing/2015/10/21/chartex" xmlns:cx3="http://schemas.microsoft.com/office/drawing/2016/5/9/chartex" xmlns:cx4="http://schemas.microsoft.com/office/drawing/2016/5/10/chartex" xmlns:cx5="http://schemas.microsoft.com/office/drawing/2016/5/11/chartex" xmlns:cx6="http://schemas.microsoft.com/office/drawing/2016/5/12/chartex" xmlns:cx7="http://schemas.microsoft.com/office/drawing/2016/5/13/chartex" xmlns:cx8="http://schemas.microsoft.com/office/drawing/2016/5/14/chartex" xmlns:mc="http://schemas.openxmlformats.org/markup-compatibility/2006" xmlns:aink="http://schemas.microsoft.com/office/drawing/2016/ink" xmlns:o="urn:schemas-microsoft-com:office:office" xmlns:r="http://schemas.openxmlformats.org/officeDocument/2006/relationships" xmlns:m="http://schemas.openxmlformats.org/officeDocument/2006/math" xmlns:v="urn:schemas-microsoft-com:vml" xmlns:wp14="http://schemas.microsoft.com/office/word/2010/wordprocessingDrawing" xmlns:wp="http://schemas.openxmlformats.org/drawingml/2006/wordprocessingDrawing" xmlns:w10="urn:schemas-microsoft-com:office:word" xmlns:w="http://schemas.openxmlformats.org/wordprocessingml/2006/main" xmlns:w14="http://schemas.microsoft.com/office/word/2010/wordml" xmlns:w15="http://schemas.microsoft.com/office/word/2012/wordml" xmlns:w16se="http://schemas.microsoft.com/office/word/2015/wordml/symex" xmlns:wpg="http://schemas.microsoft.com/office/word/2010/wordprocessingGroup" xmlns:wpi="http://schemas.microsoft.com/office/word/2010/wordprocessingInk" xmlns:wne="http://schemas.microsoft.com/office/word/2006/wordml" xmlns:wps="http://schemas.microsoft.com/office/word/2010/wordprocessingShape" mc:Ignorable="w14 w15 w16se wp14">
   <w:abstractNum w:abstractNumId="0" w15:restartNumberingAfterBreak="0">
     <w:nsid w:val="18A52C50"/>
     <w:multiLevelType w:val="hybridMultilevel"/>
@@ -13153,7 +13370,7 @@
 </file>
 
 <file path=customXml/itemProps1.xml><?xml version="1.0" encoding="utf-8"?>
-<ds:datastoreItem xmlns:ds="http://schemas.openxmlformats.org/officeDocument/2006/customXml" ds:itemID="{C7180EC9-BF49-4EB1-B27C-6AEC555FAB37}">
+<ds:datastoreItem xmlns:ds="http://schemas.openxmlformats.org/officeDocument/2006/customXml" ds:itemID="{226DAF5A-EC8A-492B-85E8-BC2ECC059E00}">
   <ds:schemaRefs>
     <ds:schemaRef ds:uri="http://schemas.openxmlformats.org/officeDocument/2006/bibliography"/>
   </ds:schemaRefs>

</xml_diff>

<commit_message>
Deploy configuration via GPO
</commit_message>
<xml_diff>
--- a/itol-addin/doc/ITOL.docx
+++ b/itol-addin/doc/ITOL.docx
@@ -1,6 +1,6 @@
 
 <file path=word/document.xml><?xml version="1.0" encoding="utf-8"?>
-<w:document xmlns:wpc="http://schemas.microsoft.com/office/word/2010/wordprocessingCanvas" xmlns:cx="http://schemas.microsoft.com/office/drawing/2014/chartex" xmlns:cx1="http://schemas.microsoft.com/office/drawing/2015/9/8/chartex" xmlns:cx2="http://schemas.microsoft.com/office/drawing/2015/10/21/chartex" xmlns:cx3="http://schemas.microsoft.com/office/drawing/2016/5/9/chartex" xmlns:cx4="http://schemas.microsoft.com/office/drawing/2016/5/10/chartex" xmlns:cx5="http://schemas.microsoft.com/office/drawing/2016/5/11/chartex" xmlns:cx6="http://schemas.microsoft.com/office/drawing/2016/5/12/chartex" xmlns:cx7="http://schemas.microsoft.com/office/drawing/2016/5/13/chartex" xmlns:cx8="http://schemas.microsoft.com/office/drawing/2016/5/14/chartex" xmlns:mc="http://schemas.openxmlformats.org/markup-compatibility/2006" xmlns:aink="http://schemas.microsoft.com/office/drawing/2016/ink" xmlns:am3d="http://schemas.microsoft.com/office/drawing/2017/model3d" xmlns:o="urn:schemas-microsoft-com:office:office" xmlns:r="http://schemas.openxmlformats.org/officeDocument/2006/relationships" xmlns:m="http://schemas.openxmlformats.org/officeDocument/2006/math" xmlns:v="urn:schemas-microsoft-com:vml" xmlns:wp14="http://schemas.microsoft.com/office/word/2010/wordprocessingDrawing" xmlns:wp="http://schemas.openxmlformats.org/drawingml/2006/wordprocessingDrawing" xmlns:w10="urn:schemas-microsoft-com:office:word" xmlns:w="http://schemas.openxmlformats.org/wordprocessingml/2006/main" xmlns:w14="http://schemas.microsoft.com/office/word/2010/wordml" xmlns:w15="http://schemas.microsoft.com/office/word/2012/wordml" xmlns:w16se="http://schemas.microsoft.com/office/word/2015/wordml/symex" xmlns:wpg="http://schemas.microsoft.com/office/word/2010/wordprocessingGroup" xmlns:wpi="http://schemas.microsoft.com/office/word/2010/wordprocessingInk" xmlns:wne="http://schemas.microsoft.com/office/word/2006/wordml" xmlns:wps="http://schemas.microsoft.com/office/word/2010/wordprocessingShape" mc:Ignorable="w14 w15 w16se wp14">
+<w:document xmlns:wpc="http://schemas.microsoft.com/office/word/2010/wordprocessingCanvas" xmlns:cx="http://schemas.microsoft.com/office/drawing/2014/chartex" xmlns:cx1="http://schemas.microsoft.com/office/drawing/2015/9/8/chartex" xmlns:cx2="http://schemas.microsoft.com/office/drawing/2015/10/21/chartex" xmlns:cx3="http://schemas.microsoft.com/office/drawing/2016/5/9/chartex" xmlns:cx4="http://schemas.microsoft.com/office/drawing/2016/5/10/chartex" xmlns:cx5="http://schemas.microsoft.com/office/drawing/2016/5/11/chartex" xmlns:cx6="http://schemas.microsoft.com/office/drawing/2016/5/12/chartex" xmlns:cx7="http://schemas.microsoft.com/office/drawing/2016/5/13/chartex" xmlns:cx8="http://schemas.microsoft.com/office/drawing/2016/5/14/chartex" xmlns:mc="http://schemas.openxmlformats.org/markup-compatibility/2006" xmlns:aink="http://schemas.microsoft.com/office/drawing/2016/ink" xmlns:am3d="http://schemas.microsoft.com/office/drawing/2017/model3d" xmlns:o="urn:schemas-microsoft-com:office:office" xmlns:r="http://schemas.openxmlformats.org/officeDocument/2006/relationships" xmlns:m="http://schemas.openxmlformats.org/officeDocument/2006/math" xmlns:v="urn:schemas-microsoft-com:vml" xmlns:wp14="http://schemas.microsoft.com/office/word/2010/wordprocessingDrawing" xmlns:wp="http://schemas.openxmlformats.org/drawingml/2006/wordprocessingDrawing" xmlns:w10="urn:schemas-microsoft-com:office:word" xmlns:w="http://schemas.openxmlformats.org/wordprocessingml/2006/main" xmlns:w14="http://schemas.microsoft.com/office/word/2010/wordml" xmlns:w15="http://schemas.microsoft.com/office/word/2012/wordml" xmlns:w16cid="http://schemas.microsoft.com/office/word/2016/wordml/cid" xmlns:w16se="http://schemas.microsoft.com/office/word/2015/wordml/symex" xmlns:wpg="http://schemas.microsoft.com/office/word/2010/wordprocessingGroup" xmlns:wpi="http://schemas.microsoft.com/office/word/2010/wordprocessingInk" xmlns:wne="http://schemas.microsoft.com/office/word/2006/wordml" xmlns:wps="http://schemas.microsoft.com/office/word/2010/wordprocessingShape" mc:Ignorable="w14 w15 w16se w16cid wp14">
   <w:body>
     <w:p>
       <w:pPr>
@@ -86,9 +86,7 @@
         <w:t>ITOL</w:t>
       </w:r>
       <w:bookmarkStart w:id="0" w:name="_Hlk479413768"/>
-      <w:bookmarkStart w:id="1" w:name="_GoBack"/>
       <w:bookmarkEnd w:id="0"/>
-      <w:bookmarkEnd w:id="1"/>
       <w:r>
         <w:rPr>
           <w:b/>
@@ -99,8 +97,8 @@
         </w:rPr>
         <w:t xml:space="preserve"> </w:t>
       </w:r>
-      <w:bookmarkStart w:id="2" w:name="_Hlk479538027"/>
-      <w:bookmarkEnd w:id="2"/>
+      <w:bookmarkStart w:id="1" w:name="_Hlk479538027"/>
+      <w:bookmarkEnd w:id="1"/>
     </w:p>
     <w:p>
       <w:pPr>
@@ -3522,16 +3520,16 @@
           <w:lang w:val="en-US"/>
         </w:rPr>
       </w:pPr>
-      <w:bookmarkStart w:id="3" w:name="_Ref479414154"/>
-      <w:bookmarkStart w:id="4" w:name="_Toc481424025"/>
+      <w:bookmarkStart w:id="2" w:name="_Ref479414154"/>
+      <w:bookmarkStart w:id="3" w:name="_Toc481424025"/>
       <w:r>
         <w:rPr>
           <w:lang w:val="en-US"/>
         </w:rPr>
         <w:t>Overview</w:t>
       </w:r>
+      <w:bookmarkEnd w:id="2"/>
       <w:bookmarkEnd w:id="3"/>
-      <w:bookmarkEnd w:id="4"/>
     </w:p>
     <w:p>
       <w:pPr>
@@ -3948,7 +3946,7 @@
           <w:lang w:val="en-US"/>
         </w:rPr>
       </w:pPr>
-      <w:bookmarkStart w:id="5" w:name="_Ref477716906"/>
+      <w:bookmarkStart w:id="4" w:name="_Ref477716906"/>
       <w:r>
         <w:rPr>
           <w:lang w:val="en-US"/>
@@ -3977,7 +3975,7 @@
       <w:r>
         <w:fldChar w:fldCharType="end"/>
       </w:r>
-      <w:bookmarkEnd w:id="5"/>
+      <w:bookmarkEnd w:id="4"/>
       <w:r>
         <w:rPr>
           <w:lang w:val="en-US"/>
@@ -4110,7 +4108,7 @@
       <w:pPr>
         <w:keepNext/>
       </w:pPr>
-      <w:bookmarkStart w:id="6" w:name="_Toc481424026"/>
+      <w:bookmarkStart w:id="5" w:name="_Toc481424026"/>
       <w:r>
         <w:rPr>
           <w:noProof/>
@@ -4160,7 +4158,7 @@
           <w:lang w:val="en-US"/>
         </w:rPr>
       </w:pPr>
-      <w:bookmarkStart w:id="7" w:name="_Ref484941342"/>
+      <w:bookmarkStart w:id="6" w:name="_Ref484941342"/>
       <w:r>
         <w:rPr>
           <w:lang w:val="en-US"/>
@@ -4189,7 +4187,7 @@
       <w:r>
         <w:fldChar w:fldCharType="end"/>
       </w:r>
-      <w:bookmarkEnd w:id="7"/>
+      <w:bookmarkEnd w:id="6"/>
       <w:r>
         <w:rPr>
           <w:lang w:val="en-US"/>
@@ -4209,7 +4207,7 @@
           <w:lang w:val="en-US"/>
         </w:rPr>
       </w:pPr>
-      <w:bookmarkStart w:id="8" w:name="_Hlk486065130"/>
+      <w:bookmarkStart w:id="7" w:name="_Hlk486065130"/>
       <w:r>
         <w:rPr>
           <w:lang w:val="en-US"/>
@@ -4222,7 +4220,7 @@
         </w:rPr>
         <w:t>ist</w:t>
       </w:r>
-      <w:bookmarkEnd w:id="6"/>
+      <w:bookmarkEnd w:id="5"/>
     </w:p>
     <w:p>
       <w:pPr>
@@ -5073,15 +5071,15 @@
           <w:lang w:val="en-US"/>
         </w:rPr>
       </w:pPr>
-      <w:bookmarkStart w:id="9" w:name="_Toc481424027"/>
+      <w:bookmarkStart w:id="8" w:name="_Toc481424027"/>
+      <w:bookmarkEnd w:id="7"/>
+      <w:r>
+        <w:rPr>
+          <w:lang w:val="en-US"/>
+        </w:rPr>
+        <w:t>Requirements</w:t>
+      </w:r>
       <w:bookmarkEnd w:id="8"/>
-      <w:r>
-        <w:rPr>
-          <w:lang w:val="en-US"/>
-        </w:rPr>
-        <w:t>Requirements</w:t>
-      </w:r>
-      <w:bookmarkEnd w:id="9"/>
     </w:p>
     <w:p>
       <w:pPr>
@@ -5204,14 +5202,14 @@
           <w:lang w:val="en-US"/>
         </w:rPr>
       </w:pPr>
-      <w:bookmarkStart w:id="10" w:name="_Toc481424028"/>
+      <w:bookmarkStart w:id="9" w:name="_Toc481424028"/>
       <w:r>
         <w:rPr>
           <w:lang w:val="en-US"/>
         </w:rPr>
         <w:t>Installation</w:t>
       </w:r>
-      <w:bookmarkEnd w:id="10"/>
+      <w:bookmarkEnd w:id="9"/>
     </w:p>
     <w:p>
       <w:pPr>
@@ -5305,14 +5303,14 @@
           <w:lang w:val="en-US"/>
         </w:rPr>
       </w:pPr>
-      <w:bookmarkStart w:id="11" w:name="_Toc481424029"/>
+      <w:bookmarkStart w:id="10" w:name="_Toc481424029"/>
       <w:r>
         <w:rPr>
           <w:lang w:val="en-US"/>
         </w:rPr>
         <w:t>Verify Installation</w:t>
       </w:r>
-      <w:bookmarkEnd w:id="11"/>
+      <w:bookmarkEnd w:id="10"/>
     </w:p>
     <w:p>
       <w:pPr>
@@ -5409,8 +5407,8 @@
           <w:lang w:val="en-US"/>
         </w:rPr>
       </w:pPr>
-      <w:bookmarkStart w:id="12" w:name="_Ref478420206"/>
-      <w:bookmarkStart w:id="13" w:name="_Ref478420200"/>
+      <w:bookmarkStart w:id="11" w:name="_Ref478420206"/>
+      <w:bookmarkStart w:id="12" w:name="_Ref478420200"/>
       <w:r>
         <w:rPr>
           <w:lang w:val="en-US"/>
@@ -5439,14 +5437,14 @@
       <w:r>
         <w:fldChar w:fldCharType="end"/>
       </w:r>
+      <w:bookmarkEnd w:id="11"/>
+      <w:r>
+        <w:rPr>
+          <w:lang w:val="en-US"/>
+        </w:rPr>
+        <w:t xml:space="preserve"> Outlook Toolbar Button Issue Pane</w:t>
+      </w:r>
       <w:bookmarkEnd w:id="12"/>
-      <w:r>
-        <w:rPr>
-          <w:lang w:val="en-US"/>
-        </w:rPr>
-        <w:t xml:space="preserve"> Outlook Toolbar Button Issue Pane</w:t>
-      </w:r>
-      <w:bookmarkEnd w:id="13"/>
     </w:p>
     <w:p>
       <w:pPr>
@@ -5657,14 +5655,14 @@
           <w:lang w:val="en-US"/>
         </w:rPr>
       </w:pPr>
-      <w:bookmarkStart w:id="14" w:name="_Toc481424030"/>
+      <w:bookmarkStart w:id="13" w:name="_Toc481424030"/>
       <w:r>
         <w:rPr>
           <w:lang w:val="en-US"/>
         </w:rPr>
         <w:t>Uninstall</w:t>
       </w:r>
-      <w:bookmarkEnd w:id="14"/>
+      <w:bookmarkEnd w:id="13"/>
     </w:p>
     <w:p>
       <w:pPr>
@@ -5709,30 +5707,30 @@
           <w:lang w:val="en-US"/>
         </w:rPr>
       </w:pPr>
-      <w:bookmarkStart w:id="15" w:name="_Toc481424032"/>
+      <w:bookmarkStart w:id="14" w:name="_Toc481424032"/>
       <w:r>
         <w:rPr>
           <w:lang w:val="en-US"/>
         </w:rPr>
         <w:t>Connect to JIRA</w:t>
       </w:r>
+      <w:bookmarkEnd w:id="14"/>
+    </w:p>
+    <w:p>
+      <w:pPr>
+        <w:pStyle w:val="berschrift2"/>
+        <w:rPr>
+          <w:lang w:val="en-US"/>
+        </w:rPr>
+      </w:pPr>
+      <w:bookmarkStart w:id="15" w:name="_Toc481424033"/>
+      <w:r>
+        <w:rPr>
+          <w:lang w:val="en-US"/>
+        </w:rPr>
+        <w:t>First Time Connecting to JIRA</w:t>
+      </w:r>
       <w:bookmarkEnd w:id="15"/>
-    </w:p>
-    <w:p>
-      <w:pPr>
-        <w:pStyle w:val="berschrift2"/>
-        <w:rPr>
-          <w:lang w:val="en-US"/>
-        </w:rPr>
-      </w:pPr>
-      <w:bookmarkStart w:id="16" w:name="_Toc481424033"/>
-      <w:r>
-        <w:rPr>
-          <w:lang w:val="en-US"/>
-        </w:rPr>
-        <w:t>First Time Connecting to JIRA</w:t>
-      </w:r>
-      <w:bookmarkEnd w:id="16"/>
     </w:p>
     <w:p>
       <w:pPr>
@@ -6079,7 +6077,7 @@
           <w:lang w:val="en-US"/>
         </w:rPr>
       </w:pPr>
-      <w:bookmarkStart w:id="17" w:name="_Toc481424034"/>
+      <w:bookmarkStart w:id="16" w:name="_Toc481424034"/>
       <w:r>
         <w:rPr>
           <w:lang w:val="en-US"/>
@@ -6087,7 +6085,7 @@
         <w:lastRenderedPageBreak/>
         <w:t>Edit Connection to JIRA</w:t>
       </w:r>
-      <w:bookmarkEnd w:id="17"/>
+      <w:bookmarkEnd w:id="16"/>
     </w:p>
     <w:p>
       <w:pPr>
@@ -6182,14 +6180,14 @@
           <w:lang w:val="en-US"/>
         </w:rPr>
       </w:pPr>
-      <w:bookmarkStart w:id="18" w:name="_Toc481424031"/>
+      <w:bookmarkStart w:id="17" w:name="_Toc481424031"/>
       <w:r>
         <w:rPr>
           <w:lang w:val="en-US"/>
         </w:rPr>
         <w:t>License</w:t>
       </w:r>
-      <w:bookmarkEnd w:id="18"/>
+      <w:bookmarkEnd w:id="17"/>
     </w:p>
     <w:p>
       <w:pPr>
@@ -6298,14 +6296,14 @@
           <w:lang w:val="en-US"/>
         </w:rPr>
       </w:pPr>
-      <w:bookmarkStart w:id="19" w:name="_Toc481424035"/>
+      <w:bookmarkStart w:id="18" w:name="_Toc481424035"/>
       <w:r>
         <w:rPr>
           <w:lang w:val="en-US"/>
         </w:rPr>
         <w:t>Save Selected Project, Issue Type and Priority as Default</w:t>
       </w:r>
-      <w:bookmarkEnd w:id="19"/>
+      <w:bookmarkEnd w:id="18"/>
     </w:p>
     <w:p>
       <w:pPr>
@@ -6413,7 +6411,7 @@
           <w:lang w:val="en-US"/>
         </w:rPr>
       </w:pPr>
-      <w:bookmarkStart w:id="20" w:name="_Toc481424036"/>
+      <w:bookmarkStart w:id="19" w:name="_Toc481424036"/>
       <w:r>
         <w:rPr>
           <w:lang w:val="en-US"/>
@@ -6445,47 +6443,47 @@
         </w:rPr>
         <w:t>Issue</w:t>
       </w:r>
+      <w:bookmarkEnd w:id="19"/>
+    </w:p>
+    <w:p>
+      <w:pPr>
+        <w:pStyle w:val="berschrift2"/>
+        <w:rPr>
+          <w:lang w:val="en-US"/>
+        </w:rPr>
+      </w:pPr>
+      <w:bookmarkStart w:id="20" w:name="_Toc481424037"/>
+      <w:r>
+        <w:rPr>
+          <w:lang w:val="en-US"/>
+        </w:rPr>
+        <w:t xml:space="preserve">Create </w:t>
+      </w:r>
+      <w:r>
+        <w:rPr>
+          <w:lang w:val="en-US"/>
+        </w:rPr>
+        <w:t xml:space="preserve">an </w:t>
+      </w:r>
+      <w:r>
+        <w:rPr>
+          <w:lang w:val="en-US"/>
+        </w:rPr>
+        <w:t xml:space="preserve">Issue Based on </w:t>
+      </w:r>
+      <w:r>
+        <w:rPr>
+          <w:lang w:val="en-US"/>
+        </w:rPr>
+        <w:t xml:space="preserve">a </w:t>
+      </w:r>
+      <w:r>
+        <w:rPr>
+          <w:lang w:val="en-US"/>
+        </w:rPr>
+        <w:t>Mail</w:t>
+      </w:r>
       <w:bookmarkEnd w:id="20"/>
-    </w:p>
-    <w:p>
-      <w:pPr>
-        <w:pStyle w:val="berschrift2"/>
-        <w:rPr>
-          <w:lang w:val="en-US"/>
-        </w:rPr>
-      </w:pPr>
-      <w:bookmarkStart w:id="21" w:name="_Toc481424037"/>
-      <w:r>
-        <w:rPr>
-          <w:lang w:val="en-US"/>
-        </w:rPr>
-        <w:t xml:space="preserve">Create </w:t>
-      </w:r>
-      <w:r>
-        <w:rPr>
-          <w:lang w:val="en-US"/>
-        </w:rPr>
-        <w:t xml:space="preserve">an </w:t>
-      </w:r>
-      <w:r>
-        <w:rPr>
-          <w:lang w:val="en-US"/>
-        </w:rPr>
-        <w:t xml:space="preserve">Issue Based on </w:t>
-      </w:r>
-      <w:r>
-        <w:rPr>
-          <w:lang w:val="en-US"/>
-        </w:rPr>
-        <w:t xml:space="preserve">a </w:t>
-      </w:r>
-      <w:r>
-        <w:rPr>
-          <w:lang w:val="en-US"/>
-        </w:rPr>
-        <w:t>Mail</w:t>
-      </w:r>
-      <w:bookmarkEnd w:id="21"/>
     </w:p>
     <w:p>
       <w:pPr>
@@ -6586,14 +6584,14 @@
           <w:lang w:val="en-US"/>
         </w:rPr>
       </w:pPr>
-      <w:bookmarkStart w:id="22" w:name="_Toc481424038"/>
+      <w:bookmarkStart w:id="21" w:name="_Toc481424038"/>
       <w:r>
         <w:rPr>
           <w:lang w:val="en-US"/>
         </w:rPr>
         <w:t>Create New Issue (Without Mail)</w:t>
       </w:r>
-      <w:bookmarkEnd w:id="22"/>
+      <w:bookmarkEnd w:id="21"/>
     </w:p>
     <w:p>
       <w:pPr>
@@ -6682,14 +6680,14 @@
           <w:lang w:val="en-US"/>
         </w:rPr>
       </w:pPr>
-      <w:bookmarkStart w:id="23" w:name="_Toc481424039"/>
+      <w:bookmarkStart w:id="22" w:name="_Toc481424039"/>
       <w:r>
         <w:rPr>
           <w:lang w:val="en-US"/>
         </w:rPr>
         <w:t>Edit an Existing Issue</w:t>
       </w:r>
-      <w:bookmarkEnd w:id="23"/>
+      <w:bookmarkEnd w:id="22"/>
     </w:p>
     <w:p>
       <w:pPr>
@@ -6817,7 +6815,7 @@
           <w:lang w:val="en-US"/>
         </w:rPr>
       </w:pPr>
-      <w:bookmarkStart w:id="24" w:name="_Ref479536700"/>
+      <w:bookmarkStart w:id="23" w:name="_Ref479536700"/>
       <w:r>
         <w:rPr>
           <w:lang w:val="en-US"/>
@@ -6846,7 +6844,7 @@
       <w:r>
         <w:fldChar w:fldCharType="end"/>
       </w:r>
-      <w:bookmarkEnd w:id="24"/>
+      <w:bookmarkEnd w:id="23"/>
       <w:r>
         <w:rPr>
           <w:lang w:val="en-US"/>
@@ -6905,7 +6903,7 @@
           <w:lang w:val="en-US"/>
         </w:rPr>
       </w:pPr>
-      <w:bookmarkStart w:id="25" w:name="_Toc481424040"/>
+      <w:bookmarkStart w:id="24" w:name="_Toc481424040"/>
       <w:r>
         <w:rPr>
           <w:lang w:val="en-US"/>
@@ -6913,7 +6911,7 @@
         <w:lastRenderedPageBreak/>
         <w:t>Create a Sub-Task</w:t>
       </w:r>
-      <w:bookmarkEnd w:id="25"/>
+      <w:bookmarkEnd w:id="24"/>
     </w:p>
     <w:p>
       <w:pPr>
@@ -7008,7 +7006,7 @@
           <w:lang w:val="en-US"/>
         </w:rPr>
       </w:pPr>
-      <w:bookmarkStart w:id="26" w:name="_Toc481424041"/>
+      <w:bookmarkStart w:id="25" w:name="_Toc481424041"/>
       <w:r>
         <w:rPr>
           <w:lang w:val="en-US"/>
@@ -7021,7 +7019,7 @@
         </w:rPr>
         <w:t xml:space="preserve"> and Comment</w:t>
       </w:r>
-      <w:bookmarkEnd w:id="26"/>
+      <w:bookmarkEnd w:id="25"/>
     </w:p>
     <w:p>
       <w:pPr>
@@ -7134,14 +7132,14 @@
           <w:lang w:val="en-US"/>
         </w:rPr>
       </w:pPr>
-      <w:bookmarkStart w:id="27" w:name="_Toc481424042"/>
+      <w:bookmarkStart w:id="26" w:name="_Toc481424042"/>
       <w:r>
         <w:rPr>
           <w:lang w:val="en-US"/>
         </w:rPr>
         <w:t>Markup and Links</w:t>
       </w:r>
-      <w:bookmarkEnd w:id="27"/>
+      <w:bookmarkEnd w:id="26"/>
     </w:p>
     <w:p>
       <w:pPr>
@@ -7247,14 +7245,14 @@
           <w:lang w:val="en-US"/>
         </w:rPr>
       </w:pPr>
-      <w:bookmarkStart w:id="28" w:name="_Toc481424043"/>
+      <w:bookmarkStart w:id="27" w:name="_Toc481424043"/>
       <w:r>
         <w:rPr>
           <w:lang w:val="en-US"/>
         </w:rPr>
         <w:t>Mentions</w:t>
       </w:r>
-      <w:bookmarkEnd w:id="28"/>
+      <w:bookmarkEnd w:id="27"/>
     </w:p>
     <w:p>
       <w:pPr>
@@ -7383,14 +7381,14 @@
           <w:lang w:val="en-US"/>
         </w:rPr>
       </w:pPr>
-      <w:bookmarkStart w:id="29" w:name="_Toc481424044"/>
+      <w:bookmarkStart w:id="28" w:name="_Toc481424044"/>
       <w:r>
         <w:rPr>
           <w:lang w:val="en-US"/>
         </w:rPr>
         <w:t>Edit Issue Properties</w:t>
       </w:r>
-      <w:bookmarkEnd w:id="29"/>
+      <w:bookmarkEnd w:id="28"/>
     </w:p>
     <w:p>
       <w:pPr>
@@ -7550,7 +7548,7 @@
           <w:lang w:val="en-US"/>
         </w:rPr>
       </w:pPr>
-      <w:bookmarkStart w:id="30" w:name="_Ref484944640"/>
+      <w:bookmarkStart w:id="29" w:name="_Ref484944640"/>
       <w:r>
         <w:rPr>
           <w:lang w:val="en-US"/>
@@ -7579,29 +7577,29 @@
       <w:r>
         <w:fldChar w:fldCharType="end"/>
       </w:r>
+      <w:bookmarkEnd w:id="29"/>
+      <w:r>
+        <w:rPr>
+          <w:lang w:val="en-US"/>
+        </w:rPr>
+        <w:t>, Edit issue properties</w:t>
+      </w:r>
+    </w:p>
+    <w:p>
+      <w:pPr>
+        <w:pStyle w:val="berschrift2"/>
+        <w:rPr>
+          <w:lang w:val="en-US"/>
+        </w:rPr>
+      </w:pPr>
+      <w:bookmarkStart w:id="30" w:name="_Toc481424045"/>
+      <w:r>
+        <w:rPr>
+          <w:lang w:val="en-US"/>
+        </w:rPr>
+        <w:t>Sub-Dialogs for Multi-Value Properties</w:t>
+      </w:r>
       <w:bookmarkEnd w:id="30"/>
-      <w:r>
-        <w:rPr>
-          <w:lang w:val="en-US"/>
-        </w:rPr>
-        <w:t>, Edit issue properties</w:t>
-      </w:r>
-    </w:p>
-    <w:p>
-      <w:pPr>
-        <w:pStyle w:val="berschrift2"/>
-        <w:rPr>
-          <w:lang w:val="en-US"/>
-        </w:rPr>
-      </w:pPr>
-      <w:bookmarkStart w:id="31" w:name="_Toc481424045"/>
-      <w:r>
-        <w:rPr>
-          <w:lang w:val="en-US"/>
-        </w:rPr>
-        <w:t>Sub-Dialogs for Multi-Value Properties</w:t>
-      </w:r>
-      <w:bookmarkEnd w:id="31"/>
     </w:p>
     <w:p>
       <w:pPr>
@@ -7750,7 +7748,7 @@
           <w:lang w:val="en-US"/>
         </w:rPr>
       </w:pPr>
-      <w:bookmarkStart w:id="32" w:name="_Ref479416163"/>
+      <w:bookmarkStart w:id="31" w:name="_Ref479416163"/>
       <w:r>
         <w:rPr>
           <w:lang w:val="en-US"/>
@@ -7779,7 +7777,7 @@
       <w:r>
         <w:fldChar w:fldCharType="end"/>
       </w:r>
-      <w:bookmarkEnd w:id="32"/>
+      <w:bookmarkEnd w:id="31"/>
       <w:r>
         <w:rPr>
           <w:lang w:val="en-US"/>
@@ -8046,8 +8044,8 @@
           <w:lang w:val="en-US"/>
         </w:rPr>
       </w:pPr>
-      <w:bookmarkStart w:id="33" w:name="_Ref479530360"/>
-      <w:bookmarkStart w:id="34" w:name="_Ref479530355"/>
+      <w:bookmarkStart w:id="32" w:name="_Ref479530360"/>
+      <w:bookmarkStart w:id="33" w:name="_Ref479530355"/>
       <w:r>
         <w:rPr>
           <w:lang w:val="en-US"/>
@@ -8076,42 +8074,42 @@
       <w:r>
         <w:fldChar w:fldCharType="end"/>
       </w:r>
+      <w:bookmarkEnd w:id="32"/>
+      <w:r>
+        <w:rPr>
+          <w:lang w:val="en-US"/>
+        </w:rPr>
+        <w:t>, Showing Multi-Value Proper</w:t>
+      </w:r>
+      <w:r>
+        <w:rPr>
+          <w:lang w:val="en-US"/>
+        </w:rPr>
+        <w:t>t</w:t>
+      </w:r>
+      <w:r>
+        <w:rPr>
+          <w:lang w:val="en-US"/>
+        </w:rPr>
+        <w:t>ies</w:t>
+      </w:r>
       <w:bookmarkEnd w:id="33"/>
-      <w:r>
-        <w:rPr>
-          <w:lang w:val="en-US"/>
-        </w:rPr>
-        <w:t>, Showing Multi-Value Proper</w:t>
-      </w:r>
-      <w:r>
-        <w:rPr>
-          <w:lang w:val="en-US"/>
-        </w:rPr>
-        <w:t>t</w:t>
-      </w:r>
-      <w:r>
-        <w:rPr>
-          <w:lang w:val="en-US"/>
-        </w:rPr>
-        <w:t>ies</w:t>
+    </w:p>
+    <w:p>
+      <w:pPr>
+        <w:pStyle w:val="berschrift2"/>
+        <w:rPr>
+          <w:lang w:val="en-US"/>
+        </w:rPr>
+      </w:pPr>
+      <w:bookmarkStart w:id="34" w:name="_Toc481424046"/>
+      <w:r>
+        <w:rPr>
+          <w:lang w:val="en-US"/>
+        </w:rPr>
+        <w:t>Time Tracking</w:t>
       </w:r>
       <w:bookmarkEnd w:id="34"/>
-    </w:p>
-    <w:p>
-      <w:pPr>
-        <w:pStyle w:val="berschrift2"/>
-        <w:rPr>
-          <w:lang w:val="en-US"/>
-        </w:rPr>
-      </w:pPr>
-      <w:bookmarkStart w:id="35" w:name="_Toc481424046"/>
-      <w:r>
-        <w:rPr>
-          <w:lang w:val="en-US"/>
-        </w:rPr>
-        <w:t>Time Tracking</w:t>
-      </w:r>
-      <w:bookmarkEnd w:id="35"/>
     </w:p>
     <w:p>
       <w:pPr>
@@ -8249,7 +8247,7 @@
           <w:lang w:val="en-US"/>
         </w:rPr>
       </w:pPr>
-      <w:bookmarkStart w:id="36" w:name="_Ref480140777"/>
+      <w:bookmarkStart w:id="35" w:name="_Ref480140777"/>
       <w:r>
         <w:rPr>
           <w:lang w:val="en-US"/>
@@ -8278,7 +8276,7 @@
       <w:r>
         <w:fldChar w:fldCharType="end"/>
       </w:r>
-      <w:bookmarkEnd w:id="36"/>
+      <w:bookmarkEnd w:id="35"/>
       <w:r>
         <w:rPr>
           <w:lang w:val="en-US"/>
@@ -8421,7 +8419,7 @@
           <w:lang w:val="en-US"/>
         </w:rPr>
       </w:pPr>
-      <w:bookmarkStart w:id="37" w:name="_Ref480141354"/>
+      <w:bookmarkStart w:id="36" w:name="_Ref480141354"/>
       <w:r>
         <w:rPr>
           <w:lang w:val="en-US"/>
@@ -8451,7 +8449,7 @@
       <w:r>
         <w:fldChar w:fldCharType="end"/>
       </w:r>
-      <w:bookmarkEnd w:id="37"/>
+      <w:bookmarkEnd w:id="36"/>
       <w:r>
         <w:rPr>
           <w:lang w:val="en-US"/>
@@ -8617,7 +8615,7 @@
           <w:lang w:val="en-US"/>
         </w:rPr>
       </w:pPr>
-      <w:bookmarkStart w:id="38" w:name="_Ref480141921"/>
+      <w:bookmarkStart w:id="37" w:name="_Ref480141921"/>
       <w:r>
         <w:rPr>
           <w:lang w:val="en-US"/>
@@ -8646,90 +8644,90 @@
       <w:r>
         <w:fldChar w:fldCharType="end"/>
       </w:r>
+      <w:bookmarkEnd w:id="37"/>
+      <w:r>
+        <w:rPr>
+          <w:lang w:val="en-US"/>
+        </w:rPr>
+        <w:t xml:space="preserve">, Time tracking sub-dialog for </w:t>
+      </w:r>
+      <w:proofErr w:type="spellStart"/>
+      <w:r>
+        <w:rPr>
+          <w:lang w:val="en-US"/>
+        </w:rPr>
+        <w:t>exisiting</w:t>
+      </w:r>
+      <w:proofErr w:type="spellEnd"/>
+      <w:r>
+        <w:rPr>
+          <w:lang w:val="en-US"/>
+        </w:rPr>
+        <w:t xml:space="preserve"> issue</w:t>
+      </w:r>
+    </w:p>
+    <w:p>
+      <w:pPr>
+        <w:rPr>
+          <w:lang w:val="en-US"/>
+        </w:rPr>
+      </w:pPr>
+      <w:r>
+        <w:rPr>
+          <w:i/>
+          <w:lang w:val="en-US"/>
+        </w:rPr>
+        <w:t xml:space="preserve">Hint: </w:t>
+      </w:r>
+      <w:r>
+        <w:rPr>
+          <w:i/>
+          <w:lang w:val="en-US"/>
+        </w:rPr>
+        <w:t>ITOL can take the time tracking configuration into account only when connected to</w:t>
+      </w:r>
+      <w:r>
+        <w:rPr>
+          <w:i/>
+          <w:lang w:val="en-US"/>
+        </w:rPr>
+        <w:t xml:space="preserve"> JIRA 7.2.8 or newer</w:t>
+      </w:r>
+      <w:r>
+        <w:rPr>
+          <w:i/>
+          <w:lang w:val="en-US"/>
+        </w:rPr>
+        <w:t xml:space="preserve">. </w:t>
+      </w:r>
+    </w:p>
+    <w:p>
+      <w:pPr>
+        <w:pStyle w:val="berschrift1"/>
+        <w:rPr>
+          <w:lang w:val="en-US"/>
+        </w:rPr>
+      </w:pPr>
+      <w:bookmarkStart w:id="38" w:name="_Toc481424047"/>
+      <w:r>
+        <w:rPr>
+          <w:lang w:val="en-US"/>
+        </w:rPr>
+        <w:t>Update</w:t>
+      </w:r>
+      <w:r>
+        <w:rPr>
+          <w:lang w:val="en-US"/>
+        </w:rPr>
+        <w:t xml:space="preserve"> Issue</w:t>
+      </w:r>
+      <w:r>
+        <w:rPr>
+          <w:lang w:val="en-US"/>
+        </w:rPr>
+        <w:t xml:space="preserve"> Status</w:t>
+      </w:r>
       <w:bookmarkEnd w:id="38"/>
-      <w:r>
-        <w:rPr>
-          <w:lang w:val="en-US"/>
-        </w:rPr>
-        <w:t xml:space="preserve">, Time tracking sub-dialog for </w:t>
-      </w:r>
-      <w:proofErr w:type="spellStart"/>
-      <w:r>
-        <w:rPr>
-          <w:lang w:val="en-US"/>
-        </w:rPr>
-        <w:t>exisiting</w:t>
-      </w:r>
-      <w:proofErr w:type="spellEnd"/>
-      <w:r>
-        <w:rPr>
-          <w:lang w:val="en-US"/>
-        </w:rPr>
-        <w:t xml:space="preserve"> issue</w:t>
-      </w:r>
-    </w:p>
-    <w:p>
-      <w:pPr>
-        <w:rPr>
-          <w:lang w:val="en-US"/>
-        </w:rPr>
-      </w:pPr>
-      <w:r>
-        <w:rPr>
-          <w:i/>
-          <w:lang w:val="en-US"/>
-        </w:rPr>
-        <w:t xml:space="preserve">Hint: </w:t>
-      </w:r>
-      <w:r>
-        <w:rPr>
-          <w:i/>
-          <w:lang w:val="en-US"/>
-        </w:rPr>
-        <w:t>ITOL can take the time tracking configuration into account only when connected to</w:t>
-      </w:r>
-      <w:r>
-        <w:rPr>
-          <w:i/>
-          <w:lang w:val="en-US"/>
-        </w:rPr>
-        <w:t xml:space="preserve"> JIRA 7.2.8 or newer</w:t>
-      </w:r>
-      <w:r>
-        <w:rPr>
-          <w:i/>
-          <w:lang w:val="en-US"/>
-        </w:rPr>
-        <w:t xml:space="preserve">. </w:t>
-      </w:r>
-    </w:p>
-    <w:p>
-      <w:pPr>
-        <w:pStyle w:val="berschrift1"/>
-        <w:rPr>
-          <w:lang w:val="en-US"/>
-        </w:rPr>
-      </w:pPr>
-      <w:bookmarkStart w:id="39" w:name="_Toc481424047"/>
-      <w:r>
-        <w:rPr>
-          <w:lang w:val="en-US"/>
-        </w:rPr>
-        <w:t>Update</w:t>
-      </w:r>
-      <w:r>
-        <w:rPr>
-          <w:lang w:val="en-US"/>
-        </w:rPr>
-        <w:t xml:space="preserve"> Issue</w:t>
-      </w:r>
-      <w:r>
-        <w:rPr>
-          <w:lang w:val="en-US"/>
-        </w:rPr>
-        <w:t xml:space="preserve"> Status</w:t>
-      </w:r>
-      <w:bookmarkEnd w:id="39"/>
     </w:p>
     <w:p>
       <w:pPr>
@@ -8844,7 +8842,7 @@
           <w:lang w:val="en-US"/>
         </w:rPr>
       </w:pPr>
-      <w:bookmarkStart w:id="40" w:name="_Toc481424048"/>
+      <w:bookmarkStart w:id="39" w:name="_Toc481424048"/>
       <w:r>
         <w:rPr>
           <w:lang w:val="en-US"/>
@@ -8852,42 +8850,42 @@
         <w:lastRenderedPageBreak/>
         <w:t>Attachments</w:t>
       </w:r>
+      <w:bookmarkEnd w:id="39"/>
+    </w:p>
+    <w:p>
+      <w:pPr>
+        <w:rPr>
+          <w:lang w:val="en-US"/>
+        </w:rPr>
+      </w:pPr>
+      <w:r>
+        <w:rPr>
+          <w:lang w:val="en-US"/>
+        </w:rPr>
+        <w:t xml:space="preserve">When assigning a mail to an issue, the mail attachments are automatically handed </w:t>
+      </w:r>
+      <w:r>
+        <w:rPr>
+          <w:lang w:val="en-US"/>
+        </w:rPr>
+        <w:t xml:space="preserve">over as issue attachments. This includes attachments embedded in the mail body. </w:t>
+      </w:r>
+    </w:p>
+    <w:p>
+      <w:pPr>
+        <w:pStyle w:val="berschrift2"/>
+        <w:rPr>
+          <w:lang w:val="en-US"/>
+        </w:rPr>
+      </w:pPr>
+      <w:bookmarkStart w:id="40" w:name="_Toc481424049"/>
+      <w:r>
+        <w:rPr>
+          <w:lang w:val="en-US"/>
+        </w:rPr>
+        <w:t>Attach Mail as …</w:t>
+      </w:r>
       <w:bookmarkEnd w:id="40"/>
-    </w:p>
-    <w:p>
-      <w:pPr>
-        <w:rPr>
-          <w:lang w:val="en-US"/>
-        </w:rPr>
-      </w:pPr>
-      <w:r>
-        <w:rPr>
-          <w:lang w:val="en-US"/>
-        </w:rPr>
-        <w:t xml:space="preserve">When assigning a mail to an issue, the mail attachments are automatically handed </w:t>
-      </w:r>
-      <w:r>
-        <w:rPr>
-          <w:lang w:val="en-US"/>
-        </w:rPr>
-        <w:t xml:space="preserve">over as issue attachments. This includes attachments embedded in the mail body. </w:t>
-      </w:r>
-    </w:p>
-    <w:p>
-      <w:pPr>
-        <w:pStyle w:val="berschrift2"/>
-        <w:rPr>
-          <w:lang w:val="en-US"/>
-        </w:rPr>
-      </w:pPr>
-      <w:bookmarkStart w:id="41" w:name="_Toc481424049"/>
-      <w:r>
-        <w:rPr>
-          <w:lang w:val="en-US"/>
-        </w:rPr>
-        <w:t>Attach Mail as …</w:t>
-      </w:r>
-      <w:bookmarkEnd w:id="41"/>
     </w:p>
     <w:p>
       <w:pPr>
@@ -9081,7 +9079,7 @@
           <w:lang w:val="en-US"/>
         </w:rPr>
       </w:pPr>
-      <w:bookmarkStart w:id="42" w:name="_Ref479530444"/>
+      <w:bookmarkStart w:id="41" w:name="_Ref479530444"/>
       <w:r>
         <w:rPr>
           <w:lang w:val="en-US"/>
@@ -9110,7 +9108,7 @@
       <w:r>
         <w:fldChar w:fldCharType="end"/>
       </w:r>
-      <w:bookmarkEnd w:id="42"/>
+      <w:bookmarkEnd w:id="41"/>
       <w:r>
         <w:rPr>
           <w:lang w:val="en-US"/>
@@ -9462,16 +9460,16 @@
           <w:lang w:val="en-US"/>
         </w:rPr>
       </w:pPr>
-      <w:bookmarkStart w:id="43" w:name="_Ref479533474"/>
-      <w:bookmarkStart w:id="44" w:name="_Toc481424050"/>
+      <w:bookmarkStart w:id="42" w:name="_Ref479533474"/>
+      <w:bookmarkStart w:id="43" w:name="_Toc481424050"/>
       <w:r>
         <w:rPr>
           <w:lang w:val="en-US"/>
         </w:rPr>
         <w:t>Add Attachments to Blacklist</w:t>
       </w:r>
+      <w:bookmarkEnd w:id="42"/>
       <w:bookmarkEnd w:id="43"/>
-      <w:bookmarkEnd w:id="44"/>
     </w:p>
     <w:p>
       <w:pPr>
@@ -9721,294 +9719,294 @@
           <w:lang w:val="en-US"/>
         </w:rPr>
       </w:pPr>
-      <w:bookmarkStart w:id="45" w:name="_Ref479535398"/>
-      <w:bookmarkStart w:id="46" w:name="_Toc481424051"/>
+      <w:bookmarkStart w:id="44" w:name="_Ref479535398"/>
+      <w:bookmarkStart w:id="45" w:name="_Toc481424051"/>
       <w:r>
         <w:rPr>
           <w:lang w:val="en-US"/>
         </w:rPr>
         <w:t>Export Attachments to Directory</w:t>
       </w:r>
+      <w:bookmarkEnd w:id="44"/>
       <w:bookmarkEnd w:id="45"/>
+    </w:p>
+    <w:p>
+      <w:pPr>
+        <w:rPr>
+          <w:lang w:val="en-US"/>
+        </w:rPr>
+      </w:pPr>
+      <w:r>
+        <w:rPr>
+          <w:lang w:val="en-US"/>
+        </w:rPr>
+        <w:t xml:space="preserve">To save attachments into a preconfigured directory (see </w:t>
+      </w:r>
+      <w:r>
+        <w:rPr>
+          <w:lang w:val="en-US"/>
+        </w:rPr>
+        <w:fldChar w:fldCharType="begin"/>
+      </w:r>
+      <w:r>
+        <w:rPr>
+          <w:lang w:val="en-US"/>
+        </w:rPr>
+        <w:instrText xml:space="preserve"> REF _Ref479530799 \r \h </w:instrText>
+      </w:r>
+      <w:r>
+        <w:rPr>
+          <w:lang w:val="en-US"/>
+        </w:rPr>
+      </w:r>
+      <w:r>
+        <w:rPr>
+          <w:lang w:val="en-US"/>
+        </w:rPr>
+        <w:fldChar w:fldCharType="separate"/>
+      </w:r>
+      <w:r>
+        <w:rPr>
+          <w:lang w:val="en-US"/>
+        </w:rPr>
+        <w:t>11.3</w:t>
+      </w:r>
+      <w:r>
+        <w:rPr>
+          <w:lang w:val="en-US"/>
+        </w:rPr>
+        <w:fldChar w:fldCharType="end"/>
+      </w:r>
+      <w:r>
+        <w:rPr>
+          <w:lang w:val="en-US"/>
+        </w:rPr>
+        <w:t>) click button “Export”. If the list has no selection, all attachments are exported. Otherwise, the selected items are exported.</w:t>
+      </w:r>
+    </w:p>
+    <w:p>
+      <w:pPr>
+        <w:rPr>
+          <w:lang w:val="en-US"/>
+        </w:rPr>
+      </w:pPr>
+      <w:r>
+        <w:rPr>
+          <w:lang w:val="en-US"/>
+        </w:rPr>
+        <w:t xml:space="preserve">Following the export, Windows explorer is opened at the export directory. Another program, e.g. the command window, can be specified in the configuration (see </w:t>
+      </w:r>
+      <w:r>
+        <w:rPr>
+          <w:lang w:val="en-US"/>
+        </w:rPr>
+        <w:fldChar w:fldCharType="begin"/>
+      </w:r>
+      <w:r>
+        <w:rPr>
+          <w:lang w:val="en-US"/>
+        </w:rPr>
+        <w:instrText xml:space="preserve"> REF _Ref479530799 \r \h </w:instrText>
+      </w:r>
+      <w:r>
+        <w:rPr>
+          <w:lang w:val="en-US"/>
+        </w:rPr>
+      </w:r>
+      <w:r>
+        <w:rPr>
+          <w:lang w:val="en-US"/>
+        </w:rPr>
+        <w:fldChar w:fldCharType="separate"/>
+      </w:r>
+      <w:r>
+        <w:rPr>
+          <w:lang w:val="en-US"/>
+        </w:rPr>
+        <w:t>11.3</w:t>
+      </w:r>
+      <w:r>
+        <w:rPr>
+          <w:lang w:val="en-US"/>
+        </w:rPr>
+        <w:fldChar w:fldCharType="end"/>
+      </w:r>
+      <w:r>
+        <w:rPr>
+          <w:lang w:val="en-US"/>
+        </w:rPr>
+        <w:t xml:space="preserve">). </w:t>
+      </w:r>
+    </w:p>
+    <w:p>
+      <w:pPr>
+        <w:rPr>
+          <w:lang w:val="en-US"/>
+        </w:rPr>
+      </w:pPr>
+      <w:r>
+        <w:rPr>
+          <w:lang w:val="en-US"/>
+        </w:rPr>
+        <w:t xml:space="preserve">If the mail content is attached as “Microsoft Outlook, MSG” (see </w:t>
+      </w:r>
+      <w:r>
+        <w:rPr>
+          <w:lang w:val="en-US"/>
+        </w:rPr>
+        <w:fldChar w:fldCharType="begin"/>
+      </w:r>
+      <w:r>
+        <w:rPr>
+          <w:lang w:val="en-US"/>
+        </w:rPr>
+        <w:instrText xml:space="preserve"> REF _Ref479417445 \r \h </w:instrText>
+      </w:r>
+      <w:r>
+        <w:rPr>
+          <w:lang w:val="en-US"/>
+        </w:rPr>
+      </w:r>
+      <w:r>
+        <w:rPr>
+          <w:lang w:val="en-US"/>
+        </w:rPr>
+        <w:fldChar w:fldCharType="separate"/>
+      </w:r>
+      <w:r>
+        <w:rPr>
+          <w:lang w:val="en-US"/>
+        </w:rPr>
+        <w:t>11.1</w:t>
+      </w:r>
+      <w:r>
+        <w:rPr>
+          <w:lang w:val="en-US"/>
+        </w:rPr>
+        <w:fldChar w:fldCharType="end"/>
+      </w:r>
+      <w:r>
+        <w:rPr>
+          <w:lang w:val="en-US"/>
+        </w:rPr>
+        <w:t xml:space="preserve">), the export function unpacks the MSG file. It saves the mail body into an RTF file and copies each attachment </w:t>
+      </w:r>
+      <w:r>
+        <w:rPr>
+          <w:lang w:val="en-US"/>
+        </w:rPr>
+        <w:t>to the export directory.</w:t>
+      </w:r>
+    </w:p>
+    <w:p>
+      <w:pPr>
+        <w:rPr>
+          <w:lang w:val="en-US"/>
+        </w:rPr>
+      </w:pPr>
+      <w:r>
+        <w:rPr>
+          <w:lang w:val="en-US"/>
+        </w:rPr>
+        <w:t xml:space="preserve">The attachment’s last modified date, which is shown in the date column of Windows Explorer, is set to the date when it was attached to the issue. </w:t>
+      </w:r>
+    </w:p>
+    <w:p>
+      <w:pPr>
+        <w:rPr>
+          <w:lang w:val="en-US"/>
+        </w:rPr>
+      </w:pPr>
+      <w:r>
+        <w:rPr>
+          <w:lang w:val="en-US"/>
+        </w:rPr>
+        <w:t xml:space="preserve">An issue can contain </w:t>
+      </w:r>
+      <w:r>
+        <w:rPr>
+          <w:lang w:val="en-US"/>
+        </w:rPr>
+        <w:t xml:space="preserve">different </w:t>
+      </w:r>
+      <w:r>
+        <w:rPr>
+          <w:lang w:val="en-US"/>
+        </w:rPr>
+        <w:t>attachments with the same name. Since file names must be unique in a file system directory, ITOL rename</w:t>
+      </w:r>
+      <w:r>
+        <w:rPr>
+          <w:lang w:val="en-US"/>
+        </w:rPr>
+        <w:t>s</w:t>
+      </w:r>
+      <w:r>
+        <w:rPr>
+          <w:lang w:val="en-US"/>
+        </w:rPr>
+        <w:t xml:space="preserve"> the attachments by appending a number. </w:t>
+      </w:r>
+    </w:p>
+    <w:p>
+      <w:pPr>
+        <w:rPr>
+          <w:lang w:val="en-US"/>
+        </w:rPr>
+      </w:pPr>
+      <w:r>
+        <w:rPr>
+          <w:lang w:val="en-US"/>
+        </w:rPr>
+        <w:t xml:space="preserve">The destination directory for export is a sub-directory of the configured export directory. For existing issues, the sub-directory name is the issue ID. Attachments of new issues are exported into a sub-directory that is built by the project key plus </w:t>
+      </w:r>
+      <w:r>
+        <w:rPr>
+          <w:lang w:val="en-US"/>
+        </w:rPr>
+        <w:t xml:space="preserve">a </w:t>
+      </w:r>
+      <w:r>
+        <w:rPr>
+          <w:lang w:val="en-US"/>
+        </w:rPr>
+        <w:t xml:space="preserve">timestamp. </w:t>
+      </w:r>
+    </w:p>
+    <w:p>
+      <w:pPr>
+        <w:rPr>
+          <w:lang w:val="en-US"/>
+        </w:rPr>
+      </w:pPr>
+      <w:r>
+        <w:rPr>
+          <w:lang w:val="en-US"/>
+        </w:rPr>
+        <w:t xml:space="preserve">Only those attachments are exported that do not already exist in the destination. They are not deleted automatically. </w:t>
+      </w:r>
+      <w:r>
+        <w:rPr>
+          <w:lang w:val="en-US"/>
+        </w:rPr>
+        <w:t xml:space="preserve"> </w:t>
+      </w:r>
+    </w:p>
+    <w:p>
+      <w:pPr>
+        <w:pStyle w:val="berschrift1"/>
+        <w:rPr>
+          <w:lang w:val="en-US"/>
+        </w:rPr>
+      </w:pPr>
+      <w:bookmarkStart w:id="46" w:name="_Toc481424052"/>
+      <w:r>
+        <w:rPr>
+          <w:lang w:val="en-US"/>
+        </w:rPr>
+        <w:t>Configuration</w:t>
+      </w:r>
       <w:bookmarkEnd w:id="46"/>
-    </w:p>
-    <w:p>
-      <w:pPr>
-        <w:rPr>
-          <w:lang w:val="en-US"/>
-        </w:rPr>
-      </w:pPr>
-      <w:r>
-        <w:rPr>
-          <w:lang w:val="en-US"/>
-        </w:rPr>
-        <w:t xml:space="preserve">To save attachments into a preconfigured directory (see </w:t>
-      </w:r>
-      <w:r>
-        <w:rPr>
-          <w:lang w:val="en-US"/>
-        </w:rPr>
-        <w:fldChar w:fldCharType="begin"/>
-      </w:r>
-      <w:r>
-        <w:rPr>
-          <w:lang w:val="en-US"/>
-        </w:rPr>
-        <w:instrText xml:space="preserve"> REF _Ref479530799 \r \h </w:instrText>
-      </w:r>
-      <w:r>
-        <w:rPr>
-          <w:lang w:val="en-US"/>
-        </w:rPr>
-      </w:r>
-      <w:r>
-        <w:rPr>
-          <w:lang w:val="en-US"/>
-        </w:rPr>
-        <w:fldChar w:fldCharType="separate"/>
-      </w:r>
-      <w:r>
-        <w:rPr>
-          <w:lang w:val="en-US"/>
-        </w:rPr>
-        <w:t>11.3</w:t>
-      </w:r>
-      <w:r>
-        <w:rPr>
-          <w:lang w:val="en-US"/>
-        </w:rPr>
-        <w:fldChar w:fldCharType="end"/>
-      </w:r>
-      <w:r>
-        <w:rPr>
-          <w:lang w:val="en-US"/>
-        </w:rPr>
-        <w:t>) click button “Export”. If the list has no selection, all attachments are exported. Otherwise, the selected items are exported.</w:t>
-      </w:r>
-    </w:p>
-    <w:p>
-      <w:pPr>
-        <w:rPr>
-          <w:lang w:val="en-US"/>
-        </w:rPr>
-      </w:pPr>
-      <w:r>
-        <w:rPr>
-          <w:lang w:val="en-US"/>
-        </w:rPr>
-        <w:t xml:space="preserve">Following the export, Windows explorer is opened at the export directory. Another program, e.g. the command window, can be specified in the configuration (see </w:t>
-      </w:r>
-      <w:r>
-        <w:rPr>
-          <w:lang w:val="en-US"/>
-        </w:rPr>
-        <w:fldChar w:fldCharType="begin"/>
-      </w:r>
-      <w:r>
-        <w:rPr>
-          <w:lang w:val="en-US"/>
-        </w:rPr>
-        <w:instrText xml:space="preserve"> REF _Ref479530799 \r \h </w:instrText>
-      </w:r>
-      <w:r>
-        <w:rPr>
-          <w:lang w:val="en-US"/>
-        </w:rPr>
-      </w:r>
-      <w:r>
-        <w:rPr>
-          <w:lang w:val="en-US"/>
-        </w:rPr>
-        <w:fldChar w:fldCharType="separate"/>
-      </w:r>
-      <w:r>
-        <w:rPr>
-          <w:lang w:val="en-US"/>
-        </w:rPr>
-        <w:t>11.3</w:t>
-      </w:r>
-      <w:r>
-        <w:rPr>
-          <w:lang w:val="en-US"/>
-        </w:rPr>
-        <w:fldChar w:fldCharType="end"/>
-      </w:r>
-      <w:r>
-        <w:rPr>
-          <w:lang w:val="en-US"/>
-        </w:rPr>
-        <w:t xml:space="preserve">). </w:t>
-      </w:r>
-    </w:p>
-    <w:p>
-      <w:pPr>
-        <w:rPr>
-          <w:lang w:val="en-US"/>
-        </w:rPr>
-      </w:pPr>
-      <w:r>
-        <w:rPr>
-          <w:lang w:val="en-US"/>
-        </w:rPr>
-        <w:t xml:space="preserve">If the mail content is attached as “Microsoft Outlook, MSG” (see </w:t>
-      </w:r>
-      <w:r>
-        <w:rPr>
-          <w:lang w:val="en-US"/>
-        </w:rPr>
-        <w:fldChar w:fldCharType="begin"/>
-      </w:r>
-      <w:r>
-        <w:rPr>
-          <w:lang w:val="en-US"/>
-        </w:rPr>
-        <w:instrText xml:space="preserve"> REF _Ref479417445 \r \h </w:instrText>
-      </w:r>
-      <w:r>
-        <w:rPr>
-          <w:lang w:val="en-US"/>
-        </w:rPr>
-      </w:r>
-      <w:r>
-        <w:rPr>
-          <w:lang w:val="en-US"/>
-        </w:rPr>
-        <w:fldChar w:fldCharType="separate"/>
-      </w:r>
-      <w:r>
-        <w:rPr>
-          <w:lang w:val="en-US"/>
-        </w:rPr>
-        <w:t>11.1</w:t>
-      </w:r>
-      <w:r>
-        <w:rPr>
-          <w:lang w:val="en-US"/>
-        </w:rPr>
-        <w:fldChar w:fldCharType="end"/>
-      </w:r>
-      <w:r>
-        <w:rPr>
-          <w:lang w:val="en-US"/>
-        </w:rPr>
-        <w:t xml:space="preserve">), the export function unpacks the MSG file. It saves the mail body into an RTF file and copies each attachment </w:t>
-      </w:r>
-      <w:r>
-        <w:rPr>
-          <w:lang w:val="en-US"/>
-        </w:rPr>
-        <w:t>to the export directory.</w:t>
-      </w:r>
-    </w:p>
-    <w:p>
-      <w:pPr>
-        <w:rPr>
-          <w:lang w:val="en-US"/>
-        </w:rPr>
-      </w:pPr>
-      <w:r>
-        <w:rPr>
-          <w:lang w:val="en-US"/>
-        </w:rPr>
-        <w:t xml:space="preserve">The attachment’s last modified date, which is shown in the date column of Windows Explorer, is set to the date when it was attached to the issue. </w:t>
-      </w:r>
-    </w:p>
-    <w:p>
-      <w:pPr>
-        <w:rPr>
-          <w:lang w:val="en-US"/>
-        </w:rPr>
-      </w:pPr>
-      <w:r>
-        <w:rPr>
-          <w:lang w:val="en-US"/>
-        </w:rPr>
-        <w:t xml:space="preserve">An issue can contain </w:t>
-      </w:r>
-      <w:r>
-        <w:rPr>
-          <w:lang w:val="en-US"/>
-        </w:rPr>
-        <w:t xml:space="preserve">different </w:t>
-      </w:r>
-      <w:r>
-        <w:rPr>
-          <w:lang w:val="en-US"/>
-        </w:rPr>
-        <w:t>attachments with the same name. Since file names must be unique in a file system directory, ITOL rename</w:t>
-      </w:r>
-      <w:r>
-        <w:rPr>
-          <w:lang w:val="en-US"/>
-        </w:rPr>
-        <w:t>s</w:t>
-      </w:r>
-      <w:r>
-        <w:rPr>
-          <w:lang w:val="en-US"/>
-        </w:rPr>
-        <w:t xml:space="preserve"> the attachments by appending a number. </w:t>
-      </w:r>
-    </w:p>
-    <w:p>
-      <w:pPr>
-        <w:rPr>
-          <w:lang w:val="en-US"/>
-        </w:rPr>
-      </w:pPr>
-      <w:r>
-        <w:rPr>
-          <w:lang w:val="en-US"/>
-        </w:rPr>
-        <w:t xml:space="preserve">The destination directory for export is a sub-directory of the configured export directory. For existing issues, the sub-directory name is the issue ID. Attachments of new issues are exported into a sub-directory that is built by the project key plus </w:t>
-      </w:r>
-      <w:r>
-        <w:rPr>
-          <w:lang w:val="en-US"/>
-        </w:rPr>
-        <w:t xml:space="preserve">a </w:t>
-      </w:r>
-      <w:r>
-        <w:rPr>
-          <w:lang w:val="en-US"/>
-        </w:rPr>
-        <w:t xml:space="preserve">timestamp. </w:t>
-      </w:r>
-    </w:p>
-    <w:p>
-      <w:pPr>
-        <w:rPr>
-          <w:lang w:val="en-US"/>
-        </w:rPr>
-      </w:pPr>
-      <w:r>
-        <w:rPr>
-          <w:lang w:val="en-US"/>
-        </w:rPr>
-        <w:t xml:space="preserve">Only those attachments are exported that do not already exist in the destination. They are not deleted automatically. </w:t>
-      </w:r>
-      <w:r>
-        <w:rPr>
-          <w:lang w:val="en-US"/>
-        </w:rPr>
-        <w:t xml:space="preserve"> </w:t>
-      </w:r>
-    </w:p>
-    <w:p>
-      <w:pPr>
-        <w:pStyle w:val="berschrift1"/>
-        <w:rPr>
-          <w:lang w:val="en-US"/>
-        </w:rPr>
-      </w:pPr>
-      <w:bookmarkStart w:id="47" w:name="_Toc481424052"/>
-      <w:r>
-        <w:rPr>
-          <w:lang w:val="en-US"/>
-        </w:rPr>
-        <w:t>Configuration</w:t>
-      </w:r>
-      <w:bookmarkEnd w:id="47"/>
     </w:p>
     <w:p>
       <w:pPr>
@@ -10104,16 +10102,16 @@
           <w:lang w:val="en-US"/>
         </w:rPr>
       </w:pPr>
-      <w:bookmarkStart w:id="48" w:name="_Ref479417445"/>
-      <w:bookmarkStart w:id="49" w:name="_Toc481424053"/>
+      <w:bookmarkStart w:id="47" w:name="_Ref479417445"/>
+      <w:bookmarkStart w:id="48" w:name="_Toc481424053"/>
       <w:r>
         <w:rPr>
           <w:lang w:val="en-US"/>
         </w:rPr>
         <w:t>Configure How to Process Mail Properties</w:t>
       </w:r>
+      <w:bookmarkEnd w:id="47"/>
       <w:bookmarkEnd w:id="48"/>
-      <w:bookmarkEnd w:id="49"/>
     </w:p>
     <w:p>
       <w:pPr>
@@ -10584,8 +10582,8 @@
           <w:lang w:val="en-US"/>
         </w:rPr>
       </w:pPr>
-      <w:bookmarkStart w:id="50" w:name="_Ref479533303"/>
-      <w:bookmarkStart w:id="51" w:name="_Toc481424054"/>
+      <w:bookmarkStart w:id="49" w:name="_Ref479533303"/>
+      <w:bookmarkStart w:id="50" w:name="_Toc481424054"/>
       <w:r>
         <w:rPr>
           <w:lang w:val="en-US"/>
@@ -10593,8 +10591,8 @@
         <w:lastRenderedPageBreak/>
         <w:t>Manage Mail Attachments to Ignore</w:t>
       </w:r>
+      <w:bookmarkEnd w:id="49"/>
       <w:bookmarkEnd w:id="50"/>
-      <w:bookmarkEnd w:id="51"/>
     </w:p>
     <w:p>
       <w:pPr>
@@ -10709,16 +10707,16 @@
         </w:rPr>
         <w:t xml:space="preserve"> </w:t>
       </w:r>
-      <w:bookmarkStart w:id="52" w:name="_Ref479530799"/>
-      <w:bookmarkStart w:id="53" w:name="_Toc481424055"/>
+      <w:bookmarkStart w:id="51" w:name="_Ref479530799"/>
+      <w:bookmarkStart w:id="52" w:name="_Toc481424055"/>
       <w:r>
         <w:rPr>
           <w:lang w:val="en-US"/>
         </w:rPr>
         <w:t>Configure Export of Issue Attachments</w:t>
       </w:r>
+      <w:bookmarkEnd w:id="51"/>
       <w:bookmarkEnd w:id="52"/>
-      <w:bookmarkEnd w:id="53"/>
     </w:p>
     <w:p>
       <w:pPr>
@@ -10884,16 +10882,16 @@
           <w:lang w:val="en-US"/>
         </w:rPr>
       </w:pPr>
-      <w:bookmarkStart w:id="54" w:name="_Ref479024684"/>
-      <w:bookmarkStart w:id="55" w:name="_Toc481424056"/>
+      <w:bookmarkStart w:id="53" w:name="_Ref479024684"/>
+      <w:bookmarkStart w:id="54" w:name="_Toc481424056"/>
       <w:r>
         <w:rPr>
           <w:lang w:val="en-US"/>
         </w:rPr>
         <w:t>Logging</w:t>
       </w:r>
+      <w:bookmarkEnd w:id="53"/>
       <w:bookmarkEnd w:id="54"/>
-      <w:bookmarkEnd w:id="55"/>
     </w:p>
     <w:p>
       <w:pPr>
@@ -11020,30 +11018,30 @@
           <w:lang w:val="en-US"/>
         </w:rPr>
       </w:pPr>
-      <w:bookmarkStart w:id="56" w:name="_Toc481424057"/>
+      <w:bookmarkStart w:id="55" w:name="_Toc481424057"/>
       <w:r>
         <w:rPr>
           <w:lang w:val="en-US"/>
         </w:rPr>
         <w:t>Appendix</w:t>
       </w:r>
+      <w:bookmarkEnd w:id="55"/>
+    </w:p>
+    <w:p>
+      <w:pPr>
+        <w:pStyle w:val="berschrift2"/>
+        <w:rPr>
+          <w:lang w:val="en-US"/>
+        </w:rPr>
+      </w:pPr>
+      <w:bookmarkStart w:id="56" w:name="_Toc481424058"/>
+      <w:r>
+        <w:rPr>
+          <w:lang w:val="en-US"/>
+        </w:rPr>
+        <w:t>Configuration Files</w:t>
+      </w:r>
       <w:bookmarkEnd w:id="56"/>
-    </w:p>
-    <w:p>
-      <w:pPr>
-        <w:pStyle w:val="berschrift2"/>
-        <w:rPr>
-          <w:lang w:val="en-US"/>
-        </w:rPr>
-      </w:pPr>
-      <w:bookmarkStart w:id="57" w:name="_Toc481424058"/>
-      <w:r>
-        <w:rPr>
-          <w:lang w:val="en-US"/>
-        </w:rPr>
-        <w:t>Configuration Files</w:t>
-      </w:r>
-      <w:bookmarkEnd w:id="57"/>
     </w:p>
     <w:p>
       <w:pPr>
@@ -11233,7 +11231,7 @@
           <w:lang w:val="en-US"/>
         </w:rPr>
       </w:pPr>
-      <w:bookmarkStart w:id="58" w:name="_Toc481424059"/>
+      <w:bookmarkStart w:id="57" w:name="_Toc481424059"/>
       <w:r>
         <w:rPr>
           <w:lang w:val="en-US"/>
@@ -11256,7 +11254,7 @@
         </w:rPr>
         <w:t>”</w:t>
       </w:r>
-      <w:bookmarkEnd w:id="58"/>
+      <w:bookmarkEnd w:id="57"/>
     </w:p>
     <w:p>
       <w:pPr>
@@ -11378,7 +11376,7 @@
           <w:lang w:val="en-US"/>
         </w:rPr>
       </w:pPr>
-      <w:bookmarkStart w:id="59" w:name="_Toc481424060"/>
+      <w:bookmarkStart w:id="58" w:name="_Toc481424060"/>
       <w:r>
         <w:rPr>
           <w:lang w:val="en-US"/>
@@ -11407,7 +11405,7 @@
         </w:rPr>
         <w:t>”</w:t>
       </w:r>
-      <w:bookmarkEnd w:id="59"/>
+      <w:bookmarkEnd w:id="58"/>
     </w:p>
     <w:p>
       <w:pPr>
@@ -11507,6 +11505,8 @@
         </w:rPr>
         <w:t xml:space="preserve">. </w:t>
       </w:r>
+      <w:bookmarkStart w:id="59" w:name="_GoBack"/>
+      <w:bookmarkEnd w:id="59"/>
     </w:p>
     <w:p>
       <w:pPr>
@@ -11545,6 +11545,75 @@
     </w:p>
     <w:p>
       <w:pPr>
+        <w:rPr>
+          <w:lang w:val="en-US"/>
+        </w:rPr>
+      </w:pPr>
+      <w:r>
+        <w:rPr>
+          <w:lang w:val="en-US"/>
+        </w:rPr>
+        <w:t xml:space="preserve">Windows GPO can be used to deploy the file automatically. Create a File Item as described here </w:t>
+      </w:r>
+      <w:hyperlink r:id="rId41" w:history="1">
+        <w:r>
+          <w:rPr>
+            <w:rStyle w:val="Hyperlink"/>
+            <w:lang w:val="en-US"/>
+          </w:rPr>
+          <w:t>https://technet.microsoft.com/en-us/library/cc772536(v=ws.11).aspx</w:t>
+        </w:r>
+      </w:hyperlink>
+      <w:r>
+        <w:rPr>
+          <w:lang w:val="en-US"/>
+        </w:rPr>
+        <w:t xml:space="preserve"> and set as Destination: %</w:t>
+      </w:r>
+      <w:proofErr w:type="spellStart"/>
+      <w:r>
+        <w:rPr>
+          <w:lang w:val="en-US"/>
+        </w:rPr>
+        <w:t>AppDataDir</w:t>
+      </w:r>
+      <w:proofErr w:type="spellEnd"/>
+      <w:r>
+        <w:rPr>
+          <w:lang w:val="en-US"/>
+        </w:rPr>
+        <w:t>%\Roaming\</w:t>
+      </w:r>
+      <w:r>
+        <w:rPr>
+          <w:lang w:val="en-US"/>
+        </w:rPr>
+        <w:t>WILUTIONS\ITOL\</w:t>
+      </w:r>
+      <w:proofErr w:type="spellStart"/>
+      <w:r>
+        <w:rPr>
+          <w:lang w:val="en-US"/>
+        </w:rPr>
+        <w:t>user.json</w:t>
+      </w:r>
+      <w:proofErr w:type="spellEnd"/>
+      <w:r>
+        <w:rPr>
+          <w:lang w:val="en-US"/>
+        </w:rPr>
+        <w:t>.</w:t>
+      </w:r>
+    </w:p>
+    <w:p>
+      <w:pPr>
+        <w:rPr>
+          <w:lang w:val="en-US"/>
+        </w:rPr>
+      </w:pPr>
+    </w:p>
+    <w:p>
+      <w:pPr>
         <w:pStyle w:val="berschrift2"/>
         <w:rPr>
           <w:lang w:val="en-US"/>
@@ -11555,7 +11624,6 @@
         <w:rPr>
           <w:lang w:val="en-US"/>
         </w:rPr>
-        <w:lastRenderedPageBreak/>
         <w:t>Additional Logging</w:t>
       </w:r>
       <w:bookmarkEnd w:id="60"/>
@@ -11672,7 +11740,7 @@
 </file>
 
 <file path=word/numbering.xml><?xml version="1.0" encoding="utf-8"?>
-<w:numbering xmlns:wpc="http://schemas.microsoft.com/office/word/2010/wordprocessingCanvas" xmlns:cx="http://schemas.microsoft.com/office/drawing/2014/chartex" xmlns:cx1="http://schemas.microsoft.com/office/drawing/2015/9/8/chartex" xmlns:cx2="http://schemas.microsoft.com/office/drawing/2015/10/21/chartex" xmlns:cx3="http://schemas.microsoft.com/office/drawing/2016/5/9/chartex" xmlns:cx4="http://schemas.microsoft.com/office/drawing/2016/5/10/chartex" xmlns:cx5="http://schemas.microsoft.com/office/drawing/2016/5/11/chartex" xmlns:cx6="http://schemas.microsoft.com/office/drawing/2016/5/12/chartex" xmlns:cx7="http://schemas.microsoft.com/office/drawing/2016/5/13/chartex" xmlns:cx8="http://schemas.microsoft.com/office/drawing/2016/5/14/chartex" xmlns:mc="http://schemas.openxmlformats.org/markup-compatibility/2006" xmlns:aink="http://schemas.microsoft.com/office/drawing/2016/ink" xmlns:am3d="http://schemas.microsoft.com/office/drawing/2017/model3d" xmlns:o="urn:schemas-microsoft-com:office:office" xmlns:r="http://schemas.openxmlformats.org/officeDocument/2006/relationships" xmlns:m="http://schemas.openxmlformats.org/officeDocument/2006/math" xmlns:v="urn:schemas-microsoft-com:vml" xmlns:wp14="http://schemas.microsoft.com/office/word/2010/wordprocessingDrawing" xmlns:wp="http://schemas.openxmlformats.org/drawingml/2006/wordprocessingDrawing" xmlns:w10="urn:schemas-microsoft-com:office:word" xmlns:w="http://schemas.openxmlformats.org/wordprocessingml/2006/main" xmlns:w14="http://schemas.microsoft.com/office/word/2010/wordml" xmlns:w15="http://schemas.microsoft.com/office/word/2012/wordml" xmlns:w16se="http://schemas.microsoft.com/office/word/2015/wordml/symex" xmlns:wpg="http://schemas.microsoft.com/office/word/2010/wordprocessingGroup" xmlns:wpi="http://schemas.microsoft.com/office/word/2010/wordprocessingInk" xmlns:wne="http://schemas.microsoft.com/office/word/2006/wordml" xmlns:wps="http://schemas.microsoft.com/office/word/2010/wordprocessingShape" mc:Ignorable="w14 w15 w16se wp14">
+<w:numbering xmlns:wpc="http://schemas.microsoft.com/office/word/2010/wordprocessingCanvas" xmlns:cx="http://schemas.microsoft.com/office/drawing/2014/chartex" xmlns:cx1="http://schemas.microsoft.com/office/drawing/2015/9/8/chartex" xmlns:cx2="http://schemas.microsoft.com/office/drawing/2015/10/21/chartex" xmlns:cx3="http://schemas.microsoft.com/office/drawing/2016/5/9/chartex" xmlns:cx4="http://schemas.microsoft.com/office/drawing/2016/5/10/chartex" xmlns:cx5="http://schemas.microsoft.com/office/drawing/2016/5/11/chartex" xmlns:cx6="http://schemas.microsoft.com/office/drawing/2016/5/12/chartex" xmlns:cx7="http://schemas.microsoft.com/office/drawing/2016/5/13/chartex" xmlns:cx8="http://schemas.microsoft.com/office/drawing/2016/5/14/chartex" xmlns:mc="http://schemas.openxmlformats.org/markup-compatibility/2006" xmlns:aink="http://schemas.microsoft.com/office/drawing/2016/ink" xmlns:am3d="http://schemas.microsoft.com/office/drawing/2017/model3d" xmlns:o="urn:schemas-microsoft-com:office:office" xmlns:r="http://schemas.openxmlformats.org/officeDocument/2006/relationships" xmlns:m="http://schemas.openxmlformats.org/officeDocument/2006/math" xmlns:v="urn:schemas-microsoft-com:vml" xmlns:wp14="http://schemas.microsoft.com/office/word/2010/wordprocessingDrawing" xmlns:wp="http://schemas.openxmlformats.org/drawingml/2006/wordprocessingDrawing" xmlns:w10="urn:schemas-microsoft-com:office:word" xmlns:w="http://schemas.openxmlformats.org/wordprocessingml/2006/main" xmlns:w14="http://schemas.microsoft.com/office/word/2010/wordml" xmlns:w15="http://schemas.microsoft.com/office/word/2012/wordml" xmlns:w16cid="http://schemas.microsoft.com/office/word/2016/wordml/cid" xmlns:w16se="http://schemas.microsoft.com/office/word/2015/wordml/symex" xmlns:wpg="http://schemas.microsoft.com/office/word/2010/wordprocessingGroup" xmlns:wpi="http://schemas.microsoft.com/office/word/2010/wordprocessingInk" xmlns:wne="http://schemas.microsoft.com/office/word/2006/wordml" xmlns:wps="http://schemas.microsoft.com/office/word/2010/wordprocessingShape" mc:Ignorable="w14 w15 w16se w16cid wp14">
   <w:abstractNum w:abstractNumId="0" w15:restartNumberingAfterBreak="0">
     <w:nsid w:val="18A52C50"/>
     <w:multiLevelType w:val="hybridMultilevel"/>
@@ -12212,7 +12280,7 @@
 </file>
 
 <file path=word/styles.xml><?xml version="1.0" encoding="utf-8"?>
-<w:styles xmlns:mc="http://schemas.openxmlformats.org/markup-compatibility/2006" xmlns:r="http://schemas.openxmlformats.org/officeDocument/2006/relationships" xmlns:w="http://schemas.openxmlformats.org/wordprocessingml/2006/main" xmlns:w14="http://schemas.microsoft.com/office/word/2010/wordml" xmlns:w15="http://schemas.microsoft.com/office/word/2012/wordml" xmlns:w16se="http://schemas.microsoft.com/office/word/2015/wordml/symex" mc:Ignorable="w14 w15 w16se">
+<w:styles xmlns:mc="http://schemas.openxmlformats.org/markup-compatibility/2006" xmlns:r="http://schemas.openxmlformats.org/officeDocument/2006/relationships" xmlns:w="http://schemas.openxmlformats.org/wordprocessingml/2006/main" xmlns:w14="http://schemas.microsoft.com/office/word/2010/wordml" xmlns:w15="http://schemas.microsoft.com/office/word/2012/wordml" xmlns:w16cid="http://schemas.microsoft.com/office/word/2016/wordml/cid" xmlns:w16se="http://schemas.microsoft.com/office/word/2015/wordml/symex" mc:Ignorable="w14 w15 w16se w16cid">
   <w:docDefaults>
     <w:rPrDefault>
       <w:rPr>
@@ -12334,6 +12402,7 @@
     <w:lsdException w:name="HTML Sample" w:semiHidden="1" w:unhideWhenUsed="1"/>
     <w:lsdException w:name="HTML Typewriter" w:semiHidden="1" w:unhideWhenUsed="1"/>
     <w:lsdException w:name="HTML Variable" w:semiHidden="1" w:unhideWhenUsed="1"/>
+    <w:lsdException w:name="Normal Table" w:semiHidden="1" w:unhideWhenUsed="1"/>
     <w:lsdException w:name="annotation subject" w:semiHidden="1" w:unhideWhenUsed="1"/>
     <w:lsdException w:name="No List" w:semiHidden="1" w:unhideWhenUsed="1"/>
     <w:lsdException w:name="Outline List 1" w:semiHidden="1" w:unhideWhenUsed="1"/>
@@ -12380,8 +12449,10 @@
     <w:lsdException w:name="Table Subtle 2" w:semiHidden="1" w:unhideWhenUsed="1"/>
     <w:lsdException w:name="Table Web 1" w:semiHidden="1" w:unhideWhenUsed="1"/>
     <w:lsdException w:name="Table Web 2" w:semiHidden="1" w:unhideWhenUsed="1"/>
+    <w:lsdException w:name="Table Web 3" w:semiHidden="1" w:unhideWhenUsed="1"/>
     <w:lsdException w:name="Balloon Text" w:semiHidden="1" w:unhideWhenUsed="1"/>
     <w:lsdException w:name="Table Grid" w:uiPriority="39"/>
+    <w:lsdException w:name="Table Theme" w:semiHidden="1" w:unhideWhenUsed="1"/>
     <w:lsdException w:name="Placeholder Text" w:semiHidden="1"/>
     <w:lsdException w:name="No Spacing" w:uiPriority="1" w:qFormat="1"/>
     <w:lsdException w:name="Light Shading" w:uiPriority="60"/>
@@ -13154,6 +13225,18 @@
       <w:ind w:left="220"/>
     </w:pPr>
   </w:style>
+  <w:style w:type="character" w:styleId="NichtaufgelsteErwhnung">
+    <w:name w:val="Unresolved Mention"/>
+    <w:basedOn w:val="Absatz-Standardschriftart"/>
+    <w:uiPriority w:val="99"/>
+    <w:semiHidden/>
+    <w:unhideWhenUsed/>
+    <w:rsid w:val="0034084F"/>
+    <w:rPr>
+      <w:color w:val="808080"/>
+      <w:shd w:val="clear" w:color="auto" w:fill="E6E6E6"/>
+    </w:rPr>
+  </w:style>
 </w:styles>
 </file>
 
@@ -13423,7 +13506,7 @@
 </file>
 
 <file path=customXml/itemProps1.xml><?xml version="1.0" encoding="utf-8"?>
-<ds:datastoreItem xmlns:ds="http://schemas.openxmlformats.org/officeDocument/2006/customXml" ds:itemID="{21FEE6E9-0137-4F2E-ACB5-79F2B7A4E969}">
+<ds:datastoreItem xmlns:ds="http://schemas.openxmlformats.org/officeDocument/2006/customXml" ds:itemID="{AB7430EB-075E-45FF-83A9-121B2A7F2C76}">
   <ds:schemaRefs>
     <ds:schemaRef ds:uri="http://schemas.openxmlformats.org/officeDocument/2006/bibliography"/>
   </ds:schemaRefs>

</xml_diff>